<commit_message>
updated text in R3 of manuscript
</commit_message>
<xml_diff>
--- a/Docs/Selmants_bacteriaMAT_R3.docx
+++ b/Docs/Selmants_bacteriaMAT_R3.docx
@@ -88,8 +88,18 @@
           <w:szCs w:val="16"/>
           <w:shd w:val="clear" w:color="auto" w:fill="FFFFFF"/>
         </w:rPr>
-        <w:t xml:space="preserve"> insensitive to rising</w:t>
-      </w:r>
+        <w:t xml:space="preserve"> insensitive to </w:t>
+      </w:r>
+      <w:ins w:id="0" w:author="Paul Selmants" w:date="2015-10-02T10:19:00Z">
+        <w:r>
+          <w:rPr>
+            <w:color w:val="000000"/>
+            <w:szCs w:val="16"/>
+            <w:shd w:val="clear" w:color="auto" w:fill="FFFFFF"/>
+          </w:rPr>
+          <w:t>increasing</w:t>
+        </w:r>
+      </w:ins>
       <w:r>
         <w:rPr>
           <w:color w:val="000000"/>
@@ -106,6 +116,36 @@
         </w:rPr>
         <w:t xml:space="preserve"> </w:t>
       </w:r>
+      <w:ins w:id="1" w:author="Paul Selmants" w:date="2015-10-02T10:19:00Z">
+        <w:r>
+          <w:rPr>
+            <w:color w:val="000000"/>
+            <w:szCs w:val="16"/>
+            <w:shd w:val="clear" w:color="auto" w:fill="FFFFFF"/>
+          </w:rPr>
+          <w:t>and belowground carbon flu</w:t>
+        </w:r>
+      </w:ins>
+      <w:ins w:id="2" w:author="Paul Selmants" w:date="2015-10-02T10:20:00Z">
+        <w:r>
+          <w:rPr>
+            <w:color w:val="000000"/>
+            <w:szCs w:val="16"/>
+            <w:shd w:val="clear" w:color="auto" w:fill="FFFFFF"/>
+          </w:rPr>
+          <w:t>x</w:t>
+        </w:r>
+      </w:ins>
+      <w:ins w:id="3" w:author="Paul Selmants" w:date="2015-10-02T10:19:00Z">
+        <w:r>
+          <w:rPr>
+            <w:color w:val="000000"/>
+            <w:szCs w:val="16"/>
+            <w:shd w:val="clear" w:color="auto" w:fill="FFFFFF"/>
+          </w:rPr>
+          <w:t xml:space="preserve"> </w:t>
+        </w:r>
+      </w:ins>
       <w:r>
         <w:rPr>
           <w:color w:val="000000"/>
@@ -218,15 +258,7 @@
         <w:t xml:space="preserve">Department </w:t>
       </w:r>
       <w:r>
-        <w:t xml:space="preserve">of Natural Resources and Environmental Management, University of Hawaii at </w:t>
-      </w:r>
-      <w:proofErr w:type="spellStart"/>
-      <w:r>
-        <w:t>Manoa</w:t>
-      </w:r>
-      <w:proofErr w:type="spellEnd"/>
-      <w:r>
-        <w:t>, Honolulu, H</w:t>
+        <w:t>of Natural Resources and Environmental Management, University of Hawaii at Manoa, Honolulu, H</w:t>
       </w:r>
       <w:r>
         <w:t>awaii, USA.</w:t>
@@ -630,23 +662,21 @@
         </w:rPr>
         <w:t xml:space="preserve">evenness and </w:t>
       </w:r>
-      <w:proofErr w:type="spellStart"/>
       <w:r>
         <w:rPr>
           <w:rFonts w:cs="Helvetica"/>
           <w:color w:val="000000"/>
           <w:szCs w:val="22"/>
         </w:rPr>
-        <w:t>phylogenetic</w:t>
-      </w:r>
-      <w:proofErr w:type="spellEnd"/>
+        <w:t xml:space="preserve">phylogenetic diversity of </w:t>
+      </w:r>
       <w:r>
         <w:rPr>
           <w:rFonts w:cs="Helvetica"/>
           <w:color w:val="000000"/>
           <w:szCs w:val="22"/>
         </w:rPr>
-        <w:t xml:space="preserve"> diversity of </w:t>
+        <w:t xml:space="preserve">the soil bacterial community </w:t>
       </w:r>
       <w:r>
         <w:rPr>
@@ -654,7 +684,7 @@
           <w:color w:val="000000"/>
           <w:szCs w:val="22"/>
         </w:rPr>
-        <w:t xml:space="preserve">the soil bacterial community </w:t>
+        <w:t xml:space="preserve">remained remarkably stable </w:t>
       </w:r>
       <w:r>
         <w:rPr>
@@ -662,7 +692,7 @@
           <w:color w:val="000000"/>
           <w:szCs w:val="22"/>
         </w:rPr>
-        <w:t xml:space="preserve">remained remarkably stable </w:t>
+        <w:t>with</w:t>
       </w:r>
       <w:r>
         <w:rPr>
@@ -670,7 +700,7 @@
           <w:color w:val="000000"/>
           <w:szCs w:val="22"/>
         </w:rPr>
-        <w:t>with</w:t>
+        <w:t xml:space="preserve"> MAT, </w:t>
       </w:r>
       <w:r>
         <w:rPr>
@@ -678,7 +708,7 @@
           <w:color w:val="000000"/>
           <w:szCs w:val="22"/>
         </w:rPr>
-        <w:t xml:space="preserve"> MAT, </w:t>
+        <w:t xml:space="preserve">and that </w:t>
       </w:r>
       <w:r>
         <w:rPr>
@@ -686,7 +716,7 @@
           <w:color w:val="000000"/>
           <w:szCs w:val="22"/>
         </w:rPr>
-        <w:t xml:space="preserve">and that </w:t>
+        <w:t xml:space="preserve">MAT </w:t>
       </w:r>
       <w:r>
         <w:rPr>
@@ -694,7 +724,7 @@
           <w:color w:val="000000"/>
           <w:szCs w:val="22"/>
         </w:rPr>
-        <w:t xml:space="preserve">MAT </w:t>
+        <w:t>did not predict</w:t>
       </w:r>
       <w:r>
         <w:rPr>
@@ -702,7 +732,7 @@
           <w:color w:val="000000"/>
           <w:szCs w:val="22"/>
         </w:rPr>
-        <w:t>did not predict</w:t>
+        <w:t xml:space="preserve"> </w:t>
       </w:r>
       <w:r>
         <w:rPr>
@@ -710,7 +740,7 @@
           <w:color w:val="000000"/>
           <w:szCs w:val="22"/>
         </w:rPr>
-        <w:t xml:space="preserve"> </w:t>
+        <w:t>variation</w:t>
       </w:r>
       <w:r>
         <w:rPr>
@@ -718,7 +748,7 @@
           <w:color w:val="000000"/>
           <w:szCs w:val="22"/>
         </w:rPr>
-        <w:t>variation</w:t>
+        <w:t xml:space="preserve"> </w:t>
       </w:r>
       <w:r>
         <w:rPr>
@@ -726,7 +756,7 @@
           <w:color w:val="000000"/>
           <w:szCs w:val="22"/>
         </w:rPr>
-        <w:t xml:space="preserve"> </w:t>
+        <w:t xml:space="preserve">in </w:t>
       </w:r>
       <w:r>
         <w:rPr>
@@ -734,7 +764,7 @@
           <w:color w:val="000000"/>
           <w:szCs w:val="22"/>
         </w:rPr>
-        <w:t xml:space="preserve">in </w:t>
+        <w:t xml:space="preserve">bacterial </w:t>
       </w:r>
       <w:r>
         <w:rPr>
@@ -742,7 +772,7 @@
           <w:color w:val="000000"/>
           <w:szCs w:val="22"/>
         </w:rPr>
-        <w:t xml:space="preserve">bacterial </w:t>
+        <w:t xml:space="preserve">community composition despite a substantial increase in </w:t>
       </w:r>
       <w:r>
         <w:rPr>
@@ -750,7 +780,7 @@
           <w:color w:val="000000"/>
           <w:szCs w:val="22"/>
         </w:rPr>
-        <w:t xml:space="preserve">community composition despite a substantial increase in </w:t>
+        <w:t xml:space="preserve">belowground </w:t>
       </w:r>
       <w:r>
         <w:rPr>
@@ -758,7 +788,7 @@
           <w:color w:val="000000"/>
           <w:szCs w:val="22"/>
         </w:rPr>
-        <w:t xml:space="preserve">belowground </w:t>
+        <w:t xml:space="preserve">soil </w:t>
       </w:r>
       <w:r>
         <w:rPr>
@@ -766,7 +796,7 @@
           <w:color w:val="000000"/>
           <w:szCs w:val="22"/>
         </w:rPr>
-        <w:t xml:space="preserve">soil </w:t>
+        <w:t xml:space="preserve">carbon fluxes across </w:t>
       </w:r>
       <w:r>
         <w:rPr>
@@ -774,7 +804,7 @@
           <w:color w:val="000000"/>
           <w:szCs w:val="22"/>
         </w:rPr>
-        <w:t xml:space="preserve">carbon fluxes across </w:t>
+        <w:t xml:space="preserve">the </w:t>
       </w:r>
       <w:r>
         <w:rPr>
@@ -782,7 +812,7 @@
           <w:color w:val="000000"/>
           <w:szCs w:val="22"/>
         </w:rPr>
-        <w:t xml:space="preserve">the </w:t>
+        <w:t xml:space="preserve">gradient. </w:t>
       </w:r>
       <w:r>
         <w:rPr>
@@ -790,7 +820,7 @@
           <w:color w:val="000000"/>
           <w:szCs w:val="22"/>
         </w:rPr>
-        <w:t xml:space="preserve">gradient. </w:t>
+        <w:t>O</w:t>
       </w:r>
       <w:r>
         <w:rPr>
@@ -798,7 +828,7 @@
           <w:color w:val="000000"/>
           <w:szCs w:val="22"/>
         </w:rPr>
-        <w:t>O</w:t>
+        <w:t xml:space="preserve">ur results suggest that other factors </w:t>
       </w:r>
       <w:r>
         <w:rPr>
@@ -806,7 +836,7 @@
           <w:color w:val="000000"/>
           <w:szCs w:val="22"/>
         </w:rPr>
-        <w:t xml:space="preserve">ur results suggest that other factors </w:t>
+        <w:t xml:space="preserve">that are </w:t>
       </w:r>
       <w:r>
         <w:rPr>
@@ -814,7 +844,7 @@
           <w:color w:val="000000"/>
           <w:szCs w:val="22"/>
         </w:rPr>
-        <w:t xml:space="preserve">that are </w:t>
+        <w:t>constant across this gradient</w:t>
       </w:r>
       <w:r>
         <w:rPr>
@@ -822,7 +852,7 @@
           <w:color w:val="000000"/>
           <w:szCs w:val="22"/>
         </w:rPr>
-        <w:t>constant across this gradient</w:t>
+        <w:t xml:space="preserve"> – </w:t>
       </w:r>
       <w:r>
         <w:rPr>
@@ -830,7 +860,7 @@
           <w:color w:val="000000"/>
           <w:szCs w:val="22"/>
         </w:rPr>
-        <w:t xml:space="preserve"> – </w:t>
+        <w:t xml:space="preserve">such as soil pH, water availability </w:t>
       </w:r>
       <w:r>
         <w:rPr>
@@ -838,7 +868,7 @@
           <w:color w:val="000000"/>
           <w:szCs w:val="22"/>
         </w:rPr>
-        <w:t xml:space="preserve">such as soil pH, water availability </w:t>
+        <w:t xml:space="preserve">and </w:t>
       </w:r>
       <w:r>
         <w:rPr>
@@ -846,7 +876,7 @@
           <w:color w:val="000000"/>
           <w:szCs w:val="22"/>
         </w:rPr>
-        <w:t xml:space="preserve">and </w:t>
+        <w:t>plant composition</w:t>
       </w:r>
       <w:r>
         <w:rPr>
@@ -854,7 +884,7 @@
           <w:color w:val="000000"/>
           <w:szCs w:val="22"/>
         </w:rPr>
-        <w:t>plant composition</w:t>
+        <w:t xml:space="preserve"> – </w:t>
       </w:r>
       <w:r>
         <w:rPr>
@@ -862,7 +892,7 @@
           <w:color w:val="000000"/>
           <w:szCs w:val="22"/>
         </w:rPr>
-        <w:t xml:space="preserve"> – </w:t>
+        <w:t xml:space="preserve">may be more important </w:t>
       </w:r>
       <w:r>
         <w:rPr>
@@ -870,7 +900,7 @@
           <w:color w:val="000000"/>
           <w:szCs w:val="22"/>
         </w:rPr>
-        <w:t xml:space="preserve">may be more important </w:t>
+        <w:t xml:space="preserve">than warming in </w:t>
       </w:r>
       <w:r>
         <w:rPr>
@@ -878,7 +908,7 @@
           <w:color w:val="000000"/>
           <w:szCs w:val="22"/>
         </w:rPr>
-        <w:t xml:space="preserve">than warming in </w:t>
+        <w:t>influencing soil bacterial communit</w:t>
       </w:r>
       <w:r>
         <w:rPr>
@@ -886,7 +916,7 @@
           <w:color w:val="000000"/>
           <w:szCs w:val="22"/>
         </w:rPr>
-        <w:t>influencing soil bacterial communit</w:t>
+        <w:t xml:space="preserve">y </w:t>
       </w:r>
       <w:r>
         <w:rPr>
@@ -894,7 +924,7 @@
           <w:color w:val="000000"/>
           <w:szCs w:val="22"/>
         </w:rPr>
-        <w:t xml:space="preserve">y </w:t>
+        <w:t>composition and diversity</w:t>
       </w:r>
       <w:r>
         <w:rPr>
@@ -902,7 +932,7 @@
           <w:color w:val="000000"/>
           <w:szCs w:val="22"/>
         </w:rPr>
-        <w:t>composition and diversity</w:t>
+        <w:t>,</w:t>
       </w:r>
       <w:r>
         <w:rPr>
@@ -910,7 +940,7 @@
           <w:color w:val="000000"/>
           <w:szCs w:val="22"/>
         </w:rPr>
-        <w:t>,</w:t>
+        <w:t xml:space="preserve"> </w:t>
       </w:r>
       <w:r>
         <w:rPr>
@@ -918,7 +948,7 @@
           <w:color w:val="000000"/>
           <w:szCs w:val="22"/>
         </w:rPr>
-        <w:t xml:space="preserve"> </w:t>
+        <w:t>at least within the temperature range studied here</w:t>
       </w:r>
       <w:r>
         <w:rPr>
@@ -926,7 +956,7 @@
           <w:color w:val="000000"/>
           <w:szCs w:val="22"/>
         </w:rPr>
-        <w:t>at least within the temperature range studied here</w:t>
+        <w:t xml:space="preserve"> (~13-18°C MAT)</w:t>
       </w:r>
       <w:r>
         <w:rPr>
@@ -934,7 +964,7 @@
           <w:color w:val="000000"/>
           <w:szCs w:val="22"/>
         </w:rPr>
-        <w:t xml:space="preserve"> (~13-18°C MAT)</w:t>
+        <w:t xml:space="preserve">. </w:t>
       </w:r>
       <w:r>
         <w:rPr>
@@ -942,7 +972,7 @@
           <w:color w:val="000000"/>
           <w:szCs w:val="22"/>
         </w:rPr>
-        <w:t xml:space="preserve">. </w:t>
+        <w:t xml:space="preserve">Ours is the first study </w:t>
       </w:r>
       <w:r>
         <w:rPr>
@@ -950,7 +980,7 @@
           <w:color w:val="000000"/>
           <w:szCs w:val="22"/>
         </w:rPr>
-        <w:t xml:space="preserve">Ours is the first study </w:t>
+        <w:t xml:space="preserve">to </w:t>
       </w:r>
       <w:r>
         <w:rPr>
@@ -958,7 +988,7 @@
           <w:color w:val="000000"/>
           <w:szCs w:val="22"/>
         </w:rPr>
-        <w:t xml:space="preserve">to </w:t>
+        <w:t xml:space="preserve">demonstrate stability of </w:t>
       </w:r>
       <w:r>
         <w:rPr>
@@ -966,7 +996,7 @@
           <w:color w:val="000000"/>
           <w:szCs w:val="22"/>
         </w:rPr>
-        <w:t xml:space="preserve">demonstrate stability of </w:t>
+        <w:t xml:space="preserve">soil bacterial community </w:t>
       </w:r>
       <w:r>
         <w:rPr>
@@ -974,7 +1004,7 @@
           <w:color w:val="000000"/>
           <w:szCs w:val="22"/>
         </w:rPr>
-        <w:t xml:space="preserve">soil bacterial community </w:t>
+        <w:t>structure with rising MAT and increased carbon flux</w:t>
       </w:r>
       <w:r>
         <w:rPr>
@@ -982,7 +1012,7 @@
           <w:color w:val="000000"/>
           <w:szCs w:val="22"/>
         </w:rPr>
-        <w:t>structure with rising MAT and increased carbon flux</w:t>
+        <w:t xml:space="preserve"> </w:t>
       </w:r>
       <w:r>
         <w:rPr>
@@ -990,7 +1020,7 @@
           <w:color w:val="000000"/>
           <w:szCs w:val="22"/>
         </w:rPr>
-        <w:t xml:space="preserve"> </w:t>
+        <w:t xml:space="preserve">in a tropical wet forest ecosystem. Moreover, our results </w:t>
       </w:r>
       <w:r>
         <w:rPr>
@@ -998,7 +1028,7 @@
           <w:color w:val="000000"/>
           <w:szCs w:val="22"/>
         </w:rPr>
-        <w:t xml:space="preserve">in a tropical wet forest ecosystem. Moreover, our results </w:t>
+        <w:t xml:space="preserve">add to growing evidence that </w:t>
       </w:r>
       <w:r>
         <w:rPr>
@@ -1006,7 +1036,7 @@
           <w:color w:val="000000"/>
           <w:szCs w:val="22"/>
         </w:rPr>
-        <w:t xml:space="preserve">add to growing evidence that </w:t>
+        <w:t xml:space="preserve">the diversity and composition of </w:t>
       </w:r>
       <w:r>
         <w:rPr>
@@ -1014,7 +1044,7 @@
           <w:color w:val="000000"/>
           <w:szCs w:val="22"/>
         </w:rPr>
-        <w:t xml:space="preserve">the diversity and composition of </w:t>
+        <w:t>bacteria</w:t>
       </w:r>
       <w:r>
         <w:rPr>
@@ -1022,7 +1052,7 @@
           <w:color w:val="000000"/>
           <w:szCs w:val="22"/>
         </w:rPr>
-        <w:t>bacteria</w:t>
+        <w:t>l communities</w:t>
       </w:r>
       <w:r>
         <w:rPr>
@@ -1030,7 +1060,7 @@
           <w:color w:val="000000"/>
           <w:szCs w:val="22"/>
         </w:rPr>
-        <w:t>l communities</w:t>
+        <w:t xml:space="preserve"> </w:t>
       </w:r>
       <w:r>
         <w:rPr>
@@ -1038,51 +1068,7 @@
           <w:color w:val="000000"/>
           <w:szCs w:val="22"/>
         </w:rPr>
-        <w:t xml:space="preserve"> </w:t>
-      </w:r>
-      <w:r>
-        <w:rPr>
-          <w:rFonts w:cs="Helvetica"/>
-          <w:color w:val="000000"/>
-          <w:szCs w:val="22"/>
-        </w:rPr>
-        <w:t xml:space="preserve">dominated by </w:t>
-      </w:r>
-      <w:proofErr w:type="spellStart"/>
-      <w:r>
-        <w:rPr>
-          <w:rFonts w:cs="Helvetica"/>
-          <w:color w:val="000000"/>
-          <w:szCs w:val="22"/>
-        </w:rPr>
-        <w:t>Proteobacteria</w:t>
-      </w:r>
-      <w:proofErr w:type="spellEnd"/>
-      <w:r>
-        <w:rPr>
-          <w:rFonts w:cs="Helvetica"/>
-          <w:color w:val="000000"/>
-          <w:szCs w:val="22"/>
-        </w:rPr>
-        <w:t xml:space="preserve"> and </w:t>
-      </w:r>
-      <w:proofErr w:type="spellStart"/>
-      <w:r>
-        <w:rPr>
-          <w:rFonts w:cs="Helvetica"/>
-          <w:color w:val="000000"/>
-          <w:szCs w:val="22"/>
-        </w:rPr>
-        <w:t>Acidobacteria</w:t>
-      </w:r>
-      <w:proofErr w:type="spellEnd"/>
-      <w:r>
-        <w:rPr>
-          <w:rFonts w:cs="Helvetica"/>
-          <w:color w:val="000000"/>
-          <w:szCs w:val="22"/>
-        </w:rPr>
-        <w:t xml:space="preserve"> </w:t>
+        <w:t xml:space="preserve">dominated by Proteobacteria and Acidobacteria </w:t>
       </w:r>
       <w:r>
         <w:rPr>
@@ -1180,7 +1166,7 @@
         <w:fldChar w:fldCharType="begin"/>
       </w:r>
       <w:r>
-        <w:instrText xml:space="preserve"> ADDIN PAPERS2_CITATIONS &lt;citation&gt;&lt;uuid&gt;70938943-D3B8-4C5A-A50B-55C5F7437C1B&lt;/uuid&gt;&lt;priority&gt;0&lt;/priority&gt;&lt;publications&gt;&lt;publication&gt;&lt;volume&gt;105&lt;/volume&gt;&lt;publication_date&gt;99200800001200000000200000&lt;/publication_date&gt;&lt;number&gt;Supplement 1&lt;/number&gt;&lt;startpage&gt;11512&lt;/startpage&gt;&lt;title&gt;Resistance, resilience, and redundancy in microbial communities&lt;/title&gt;&lt;uuid&gt;A5239806-156B-4686-8F77-5FA6B8DC8698&lt;/uuid&gt;&lt;subtype&gt;400&lt;/subtype&gt;&lt;publisher&gt;National Acad Sciences&lt;/publisher&gt;&lt;type&gt;400&lt;/type&gt;&lt;endpage&gt;11519&lt;/endpage&gt;&lt;url&gt;http://www.pnas.org/content/105/suppl.1/11512.short&lt;/url&gt;&lt;bundle&gt;&lt;publication&gt;&lt;publisher&gt;National Acad Sciences&lt;/publisher&gt;&lt;url&gt;http://www.pnas.org/&lt;/url&gt;&lt;title&gt;Proceedings of the National Academy of Sciences&lt;/title&gt;&lt;type&gt;-100&lt;/type&gt;&lt;subtype&gt;-100&lt;/subtype&gt;&lt;uuid&gt;2FF867EE-C0A9-4DBD-B4AA-A417174B91A9&lt;/uuid&gt;&lt;/publication&gt;&lt;/bundle&gt;&lt;authors&gt;&lt;author&gt;&lt;firstName&gt;Steven&lt;/firstName&gt;&lt;middleNames&gt;D&lt;/middleNames&gt;&lt;lastName&gt;Allison&lt;/lastName&gt;&lt;/author&gt;&lt;author&gt;&lt;firstName&gt;Jennifer&lt;/firstName&gt;&lt;middleNames&gt;BH&lt;/middleNames&gt;&lt;lastName&gt;Martiny&lt;/lastName&gt;&lt;/author&gt;&lt;/authors&gt;&lt;/publication&gt;&lt;publication&gt;&lt;uuid&gt;6DE36CC3-7407-4B17-B664-018B302E8073&lt;/uuid&gt;&lt;volume&gt;3&lt;/volume&gt;&lt;accepted_date&gt;99201211191200000000222000&lt;/accepted_date&gt;&lt;doi&gt;10.3389/fmicb.2012.00417&lt;/doi&gt;&lt;startpage&gt;417&lt;/startpage&gt;&lt;publication_date&gt;99201200001200000000200000&lt;/publication_date&gt;&lt;url&gt;http://eutils.ncbi.nlm.nih.gov/entrez/eutils/elink.fcgi?dbfrom=pubmed&amp;amp;id=23267351&amp;amp;retmode=ref&amp;amp;cmd=prlinks&lt;/url&gt;&lt;type&gt;400&lt;/type&gt;&lt;title&gt;Fundamentals of microbial community resistance and resilience.&lt;/title&gt;&lt;location&gt;&amp;lt;html&amp;gt;&amp;lt;head&amp;gt;&amp;lt;meta http-equiv="content-type" content="text/html; charset=utf-8"/&amp;gt;&amp;lt;title&amp;gt;Sorry...&amp;lt;/title&amp;gt;&amp;lt;style&amp;gt; body { font-family: verdana, arial, sans-serif; background-color: #fff; color: #000; }&amp;lt;/style&amp;gt;&amp;lt;/head&amp;gt;&amp;lt;body&amp;gt;&amp;lt;div&amp;gt;&amp;lt;table&amp;gt;&amp;lt;tr&amp;gt;&amp;lt;td&amp;gt;&amp;lt;b&amp;gt;&amp;lt;font face=times color=#0039b6 size=10&amp;gt;G&amp;lt;/font&amp;gt;&amp;lt;font face=times color=#c41200 size=10&amp;gt;o&amp;lt;/font&amp;gt;&amp;lt;font face=times color=#f3c518 size=10&amp;gt;o&amp;lt;/font&amp;gt;&amp;lt;font face=times color=#0039b6 size=10&amp;gt;g&amp;lt;/font&amp;gt;&amp;lt;font face=times color=#30a72f size=10&amp;gt;l&amp;lt;/font&amp;gt;&amp;lt;font face=times color=#c41200 size=10&amp;gt;e&amp;lt;/font&amp;gt;&amp;lt;/b&amp;gt;&amp;lt;/td&amp;gt;&amp;lt;td style="text-align: left; vertical-align: bottom; padding-bottom: 15px; width: 50%"&amp;gt;&amp;lt;div style="border-bottom: 1px solid #dfdfdf;"&amp;gt;Sorry...&amp;lt;/div&amp;gt;&amp;lt;/td&amp;gt;&amp;lt;/tr&amp;gt;&amp;lt;/table&amp;gt;&amp;lt;/div&amp;gt;&amp;lt;div style="margin-left: 4em;"&amp;gt;&amp;lt;h1&amp;gt;We're sorry...&amp;lt;/h1&amp;gt;&amp;lt;p&amp;gt;... but your computer or network may be sending automated queries. To protect our users, we can't process your request right now.&amp;lt;/p&amp;gt;&amp;lt;/div&amp;gt;&amp;lt;div style="margin-left: 4em;"&amp;gt;See &amp;lt;a href="https://support.google.com/websearch/answer/86640"&amp;gt;Google Help&amp;lt;/a&amp;gt; for more information.&amp;lt;br/&amp;gt;&amp;lt;br/&amp;gt;&amp;lt;/div&amp;gt;&amp;lt;div style="text-align: center; border-top: 1px solid #dfdfdf;"&amp;gt;&amp;lt;a href="https://www.google.com"&amp;gt;Google Home&amp;lt;/a&amp;gt;&amp;lt;/div&amp;gt;&amp;lt;/body&amp;gt;&amp;lt;/html&amp;gt;&lt;/location&gt;&lt;submission_date&gt;99201210011200000000222000&lt;/submission_date&gt;&lt;institution&gt;Department of Molecular, Cellular and Developmental Biology, Yale University New Haven, CT, USA.&lt;/institution&gt;&lt;subtype&gt;400&lt;/subtype&gt;&lt;bundle&gt;&lt;publication&gt;&lt;title&gt;Frontiers in microbiology&lt;/title&gt;&lt;type&gt;-100&lt;/type&gt;&lt;subtype&gt;-100&lt;/subtype&gt;&lt;uuid&gt;F21A15B9-2990-4D4B-B789-14B2F7B2AF47&lt;/uuid&gt;&lt;/publication&gt;&lt;/bundle&gt;&lt;authors&gt;&lt;author&gt;&lt;firstName&gt;Ashley&lt;/firstName&gt;&lt;lastName&gt;Shade&lt;/lastName&gt;&lt;/author&gt;&lt;author&gt;&lt;firstName&gt;Hannes&lt;/firstName&gt;&lt;lastName&gt;Peter&lt;/lastName&gt;&lt;/author&gt;&lt;author&gt;&lt;firstName&gt;Steven&lt;/firstName&gt;&lt;middleNames&gt;D&lt;/middleNames&gt;&lt;lastName&gt;Allison&lt;/lastName&gt;&lt;/author&gt;&lt;author&gt;&lt;firstName&gt;Didier&lt;/firstName&gt;&lt;middleNames&gt;L&lt;/middleNames&gt;&lt;lastName&gt;Baho&lt;/lastName&gt;&lt;/author&gt;&lt;author&gt;&lt;firstName&gt;Mercè&lt;/firstName&gt;&lt;lastName&gt;Berga&lt;/lastName&gt;&lt;/author&gt;&lt;author&gt;&lt;firstName&gt;Helmut&lt;/firstName&gt;&lt;lastName&gt;Bürgmann&lt;/lastName&gt;&lt;/author&gt;&lt;author&gt;&lt;firstName&gt;David&lt;/firstName&gt;&lt;middleNames&gt;H&lt;/middleNames&gt;&lt;lastName&gt;Huber&lt;/lastName&gt;&lt;/author&gt;&lt;author&gt;&lt;firstName&gt;Silke&lt;/firstName&gt;&lt;lastName&gt;Langenheder&lt;/lastName&gt;&lt;/author&gt;&lt;author&gt;&lt;firstName&gt;Jay&lt;/firstName&gt;&lt;middleNames&gt;T&lt;/middleNames&gt;&lt;lastName&gt;Lennon&lt;/lastName&gt;&lt;/author&gt;&lt;author&gt;&lt;firstName&gt;Jennifer&lt;/firstName&gt;&lt;middleNames&gt;B H&lt;/middleNames&gt;&lt;lastName&gt;Martiny&lt;/lastName&gt;&lt;/author&gt;&lt;author&gt;&lt;firstName&gt;Kristin&lt;/firstName&gt;&lt;middleNames&gt;L&lt;/middleNames&gt;&lt;lastName&gt;Matulich&lt;/lastName&gt;&lt;/author&gt;&lt;author&gt;&lt;firstName&gt;Thomas&lt;/firstName&gt;&lt;middleNames&gt;M&lt;/middleNames&gt;&lt;lastName&gt;Schmidt&lt;/lastName&gt;&lt;/author&gt;&lt;author&gt;&lt;firstName&gt;Jo&lt;/firstName&gt;&lt;lastName&gt;Handelsman&lt;/lastName&gt;&lt;/author&gt;&lt;/authors&gt;&lt;/publication&gt;&lt;publication&gt;&lt;volume&gt;2&lt;/volume&gt;&lt;publication_date&gt;99201400001200000000200000&lt;/publication_date&gt;&lt;doi&gt;10.7717/peerj.358/supp-1&lt;/doi&gt;&lt;startpage&gt;e358&lt;/startpage&gt;&lt;title&gt;Microbial communities respond to experimental warming, but site matters&lt;/title&gt;&lt;uuid&gt;6108D8D1-1DD4-45DD-9DAA-FF765960F8CA&lt;/uuid&gt;&lt;subtype&gt;400&lt;/subtype&gt;&lt;type&gt;400&lt;/type&gt;&lt;url&gt;https://peerj.com/articles/358/supp-1&lt;/url&gt;&lt;bundle&gt;&lt;publication&gt;&lt;title&gt;PeerJ&lt;/title&gt;&lt;type&gt;-100&lt;/type&gt;&lt;subtype&gt;-100&lt;/subtype&gt;&lt;uuid&gt;4CB0672A-A0FA-40AB-959A-4C5D566AA251&lt;/uuid&gt;&lt;/publication&gt;&lt;/bundle&gt;&lt;authors&gt;&lt;author&gt;&lt;firstName&gt;Melissa&lt;/firstName&gt;&lt;middleNames&gt;A&lt;/middleNames&gt;&lt;lastName&gt;Cregger&lt;/lastName&gt;&lt;/author&gt;&lt;author&gt;&lt;firstName&gt;Nathan&lt;/firstName&gt;&lt;middleNames&gt;J&lt;/middleNames&gt;&lt;lastName&gt;Sanders&lt;/lastName&gt;&lt;/author&gt;&lt;author&gt;&lt;firstName&gt;Robert&lt;/firstName&gt;&lt;middleNames&gt;R&lt;/middleNames&gt;&lt;lastName&gt;Dunn&lt;/lastName&gt;&lt;/author&gt;&lt;author&gt;&lt;firstName&gt;Aimee&lt;/firstName&gt;&lt;middleNames&gt;T&lt;/middleNames&gt;&lt;lastName&gt;Classen&lt;/lastName&gt;&lt;/author&gt;&lt;/authors&gt;&lt;/publication&gt;&lt;/publications&gt;&lt;cites&gt;&lt;/cites&gt;&lt;/citation&gt;</w:instrText>
+        <w:instrText xml:space="preserve"> ADDIN PAPERS2_CITATIONS &lt;citation&gt;&lt;uuid&gt;1EC36B93-8819-453D-A7C1-942BD9EDE68B&lt;/uuid&gt;&lt;priority&gt;0&lt;/priority&gt;&lt;publications&gt;&lt;publication&gt;&lt;volume&gt;105&lt;/volume&gt;&lt;publication_date&gt;99200800001200000000200000&lt;/publication_date&gt;&lt;number&gt;Supplement 1&lt;/number&gt;&lt;startpage&gt;11512&lt;/startpage&gt;&lt;title&gt;Resistance, resilience, and redundancy in microbial communities&lt;/title&gt;&lt;uuid&gt;A5239806-156B-4686-8F77-5FA6B8DC8698&lt;/uuid&gt;&lt;subtype&gt;400&lt;/subtype&gt;&lt;publisher&gt;National Acad Sciences&lt;/publisher&gt;&lt;type&gt;400&lt;/type&gt;&lt;endpage&gt;11519&lt;/endpage&gt;&lt;url&gt;http://www.pnas.org/content/105/suppl.1/11512.short&lt;/url&gt;&lt;bundle&gt;&lt;publication&gt;&lt;publisher&gt;National Acad Sciences&lt;/publisher&gt;&lt;url&gt;http://www.pnas.org/&lt;/url&gt;&lt;title&gt;Proceedings of the National Academy of Sciences&lt;/title&gt;&lt;type&gt;-100&lt;/type&gt;&lt;subtype&gt;-100&lt;/subtype&gt;&lt;uuid&gt;2FF867EE-C0A9-4DBD-B4AA-A417174B91A9&lt;/uuid&gt;&lt;/publication&gt;&lt;/bundle&gt;&lt;authors&gt;&lt;author&gt;&lt;firstName&gt;Steven&lt;/firstName&gt;&lt;middleNames&gt;D&lt;/middleNames&gt;&lt;lastName&gt;Allison&lt;/lastName&gt;&lt;/author&gt;&lt;author&gt;&lt;firstName&gt;Jennifer&lt;/firstName&gt;&lt;middleNames&gt;BH&lt;/middleNames&gt;&lt;lastName&gt;Martiny&lt;/lastName&gt;&lt;/author&gt;&lt;/authors&gt;&lt;/publication&gt;&lt;publication&gt;&lt;uuid&gt;6DE36CC3-7407-4B17-B664-018B302E8073&lt;/uuid&gt;&lt;volume&gt;3&lt;/volume&gt;&lt;accepted_date&gt;99201211191200000000222000&lt;/accepted_date&gt;&lt;doi&gt;10.3389/fmicb.2012.00417&lt;/doi&gt;&lt;startpage&gt;417&lt;/startpage&gt;&lt;publication_date&gt;99201200001200000000200000&lt;/publication_date&gt;&lt;url&gt;http://eutils.ncbi.nlm.nih.gov/entrez/eutils/elink.fcgi?dbfrom=pubmed&amp;amp;id=23267351&amp;amp;retmode=ref&amp;amp;cmd=prlinks&lt;/url&gt;&lt;type&gt;400&lt;/type&gt;&lt;title&gt;Fundamentals of microbial community resistance and resilience.&lt;/title&gt;&lt;location&gt;&amp;lt;html&amp;gt;&amp;lt;head&amp;gt;&amp;lt;meta http-equiv="content-type" content="text/html; charset=utf-8"/&amp;gt;&amp;lt;title&amp;gt;Sorry...&amp;lt;/title&amp;gt;&amp;lt;style&amp;gt; body { font-family: verdana, arial, sans-serif; background-color: #fff; color: #000; }&amp;lt;/style&amp;gt;&amp;lt;/head&amp;gt;&amp;lt;body&amp;gt;&amp;lt;div&amp;gt;&amp;lt;table&amp;gt;&amp;lt;tr&amp;gt;&amp;lt;td&amp;gt;&amp;lt;b&amp;gt;&amp;lt;font face=times color=#0039b6 size=10&amp;gt;G&amp;lt;/font&amp;gt;&amp;lt;font face=times color=#c41200 size=10&amp;gt;o&amp;lt;/font&amp;gt;&amp;lt;font face=times color=#f3c518 size=10&amp;gt;o&amp;lt;/font&amp;gt;&amp;lt;font face=times color=#0039b6 size=10&amp;gt;g&amp;lt;/font&amp;gt;&amp;lt;font face=times color=#30a72f size=10&amp;gt;l&amp;lt;/font&amp;gt;&amp;lt;font face=times color=#c41200 size=10&amp;gt;e&amp;lt;/font&amp;gt;&amp;lt;/b&amp;gt;&amp;lt;/td&amp;gt;&amp;lt;td style="text-align: left; vertical-align: bottom; padding-bottom: 15px; width: 50%"&amp;gt;&amp;lt;div style="border-bottom: 1px solid #dfdfdf;"&amp;gt;Sorry...&amp;lt;/div&amp;gt;&amp;lt;/td&amp;gt;&amp;lt;/tr&amp;gt;&amp;lt;/table&amp;gt;&amp;lt;/div&amp;gt;&amp;lt;div style="margin-left: 4em;"&amp;gt;&amp;lt;h1&amp;gt;We're sorry...&amp;lt;/h1&amp;gt;&amp;lt;p&amp;gt;... but your computer or network may be sending automated queries. To protect our users, we can't process your request right now.&amp;lt;/p&amp;gt;&amp;lt;/div&amp;gt;&amp;lt;div style="margin-left: 4em;"&amp;gt;See &amp;lt;a href="https://support.google.com/websearch/answer/86640"&amp;gt;Google Help&amp;lt;/a&amp;gt; for more information.&amp;lt;br/&amp;gt;&amp;lt;br/&amp;gt;&amp;lt;/div&amp;gt;&amp;lt;div style="text-align: center; border-top: 1px solid #dfdfdf;"&amp;gt;&amp;lt;a href="https://www.google.com"&amp;gt;Google Home&amp;lt;/a&amp;gt;&amp;lt;/div&amp;gt;&amp;lt;/body&amp;gt;&amp;lt;/html&amp;gt;&lt;/location&gt;&lt;submission_date&gt;99201210011200000000222000&lt;/submission_date&gt;&lt;institution&gt;Department of Molecular, Cellular and Developmental Biology, Yale University New Haven, CT, USA.&lt;/institution&gt;&lt;subtype&gt;400&lt;/subtype&gt;&lt;bundle&gt;&lt;publication&gt;&lt;title&gt;Frontiers in microbiology&lt;/title&gt;&lt;type&gt;-100&lt;/type&gt;&lt;subtype&gt;-100&lt;/subtype&gt;&lt;uuid&gt;F21A15B9-2990-4D4B-B789-14B2F7B2AF47&lt;/uuid&gt;&lt;/publication&gt;&lt;/bundle&gt;&lt;authors&gt;&lt;author&gt;&lt;firstName&gt;Ashley&lt;/firstName&gt;&lt;lastName&gt;Shade&lt;/lastName&gt;&lt;/author&gt;&lt;author&gt;&lt;firstName&gt;Hannes&lt;/firstName&gt;&lt;lastName&gt;Peter&lt;/lastName&gt;&lt;/author&gt;&lt;author&gt;&lt;firstName&gt;Steven&lt;/firstName&gt;&lt;middleNames&gt;D&lt;/middleNames&gt;&lt;lastName&gt;Allison&lt;/lastName&gt;&lt;/author&gt;&lt;author&gt;&lt;firstName&gt;Didier&lt;/firstName&gt;&lt;middleNames&gt;L&lt;/middleNames&gt;&lt;lastName&gt;Baho&lt;/lastName&gt;&lt;/author&gt;&lt;author&gt;&lt;firstName&gt;Mercè&lt;/firstName&gt;&lt;lastName&gt;Berga&lt;/lastName&gt;&lt;/author&gt;&lt;author&gt;&lt;firstName&gt;Helmut&lt;/firstName&gt;&lt;lastName&gt;Bürgmann&lt;/lastName&gt;&lt;/author&gt;&lt;author&gt;&lt;firstName&gt;David&lt;/firstName&gt;&lt;middleNames&gt;H&lt;/middleNames&gt;&lt;lastName&gt;Huber&lt;/lastName&gt;&lt;/author&gt;&lt;author&gt;&lt;firstName&gt;Silke&lt;/firstName&gt;&lt;lastName&gt;Langenheder&lt;/lastName&gt;&lt;/author&gt;&lt;author&gt;&lt;firstName&gt;Jay&lt;/firstName&gt;&lt;middleNames&gt;T&lt;/middleNames&gt;&lt;lastName&gt;Lennon&lt;/lastName&gt;&lt;/author&gt;&lt;author&gt;&lt;firstName&gt;Jennifer&lt;/firstName&gt;&lt;middleNames&gt;B H&lt;/middleNames&gt;&lt;lastName&gt;Martiny&lt;/lastName&gt;&lt;/author&gt;&lt;author&gt;&lt;firstName&gt;Kristin&lt;/firstName&gt;&lt;middleNames&gt;L&lt;/middleNames&gt;&lt;lastName&gt;Matulich&lt;/lastName&gt;&lt;/author&gt;&lt;author&gt;&lt;firstName&gt;Thomas&lt;/firstName&gt;&lt;middleNames&gt;M&lt;/middleNames&gt;&lt;lastName&gt;Schmidt&lt;/lastName&gt;&lt;/author&gt;&lt;author&gt;&lt;firstName&gt;Jo&lt;/firstName&gt;&lt;lastName&gt;Handelsman&lt;/lastName&gt;&lt;/author&gt;&lt;/authors&gt;&lt;/publication&gt;&lt;publication&gt;&lt;volume&gt;2&lt;/volume&gt;&lt;publication_date&gt;99201400001200000000200000&lt;/publication_date&gt;&lt;doi&gt;10.7717/peerj.358/supp-1&lt;/doi&gt;&lt;startpage&gt;e358&lt;/startpage&gt;&lt;title&gt;Microbial communities respond to experimental warming, but site matters&lt;/title&gt;&lt;uuid&gt;6108D8D1-1DD4-45DD-9DAA-FF765960F8CA&lt;/uuid&gt;&lt;subtype&gt;400&lt;/subtype&gt;&lt;type&gt;400&lt;/type&gt;&lt;url&gt;https://peerj.com/articles/358/supp-1&lt;/url&gt;&lt;bundle&gt;&lt;publication&gt;&lt;title&gt;PeerJ&lt;/title&gt;&lt;type&gt;-100&lt;/type&gt;&lt;subtype&gt;-100&lt;/subtype&gt;&lt;uuid&gt;4CB0672A-A0FA-40AB-959A-4C5D566AA251&lt;/uuid&gt;&lt;/publication&gt;&lt;/bundle&gt;&lt;authors&gt;&lt;author&gt;&lt;firstName&gt;Melissa&lt;/firstName&gt;&lt;middleNames&gt;A&lt;/middleNames&gt;&lt;lastName&gt;Cregger&lt;/lastName&gt;&lt;/author&gt;&lt;author&gt;&lt;firstName&gt;Nathan&lt;/firstName&gt;&lt;middleNames&gt;J&lt;/middleNames&gt;&lt;lastName&gt;Sanders&lt;/lastName&gt;&lt;/author&gt;&lt;author&gt;&lt;firstName&gt;Robert&lt;/firstName&gt;&lt;middleNames&gt;R&lt;/middleNames&gt;&lt;lastName&gt;Dunn&lt;/lastName&gt;&lt;/author&gt;&lt;author&gt;&lt;firstName&gt;Aimee&lt;/firstName&gt;&lt;middleNames&gt;T&lt;/middleNames&gt;&lt;lastName&gt;Classen&lt;/lastName&gt;&lt;/author&gt;&lt;/authors&gt;&lt;/publication&gt;&lt;/publications&gt;&lt;cites&gt;&lt;/cites&gt;&lt;/citation&gt;</w:instrText>
       </w:r>
       <w:r>
         <w:fldChar w:fldCharType="separate"/>
@@ -1258,7 +1244,7 @@
         <w:fldChar w:fldCharType="begin"/>
       </w:r>
       <w:r>
-        <w:instrText xml:space="preserve"> ADDIN PAPERS2_CITATIONS &lt;citation&gt;&lt;uuid&gt;C6759F66-8901-4D2F-81D6-5D88C1280F71&lt;/uuid&gt;&lt;priority&gt;2&lt;/priority&gt;&lt;publications&gt;&lt;publication&gt;&lt;volume&gt;320&lt;/volume&gt;&lt;number&gt;5882&lt;/number&gt;&lt;doi&gt;10.1126/science.1155121&lt;/doi&gt;&lt;startpage&gt;1444&lt;/startpage&gt;&lt;title&gt;Forests and climate change: Forcings, feedbacks, and the climate benefits of forests&lt;/title&gt;&lt;uuid&gt;5351375B-CC5A-437C-940C-98FC536F7B4B&lt;/uuid&gt;&lt;subtype&gt;400&lt;/subtype&gt;&lt;endpage&gt;1449&lt;/endpage&gt;&lt;type&gt;400&lt;/type&gt;&lt;publication_date&gt;99200806131200000000222000&lt;/publication_date&gt;&lt;bundle&gt;&lt;publication&gt;&lt;publisher&gt;AAAS&lt;/publisher&gt;&lt;title&gt;Science&lt;/title&gt;&lt;type&gt;-100&lt;/type&gt;&lt;subtype&gt;-100&lt;/subtype&gt;&lt;uuid&gt;3216BE98-3941-42D4-8E83-B35A70104ECD&lt;/uuid&gt;&lt;/publication&gt;&lt;/bundle&gt;&lt;authors&gt;&lt;author&gt;&lt;firstName&gt;G&lt;/firstName&gt;&lt;middleNames&gt;B&lt;/middleNames&gt;&lt;lastName&gt;Bonan&lt;/lastName&gt;&lt;/author&gt;&lt;/authors&gt;&lt;/publication&gt;&lt;publication&gt;&lt;volume&gt;333&lt;/volume&gt;&lt;publication_date&gt;99201108181200000000222000&lt;/publication_date&gt;&lt;number&gt;6045&lt;/number&gt;&lt;doi&gt;10.1126/science.1201609&lt;/doi&gt;&lt;startpage&gt;988&lt;/startpage&gt;&lt;title&gt;A Large and Persistent Carbon Sink in the World's Forests&lt;/title&gt;&lt;uuid&gt;51865BCC-A9A2-4207-AE6C-914E44C7ED54&lt;/uuid&gt;&lt;subtype&gt;400&lt;/subtype&gt;&lt;endpage&gt;993&lt;/endpage&gt;&lt;type&gt;400&lt;/type&gt;&lt;url&gt;http://www.sciencemag.org/cgi/doi/10.1126/science.1201609&lt;/url&gt;&lt;bundle&gt;&lt;publication&gt;&lt;publisher&gt;AAAS&lt;/publisher&gt;&lt;title&gt;Science&lt;/title&gt;&lt;type&gt;-100&lt;/type&gt;&lt;subtype&gt;-100&lt;/subtype&gt;&lt;uuid&gt;3216BE98-3941-42D4-8E83-B35A70104ECD&lt;/uuid&gt;&lt;/publication&gt;&lt;/bundle&gt;&lt;authors&gt;&lt;author&gt;&lt;firstName&gt;Y&lt;/firstName&gt;&lt;lastName&gt;Pan&lt;/lastName&gt;&lt;/author&gt;&lt;author&gt;&lt;firstName&gt;R&lt;/firstName&gt;&lt;middleNames&gt;A&lt;/middleNames&gt;&lt;lastName&gt;Birdsey&lt;/lastName&gt;&lt;/author&gt;&lt;author&gt;&lt;firstName&gt;J&lt;/firstName&gt;&lt;lastName&gt;Fang&lt;/lastName&gt;&lt;/author&gt;&lt;author&gt;&lt;firstName&gt;R.&lt;/firstName&gt;&lt;lastName&gt;Houghton&lt;/lastName&gt;&lt;/author&gt;&lt;author&gt;&lt;firstName&gt;P&lt;/firstName&gt;&lt;middleNames&gt;E&lt;/middleNames&gt;&lt;lastName&gt;Kauppi&lt;/lastName&gt;&lt;/author&gt;&lt;author&gt;&lt;firstName&gt;W&lt;/firstName&gt;&lt;middleNames&gt;A&lt;/middleNames&gt;&lt;lastName&gt;Kurz&lt;/lastName&gt;&lt;/author&gt;&lt;author&gt;&lt;firstName&gt;O&lt;/firstName&gt;&lt;middleNames&gt;L&lt;/middleNames&gt;&lt;lastName&gt;Phillips&lt;/lastName&gt;&lt;/author&gt;&lt;author&gt;&lt;firstName&gt;A&lt;/firstName&gt;&lt;lastName&gt;Shvidenko&lt;/lastName&gt;&lt;/author&gt;&lt;author&gt;&lt;firstName&gt;S&lt;/firstName&gt;&lt;middleNames&gt;L&lt;/middleNames&gt;&lt;lastName&gt;Lewis&lt;/lastName&gt;&lt;/author&gt;&lt;author&gt;&lt;firstName&gt;J&lt;/firstName&gt;&lt;middleNames&gt;G&lt;/middleNames&gt;&lt;lastName&gt;Canadell&lt;/lastName&gt;&lt;/author&gt;&lt;author&gt;&lt;firstName&gt;P&lt;/firstName&gt;&lt;lastName&gt;Ciais&lt;/lastName&gt;&lt;/author&gt;&lt;author&gt;&lt;firstName&gt;R&lt;/firstName&gt;&lt;middleNames&gt;B&lt;/middleNames&gt;&lt;lastName&gt;Jackson&lt;/lastName&gt;&lt;/author&gt;&lt;author&gt;&lt;firstName&gt;S&lt;/firstName&gt;&lt;middleNames&gt;W&lt;/middleNames&gt;&lt;lastName&gt;Pacala&lt;/lastName&gt;&lt;/author&gt;&lt;author&gt;&lt;firstName&gt;A&lt;/firstName&gt;&lt;middleNames&gt;D&lt;/middleNames&gt;&lt;lastName&gt;McGuire&lt;/lastName&gt;&lt;/author&gt;&lt;author&gt;&lt;firstName&gt;S&lt;/firstName&gt;&lt;lastName&gt;Piao&lt;/lastName&gt;&lt;/author&gt;&lt;author&gt;&lt;firstName&gt;A&lt;/firstName&gt;&lt;lastName&gt;Rautiainen&lt;/lastName&gt;&lt;/author&gt;&lt;author&gt;&lt;firstName&gt;S&lt;/firstName&gt;&lt;lastName&gt;Sitch&lt;/lastName&gt;&lt;/author&gt;&lt;author&gt;&lt;firstName&gt;D&lt;/firstName&gt;&lt;lastName&gt;Hayes&lt;/lastName&gt;&lt;/author&gt;&lt;/authors&gt;&lt;/publication&gt;&lt;publication&gt;&lt;volume&gt;329&lt;/volume&gt;&lt;publication_date&gt;99201008121200000000222000&lt;/publication_date&gt;&lt;number&gt;5993&lt;/number&gt;&lt;doi&gt;10.1126/science.1184984&lt;/doi&gt;&lt;startpage&gt;834&lt;/startpage&gt;&lt;title&gt;Terrestrial Gross Carbon Dioxide Uptake: Global Distribution and Covariation with Climate&lt;/title&gt;&lt;uuid&gt;7B762B61-F762-4013-89B4-AF77070AF9D8&lt;/uuid&gt;&lt;subtype&gt;400&lt;/subtype&gt;&lt;endpage&gt;838&lt;/endpage&gt;&lt;type&gt;400&lt;/type&gt;&lt;url&gt;http://www.sciencemag.org/cgi/doi/10.1126/science.1184984&lt;/url&gt;&lt;bundle&gt;&lt;publication&gt;&lt;publisher&gt;AAAS&lt;/publisher&gt;&lt;title&gt;Science&lt;/title&gt;&lt;type&gt;-100&lt;/type&gt;&lt;subtype&gt;-100&lt;/subtype&gt;&lt;uuid&gt;3216BE98-3941-42D4-8E83-B35A70104ECD&lt;/uuid&gt;&lt;/publication&gt;&lt;/bundle&gt;&lt;authors&gt;&lt;author&gt;&lt;firstName&gt;C&lt;/firstName&gt;&lt;lastName&gt;Beer&lt;/lastName&gt;&lt;/author&gt;&lt;author&gt;&lt;firstName&gt;M&lt;/firstName&gt;&lt;lastName&gt;Reichstein&lt;/lastName&gt;&lt;/author&gt;&lt;author&gt;&lt;firstName&gt;E&lt;/firstName&gt;&lt;lastName&gt;Tomelleri&lt;/lastName&gt;&lt;/author&gt;&lt;author&gt;&lt;firstName&gt;P&lt;/firstName&gt;&lt;lastName&gt;Ciais&lt;/lastName&gt;&lt;/author&gt;&lt;author&gt;&lt;firstName&gt;M&lt;/firstName&gt;&lt;lastName&gt;Jung&lt;/lastName&gt;&lt;/author&gt;&lt;author&gt;&lt;firstName&gt;N&lt;/firstName&gt;&lt;lastName&gt;Carvalhais&lt;/lastName&gt;&lt;/author&gt;&lt;author&gt;&lt;firstName&gt;C&lt;/firstName&gt;&lt;lastName&gt;Rodenbeck&lt;/lastName&gt;&lt;/author&gt;&lt;author&gt;&lt;firstName&gt;M&lt;/firstName&gt;&lt;middleNames&gt;A&lt;/middleNames&gt;&lt;lastName&gt;Arain&lt;/lastName&gt;&lt;/author&gt;&lt;author&gt;&lt;firstName&gt;D&lt;/firstName&gt;&lt;lastName&gt;Baldocchi&lt;/lastName&gt;&lt;/author&gt;&lt;author&gt;&lt;firstName&gt;G&lt;/firstName&gt;&lt;middleNames&gt;B&lt;/middleNames&gt;&lt;lastName&gt;Bonan&lt;/lastName&gt;&lt;/author&gt;&lt;author&gt;&lt;firstName&gt;A&lt;/firstName&gt;&lt;lastName&gt;Bondeau&lt;/lastName&gt;&lt;/author&gt;&lt;author&gt;&lt;firstName&gt;A&lt;/firstName&gt;&lt;lastName&gt;Cescatti&lt;/lastName&gt;&lt;/author&gt;&lt;author&gt;&lt;firstName&gt;G&lt;/firstName&gt;&lt;lastName&gt;Lasslop&lt;/lastName&gt;&lt;/author&gt;&lt;author&gt;&lt;firstName&gt;A&lt;/firstName&gt;&lt;lastName&gt;Lindroth&lt;/lastName&gt;&lt;/author&gt;&lt;author&gt;&lt;firstName&gt;M&lt;/firstName&gt;&lt;lastName&gt;Lomas&lt;/lastName&gt;&lt;/author&gt;&lt;author&gt;&lt;firstName&gt;S&lt;/firstName&gt;&lt;lastName&gt;Luyssaert&lt;/lastName&gt;&lt;/author&gt;&lt;author&gt;&lt;firstName&gt;H&lt;/firstName&gt;&lt;lastName&gt;Margolis&lt;/lastName&gt;&lt;/author&gt;&lt;author&gt;&lt;firstName&gt;K&lt;/firstName&gt;&lt;middleNames&gt;W&lt;/middleNames&gt;&lt;lastName&gt;Oleson&lt;/lastName&gt;&lt;/author&gt;&lt;author&gt;&lt;firstName&gt;O&lt;/firstName&gt;&lt;lastName&gt;Roupsard&lt;/lastName&gt;&lt;/author&gt;&lt;author&gt;&lt;firstName&gt;E&lt;/firstName&gt;&lt;lastName&gt;Veenendaal&lt;/lastName&gt;&lt;/author&gt;&lt;author&gt;&lt;firstName&gt;N&lt;/firstName&gt;&lt;lastName&gt;Viovy&lt;/lastName&gt;&lt;/author&gt;&lt;author&gt;&lt;firstName&gt;C&lt;/firstName&gt;&lt;lastName&gt;Williams&lt;/lastName&gt;&lt;/author&gt;&lt;author&gt;&lt;firstName&gt;F&lt;/firstName&gt;&lt;middleNames&gt;I&lt;/middleNames&gt;&lt;lastName&gt;Woodward&lt;/lastName&gt;&lt;/author&gt;&lt;author&gt;&lt;firstName&gt;D&lt;/firstName&gt;&lt;lastName&gt;Papale&lt;/lastName&gt;&lt;/author&gt;&lt;/authors&gt;&lt;/publication&gt;&lt;/publications&gt;&lt;cites&gt;&lt;/cites&gt;&lt;/citation&gt;</w:instrText>
+        <w:instrText xml:space="preserve"> ADDIN PAPERS2_CITATIONS &lt;citation&gt;&lt;uuid&gt;A00F68E6-8F3B-492F-BA0A-C5D4ED27B790&lt;/uuid&gt;&lt;priority&gt;2&lt;/priority&gt;&lt;publications&gt;&lt;publication&gt;&lt;volume&gt;320&lt;/volume&gt;&lt;number&gt;5882&lt;/number&gt;&lt;doi&gt;10.1126/science.1155121&lt;/doi&gt;&lt;startpage&gt;1444&lt;/startpage&gt;&lt;title&gt;Forests and climate change: Forcings, feedbacks, and the climate benefits of forests&lt;/title&gt;&lt;uuid&gt;5351375B-CC5A-437C-940C-98FC536F7B4B&lt;/uuid&gt;&lt;subtype&gt;400&lt;/subtype&gt;&lt;endpage&gt;1449&lt;/endpage&gt;&lt;type&gt;400&lt;/type&gt;&lt;publication_date&gt;99200806131200000000222000&lt;/publication_date&gt;&lt;bundle&gt;&lt;publication&gt;&lt;publisher&gt;AAAS&lt;/publisher&gt;&lt;title&gt;Science&lt;/title&gt;&lt;type&gt;-100&lt;/type&gt;&lt;subtype&gt;-100&lt;/subtype&gt;&lt;uuid&gt;3216BE98-3941-42D4-8E83-B35A70104ECD&lt;/uuid&gt;&lt;/publication&gt;&lt;/bundle&gt;&lt;authors&gt;&lt;author&gt;&lt;firstName&gt;G&lt;/firstName&gt;&lt;middleNames&gt;B&lt;/middleNames&gt;&lt;lastName&gt;Bonan&lt;/lastName&gt;&lt;/author&gt;&lt;/authors&gt;&lt;/publication&gt;&lt;publication&gt;&lt;volume&gt;333&lt;/volume&gt;&lt;publication_date&gt;99201108181200000000222000&lt;/publication_date&gt;&lt;number&gt;6045&lt;/number&gt;&lt;doi&gt;10.1126/science.1201609&lt;/doi&gt;&lt;startpage&gt;988&lt;/startpage&gt;&lt;title&gt;A Large and Persistent Carbon Sink in the World's Forests&lt;/title&gt;&lt;uuid&gt;51865BCC-A9A2-4207-AE6C-914E44C7ED54&lt;/uuid&gt;&lt;subtype&gt;400&lt;/subtype&gt;&lt;endpage&gt;993&lt;/endpage&gt;&lt;type&gt;400&lt;/type&gt;&lt;url&gt;http://www.sciencemag.org/cgi/doi/10.1126/science.1201609&lt;/url&gt;&lt;bundle&gt;&lt;publication&gt;&lt;publisher&gt;AAAS&lt;/publisher&gt;&lt;title&gt;Science&lt;/title&gt;&lt;type&gt;-100&lt;/type&gt;&lt;subtype&gt;-100&lt;/subtype&gt;&lt;uuid&gt;3216BE98-3941-42D4-8E83-B35A70104ECD&lt;/uuid&gt;&lt;/publication&gt;&lt;/bundle&gt;&lt;authors&gt;&lt;author&gt;&lt;firstName&gt;Y&lt;/firstName&gt;&lt;lastName&gt;Pan&lt;/lastName&gt;&lt;/author&gt;&lt;author&gt;&lt;firstName&gt;R&lt;/firstName&gt;&lt;middleNames&gt;A&lt;/middleNames&gt;&lt;lastName&gt;Birdsey&lt;/lastName&gt;&lt;/author&gt;&lt;author&gt;&lt;firstName&gt;J&lt;/firstName&gt;&lt;lastName&gt;Fang&lt;/lastName&gt;&lt;/author&gt;&lt;author&gt;&lt;firstName&gt;R.&lt;/firstName&gt;&lt;lastName&gt;Houghton&lt;/lastName&gt;&lt;/author&gt;&lt;author&gt;&lt;firstName&gt;P&lt;/firstName&gt;&lt;middleNames&gt;E&lt;/middleNames&gt;&lt;lastName&gt;Kauppi&lt;/lastName&gt;&lt;/author&gt;&lt;author&gt;&lt;firstName&gt;W&lt;/firstName&gt;&lt;middleNames&gt;A&lt;/middleNames&gt;&lt;lastName&gt;Kurz&lt;/lastName&gt;&lt;/author&gt;&lt;author&gt;&lt;firstName&gt;O&lt;/firstName&gt;&lt;middleNames&gt;L&lt;/middleNames&gt;&lt;lastName&gt;Phillips&lt;/lastName&gt;&lt;/author&gt;&lt;author&gt;&lt;firstName&gt;A&lt;/firstName&gt;&lt;lastName&gt;Shvidenko&lt;/lastName&gt;&lt;/author&gt;&lt;author&gt;&lt;firstName&gt;S&lt;/firstName&gt;&lt;middleNames&gt;L&lt;/middleNames&gt;&lt;lastName&gt;Lewis&lt;/lastName&gt;&lt;/author&gt;&lt;author&gt;&lt;firstName&gt;J&lt;/firstName&gt;&lt;middleNames&gt;G&lt;/middleNames&gt;&lt;lastName&gt;Canadell&lt;/lastName&gt;&lt;/author&gt;&lt;author&gt;&lt;firstName&gt;P&lt;/firstName&gt;&lt;lastName&gt;Ciais&lt;/lastName&gt;&lt;/author&gt;&lt;author&gt;&lt;firstName&gt;R&lt;/firstName&gt;&lt;middleNames&gt;B&lt;/middleNames&gt;&lt;lastName&gt;Jackson&lt;/lastName&gt;&lt;/author&gt;&lt;author&gt;&lt;firstName&gt;S&lt;/firstName&gt;&lt;middleNames&gt;W&lt;/middleNames&gt;&lt;lastName&gt;Pacala&lt;/lastName&gt;&lt;/author&gt;&lt;author&gt;&lt;firstName&gt;A&lt;/firstName&gt;&lt;middleNames&gt;D&lt;/middleNames&gt;&lt;lastName&gt;McGuire&lt;/lastName&gt;&lt;/author&gt;&lt;author&gt;&lt;firstName&gt;S&lt;/firstName&gt;&lt;lastName&gt;Piao&lt;/lastName&gt;&lt;/author&gt;&lt;author&gt;&lt;firstName&gt;A&lt;/firstName&gt;&lt;lastName&gt;Rautiainen&lt;/lastName&gt;&lt;/author&gt;&lt;author&gt;&lt;firstName&gt;S&lt;/firstName&gt;&lt;lastName&gt;Sitch&lt;/lastName&gt;&lt;/author&gt;&lt;author&gt;&lt;firstName&gt;D&lt;/firstName&gt;&lt;lastName&gt;Hayes&lt;/lastName&gt;&lt;/author&gt;&lt;/authors&gt;&lt;/publication&gt;&lt;publication&gt;&lt;volume&gt;329&lt;/volume&gt;&lt;publication_date&gt;99201008121200000000222000&lt;/publication_date&gt;&lt;number&gt;5993&lt;/number&gt;&lt;doi&gt;10.1126/science.1184984&lt;/doi&gt;&lt;startpage&gt;834&lt;/startpage&gt;&lt;title&gt;Terrestrial Gross Carbon Dioxide Uptake: Global Distribution and Covariation with Climate&lt;/title&gt;&lt;uuid&gt;7B762B61-F762-4013-89B4-AF77070AF9D8&lt;/uuid&gt;&lt;subtype&gt;400&lt;/subtype&gt;&lt;endpage&gt;838&lt;/endpage&gt;&lt;type&gt;400&lt;/type&gt;&lt;url&gt;http://www.sciencemag.org/cgi/doi/10.1126/science.1184984&lt;/url&gt;&lt;bundle&gt;&lt;publication&gt;&lt;publisher&gt;AAAS&lt;/publisher&gt;&lt;title&gt;Science&lt;/title&gt;&lt;type&gt;-100&lt;/type&gt;&lt;subtype&gt;-100&lt;/subtype&gt;&lt;uuid&gt;3216BE98-3941-42D4-8E83-B35A70104ECD&lt;/uuid&gt;&lt;/publication&gt;&lt;/bundle&gt;&lt;authors&gt;&lt;author&gt;&lt;firstName&gt;C&lt;/firstName&gt;&lt;lastName&gt;Beer&lt;/lastName&gt;&lt;/author&gt;&lt;author&gt;&lt;firstName&gt;M&lt;/firstName&gt;&lt;lastName&gt;Reichstein&lt;/lastName&gt;&lt;/author&gt;&lt;author&gt;&lt;firstName&gt;E&lt;/firstName&gt;&lt;lastName&gt;Tomelleri&lt;/lastName&gt;&lt;/author&gt;&lt;author&gt;&lt;firstName&gt;P&lt;/firstName&gt;&lt;lastName&gt;Ciais&lt;/lastName&gt;&lt;/author&gt;&lt;author&gt;&lt;firstName&gt;M&lt;/firstName&gt;&lt;lastName&gt;Jung&lt;/lastName&gt;&lt;/author&gt;&lt;author&gt;&lt;firstName&gt;N&lt;/firstName&gt;&lt;lastName&gt;Carvalhais&lt;/lastName&gt;&lt;/author&gt;&lt;author&gt;&lt;firstName&gt;C&lt;/firstName&gt;&lt;lastName&gt;Rodenbeck&lt;/lastName&gt;&lt;/author&gt;&lt;author&gt;&lt;firstName&gt;M&lt;/firstName&gt;&lt;middleNames&gt;A&lt;/middleNames&gt;&lt;lastName&gt;Arain&lt;/lastName&gt;&lt;/author&gt;&lt;author&gt;&lt;firstName&gt;D&lt;/firstName&gt;&lt;lastName&gt;Baldocchi&lt;/lastName&gt;&lt;/author&gt;&lt;author&gt;&lt;firstName&gt;G&lt;/firstName&gt;&lt;middleNames&gt;B&lt;/middleNames&gt;&lt;lastName&gt;Bonan&lt;/lastName&gt;&lt;/author&gt;&lt;author&gt;&lt;firstName&gt;A&lt;/firstName&gt;&lt;lastName&gt;Bondeau&lt;/lastName&gt;&lt;/author&gt;&lt;author&gt;&lt;firstName&gt;A&lt;/firstName&gt;&lt;lastName&gt;Cescatti&lt;/lastName&gt;&lt;/author&gt;&lt;author&gt;&lt;firstName&gt;G&lt;/firstName&gt;&lt;lastName&gt;Lasslop&lt;/lastName&gt;&lt;/author&gt;&lt;author&gt;&lt;firstName&gt;A&lt;/firstName&gt;&lt;lastName&gt;Lindroth&lt;/lastName&gt;&lt;/author&gt;&lt;author&gt;&lt;firstName&gt;M&lt;/firstName&gt;&lt;lastName&gt;Lomas&lt;/lastName&gt;&lt;/author&gt;&lt;author&gt;&lt;firstName&gt;S&lt;/firstName&gt;&lt;lastName&gt;Luyssaert&lt;/lastName&gt;&lt;/author&gt;&lt;author&gt;&lt;firstName&gt;H&lt;/firstName&gt;&lt;lastName&gt;Margolis&lt;/lastName&gt;&lt;/author&gt;&lt;author&gt;&lt;firstName&gt;K&lt;/firstName&gt;&lt;middleNames&gt;W&lt;/middleNames&gt;&lt;lastName&gt;Oleson&lt;/lastName&gt;&lt;/author&gt;&lt;author&gt;&lt;firstName&gt;O&lt;/firstName&gt;&lt;lastName&gt;Roupsard&lt;/lastName&gt;&lt;/author&gt;&lt;author&gt;&lt;firstName&gt;E&lt;/firstName&gt;&lt;lastName&gt;Veenendaal&lt;/lastName&gt;&lt;/author&gt;&lt;author&gt;&lt;firstName&gt;N&lt;/firstName&gt;&lt;lastName&gt;Viovy&lt;/lastName&gt;&lt;/author&gt;&lt;author&gt;&lt;firstName&gt;C&lt;/firstName&gt;&lt;lastName&gt;Williams&lt;/lastName&gt;&lt;/author&gt;&lt;author&gt;&lt;firstName&gt;F&lt;/firstName&gt;&lt;middleNames&gt;I&lt;/middleNames&gt;&lt;lastName&gt;Woodward&lt;/lastName&gt;&lt;/author&gt;&lt;author&gt;&lt;firstName&gt;D&lt;/firstName&gt;&lt;lastName&gt;Papale&lt;/lastName&gt;&lt;/author&gt;&lt;/authors&gt;&lt;/publication&gt;&lt;/publications&gt;&lt;cites&gt;&lt;/cites&gt;&lt;/citation&gt;</w:instrText>
       </w:r>
       <w:r>
         <w:fldChar w:fldCharType="separate"/>
@@ -1309,7 +1295,7 @@
         <w:fldChar w:fldCharType="begin"/>
       </w:r>
       <w:r>
-        <w:instrText xml:space="preserve"> ADDIN PAPERS2_CITATIONS &lt;citation&gt;&lt;uuid&gt;FD661AA0-24CD-42B3-AFF9-6EDECA4B72C0&lt;/uuid&gt;&lt;priority&gt;3&lt;/priority&gt;&lt;publications&gt;&lt;publication&gt;&lt;uuid&gt;2D799AA6-8702-46C1-A866-D178E0174B7D&lt;/uuid&gt;&lt;volume&gt;306&lt;/volume&gt;&lt;doi&gt;10.1126/science.1101865&lt;/doi&gt;&lt;startpage&gt;1019&lt;/startpage&gt;&lt;publication_date&gt;99200411051200000000222000&lt;/publication_date&gt;&lt;url&gt;http://eutils.ncbi.nlm.nih.gov/entrez/eutils/elink.fcgi?dbfrom=pubmed&amp;amp;id=15528441&amp;amp;retmode=ref&amp;amp;cmd=prlinks&lt;/url&gt;&lt;type&gt;400&lt;/type&gt;&lt;title&gt;Biodiversity effects on soil processes explained by interspecific functional dissimilarity.&lt;/title&gt;&lt;location&gt;&amp;lt;html&amp;gt;&amp;lt;head&amp;gt;&amp;lt;meta http-equiv="content-type" content="text/html; charset=utf-8"/&amp;gt;&amp;lt;title&amp;gt;Sorry...&amp;lt;/title&amp;gt;&amp;lt;style&amp;gt; body { font-family: verdana, arial, sans-serif; background-color: #fff; color: #000; }&amp;lt;/style&amp;gt;&amp;lt;/head&amp;gt;&amp;lt;body&amp;gt;&amp;lt;div&amp;gt;&amp;lt;table&amp;gt;&amp;lt;tr&amp;gt;&amp;lt;td&amp;gt;&amp;lt;b&amp;gt;&amp;lt;font face=times color=#0039b6 size=10&amp;gt;G&amp;lt;/font&amp;gt;&amp;lt;font face=times color=#c41200 size=10&amp;gt;o&amp;lt;/font&amp;gt;&amp;lt;font face=times color=#f3c518 size=10&amp;gt;o&amp;lt;/font&amp;gt;&amp;lt;font face=times color=#0039b6 size=10&amp;gt;g&amp;lt;/font&amp;gt;&amp;lt;font face=times color=#30a72f size=10&amp;gt;l&amp;lt;/font&amp;gt;&amp;lt;font face=times color=#c41200 size=10&amp;gt;e&amp;lt;/font&amp;gt;&amp;lt;/b&amp;gt;&amp;lt;/td&amp;gt;&amp;lt;td style="text-align: left; vertical-align: bottom; padding-bottom: 15px; width: 50%"&amp;gt;&amp;lt;div style="border-bottom: 1px solid #dfdfdf;"&amp;gt;Sorry...&amp;lt;/div&amp;gt;&amp;lt;/td&amp;gt;&amp;lt;/tr&amp;gt;&amp;lt;/table&amp;gt;&amp;lt;/div&amp;gt;&amp;lt;div style="margin-left: 4em;"&amp;gt;&amp;lt;h1&amp;gt;We're sorry...&amp;lt;/h1&amp;gt;&amp;lt;p&amp;gt;... but your computer or network may be sending automated queries. To protect our users, we can't process your request right now.&amp;lt;/p&amp;gt;&amp;lt;/div&amp;gt;&amp;lt;div style="margin-left: 4em;"&amp;gt;See &amp;lt;a href="https://support.google.com/websearch/answer/86640"&amp;gt;Google Help&amp;lt;/a&amp;gt; for more information.&amp;lt;br/&amp;gt;&amp;lt;br/&amp;gt;&amp;lt;/div&amp;gt;&amp;lt;div style="text-align: center; border-top: 1px solid #dfdfdf;"&amp;gt;&amp;lt;a href="https://www.google.com"&amp;gt;Google Home&amp;lt;/a&amp;gt;&amp;lt;/div&amp;gt;&amp;lt;/body&amp;gt;&amp;lt;/html&amp;gt;&lt;/location&gt;&lt;institution&gt;Vrije Universiteit, Institute of Ecological Science, Department of Animal Ecology, de Boelelaan 1085, 1081 HV Amsterdam, Netherlands.&lt;/institution&gt;&lt;number&gt;5698&lt;/number&gt;&lt;subtype&gt;400&lt;/subtype&gt;&lt;endpage&gt;1020&lt;/endpage&gt;&lt;bundle&gt;&lt;publication&gt;&lt;publisher&gt;AAAS&lt;/publisher&gt;&lt;title&gt;Science&lt;/title&gt;&lt;type&gt;-100&lt;/type&gt;&lt;subtype&gt;-100&lt;/subtype&gt;&lt;uuid&gt;3216BE98-3941-42D4-8E83-B35A70104ECD&lt;/uuid&gt;&lt;/publication&gt;&lt;/bundle&gt;&lt;authors&gt;&lt;author&gt;&lt;firstName&gt;D&lt;/firstName&gt;&lt;middleNames&gt;A&lt;/middleNames&gt;&lt;lastName&gt;Heemsbergen&lt;/lastName&gt;&lt;/author&gt;&lt;author&gt;&lt;firstName&gt;M&lt;/firstName&gt;&lt;middleNames&gt;P&lt;/middleNames&gt;&lt;lastName&gt;Berg&lt;/lastName&gt;&lt;/author&gt;&lt;author&gt;&lt;firstName&gt;M&lt;/firstName&gt;&lt;lastName&gt;Loreau&lt;/lastName&gt;&lt;/author&gt;&lt;author&gt;&lt;lastName&gt;Hal&lt;/lastName&gt;&lt;nonDroppingParticle&gt;van&lt;/nonDroppingParticle&gt;&lt;firstName&gt;J&lt;/firstName&gt;&lt;middleNames&gt;R&lt;/middleNames&gt;&lt;/author&gt;&lt;author&gt;&lt;firstName&gt;J&lt;/firstName&gt;&lt;middleNames&gt;H&lt;/middleNames&gt;&lt;lastName&gt;Faber&lt;/lastName&gt;&lt;/author&gt;&lt;author&gt;&lt;firstName&gt;H&lt;/firstName&gt;&lt;middleNames&gt;A&lt;/middleNames&gt;&lt;lastName&gt;Verhoef&lt;/lastName&gt;&lt;/author&gt;&lt;/authors&gt;&lt;/publication&gt;&lt;publication&gt;&lt;volume&gt;104&lt;/volume&gt;&lt;publication_date&gt;99200700001200000000200000&lt;/publication_date&gt;&lt;number&gt;12&lt;/number&gt;&lt;startpage&gt;4990&lt;/startpage&gt;&lt;title&gt;Altered soil microbial community at elevated CO2 leads to loss of soil carbon&lt;/title&gt;&lt;uuid&gt;A651A23F-A7D7-4CC9-9E42-8B12EC3D6DF3&lt;/uuid&gt;&lt;subtype&gt;400&lt;/subtype&gt;&lt;publisher&gt;National Acad Sciences&lt;/publisher&gt;&lt;type&gt;400&lt;/type&gt;&lt;url&gt;http://www.pnas.org/content/104/12/4990.short&lt;/url&gt;&lt;bundle&gt;&lt;publication&gt;&lt;publisher&gt;National Acad Sciences&lt;/publisher&gt;&lt;url&gt;http://www.pnas.org/&lt;/url&gt;&lt;title&gt;Proceedings of the National Academy of Sciences&lt;/title&gt;&lt;type&gt;-100&lt;/type&gt;&lt;subtype&gt;-100&lt;/subtype&gt;&lt;uuid&gt;2FF867EE-C0A9-4DBD-B4AA-A417174B91A9&lt;/uuid&gt;&lt;/publication&gt;&lt;/bundle&gt;&lt;authors&gt;&lt;author&gt;&lt;firstName&gt;K&lt;/firstName&gt;&lt;middleNames&gt;M&lt;/middleNames&gt;&lt;lastName&gt;Carney&lt;/lastName&gt;&lt;/author&gt;&lt;author&gt;&lt;firstName&gt;B&lt;/firstName&gt;&lt;middleNames&gt;A&lt;/middleNames&gt;&lt;lastName&gt;Hungate&lt;/lastName&gt;&lt;/author&gt;&lt;author&gt;&lt;firstName&gt;B&lt;/firstName&gt;&lt;middleNames&gt;G&lt;/middleNames&gt;&lt;lastName&gt;Drake&lt;/lastName&gt;&lt;/author&gt;&lt;author&gt;&lt;firstName&gt;J&lt;/firstName&gt;&lt;middleNames&gt;P&lt;/middleNames&gt;&lt;lastName&gt;Megonigal&lt;/lastName&gt;&lt;/author&gt;&lt;/authors&gt;&lt;/publication&gt;&lt;publication&gt;&lt;uuid&gt;19E0265B-853F-4806-B03F-174DB32FC277&lt;/uuid&gt;&lt;volume&gt;16&lt;/volume&gt;&lt;doi&gt;10.1111/1462-2920.12353&lt;/doi&gt;&lt;subtitle&gt;Microbial diversity and ecosystem functions&lt;/subtitle&gt;&lt;startpage&gt;2408&lt;/startpage&gt;&lt;publication_date&gt;99201401151200000000222000&lt;/publication_date&gt;&lt;url&gt;http://doi.wiley.com/10.1111/1462-2920.12353&lt;/url&gt;&lt;type&gt;400&lt;/type&gt;&lt;title&gt;Loss of microbial diversity in soils is coincident with reductions in some specialized functions&lt;/title&gt;&lt;number&gt;8&lt;/number&gt;&lt;subtype&gt;400&lt;/subtype&gt;&lt;endpage&gt;2420&lt;/endpage&gt;&lt;bundle&gt;&lt;publication&gt;&lt;title&gt;Environmental Microbiology&lt;/title&gt;&lt;type&gt;-100&lt;/type&gt;&lt;subtype&gt;-100&lt;/subtype&gt;&lt;uuid&gt;2C536AB5-2D05-403B-A2CD-3E28227C60F1&lt;/uuid&gt;&lt;/publication&gt;&lt;/bundle&gt;&lt;authors&gt;&lt;author&gt;&lt;firstName&gt;Brajesh&lt;/firstName&gt;&lt;middleNames&gt;K&lt;/middleNames&gt;&lt;lastName&gt;Singh&lt;/lastName&gt;&lt;/author&gt;&lt;author&gt;&lt;firstName&gt;Christopher&lt;/firstName&gt;&lt;lastName&gt;Quince&lt;/lastName&gt;&lt;/author&gt;&lt;author&gt;&lt;firstName&gt;Catriona&lt;/firstName&gt;&lt;middleNames&gt;A&lt;/middleNames&gt;&lt;lastName&gt;Macdonald&lt;/lastName&gt;&lt;/author&gt;&lt;author&gt;&lt;firstName&gt;Amit&lt;/firstName&gt;&lt;lastName&gt;Khachane&lt;/lastName&gt;&lt;/author&gt;&lt;author&gt;&lt;firstName&gt;Nadine&lt;/firstName&gt;&lt;lastName&gt;Thomas&lt;/lastName&gt;&lt;/author&gt;&lt;author&gt;&lt;firstName&gt;Waleed&lt;/firstName&gt;&lt;middleNames&gt;Abu&lt;/middleNames&gt;&lt;lastName&gt;Al-Soud&lt;/lastName&gt;&lt;/author&gt;&lt;author&gt;&lt;firstName&gt;Søren&lt;/firstName&gt;&lt;middleNames&gt;J&lt;/middleNames&gt;&lt;lastName&gt;Sørensen&lt;/lastName&gt;&lt;/author&gt;&lt;author&gt;&lt;firstName&gt;Zhili&lt;/firstName&gt;&lt;lastName&gt;He&lt;/lastName&gt;&lt;/author&gt;&lt;author&gt;&lt;firstName&gt;Duncan&lt;/firstName&gt;&lt;lastName&gt;White&lt;/lastName&gt;&lt;/author&gt;&lt;author&gt;&lt;firstName&gt;Alex&lt;/firstName&gt;&lt;lastName&gt;Sinclair&lt;/lastName&gt;&lt;/author&gt;&lt;author&gt;&lt;firstName&gt;Bill&lt;/firstName&gt;&lt;lastName&gt;Crooks&lt;/lastName&gt;&lt;/author&gt;&lt;author&gt;&lt;firstName&gt;Jizhong&lt;/firstName&gt;&lt;lastName&gt;Zhou&lt;/lastName&gt;&lt;/author&gt;&lt;author&gt;&lt;firstName&gt;Colin&lt;/firstName&gt;&lt;middleNames&gt;D&lt;/middleNames&gt;&lt;lastName&gt;Campbell&lt;/lastName&gt;&lt;/author&gt;&lt;/authors&gt;&lt;/publication&gt;&lt;/publications&gt;&lt;cites&gt;&lt;/cites&gt;&lt;/citation&gt;</w:instrText>
+        <w:instrText xml:space="preserve"> ADDIN PAPERS2_CITATIONS &lt;citation&gt;&lt;uuid&gt;079D0B20-7E82-4AB3-BFF7-C4C4BE21DF60&lt;/uuid&gt;&lt;priority&gt;3&lt;/priority&gt;&lt;publications&gt;&lt;publication&gt;&lt;uuid&gt;2D799AA6-8702-46C1-A866-D178E0174B7D&lt;/uuid&gt;&lt;volume&gt;306&lt;/volume&gt;&lt;doi&gt;10.1126/science.1101865&lt;/doi&gt;&lt;startpage&gt;1019&lt;/startpage&gt;&lt;publication_date&gt;99200411051200000000222000&lt;/publication_date&gt;&lt;url&gt;http://eutils.ncbi.nlm.nih.gov/entrez/eutils/elink.fcgi?dbfrom=pubmed&amp;amp;id=15528441&amp;amp;retmode=ref&amp;amp;cmd=prlinks&lt;/url&gt;&lt;type&gt;400&lt;/type&gt;&lt;title&gt;Biodiversity effects on soil processes explained by interspecific functional dissimilarity.&lt;/title&gt;&lt;location&gt;&amp;lt;html&amp;gt;&amp;lt;head&amp;gt;&amp;lt;meta http-equiv="content-type" content="text/html; charset=utf-8"/&amp;gt;&amp;lt;title&amp;gt;Sorry...&amp;lt;/title&amp;gt;&amp;lt;style&amp;gt; body { font-family: verdana, arial, sans-serif; background-color: #fff; color: #000; }&amp;lt;/style&amp;gt;&amp;lt;/head&amp;gt;&amp;lt;body&amp;gt;&amp;lt;div&amp;gt;&amp;lt;table&amp;gt;&amp;lt;tr&amp;gt;&amp;lt;td&amp;gt;&amp;lt;b&amp;gt;&amp;lt;font face=times color=#0039b6 size=10&amp;gt;G&amp;lt;/font&amp;gt;&amp;lt;font face=times color=#c41200 size=10&amp;gt;o&amp;lt;/font&amp;gt;&amp;lt;font face=times color=#f3c518 size=10&amp;gt;o&amp;lt;/font&amp;gt;&amp;lt;font face=times color=#0039b6 size=10&amp;gt;g&amp;lt;/font&amp;gt;&amp;lt;font face=times color=#30a72f size=10&amp;gt;l&amp;lt;/font&amp;gt;&amp;lt;font face=times color=#c41200 size=10&amp;gt;e&amp;lt;/font&amp;gt;&amp;lt;/b&amp;gt;&amp;lt;/td&amp;gt;&amp;lt;td style="text-align: left; vertical-align: bottom; padding-bottom: 15px; width: 50%"&amp;gt;&amp;lt;div style="border-bottom: 1px solid #dfdfdf;"&amp;gt;Sorry...&amp;lt;/div&amp;gt;&amp;lt;/td&amp;gt;&amp;lt;/tr&amp;gt;&amp;lt;/table&amp;gt;&amp;lt;/div&amp;gt;&amp;lt;div style="margin-left: 4em;"&amp;gt;&amp;lt;h1&amp;gt;We're sorry...&amp;lt;/h1&amp;gt;&amp;lt;p&amp;gt;... but your computer or network may be sending automated queries. To protect our users, we can't process your request right now.&amp;lt;/p&amp;gt;&amp;lt;/div&amp;gt;&amp;lt;div style="margin-left: 4em;"&amp;gt;See &amp;lt;a href="https://support.google.com/websearch/answer/86640"&amp;gt;Google Help&amp;lt;/a&amp;gt; for more information.&amp;lt;br/&amp;gt;&amp;lt;br/&amp;gt;&amp;lt;/div&amp;gt;&amp;lt;div style="text-align: center; border-top: 1px solid #dfdfdf;"&amp;gt;&amp;lt;a href="https://www.google.com"&amp;gt;Google Home&amp;lt;/a&amp;gt;&amp;lt;/div&amp;gt;&amp;lt;/body&amp;gt;&amp;lt;/html&amp;gt;&lt;/location&gt;&lt;institution&gt;Vrije Universiteit, Institute of Ecological Science, Department of Animal Ecology, de Boelelaan 1085, 1081 HV Amsterdam, Netherlands.&lt;/institution&gt;&lt;number&gt;5698&lt;/number&gt;&lt;subtype&gt;400&lt;/subtype&gt;&lt;endpage&gt;1020&lt;/endpage&gt;&lt;bundle&gt;&lt;publication&gt;&lt;publisher&gt;AAAS&lt;/publisher&gt;&lt;title&gt;Science&lt;/title&gt;&lt;type&gt;-100&lt;/type&gt;&lt;subtype&gt;-100&lt;/subtype&gt;&lt;uuid&gt;3216BE98-3941-42D4-8E83-B35A70104ECD&lt;/uuid&gt;&lt;/publication&gt;&lt;/bundle&gt;&lt;authors&gt;&lt;author&gt;&lt;firstName&gt;D&lt;/firstName&gt;&lt;middleNames&gt;A&lt;/middleNames&gt;&lt;lastName&gt;Heemsbergen&lt;/lastName&gt;&lt;/author&gt;&lt;author&gt;&lt;firstName&gt;M&lt;/firstName&gt;&lt;middleNames&gt;P&lt;/middleNames&gt;&lt;lastName&gt;Berg&lt;/lastName&gt;&lt;/author&gt;&lt;author&gt;&lt;firstName&gt;M&lt;/firstName&gt;&lt;lastName&gt;Loreau&lt;/lastName&gt;&lt;/author&gt;&lt;author&gt;&lt;lastName&gt;Hal&lt;/lastName&gt;&lt;nonDroppingParticle&gt;van&lt;/nonDroppingParticle&gt;&lt;firstName&gt;J&lt;/firstName&gt;&lt;middleNames&gt;R&lt;/middleNames&gt;&lt;/author&gt;&lt;author&gt;&lt;firstName&gt;J&lt;/firstName&gt;&lt;middleNames&gt;H&lt;/middleNames&gt;&lt;lastName&gt;Faber&lt;/lastName&gt;&lt;/author&gt;&lt;author&gt;&lt;firstName&gt;H&lt;/firstName&gt;&lt;middleNames&gt;A&lt;/middleNames&gt;&lt;lastName&gt;Verhoef&lt;/lastName&gt;&lt;/author&gt;&lt;/authors&gt;&lt;/publication&gt;&lt;publication&gt;&lt;volume&gt;104&lt;/volume&gt;&lt;publication_date&gt;99200700001200000000200000&lt;/publication_date&gt;&lt;number&gt;12&lt;/number&gt;&lt;startpage&gt;4990&lt;/startpage&gt;&lt;title&gt;Altered soil microbial community at elevated CO2 leads to loss of soil carbon&lt;/title&gt;&lt;uuid&gt;A651A23F-A7D7-4CC9-9E42-8B12EC3D6DF3&lt;/uuid&gt;&lt;subtype&gt;400&lt;/subtype&gt;&lt;publisher&gt;National Acad Sciences&lt;/publisher&gt;&lt;type&gt;400&lt;/type&gt;&lt;url&gt;http://www.pnas.org/content/104/12/4990.short&lt;/url&gt;&lt;bundle&gt;&lt;publication&gt;&lt;publisher&gt;National Acad Sciences&lt;/publisher&gt;&lt;url&gt;http://www.pnas.org/&lt;/url&gt;&lt;title&gt;Proceedings of the National Academy of Sciences&lt;/title&gt;&lt;type&gt;-100&lt;/type&gt;&lt;subtype&gt;-100&lt;/subtype&gt;&lt;uuid&gt;2FF867EE-C0A9-4DBD-B4AA-A417174B91A9&lt;/uuid&gt;&lt;/publication&gt;&lt;/bundle&gt;&lt;authors&gt;&lt;author&gt;&lt;firstName&gt;K&lt;/firstName&gt;&lt;middleNames&gt;M&lt;/middleNames&gt;&lt;lastName&gt;Carney&lt;/lastName&gt;&lt;/author&gt;&lt;author&gt;&lt;firstName&gt;B&lt;/firstName&gt;&lt;middleNames&gt;A&lt;/middleNames&gt;&lt;lastName&gt;Hungate&lt;/lastName&gt;&lt;/author&gt;&lt;author&gt;&lt;firstName&gt;B&lt;/firstName&gt;&lt;middleNames&gt;G&lt;/middleNames&gt;&lt;lastName&gt;Drake&lt;/lastName&gt;&lt;/author&gt;&lt;author&gt;&lt;firstName&gt;J&lt;/firstName&gt;&lt;middleNames&gt;P&lt;/middleNames&gt;&lt;lastName&gt;Megonigal&lt;/lastName&gt;&lt;/author&gt;&lt;/authors&gt;&lt;/publication&gt;&lt;publication&gt;&lt;uuid&gt;19E0265B-853F-4806-B03F-174DB32FC277&lt;/uuid&gt;&lt;volume&gt;16&lt;/volume&gt;&lt;doi&gt;10.1111/1462-2920.12353&lt;/doi&gt;&lt;subtitle&gt;Microbial diversity and ecosystem functions&lt;/subtitle&gt;&lt;startpage&gt;2408&lt;/startpage&gt;&lt;publication_date&gt;99201401151200000000222000&lt;/publication_date&gt;&lt;url&gt;http://doi.wiley.com/10.1111/1462-2920.12353&lt;/url&gt;&lt;type&gt;400&lt;/type&gt;&lt;title&gt;Loss of microbial diversity in soils is coincident with reductions in some specialized functions&lt;/title&gt;&lt;number&gt;8&lt;/number&gt;&lt;subtype&gt;400&lt;/subtype&gt;&lt;endpage&gt;2420&lt;/endpage&gt;&lt;bundle&gt;&lt;publication&gt;&lt;title&gt;Environmental Microbiology&lt;/title&gt;&lt;type&gt;-100&lt;/type&gt;&lt;subtype&gt;-100&lt;/subtype&gt;&lt;uuid&gt;2C536AB5-2D05-403B-A2CD-3E28227C60F1&lt;/uuid&gt;&lt;/publication&gt;&lt;/bundle&gt;&lt;authors&gt;&lt;author&gt;&lt;firstName&gt;Brajesh&lt;/firstName&gt;&lt;middleNames&gt;K&lt;/middleNames&gt;&lt;lastName&gt;Singh&lt;/lastName&gt;&lt;/author&gt;&lt;author&gt;&lt;firstName&gt;Christopher&lt;/firstName&gt;&lt;lastName&gt;Quince&lt;/lastName&gt;&lt;/author&gt;&lt;author&gt;&lt;firstName&gt;Catriona&lt;/firstName&gt;&lt;middleNames&gt;A&lt;/middleNames&gt;&lt;lastName&gt;Macdonald&lt;/lastName&gt;&lt;/author&gt;&lt;author&gt;&lt;firstName&gt;Amit&lt;/firstName&gt;&lt;lastName&gt;Khachane&lt;/lastName&gt;&lt;/author&gt;&lt;author&gt;&lt;firstName&gt;Nadine&lt;/firstName&gt;&lt;lastName&gt;Thomas&lt;/lastName&gt;&lt;/author&gt;&lt;author&gt;&lt;firstName&gt;Waleed&lt;/firstName&gt;&lt;middleNames&gt;Abu&lt;/middleNames&gt;&lt;lastName&gt;Al-Soud&lt;/lastName&gt;&lt;/author&gt;&lt;author&gt;&lt;firstName&gt;Søren&lt;/firstName&gt;&lt;middleNames&gt;J&lt;/middleNames&gt;&lt;lastName&gt;Sørensen&lt;/lastName&gt;&lt;/author&gt;&lt;author&gt;&lt;firstName&gt;Zhili&lt;/firstName&gt;&lt;lastName&gt;He&lt;/lastName&gt;&lt;/author&gt;&lt;author&gt;&lt;firstName&gt;Duncan&lt;/firstName&gt;&lt;lastName&gt;White&lt;/lastName&gt;&lt;/author&gt;&lt;author&gt;&lt;firstName&gt;Alex&lt;/firstName&gt;&lt;lastName&gt;Sinclair&lt;/lastName&gt;&lt;/author&gt;&lt;author&gt;&lt;firstName&gt;Bill&lt;/firstName&gt;&lt;lastName&gt;Crooks&lt;/lastName&gt;&lt;/author&gt;&lt;author&gt;&lt;firstName&gt;Jizhong&lt;/firstName&gt;&lt;lastName&gt;Zhou&lt;/lastName&gt;&lt;/author&gt;&lt;author&gt;&lt;firstName&gt;Colin&lt;/firstName&gt;&lt;middleNames&gt;D&lt;/middleNames&gt;&lt;lastName&gt;Campbell&lt;/lastName&gt;&lt;/author&gt;&lt;/authors&gt;&lt;/publication&gt;&lt;/publications&gt;&lt;cites&gt;&lt;/cites&gt;&lt;/citation&gt;</w:instrText>
       </w:r>
       <w:r>
         <w:fldChar w:fldCharType="separate"/>
@@ -1342,7 +1328,7 @@
         <w:fldChar w:fldCharType="begin"/>
       </w:r>
       <w:r>
-        <w:instrText xml:space="preserve"> ADDIN PAPERS2_CITATIONS &lt;citation&gt;&lt;uuid&gt;A0F051D2-C5D3-4D08-9145-9BB5E5541694&lt;/uuid&gt;&lt;priority&gt;4&lt;/priority&gt;&lt;publications&gt;&lt;publication&gt;&lt;volume&gt;119&lt;/volume&gt;&lt;publication_date&gt;99201401071200000000222000&lt;/publication_date&gt;&lt;number&gt;1-3&lt;/number&gt;&lt;doi&gt;10.1007/s10533-013-9948-8&lt;/doi&gt;&lt;startpage&gt;67&lt;/startpage&gt;&lt;title&gt;Soil carbon sensitivity to temperature and carbon use efficiency compared across microbial-ecosystem models of varying complexity&lt;/title&gt;&lt;uuid&gt;A97E1BC2-1E09-4450-96B3-50909ABC4CA8&lt;/uuid&gt;&lt;subtype&gt;400&lt;/subtype&gt;&lt;endpage&gt;84&lt;/endpage&gt;&lt;type&gt;400&lt;/type&gt;&lt;url&gt;http://link.springer.com/10.1007/s10533-013-9948-8&lt;/url&gt;&lt;bundle&gt;&lt;publication&gt;&lt;title&gt;Biogeochemistry&lt;/title&gt;&lt;type&gt;-100&lt;/type&gt;&lt;subtype&gt;-100&lt;/subtype&gt;&lt;uuid&gt;392FED6D-C8F4-49B4-A6C2-48FB3E1448A0&lt;/uuid&gt;&lt;/publication&gt;&lt;/bundle&gt;&lt;authors&gt;&lt;author&gt;&lt;firstName&gt;Jianwei&lt;/firstName&gt;&lt;lastName&gt;Li&lt;/lastName&gt;&lt;/author&gt;&lt;author&gt;&lt;firstName&gt;Gangsheng&lt;/firstName&gt;&lt;lastName&gt;Wang&lt;/lastName&gt;&lt;/author&gt;&lt;author&gt;&lt;firstName&gt;Steven&lt;/firstName&gt;&lt;middleNames&gt;D&lt;/middleNames&gt;&lt;lastName&gt;Allison&lt;/lastName&gt;&lt;/author&gt;&lt;author&gt;&lt;firstName&gt;Melanie&lt;/firstName&gt;&lt;middleNames&gt;A&lt;/middleNames&gt;&lt;lastName&gt;Mayes&lt;/lastName&gt;&lt;/author&gt;&lt;author&gt;&lt;firstName&gt;Yiqi&lt;/firstName&gt;&lt;lastName&gt;Luo&lt;/lastName&gt;&lt;/author&gt;&lt;/authors&gt;&lt;/publication&gt;&lt;publication&gt;&lt;uuid&gt;9BC0E7D0-7B04-4C34-A919-D497B5131614&lt;/uuid&gt;&lt;volume&gt;3&lt;/volume&gt;&lt;doi&gt;10.1038/ngeo846&lt;/doi&gt;&lt;startpage&gt;336&lt;/startpage&gt;&lt;publication_date&gt;99201004251200000000222000&lt;/publication_date&gt;&lt;url&gt;http://dx.doi.org/10.1038/ngeo846&lt;/url&gt;&lt;type&gt;400&lt;/type&gt;&lt;title&gt;Soil-carbon response to warming dependent on microbial physiology&lt;/title&gt;&lt;publisher&gt;Nature Publishing Group&lt;/publisher&gt;&lt;number&gt;5&lt;/number&gt;&lt;subtype&gt;400&lt;/subtype&gt;&lt;endpage&gt;340&lt;/endpage&gt;&lt;bundle&gt;&lt;publication&gt;&lt;publisher&gt;Nature Publishing Group&lt;/publisher&gt;&lt;title&gt;Nature Geoscience&lt;/title&gt;&lt;type&gt;-100&lt;/type&gt;&lt;subtype&gt;-100&lt;/subtype&gt;&lt;uuid&gt;1E555AC9-2198-4E32-A5DE-34B88C5C95D8&lt;/uuid&gt;&lt;/publication&gt;&lt;/bundle&gt;&lt;authors&gt;&lt;author&gt;&lt;firstName&gt;Steven&lt;/firstName&gt;&lt;middleNames&gt;D&lt;/middleNames&gt;&lt;lastName&gt;Allison&lt;/lastName&gt;&lt;/author&gt;&lt;author&gt;&lt;firstName&gt;Matthew&lt;/firstName&gt;&lt;middleNames&gt;D&lt;/middleNames&gt;&lt;lastName&gt;Wallenstein&lt;/lastName&gt;&lt;/author&gt;&lt;author&gt;&lt;firstName&gt;Mark&lt;/firstName&gt;&lt;middleNames&gt;A&lt;/middleNames&gt;&lt;lastName&gt;Bradford&lt;/lastName&gt;&lt;/author&gt;&lt;/authors&gt;&lt;/publication&gt;&lt;/publications&gt;&lt;cites&gt;&lt;/cites&gt;&lt;/citation&gt;</w:instrText>
+        <w:instrText xml:space="preserve"> ADDIN PAPERS2_CITATIONS &lt;citation&gt;&lt;uuid&gt;E3776649-D64A-44C8-BEC6-7B18C2A48F10&lt;/uuid&gt;&lt;priority&gt;4&lt;/priority&gt;&lt;publications&gt;&lt;publication&gt;&lt;volume&gt;119&lt;/volume&gt;&lt;publication_date&gt;99201401071200000000222000&lt;/publication_date&gt;&lt;number&gt;1-3&lt;/number&gt;&lt;doi&gt;10.1007/s10533-013-9948-8&lt;/doi&gt;&lt;startpage&gt;67&lt;/startpage&gt;&lt;title&gt;Soil carbon sensitivity to temperature and carbon use efficiency compared across microbial-ecosystem models of varying complexity&lt;/title&gt;&lt;uuid&gt;A97E1BC2-1E09-4450-96B3-50909ABC4CA8&lt;/uuid&gt;&lt;subtype&gt;400&lt;/subtype&gt;&lt;endpage&gt;84&lt;/endpage&gt;&lt;type&gt;400&lt;/type&gt;&lt;url&gt;http://link.springer.com/10.1007/s10533-013-9948-8&lt;/url&gt;&lt;bundle&gt;&lt;publication&gt;&lt;title&gt;Biogeochemistry&lt;/title&gt;&lt;type&gt;-100&lt;/type&gt;&lt;subtype&gt;-100&lt;/subtype&gt;&lt;uuid&gt;392FED6D-C8F4-49B4-A6C2-48FB3E1448A0&lt;/uuid&gt;&lt;/publication&gt;&lt;/bundle&gt;&lt;authors&gt;&lt;author&gt;&lt;firstName&gt;Jianwei&lt;/firstName&gt;&lt;lastName&gt;Li&lt;/lastName&gt;&lt;/author&gt;&lt;author&gt;&lt;firstName&gt;Gangsheng&lt;/firstName&gt;&lt;lastName&gt;Wang&lt;/lastName&gt;&lt;/author&gt;&lt;author&gt;&lt;firstName&gt;Steven&lt;/firstName&gt;&lt;middleNames&gt;D&lt;/middleNames&gt;&lt;lastName&gt;Allison&lt;/lastName&gt;&lt;/author&gt;&lt;author&gt;&lt;firstName&gt;Melanie&lt;/firstName&gt;&lt;middleNames&gt;A&lt;/middleNames&gt;&lt;lastName&gt;Mayes&lt;/lastName&gt;&lt;/author&gt;&lt;author&gt;&lt;firstName&gt;Yiqi&lt;/firstName&gt;&lt;lastName&gt;Luo&lt;/lastName&gt;&lt;/author&gt;&lt;/authors&gt;&lt;/publication&gt;&lt;publication&gt;&lt;uuid&gt;9BC0E7D0-7B04-4C34-A919-D497B5131614&lt;/uuid&gt;&lt;volume&gt;3&lt;/volume&gt;&lt;doi&gt;10.1038/ngeo846&lt;/doi&gt;&lt;startpage&gt;336&lt;/startpage&gt;&lt;publication_date&gt;99201004251200000000222000&lt;/publication_date&gt;&lt;url&gt;http://dx.doi.org/10.1038/ngeo846&lt;/url&gt;&lt;type&gt;400&lt;/type&gt;&lt;title&gt;Soil-carbon response to warming dependent on microbial physiology&lt;/title&gt;&lt;publisher&gt;Nature Publishing Group&lt;/publisher&gt;&lt;number&gt;5&lt;/number&gt;&lt;subtype&gt;400&lt;/subtype&gt;&lt;endpage&gt;340&lt;/endpage&gt;&lt;bundle&gt;&lt;publication&gt;&lt;publisher&gt;Nature Publishing Group&lt;/publisher&gt;&lt;title&gt;Nature Geoscience&lt;/title&gt;&lt;type&gt;-100&lt;/type&gt;&lt;subtype&gt;-100&lt;/subtype&gt;&lt;uuid&gt;1E555AC9-2198-4E32-A5DE-34B88C5C95D8&lt;/uuid&gt;&lt;/publication&gt;&lt;/bundle&gt;&lt;authors&gt;&lt;author&gt;&lt;firstName&gt;Steven&lt;/firstName&gt;&lt;middleNames&gt;D&lt;/middleNames&gt;&lt;lastName&gt;Allison&lt;/lastName&gt;&lt;/author&gt;&lt;author&gt;&lt;firstName&gt;Matthew&lt;/firstName&gt;&lt;middleNames&gt;D&lt;/middleNames&gt;&lt;lastName&gt;Wallenstein&lt;/lastName&gt;&lt;/author&gt;&lt;author&gt;&lt;firstName&gt;Mark&lt;/firstName&gt;&lt;middleNames&gt;A&lt;/middleNames&gt;&lt;lastName&gt;Bradford&lt;/lastName&gt;&lt;/author&gt;&lt;/authors&gt;&lt;/publication&gt;&lt;/publications&gt;&lt;cites&gt;&lt;/cites&gt;&lt;/citation&gt;</w:instrText>
       </w:r>
       <w:r>
         <w:fldChar w:fldCharType="separate"/>
@@ -1435,7 +1421,7 @@
         <w:fldChar w:fldCharType="begin"/>
       </w:r>
       <w:r>
-        <w:instrText xml:space="preserve"> ADDIN PAPERS2_CITATIONS &lt;citation&gt;&lt;uuid&gt;E5DCEA08-78F6-4A23-9C7E-714025AF6234&lt;/uuid&gt;&lt;priority&gt;5&lt;/priority&gt;&lt;publications&gt;&lt;publication&gt;&lt;volume&gt;105&lt;/volume&gt;&lt;publication_date&gt;99200800001200000000200000&lt;/publication_date&gt;&lt;number&gt;Supplement 1&lt;/number&gt;&lt;startpage&gt;11512&lt;/startpage&gt;&lt;title&gt;Resistance, resilience, and redundancy in microbial communities&lt;/title&gt;&lt;uuid&gt;A5239806-156B-4686-8F77-5FA6B8DC8698&lt;/uuid&gt;&lt;subtype&gt;400&lt;/subtype&gt;&lt;publisher&gt;National Acad Sciences&lt;/publisher&gt;&lt;type&gt;400&lt;/type&gt;&lt;endpage&gt;11519&lt;/endpage&gt;&lt;url&gt;http://www.pnas.org/content/105/suppl.1/11512.short&lt;/url&gt;&lt;bundle&gt;&lt;publication&gt;&lt;publisher&gt;National Acad Sciences&lt;/publisher&gt;&lt;url&gt;http://www.pnas.org/&lt;/url&gt;&lt;title&gt;Proceedings of the National Academy of Sciences&lt;/title&gt;&lt;type&gt;-100&lt;/type&gt;&lt;subtype&gt;-100&lt;/subtype&gt;&lt;uuid&gt;2FF867EE-C0A9-4DBD-B4AA-A417174B91A9&lt;/uuid&gt;&lt;/publication&gt;&lt;/bundle&gt;&lt;authors&gt;&lt;author&gt;&lt;firstName&gt;Steven&lt;/firstName&gt;&lt;middleNames&gt;D&lt;/middleNames&gt;&lt;lastName&gt;Allison&lt;/lastName&gt;&lt;/author&gt;&lt;author&gt;&lt;firstName&gt;Jennifer&lt;/firstName&gt;&lt;middleNames&gt;BH&lt;/middleNames&gt;&lt;lastName&gt;Martiny&lt;/lastName&gt;&lt;/author&gt;&lt;/authors&gt;&lt;/publication&gt;&lt;/publications&gt;&lt;cites&gt;&lt;/cites&gt;&lt;/citation&gt;</w:instrText>
+        <w:instrText xml:space="preserve"> ADDIN PAPERS2_CITATIONS &lt;citation&gt;&lt;uuid&gt;B0C7C2C6-27F4-4958-9F76-EFC2DF174478&lt;/uuid&gt;&lt;priority&gt;5&lt;/priority&gt;&lt;publications&gt;&lt;publication&gt;&lt;volume&gt;105&lt;/volume&gt;&lt;publication_date&gt;99200800001200000000200000&lt;/publication_date&gt;&lt;number&gt;Supplement 1&lt;/number&gt;&lt;startpage&gt;11512&lt;/startpage&gt;&lt;title&gt;Resistance, resilience, and redundancy in microbial communities&lt;/title&gt;&lt;uuid&gt;A5239806-156B-4686-8F77-5FA6B8DC8698&lt;/uuid&gt;&lt;subtype&gt;400&lt;/subtype&gt;&lt;publisher&gt;National Acad Sciences&lt;/publisher&gt;&lt;type&gt;400&lt;/type&gt;&lt;endpage&gt;11519&lt;/endpage&gt;&lt;url&gt;http://www.pnas.org/content/105/suppl.1/11512.short&lt;/url&gt;&lt;bundle&gt;&lt;publication&gt;&lt;publisher&gt;National Acad Sciences&lt;/publisher&gt;&lt;url&gt;http://www.pnas.org/&lt;/url&gt;&lt;title&gt;Proceedings of the National Academy of Sciences&lt;/title&gt;&lt;type&gt;-100&lt;/type&gt;&lt;subtype&gt;-100&lt;/subtype&gt;&lt;uuid&gt;2FF867EE-C0A9-4DBD-B4AA-A417174B91A9&lt;/uuid&gt;&lt;/publication&gt;&lt;/bundle&gt;&lt;authors&gt;&lt;author&gt;&lt;firstName&gt;Steven&lt;/firstName&gt;&lt;middleNames&gt;D&lt;/middleNames&gt;&lt;lastName&gt;Allison&lt;/lastName&gt;&lt;/author&gt;&lt;author&gt;&lt;firstName&gt;Jennifer&lt;/firstName&gt;&lt;middleNames&gt;BH&lt;/middleNames&gt;&lt;lastName&gt;Martiny&lt;/lastName&gt;&lt;/author&gt;&lt;/authors&gt;&lt;/publication&gt;&lt;/publications&gt;&lt;cites&gt;&lt;/cites&gt;&lt;/citation&gt;</w:instrText>
       </w:r>
       <w:r>
         <w:fldChar w:fldCharType="separate"/>
@@ -1468,7 +1454,7 @@
         <w:fldChar w:fldCharType="begin"/>
       </w:r>
       <w:r>
-        <w:instrText xml:space="preserve"> ADDIN PAPERS2_CITATIONS &lt;citation&gt;&lt;uuid&gt;0A427D3A-AEF1-4AA2-87A4-8C3E64E90379&lt;/uuid&gt;&lt;priority&gt;6&lt;/priority&gt;&lt;publications&gt;&lt;publication&gt;&lt;volume&gt;21&lt;/volume&gt;&lt;publication_date&gt;99201503061200000000222000&lt;/publication_date&gt;&lt;number&gt;6&lt;/number&gt;&lt;doi&gt;10.1111/gcb.12860&lt;/doi&gt;&lt;startpage&gt;2111&lt;/startpage&gt;&lt;title&gt;Urgent need for warming experiments in tropical forests&lt;/title&gt;&lt;uuid&gt;A58203E8-E6C1-4CE3-AEC2-C61225B83CA6&lt;/uuid&gt;&lt;subtype&gt;400&lt;/subtype&gt;&lt;endpage&gt;2121&lt;/endpage&gt;&lt;type&gt;400&lt;/type&gt;&lt;url&gt;http://doi.wiley.com/10.1111/gcb.12860&lt;/url&gt;&lt;bundle&gt;&lt;publication&gt;&lt;title&gt;Global Change Biology&lt;/title&gt;&lt;type&gt;-100&lt;/type&gt;&lt;subtype&gt;-100&lt;/subtype&gt;&lt;uuid&gt;9CA5FFCB-2081-4628-883E-F476F086A8B3&lt;/uuid&gt;&lt;/publication&gt;&lt;/bundle&gt;&lt;authors&gt;&lt;author&gt;&lt;firstName&gt;Molly&lt;/firstName&gt;&lt;middleNames&gt;A&lt;/middleNames&gt;&lt;lastName&gt;Cavaleri&lt;/lastName&gt;&lt;/author&gt;&lt;author&gt;&lt;firstName&gt;Sasha&lt;/firstName&gt;&lt;middleNames&gt;C&lt;/middleNames&gt;&lt;lastName&gt;Reed&lt;/lastName&gt;&lt;/author&gt;&lt;author&gt;&lt;firstName&gt;W&lt;/firstName&gt;&lt;middleNames&gt;Kolby&lt;/middleNames&gt;&lt;lastName&gt;Smith&lt;/lastName&gt;&lt;/author&gt;&lt;author&gt;&lt;firstName&gt;Tana&lt;/firstName&gt;&lt;middleNames&gt;E&lt;/middleNames&gt;&lt;lastName&gt;Wood&lt;/lastName&gt;&lt;/author&gt;&lt;/authors&gt;&lt;/publication&gt;&lt;/publications&gt;&lt;cites&gt;&lt;/cites&gt;&lt;/citation&gt;</w:instrText>
+        <w:instrText xml:space="preserve"> ADDIN PAPERS2_CITATIONS &lt;citation&gt;&lt;uuid&gt;2C506785-B282-427A-84E9-A3BFCA61D6A7&lt;/uuid&gt;&lt;priority&gt;6&lt;/priority&gt;&lt;publications&gt;&lt;publication&gt;&lt;volume&gt;21&lt;/volume&gt;&lt;publication_date&gt;99201503061200000000222000&lt;/publication_date&gt;&lt;number&gt;6&lt;/number&gt;&lt;doi&gt;10.1111/gcb.12860&lt;/doi&gt;&lt;startpage&gt;2111&lt;/startpage&gt;&lt;title&gt;Urgent need for warming experiments in tropical forests&lt;/title&gt;&lt;uuid&gt;A58203E8-E6C1-4CE3-AEC2-C61225B83CA6&lt;/uuid&gt;&lt;subtype&gt;400&lt;/subtype&gt;&lt;endpage&gt;2121&lt;/endpage&gt;&lt;type&gt;400&lt;/type&gt;&lt;url&gt;http://doi.wiley.com/10.1111/gcb.12860&lt;/url&gt;&lt;bundle&gt;&lt;publication&gt;&lt;title&gt;Global Change Biology&lt;/title&gt;&lt;type&gt;-100&lt;/type&gt;&lt;subtype&gt;-100&lt;/subtype&gt;&lt;uuid&gt;9CA5FFCB-2081-4628-883E-F476F086A8B3&lt;/uuid&gt;&lt;/publication&gt;&lt;/bundle&gt;&lt;authors&gt;&lt;author&gt;&lt;firstName&gt;Molly&lt;/firstName&gt;&lt;middleNames&gt;A&lt;/middleNames&gt;&lt;lastName&gt;Cavaleri&lt;/lastName&gt;&lt;/author&gt;&lt;author&gt;&lt;firstName&gt;Sasha&lt;/firstName&gt;&lt;middleNames&gt;C&lt;/middleNames&gt;&lt;lastName&gt;Reed&lt;/lastName&gt;&lt;/author&gt;&lt;author&gt;&lt;firstName&gt;W&lt;/firstName&gt;&lt;middleNames&gt;Kolby&lt;/middleNames&gt;&lt;lastName&gt;Smith&lt;/lastName&gt;&lt;/author&gt;&lt;author&gt;&lt;firstName&gt;Tana&lt;/firstName&gt;&lt;middleNames&gt;E&lt;/middleNames&gt;&lt;lastName&gt;Wood&lt;/lastName&gt;&lt;/author&gt;&lt;/authors&gt;&lt;/publication&gt;&lt;/publications&gt;&lt;cites&gt;&lt;/cites&gt;&lt;/citation&gt;</w:instrText>
       </w:r>
       <w:r>
         <w:fldChar w:fldCharType="separate"/>
@@ -1492,7 +1478,7 @@
         <w:fldChar w:fldCharType="begin"/>
       </w:r>
       <w:r>
-        <w:instrText xml:space="preserve"> ADDIN PAPERS2_CITATIONS &lt;citation&gt;&lt;uuid&gt;F5A59830-44BD-4A6D-8FB3-D227912783CD&lt;/uuid&gt;&lt;priority&gt;7&lt;/priority&gt;&lt;publications&gt;&lt;publication&gt;&lt;volume&gt;75&lt;/volume&gt;&lt;publication_date&gt;99200907241200000000222000&lt;/publication_date&gt;&lt;number&gt;15&lt;/number&gt;&lt;doi&gt;10.1128/AEM.00335-09&lt;/doi&gt;&lt;startpage&gt;5111&lt;/startpage&gt;&lt;title&gt;Pyrosequencing-Based Assessment of Soil pH as a Predictor of Soil Bacterial Community Structure at the Continental Scale&lt;/title&gt;&lt;uuid&gt;6268F3B5-B1B5-4906-8156-31435A1BCA8E&lt;/uuid&gt;&lt;subtype&gt;400&lt;/subtype&gt;&lt;endpage&gt;5120&lt;/endpage&gt;&lt;type&gt;400&lt;/type&gt;&lt;url&gt;http://aem.asm.org/cgi/doi/10.1128/AEM.00335-09&lt;/url&gt;&lt;bundle&gt;&lt;publication&gt;&lt;title&gt;Applied and Environmental Microbiology&lt;/title&gt;&lt;type&gt;-100&lt;/type&gt;&lt;subtype&gt;-100&lt;/subtype&gt;&lt;uuid&gt;B0EFAC49-1753-4C84-9FC0-E58F9A9BEDD2&lt;/uuid&gt;&lt;/publication&gt;&lt;/bundle&gt;&lt;authors&gt;&lt;author&gt;&lt;firstName&gt;C&lt;/firstName&gt;&lt;middleNames&gt;L&lt;/middleNames&gt;&lt;lastName&gt;Lauber&lt;/lastName&gt;&lt;/author&gt;&lt;author&gt;&lt;firstName&gt;M&lt;/firstName&gt;&lt;lastName&gt;Hamady&lt;/lastName&gt;&lt;/author&gt;&lt;author&gt;&lt;firstName&gt;R&lt;/firstName&gt;&lt;lastName&gt;Knight&lt;/lastName&gt;&lt;/author&gt;&lt;author&gt;&lt;firstName&gt;N&lt;/firstName&gt;&lt;lastName&gt;Fierer&lt;/lastName&gt;&lt;/author&gt;&lt;/authors&gt;&lt;/publication&gt;&lt;/publications&gt;&lt;cites&gt;&lt;/cites&gt;&lt;/citation&gt;</w:instrText>
+        <w:instrText xml:space="preserve"> ADDIN PAPERS2_CITATIONS &lt;citation&gt;&lt;uuid&gt;5EE902AB-21AE-47FC-96EC-A7AA00982283&lt;/uuid&gt;&lt;priority&gt;7&lt;/priority&gt;&lt;publications&gt;&lt;publication&gt;&lt;volume&gt;75&lt;/volume&gt;&lt;publication_date&gt;99200907241200000000222000&lt;/publication_date&gt;&lt;number&gt;15&lt;/number&gt;&lt;doi&gt;10.1128/AEM.00335-09&lt;/doi&gt;&lt;startpage&gt;5111&lt;/startpage&gt;&lt;title&gt;Pyrosequencing-Based Assessment of Soil pH as a Predictor of Soil Bacterial Community Structure at the Continental Scale&lt;/title&gt;&lt;uuid&gt;6268F3B5-B1B5-4906-8156-31435A1BCA8E&lt;/uuid&gt;&lt;subtype&gt;400&lt;/subtype&gt;&lt;endpage&gt;5120&lt;/endpage&gt;&lt;type&gt;400&lt;/type&gt;&lt;url&gt;http://aem.asm.org/cgi/doi/10.1128/AEM.00335-09&lt;/url&gt;&lt;bundle&gt;&lt;publication&gt;&lt;title&gt;Applied and Environmental Microbiology&lt;/title&gt;&lt;type&gt;-100&lt;/type&gt;&lt;subtype&gt;-100&lt;/subtype&gt;&lt;uuid&gt;B0EFAC49-1753-4C84-9FC0-E58F9A9BEDD2&lt;/uuid&gt;&lt;/publication&gt;&lt;/bundle&gt;&lt;authors&gt;&lt;author&gt;&lt;firstName&gt;C&lt;/firstName&gt;&lt;middleNames&gt;L&lt;/middleNames&gt;&lt;lastName&gt;Lauber&lt;/lastName&gt;&lt;/author&gt;&lt;author&gt;&lt;firstName&gt;M&lt;/firstName&gt;&lt;lastName&gt;Hamady&lt;/lastName&gt;&lt;/author&gt;&lt;author&gt;&lt;firstName&gt;R&lt;/firstName&gt;&lt;lastName&gt;Knight&lt;/lastName&gt;&lt;/author&gt;&lt;author&gt;&lt;firstName&gt;N&lt;/firstName&gt;&lt;lastName&gt;Fierer&lt;/lastName&gt;&lt;/author&gt;&lt;/authors&gt;&lt;/publication&gt;&lt;/publications&gt;&lt;cites&gt;&lt;/cites&gt;&lt;/citation&gt;</w:instrText>
       </w:r>
       <w:r>
         <w:fldChar w:fldCharType="separate"/>
@@ -1525,7 +1511,7 @@
         <w:fldChar w:fldCharType="begin"/>
       </w:r>
       <w:r>
-        <w:instrText xml:space="preserve"> ADDIN PAPERS2_CITATIONS &lt;citation&gt;&lt;uuid&gt;E995BCD5-6186-471F-88B7-FA24CD60822A&lt;/uuid&gt;&lt;priority&gt;8&lt;/priority&gt;&lt;publications&gt;&lt;publication&gt;&lt;volume&gt;82&lt;/volume&gt;&lt;publication_date&gt;99201206251200000000222000&lt;/publication_date&gt;&lt;number&gt;3&lt;/number&gt;&lt;doi&gt;10.1111/j.1574-6941.2012.01420.x&lt;/doi&gt;&lt;startpage&gt;551&lt;/startpage&gt;&lt;title&gt;Effects of season and experimental warming on the bacterial community in a temperate mountain forest soil assessed by 16S rRNA gene pyrosequencing&lt;/title&gt;&lt;uuid&gt;BAAE8783-4105-443D-93DC-09AFD6239278&lt;/uuid&gt;&lt;subtype&gt;400&lt;/subtype&gt;&lt;endpage&gt;562&lt;/endpage&gt;&lt;type&gt;400&lt;/type&gt;&lt;url&gt;http://doi.wiley.com/10.1111/j.1574-6941.2012.01420.x&lt;/url&gt;&lt;bundle&gt;&lt;publication&gt;&lt;title&gt;FEMS Microbiology Ecology&lt;/title&gt;&lt;type&gt;-100&lt;/type&gt;&lt;subtype&gt;-100&lt;/subtype&gt;&lt;uuid&gt;9499D3F8-E5D5-44F1-98F3-8F8C0A902910&lt;/uuid&gt;&lt;/publication&gt;&lt;/bundle&gt;&lt;authors&gt;&lt;author&gt;&lt;firstName&gt;Melanie&lt;/firstName&gt;&lt;lastName&gt;Kuffner&lt;/lastName&gt;&lt;/author&gt;&lt;author&gt;&lt;firstName&gt;Brigitte&lt;/firstName&gt;&lt;lastName&gt;Hai&lt;/lastName&gt;&lt;/author&gt;&lt;author&gt;&lt;firstName&gt;Thomas&lt;/firstName&gt;&lt;lastName&gt;Rattei&lt;/lastName&gt;&lt;/author&gt;&lt;author&gt;&lt;firstName&gt;Christelle&lt;/firstName&gt;&lt;lastName&gt;Melodelima&lt;/lastName&gt;&lt;/author&gt;&lt;author&gt;&lt;firstName&gt;Michael&lt;/firstName&gt;&lt;lastName&gt;Schloter&lt;/lastName&gt;&lt;/author&gt;&lt;author&gt;&lt;firstName&gt;Sophie&lt;/firstName&gt;&lt;lastName&gt;Zechmeister-Boltenstern&lt;/lastName&gt;&lt;/author&gt;&lt;author&gt;&lt;firstName&gt;Robert&lt;/firstName&gt;&lt;lastName&gt;Jandl&lt;/lastName&gt;&lt;/author&gt;&lt;author&gt;&lt;firstName&gt;Andreas&lt;/firstName&gt;&lt;lastName&gt;Schindlbacher&lt;/lastName&gt;&lt;/author&gt;&lt;author&gt;&lt;firstName&gt;Angela&lt;/firstName&gt;&lt;lastName&gt;Sessitsch&lt;/lastName&gt;&lt;/author&gt;&lt;/authors&gt;&lt;/publication&gt;&lt;publication&gt;&lt;volume&gt;2&lt;/volume&gt;&lt;publication_date&gt;99201400001200000000200000&lt;/publication_date&gt;&lt;doi&gt;10.7717/peerj.358/supp-1&lt;/doi&gt;&lt;startpage&gt;e358&lt;/startpage&gt;&lt;title&gt;Microbial communities respond to experimental warming, but site matters&lt;/title&gt;&lt;uuid&gt;6108D8D1-1DD4-45DD-9DAA-FF765960F8CA&lt;/uuid&gt;&lt;subtype&gt;400&lt;/subtype&gt;&lt;type&gt;400&lt;/type&gt;&lt;url&gt;https://peerj.com/articles/358/supp-1&lt;/url&gt;&lt;bundle&gt;&lt;publication&gt;&lt;title&gt;PeerJ&lt;/title&gt;&lt;type&gt;-100&lt;/type&gt;&lt;subtype&gt;-100&lt;/subtype&gt;&lt;uuid&gt;4CB0672A-A0FA-40AB-959A-4C5D566AA251&lt;/uuid&gt;&lt;/publication&gt;&lt;/bundle&gt;&lt;authors&gt;&lt;author&gt;&lt;firstName&gt;Melissa&lt;/firstName&gt;&lt;middleNames&gt;A&lt;/middleNames&gt;&lt;lastName&gt;Cregger&lt;/lastName&gt;&lt;/author&gt;&lt;author&gt;&lt;firstName&gt;Nathan&lt;/firstName&gt;&lt;middleNames&gt;J&lt;/middleNames&gt;&lt;lastName&gt;Sanders&lt;/lastName&gt;&lt;/author&gt;&lt;author&gt;&lt;firstName&gt;Robert&lt;/firstName&gt;&lt;middleNames&gt;R&lt;/middleNames&gt;&lt;lastName&gt;Dunn&lt;/lastName&gt;&lt;/author&gt;&lt;author&gt;&lt;firstName&gt;Aimee&lt;/firstName&gt;&lt;middleNames&gt;T&lt;/middleNames&gt;&lt;lastName&gt;Classen&lt;/lastName&gt;&lt;/author&gt;&lt;/authors&gt;&lt;/publication&gt;&lt;publication&gt;&lt;publication_date&gt;99201500001200000000200000&lt;/publication_date&gt;&lt;doi&gt;10.3389/fmicb.2015.00104/abstract&lt;/doi&gt;&lt;title&gt;Long-term forest soil warming alters microbial communities in temperate forest soils&lt;/title&gt;&lt;uuid&gt;20528927-0BB6-43BC-A763-8D1CDAC4A560&lt;/uuid&gt;&lt;subtype&gt;400&lt;/subtype&gt;&lt;type&gt;400&lt;/type&gt;&lt;url&gt;http://www.ncbi.nlm.nih.gov/pmc/articles/PMC4327730/&lt;/url&gt;&lt;bundle&gt;&lt;publication&gt;&lt;title&gt;Frontiers in …&lt;/title&gt;&lt;type&gt;-100&lt;/type&gt;&lt;subtype&gt;-100&lt;/subtype&gt;&lt;uuid&gt;DA635B48-500A-403B-9C7E-C703D24AA200&lt;/uuid&gt;&lt;/publication&gt;&lt;/bundle&gt;&lt;authors&gt;&lt;author&gt;&lt;firstName&gt;K&lt;/firstName&gt;&lt;middleNames&gt;M&lt;/middleNames&gt;&lt;lastName&gt;DeAngelis&lt;/lastName&gt;&lt;/author&gt;&lt;author&gt;&lt;firstName&gt;G&lt;/firstName&gt;&lt;lastName&gt;Pold&lt;/lastName&gt;&lt;/author&gt;&lt;author&gt;&lt;firstName&gt;B&lt;/firstName&gt;&lt;middleNames&gt;D&lt;/middleNames&gt;&lt;lastName&gt;Topçuoğlu&lt;/lastName&gt;&lt;/author&gt;&lt;/authors&gt;&lt;/publication&gt;&lt;/publications&gt;&lt;cites&gt;&lt;/cites&gt;&lt;/citation&gt;</w:instrText>
+        <w:instrText xml:space="preserve"> ADDIN PAPERS2_CITATIONS &lt;citation&gt;&lt;uuid&gt;F439C8AD-E38E-49C6-8F95-BA2771C92C10&lt;/uuid&gt;&lt;priority&gt;8&lt;/priority&gt;&lt;publications&gt;&lt;publication&gt;&lt;volume&gt;82&lt;/volume&gt;&lt;publication_date&gt;99201206251200000000222000&lt;/publication_date&gt;&lt;number&gt;3&lt;/number&gt;&lt;doi&gt;10.1111/j.1574-6941.2012.01420.x&lt;/doi&gt;&lt;startpage&gt;551&lt;/startpage&gt;&lt;title&gt;Effects of season and experimental warming on the bacterial community in a temperate mountain forest soil assessed by 16S rRNA gene pyrosequencing&lt;/title&gt;&lt;uuid&gt;BAAE8783-4105-443D-93DC-09AFD6239278&lt;/uuid&gt;&lt;subtype&gt;400&lt;/subtype&gt;&lt;endpage&gt;562&lt;/endpage&gt;&lt;type&gt;400&lt;/type&gt;&lt;url&gt;http://doi.wiley.com/10.1111/j.1574-6941.2012.01420.x&lt;/url&gt;&lt;bundle&gt;&lt;publication&gt;&lt;title&gt;FEMS Microbiology Ecology&lt;/title&gt;&lt;type&gt;-100&lt;/type&gt;&lt;subtype&gt;-100&lt;/subtype&gt;&lt;uuid&gt;9499D3F8-E5D5-44F1-98F3-8F8C0A902910&lt;/uuid&gt;&lt;/publication&gt;&lt;/bundle&gt;&lt;authors&gt;&lt;author&gt;&lt;firstName&gt;Melanie&lt;/firstName&gt;&lt;lastName&gt;Kuffner&lt;/lastName&gt;&lt;/author&gt;&lt;author&gt;&lt;firstName&gt;Brigitte&lt;/firstName&gt;&lt;lastName&gt;Hai&lt;/lastName&gt;&lt;/author&gt;&lt;author&gt;&lt;firstName&gt;Thomas&lt;/firstName&gt;&lt;lastName&gt;Rattei&lt;/lastName&gt;&lt;/author&gt;&lt;author&gt;&lt;firstName&gt;Christelle&lt;/firstName&gt;&lt;lastName&gt;Melodelima&lt;/lastName&gt;&lt;/author&gt;&lt;author&gt;&lt;firstName&gt;Michael&lt;/firstName&gt;&lt;lastName&gt;Schloter&lt;/lastName&gt;&lt;/author&gt;&lt;author&gt;&lt;firstName&gt;Sophie&lt;/firstName&gt;&lt;lastName&gt;Zechmeister-Boltenstern&lt;/lastName&gt;&lt;/author&gt;&lt;author&gt;&lt;firstName&gt;Robert&lt;/firstName&gt;&lt;lastName&gt;Jandl&lt;/lastName&gt;&lt;/author&gt;&lt;author&gt;&lt;firstName&gt;Andreas&lt;/firstName&gt;&lt;lastName&gt;Schindlbacher&lt;/lastName&gt;&lt;/author&gt;&lt;author&gt;&lt;firstName&gt;Angela&lt;/firstName&gt;&lt;lastName&gt;Sessitsch&lt;/lastName&gt;&lt;/author&gt;&lt;/authors&gt;&lt;/publication&gt;&lt;publication&gt;&lt;volume&gt;2&lt;/volume&gt;&lt;publication_date&gt;99201400001200000000200000&lt;/publication_date&gt;&lt;doi&gt;10.7717/peerj.358/supp-1&lt;/doi&gt;&lt;startpage&gt;e358&lt;/startpage&gt;&lt;title&gt;Microbial communities respond to experimental warming, but site matters&lt;/title&gt;&lt;uuid&gt;6108D8D1-1DD4-45DD-9DAA-FF765960F8CA&lt;/uuid&gt;&lt;subtype&gt;400&lt;/subtype&gt;&lt;type&gt;400&lt;/type&gt;&lt;url&gt;https://peerj.com/articles/358/supp-1&lt;/url&gt;&lt;bundle&gt;&lt;publication&gt;&lt;title&gt;PeerJ&lt;/title&gt;&lt;type&gt;-100&lt;/type&gt;&lt;subtype&gt;-100&lt;/subtype&gt;&lt;uuid&gt;4CB0672A-A0FA-40AB-959A-4C5D566AA251&lt;/uuid&gt;&lt;/publication&gt;&lt;/bundle&gt;&lt;authors&gt;&lt;author&gt;&lt;firstName&gt;Melissa&lt;/firstName&gt;&lt;middleNames&gt;A&lt;/middleNames&gt;&lt;lastName&gt;Cregger&lt;/lastName&gt;&lt;/author&gt;&lt;author&gt;&lt;firstName&gt;Nathan&lt;/firstName&gt;&lt;middleNames&gt;J&lt;/middleNames&gt;&lt;lastName&gt;Sanders&lt;/lastName&gt;&lt;/author&gt;&lt;author&gt;&lt;firstName&gt;Robert&lt;/firstName&gt;&lt;middleNames&gt;R&lt;/middleNames&gt;&lt;lastName&gt;Dunn&lt;/lastName&gt;&lt;/author&gt;&lt;author&gt;&lt;firstName&gt;Aimee&lt;/firstName&gt;&lt;middleNames&gt;T&lt;/middleNames&gt;&lt;lastName&gt;Classen&lt;/lastName&gt;&lt;/author&gt;&lt;/authors&gt;&lt;/publication&gt;&lt;publication&gt;&lt;publication_date&gt;99201500001200000000200000&lt;/publication_date&gt;&lt;doi&gt;10.3389/fmicb.2015.00104/abstract&lt;/doi&gt;&lt;title&gt;Long-term forest soil warming alters microbial communities in temperate forest soils&lt;/title&gt;&lt;uuid&gt;20528927-0BB6-43BC-A763-8D1CDAC4A560&lt;/uuid&gt;&lt;subtype&gt;400&lt;/subtype&gt;&lt;type&gt;400&lt;/type&gt;&lt;url&gt;http://www.ncbi.nlm.nih.gov/pmc/articles/PMC4327730/&lt;/url&gt;&lt;bundle&gt;&lt;publication&gt;&lt;title&gt;Frontiers in …&lt;/title&gt;&lt;type&gt;-100&lt;/type&gt;&lt;subtype&gt;-100&lt;/subtype&gt;&lt;uuid&gt;DA635B48-500A-403B-9C7E-C703D24AA200&lt;/uuid&gt;&lt;/publication&gt;&lt;/bundle&gt;&lt;authors&gt;&lt;author&gt;&lt;firstName&gt;K&lt;/firstName&gt;&lt;middleNames&gt;M&lt;/middleNames&gt;&lt;lastName&gt;DeAngelis&lt;/lastName&gt;&lt;/author&gt;&lt;author&gt;&lt;firstName&gt;G&lt;/firstName&gt;&lt;lastName&gt;Pold&lt;/lastName&gt;&lt;/author&gt;&lt;author&gt;&lt;firstName&gt;B&lt;/firstName&gt;&lt;middleNames&gt;D&lt;/middleNames&gt;&lt;lastName&gt;Topçuoğlu&lt;/lastName&gt;&lt;/author&gt;&lt;/authors&gt;&lt;/publication&gt;&lt;/publications&gt;&lt;cites&gt;&lt;/cites&gt;&lt;/citation&gt;</w:instrText>
       </w:r>
       <w:r>
         <w:fldChar w:fldCharType="separate"/>
@@ -1549,7 +1535,7 @@
         <w:fldChar w:fldCharType="begin"/>
       </w:r>
       <w:r>
-        <w:instrText xml:space="preserve"> ADDIN PAPERS2_CITATIONS &lt;citation&gt;&lt;uuid&gt;AA19D3F0-A286-42A1-9414-654775F259B0&lt;/uuid&gt;&lt;priority&gt;9&lt;/priority&gt;&lt;publications&gt;&lt;publication&gt;&lt;volume&gt;94&lt;/volume&gt;&lt;publication_date&gt;99201303211200000000222000&lt;/publication_date&gt;&lt;number&gt;3&lt;/number&gt;&lt;startpage&gt;726&lt;/startpage&gt;&lt;title&gt;Responses of ecosystem carbon cycle to experimental warming: a meta-analysis&lt;/title&gt;&lt;uuid&gt;636E5B58-7868-4C0B-A575-4FB4F57B19F0&lt;/uuid&gt;&lt;subtype&gt;400&lt;/subtype&gt;&lt;publisher&gt;Eco Soc America&lt;/publisher&gt;&lt;type&gt;400&lt;/type&gt;&lt;endpage&gt;738&lt;/endpage&gt;&lt;url&gt;https://mail.google.com/mail/u/0/?shva=1&lt;/url&gt;&lt;bundle&gt;&lt;publication&gt;&lt;publisher&gt;Eco Soc America&lt;/publisher&gt;&lt;title&gt;Ecology&lt;/title&gt;&lt;type&gt;-100&lt;/type&gt;&lt;subtype&gt;-100&lt;/subtype&gt;&lt;uuid&gt;B0F2387F-E81E-4C67-9AF2-E640C9C4FE91&lt;/uuid&gt;&lt;/publication&gt;&lt;/bundle&gt;&lt;authors&gt;&lt;author&gt;&lt;firstName&gt;Meng&lt;/firstName&gt;&lt;lastName&gt;Lu&lt;/lastName&gt;&lt;/author&gt;&lt;author&gt;&lt;firstName&gt;Xuhui&lt;/firstName&gt;&lt;lastName&gt;Zhou&lt;/lastName&gt;&lt;/author&gt;&lt;author&gt;&lt;firstName&gt;Qiang&lt;/firstName&gt;&lt;lastName&gt;Yang&lt;/lastName&gt;&lt;/author&gt;&lt;author&gt;&lt;firstName&gt;Hui&lt;/firstName&gt;&lt;lastName&gt;Li&lt;/lastName&gt;&lt;/author&gt;&lt;author&gt;&lt;firstName&gt;Yiqi&lt;/firstName&gt;&lt;lastName&gt;Luo&lt;/lastName&gt;&lt;/author&gt;&lt;author&gt;&lt;firstName&gt;Changming&lt;/firstName&gt;&lt;lastName&gt;Fang&lt;/lastName&gt;&lt;/author&gt;&lt;author&gt;&lt;firstName&gt;Jiakuan&lt;/firstName&gt;&lt;lastName&gt;Chen&lt;/lastName&gt;&lt;/author&gt;&lt;author&gt;&lt;firstName&gt;Xin&lt;/firstName&gt;&lt;lastName&gt;Yang&lt;/lastName&gt;&lt;/author&gt;&lt;author&gt;&lt;firstName&gt;Bo&lt;/firstName&gt;&lt;lastName&gt;Li&lt;/lastName&gt;&lt;/author&gt;&lt;/authors&gt;&lt;/publication&gt;&lt;/publications&gt;&lt;cites&gt;&lt;/cites&gt;&lt;/citation&gt;</w:instrText>
+        <w:instrText xml:space="preserve"> ADDIN PAPERS2_CITATIONS &lt;citation&gt;&lt;uuid&gt;8DF64E7F-71BF-4672-8618-A8224C18372D&lt;/uuid&gt;&lt;priority&gt;9&lt;/priority&gt;&lt;publications&gt;&lt;publication&gt;&lt;volume&gt;94&lt;/volume&gt;&lt;publication_date&gt;99201303211200000000222000&lt;/publication_date&gt;&lt;number&gt;3&lt;/number&gt;&lt;startpage&gt;726&lt;/startpage&gt;&lt;title&gt;Responses of ecosystem carbon cycle to experimental warming: a meta-analysis&lt;/title&gt;&lt;uuid&gt;636E5B58-7868-4C0B-A575-4FB4F57B19F0&lt;/uuid&gt;&lt;subtype&gt;400&lt;/subtype&gt;&lt;publisher&gt;Eco Soc America&lt;/publisher&gt;&lt;type&gt;400&lt;/type&gt;&lt;endpage&gt;738&lt;/endpage&gt;&lt;url&gt;https://mail.google.com/mail/u/0/?shva=1&lt;/url&gt;&lt;bundle&gt;&lt;publication&gt;&lt;publisher&gt;Eco Soc America&lt;/publisher&gt;&lt;title&gt;Ecology&lt;/title&gt;&lt;type&gt;-100&lt;/type&gt;&lt;subtype&gt;-100&lt;/subtype&gt;&lt;uuid&gt;B0F2387F-E81E-4C67-9AF2-E640C9C4FE91&lt;/uuid&gt;&lt;/publication&gt;&lt;/bundle&gt;&lt;authors&gt;&lt;author&gt;&lt;firstName&gt;Meng&lt;/firstName&gt;&lt;lastName&gt;Lu&lt;/lastName&gt;&lt;/author&gt;&lt;author&gt;&lt;firstName&gt;Xuhui&lt;/firstName&gt;&lt;lastName&gt;Zhou&lt;/lastName&gt;&lt;/author&gt;&lt;author&gt;&lt;firstName&gt;Qiang&lt;/firstName&gt;&lt;lastName&gt;Yang&lt;/lastName&gt;&lt;/author&gt;&lt;author&gt;&lt;firstName&gt;Hui&lt;/firstName&gt;&lt;lastName&gt;Li&lt;/lastName&gt;&lt;/author&gt;&lt;author&gt;&lt;firstName&gt;Yiqi&lt;/firstName&gt;&lt;lastName&gt;Luo&lt;/lastName&gt;&lt;/author&gt;&lt;author&gt;&lt;firstName&gt;Changming&lt;/firstName&gt;&lt;lastName&gt;Fang&lt;/lastName&gt;&lt;/author&gt;&lt;author&gt;&lt;firstName&gt;Jiakuan&lt;/firstName&gt;&lt;lastName&gt;Chen&lt;/lastName&gt;&lt;/author&gt;&lt;author&gt;&lt;firstName&gt;Xin&lt;/firstName&gt;&lt;lastName&gt;Yang&lt;/lastName&gt;&lt;/author&gt;&lt;author&gt;&lt;firstName&gt;Bo&lt;/firstName&gt;&lt;lastName&gt;Li&lt;/lastName&gt;&lt;/author&gt;&lt;/authors&gt;&lt;/publication&gt;&lt;/publications&gt;&lt;cites&gt;&lt;/cites&gt;&lt;/citation&gt;</w:instrText>
       </w:r>
       <w:r>
         <w:fldChar w:fldCharType="separate"/>
@@ -1576,7 +1562,7 @@
         <w:fldChar w:fldCharType="begin"/>
       </w:r>
       <w:r>
-        <w:instrText xml:space="preserve"> ADDIN PAPERS2_CITATIONS &lt;citation&gt;&lt;uuid&gt;25B44626-1BA7-40F7-82FB-4414BE4F7518&lt;/uuid&gt;&lt;priority&gt;10&lt;/priority&gt;&lt;publications&gt;&lt;publication&gt;&lt;volume&gt;104&lt;/volume&gt;&lt;publication_date&gt;99200700001200000000200000&lt;/publication_date&gt;&lt;number&gt;12&lt;/number&gt;&lt;startpage&gt;4990&lt;/startpage&gt;&lt;title&gt;Altered soil microbial community at elevated CO2 leads to loss of soil carbon&lt;/title&gt;&lt;uuid&gt;A651A23F-A7D7-4CC9-9E42-8B12EC3D6DF3&lt;/uuid&gt;&lt;subtype&gt;400&lt;/subtype&gt;&lt;publisher&gt;National Acad Sciences&lt;/publisher&gt;&lt;type&gt;400&lt;/type&gt;&lt;url&gt;http://www.pnas.org/content/104/12/4990.short&lt;/url&gt;&lt;bundle&gt;&lt;publication&gt;&lt;publisher&gt;National Acad Sciences&lt;/publisher&gt;&lt;url&gt;http://www.pnas.org/&lt;/url&gt;&lt;title&gt;Proceedings of the National Academy of Sciences&lt;/title&gt;&lt;type&gt;-100&lt;/type&gt;&lt;subtype&gt;-100&lt;/subtype&gt;&lt;uuid&gt;2FF867EE-C0A9-4DBD-B4AA-A417174B91A9&lt;/uuid&gt;&lt;/publication&gt;&lt;/bundle&gt;&lt;authors&gt;&lt;author&gt;&lt;firstName&gt;K&lt;/firstName&gt;&lt;middleNames&gt;M&lt;/middleNames&gt;&lt;lastName&gt;Carney&lt;/lastName&gt;&lt;/author&gt;&lt;author&gt;&lt;firstName&gt;B&lt;/firstName&gt;&lt;middleNames&gt;A&lt;/middleNames&gt;&lt;lastName&gt;Hungate&lt;/lastName&gt;&lt;/author&gt;&lt;author&gt;&lt;firstName&gt;B&lt;/firstName&gt;&lt;middleNames&gt;G&lt;/middleNames&gt;&lt;lastName&gt;Drake&lt;/lastName&gt;&lt;/author&gt;&lt;author&gt;&lt;firstName&gt;J&lt;/firstName&gt;&lt;middleNames&gt;P&lt;/middleNames&gt;&lt;lastName&gt;Megonigal&lt;/lastName&gt;&lt;/author&gt;&lt;/authors&gt;&lt;/publication&gt;&lt;publication&gt;&lt;volume&gt;105&lt;/volume&gt;&lt;publication_date&gt;99200800001200000000200000&lt;/publication_date&gt;&lt;number&gt;Supplement 1&lt;/number&gt;&lt;startpage&gt;11512&lt;/startpage&gt;&lt;title&gt;Resistance, resilience, and redundancy in microbial communities&lt;/title&gt;&lt;uuid&gt;A5239806-156B-4686-8F77-5FA6B8DC8698&lt;/uuid&gt;&lt;subtype&gt;400&lt;/subtype&gt;&lt;publisher&gt;National Acad Sciences&lt;/publisher&gt;&lt;type&gt;400&lt;/type&gt;&lt;endpage&gt;11519&lt;/endpage&gt;&lt;url&gt;http://www.pnas.org/content/105/suppl.1/11512.short&lt;/url&gt;&lt;bundle&gt;&lt;publication&gt;&lt;publisher&gt;National Acad Sciences&lt;/publisher&gt;&lt;url&gt;http://www.pnas.org/&lt;/url&gt;&lt;title&gt;Proceedings of the National Academy of Sciences&lt;/title&gt;&lt;type&gt;-100&lt;/type&gt;&lt;subtype&gt;-100&lt;/subtype&gt;&lt;uuid&gt;2FF867EE-C0A9-4DBD-B4AA-A417174B91A9&lt;/uuid&gt;&lt;/publication&gt;&lt;/bundle&gt;&lt;authors&gt;&lt;author&gt;&lt;firstName&gt;Steven&lt;/firstName&gt;&lt;middleNames&gt;D&lt;/middleNames&gt;&lt;lastName&gt;Allison&lt;/lastName&gt;&lt;/author&gt;&lt;author&gt;&lt;firstName&gt;Jennifer&lt;/firstName&gt;&lt;middleNames&gt;BH&lt;/middleNames&gt;&lt;lastName&gt;Martiny&lt;/lastName&gt;&lt;/author&gt;&lt;/authors&gt;&lt;/publication&gt;&lt;publication&gt;&lt;volume&gt;69&lt;/volume&gt;&lt;publication_date&gt;99201305281200000000222000&lt;/publication_date&gt;&lt;number&gt;2&lt;/number&gt;&lt;doi&gt;10.3354/ame01632&lt;/doi&gt;&lt;startpage&gt;157&lt;/startpage&gt;&lt;title&gt;Changes in bacterial diversity in response to dissolved organic matter supply in a continuous culture experiment&lt;/title&gt;&lt;uuid&gt;3577F443-C68E-4C81-87AA-EBDCE42F2686&lt;/uuid&gt;&lt;subtype&gt;400&lt;/subtype&gt;&lt;endpage&gt;168&lt;/endpage&gt;&lt;type&gt;400&lt;/type&gt;&lt;url&gt;http://www.int-res.com/abstracts/ame/v69/n2/p157-168/&lt;/url&gt;&lt;bundle&gt;&lt;publication&gt;&lt;title&gt;Aquatic Microbial Ecology&lt;/title&gt;&lt;type&gt;-100&lt;/type&gt;&lt;subtype&gt;-100&lt;/subtype&gt;&lt;uuid&gt;A3115E6E-43D8-4812-8697-3CDD9EDDB5E5&lt;/uuid&gt;&lt;/publication&gt;&lt;/bundle&gt;&lt;authors&gt;&lt;author&gt;&lt;firstName&gt;M&lt;/firstName&gt;&lt;lastName&gt;Landa&lt;/lastName&gt;&lt;/author&gt;&lt;author&gt;&lt;firstName&gt;M&lt;/firstName&gt;&lt;middleNames&gt;T&lt;/middleNames&gt;&lt;lastName&gt;Cottrell&lt;/lastName&gt;&lt;/author&gt;&lt;author&gt;&lt;firstName&gt;D&lt;/firstName&gt;&lt;middleNames&gt;L&lt;/middleNames&gt;&lt;lastName&gt;Kirchman&lt;/lastName&gt;&lt;/author&gt;&lt;author&gt;&lt;firstName&gt;S&lt;/firstName&gt;&lt;lastName&gt;Blain&lt;/lastName&gt;&lt;/author&gt;&lt;author&gt;&lt;firstName&gt;I&lt;/firstName&gt;&lt;lastName&gt;Obernosterer&lt;/lastName&gt;&lt;/author&gt;&lt;/authors&gt;&lt;/publication&gt;&lt;/publications&gt;&lt;cites&gt;&lt;/cites&gt;&lt;/citation&gt;</w:instrText>
+        <w:instrText xml:space="preserve"> ADDIN PAPERS2_CITATIONS &lt;citation&gt;&lt;uuid&gt;23A35FF5-25C9-4A12-9969-19C0E6CF80D1&lt;/uuid&gt;&lt;priority&gt;10&lt;/priority&gt;&lt;publications&gt;&lt;publication&gt;&lt;volume&gt;104&lt;/volume&gt;&lt;publication_date&gt;99200700001200000000200000&lt;/publication_date&gt;&lt;number&gt;12&lt;/number&gt;&lt;startpage&gt;4990&lt;/startpage&gt;&lt;title&gt;Altered soil microbial community at elevated CO2 leads to loss of soil carbon&lt;/title&gt;&lt;uuid&gt;A651A23F-A7D7-4CC9-9E42-8B12EC3D6DF3&lt;/uuid&gt;&lt;subtype&gt;400&lt;/subtype&gt;&lt;publisher&gt;National Acad Sciences&lt;/publisher&gt;&lt;type&gt;400&lt;/type&gt;&lt;url&gt;http://www.pnas.org/content/104/12/4990.short&lt;/url&gt;&lt;bundle&gt;&lt;publication&gt;&lt;publisher&gt;National Acad Sciences&lt;/publisher&gt;&lt;url&gt;http://www.pnas.org/&lt;/url&gt;&lt;title&gt;Proceedings of the National Academy of Sciences&lt;/title&gt;&lt;type&gt;-100&lt;/type&gt;&lt;subtype&gt;-100&lt;/subtype&gt;&lt;uuid&gt;2FF867EE-C0A9-4DBD-B4AA-A417174B91A9&lt;/uuid&gt;&lt;/publication&gt;&lt;/bundle&gt;&lt;authors&gt;&lt;author&gt;&lt;firstName&gt;K&lt;/firstName&gt;&lt;middleNames&gt;M&lt;/middleNames&gt;&lt;lastName&gt;Carney&lt;/lastName&gt;&lt;/author&gt;&lt;author&gt;&lt;firstName&gt;B&lt;/firstName&gt;&lt;middleNames&gt;A&lt;/middleNames&gt;&lt;lastName&gt;Hungate&lt;/lastName&gt;&lt;/author&gt;&lt;author&gt;&lt;firstName&gt;B&lt;/firstName&gt;&lt;middleNames&gt;G&lt;/middleNames&gt;&lt;lastName&gt;Drake&lt;/lastName&gt;&lt;/author&gt;&lt;author&gt;&lt;firstName&gt;J&lt;/firstName&gt;&lt;middleNames&gt;P&lt;/middleNames&gt;&lt;lastName&gt;Megonigal&lt;/lastName&gt;&lt;/author&gt;&lt;/authors&gt;&lt;/publication&gt;&lt;publication&gt;&lt;volume&gt;105&lt;/volume&gt;&lt;publication_date&gt;99200800001200000000200000&lt;/publication_date&gt;&lt;number&gt;Supplement 1&lt;/number&gt;&lt;startpage&gt;11512&lt;/startpage&gt;&lt;title&gt;Resistance, resilience, and redundancy in microbial communities&lt;/title&gt;&lt;uuid&gt;A5239806-156B-4686-8F77-5FA6B8DC8698&lt;/uuid&gt;&lt;subtype&gt;400&lt;/subtype&gt;&lt;publisher&gt;National Acad Sciences&lt;/publisher&gt;&lt;type&gt;400&lt;/type&gt;&lt;endpage&gt;11519&lt;/endpage&gt;&lt;url&gt;http://www.pnas.org/content/105/suppl.1/11512.short&lt;/url&gt;&lt;bundle&gt;&lt;publication&gt;&lt;publisher&gt;National Acad Sciences&lt;/publisher&gt;&lt;url&gt;http://www.pnas.org/&lt;/url&gt;&lt;title&gt;Proceedings of the National Academy of Sciences&lt;/title&gt;&lt;type&gt;-100&lt;/type&gt;&lt;subtype&gt;-100&lt;/subtype&gt;&lt;uuid&gt;2FF867EE-C0A9-4DBD-B4AA-A417174B91A9&lt;/uuid&gt;&lt;/publication&gt;&lt;/bundle&gt;&lt;authors&gt;&lt;author&gt;&lt;firstName&gt;Steven&lt;/firstName&gt;&lt;middleNames&gt;D&lt;/middleNames&gt;&lt;lastName&gt;Allison&lt;/lastName&gt;&lt;/author&gt;&lt;author&gt;&lt;firstName&gt;Jennifer&lt;/firstName&gt;&lt;middleNames&gt;BH&lt;/middleNames&gt;&lt;lastName&gt;Martiny&lt;/lastName&gt;&lt;/author&gt;&lt;/authors&gt;&lt;/publication&gt;&lt;publication&gt;&lt;volume&gt;69&lt;/volume&gt;&lt;publication_date&gt;99201305281200000000222000&lt;/publication_date&gt;&lt;number&gt;2&lt;/number&gt;&lt;doi&gt;10.3354/ame01632&lt;/doi&gt;&lt;startpage&gt;157&lt;/startpage&gt;&lt;title&gt;Changes in bacterial diversity in response to dissolved organic matter supply in a continuous culture experiment&lt;/title&gt;&lt;uuid&gt;3577F443-C68E-4C81-87AA-EBDCE42F2686&lt;/uuid&gt;&lt;subtype&gt;400&lt;/subtype&gt;&lt;endpage&gt;168&lt;/endpage&gt;&lt;type&gt;400&lt;/type&gt;&lt;url&gt;http://www.int-res.com/abstracts/ame/v69/n2/p157-168/&lt;/url&gt;&lt;bundle&gt;&lt;publication&gt;&lt;title&gt;Aquatic Microbial Ecology&lt;/title&gt;&lt;type&gt;-100&lt;/type&gt;&lt;subtype&gt;-100&lt;/subtype&gt;&lt;uuid&gt;A3115E6E-43D8-4812-8697-3CDD9EDDB5E5&lt;/uuid&gt;&lt;/publication&gt;&lt;/bundle&gt;&lt;authors&gt;&lt;author&gt;&lt;firstName&gt;M&lt;/firstName&gt;&lt;lastName&gt;Landa&lt;/lastName&gt;&lt;/author&gt;&lt;author&gt;&lt;firstName&gt;M&lt;/firstName&gt;&lt;middleNames&gt;T&lt;/middleNames&gt;&lt;lastName&gt;Cottrell&lt;/lastName&gt;&lt;/author&gt;&lt;author&gt;&lt;firstName&gt;D&lt;/firstName&gt;&lt;middleNames&gt;L&lt;/middleNames&gt;&lt;lastName&gt;Kirchman&lt;/lastName&gt;&lt;/author&gt;&lt;author&gt;&lt;firstName&gt;S&lt;/firstName&gt;&lt;lastName&gt;Blain&lt;/lastName&gt;&lt;/author&gt;&lt;author&gt;&lt;firstName&gt;I&lt;/firstName&gt;&lt;lastName&gt;Obernosterer&lt;/lastName&gt;&lt;/author&gt;&lt;/authors&gt;&lt;/publication&gt;&lt;/publications&gt;&lt;cites&gt;&lt;/cites&gt;&lt;/citation&gt;</w:instrText>
       </w:r>
       <w:r>
         <w:fldChar w:fldCharType="separate"/>
@@ -1597,7 +1583,7 @@
         <w:fldChar w:fldCharType="begin"/>
       </w:r>
       <w:r>
-        <w:instrText xml:space="preserve"> ADDIN PAPERS2_CITATIONS &lt;citation&gt;&lt;uuid&gt;13A12885-1C8B-4C90-A7B6-55163307C444&lt;/uuid&gt;&lt;priority&gt;11&lt;/priority&gt;&lt;publications&gt;&lt;publication&gt;&lt;uuid&gt;AC66E0F3-10EA-4631-8FBB-EB740F751DCA&lt;/uuid&gt;&lt;volume&gt;42&lt;/volume&gt;&lt;doi&gt;10.1016/j.soilbio.2010.08.011&lt;/doi&gt;&lt;startpage&gt;2153&lt;/startpage&gt;&lt;publication_date&gt;99201012011200000000222000&lt;/publication_date&gt;&lt;url&gt;http://dx.doi.org/10.1016/j.soilbio.2010.08.011&lt;/url&gt;&lt;type&gt;400&lt;/type&gt;&lt;title&gt;Plot-scale manipulations of organic matter inputs to soils correlate with shifts in microbial community composition in a lowland tropical rain forest&lt;/title&gt;&lt;publisher&gt;Elsevier Ltd&lt;/publisher&gt;&lt;number&gt;12&lt;/number&gt;&lt;subtype&gt;400&lt;/subtype&gt;&lt;endpage&gt;2160&lt;/endpage&gt;&lt;bundle&gt;&lt;publication&gt;&lt;publisher&gt;Elsevier&lt;/publisher&gt;&lt;title&gt;Soil Biology and Biochemistry&lt;/title&gt;&lt;type&gt;-100&lt;/type&gt;&lt;subtype&gt;-100&lt;/subtype&gt;&lt;uuid&gt;D5EEAF7D-A9C1-4A88-869C-B76DA7315898&lt;/uuid&gt;&lt;/publication&gt;&lt;/bundle&gt;&lt;authors&gt;&lt;author&gt;&lt;firstName&gt;Diana&lt;/firstName&gt;&lt;middleNames&gt;R&lt;/middleNames&gt;&lt;lastName&gt;Nemergut&lt;/lastName&gt;&lt;/author&gt;&lt;author&gt;&lt;firstName&gt;Cory&lt;/firstName&gt;&lt;middleNames&gt;C&lt;/middleNames&gt;&lt;lastName&gt;Cleveland&lt;/lastName&gt;&lt;/author&gt;&lt;author&gt;&lt;firstName&gt;William&lt;/firstName&gt;&lt;middleNames&gt;R&lt;/middleNames&gt;&lt;lastName&gt;Wieder&lt;/lastName&gt;&lt;/author&gt;&lt;author&gt;&lt;firstName&gt;Christopher&lt;/firstName&gt;&lt;middleNames&gt;L&lt;/middleNames&gt;&lt;lastName&gt;Washenberger&lt;/lastName&gt;&lt;/author&gt;&lt;author&gt;&lt;firstName&gt;Alan&lt;/firstName&gt;&lt;middleNames&gt;R&lt;/middleNames&gt;&lt;lastName&gt;Townsend&lt;/lastName&gt;&lt;/author&gt;&lt;/authors&gt;&lt;/publication&gt;&lt;/publications&gt;&lt;cites&gt;&lt;/cites&gt;&lt;/citation&gt;</w:instrText>
+        <w:instrText xml:space="preserve"> ADDIN PAPERS2_CITATIONS &lt;citation&gt;&lt;uuid&gt;40A21BB3-6FF7-4287-9192-63AB2735D8AD&lt;/uuid&gt;&lt;priority&gt;11&lt;/priority&gt;&lt;publications&gt;&lt;publication&gt;&lt;uuid&gt;AC66E0F3-10EA-4631-8FBB-EB740F751DCA&lt;/uuid&gt;&lt;volume&gt;42&lt;/volume&gt;&lt;doi&gt;10.1016/j.soilbio.2010.08.011&lt;/doi&gt;&lt;startpage&gt;2153&lt;/startpage&gt;&lt;publication_date&gt;99201012011200000000222000&lt;/publication_date&gt;&lt;url&gt;http://dx.doi.org/10.1016/j.soilbio.2010.08.011&lt;/url&gt;&lt;type&gt;400&lt;/type&gt;&lt;title&gt;Plot-scale manipulations of organic matter inputs to soils correlate with shifts in microbial community composition in a lowland tropical rain forest&lt;/title&gt;&lt;publisher&gt;Elsevier Ltd&lt;/publisher&gt;&lt;number&gt;12&lt;/number&gt;&lt;subtype&gt;400&lt;/subtype&gt;&lt;endpage&gt;2160&lt;/endpage&gt;&lt;bundle&gt;&lt;publication&gt;&lt;publisher&gt;Elsevier&lt;/publisher&gt;&lt;title&gt;Soil Biology and Biochemistry&lt;/title&gt;&lt;type&gt;-100&lt;/type&gt;&lt;subtype&gt;-100&lt;/subtype&gt;&lt;uuid&gt;D5EEAF7D-A9C1-4A88-869C-B76DA7315898&lt;/uuid&gt;&lt;/publication&gt;&lt;/bundle&gt;&lt;authors&gt;&lt;author&gt;&lt;firstName&gt;Diana&lt;/firstName&gt;&lt;middleNames&gt;R&lt;/middleNames&gt;&lt;lastName&gt;Nemergut&lt;/lastName&gt;&lt;/author&gt;&lt;author&gt;&lt;firstName&gt;Cory&lt;/firstName&gt;&lt;middleNames&gt;C&lt;/middleNames&gt;&lt;lastName&gt;Cleveland&lt;/lastName&gt;&lt;/author&gt;&lt;author&gt;&lt;firstName&gt;William&lt;/firstName&gt;&lt;middleNames&gt;R&lt;/middleNames&gt;&lt;lastName&gt;Wieder&lt;/lastName&gt;&lt;/author&gt;&lt;author&gt;&lt;firstName&gt;Christopher&lt;/firstName&gt;&lt;middleNames&gt;L&lt;/middleNames&gt;&lt;lastName&gt;Washenberger&lt;/lastName&gt;&lt;/author&gt;&lt;author&gt;&lt;firstName&gt;Alan&lt;/firstName&gt;&lt;middleNames&gt;R&lt;/middleNames&gt;&lt;lastName&gt;Townsend&lt;/lastName&gt;&lt;/author&gt;&lt;/authors&gt;&lt;/publication&gt;&lt;/publications&gt;&lt;cites&gt;&lt;/cites&gt;&lt;/citation&gt;</w:instrText>
       </w:r>
       <w:r>
         <w:fldChar w:fldCharType="separate"/>
@@ -1639,7 +1625,7 @@
         <w:fldChar w:fldCharType="begin"/>
       </w:r>
       <w:r>
-        <w:instrText xml:space="preserve"> ADDIN PAPERS2_CITATIONS &lt;citation&gt;&lt;uuid&gt;B943070D-7418-4AD6-B01D-6E3EDA52ECBB&lt;/uuid&gt;&lt;priority&gt;12&lt;/priority&gt;&lt;publications&gt;&lt;publication&gt;&lt;uuid&gt;DBA5EC39-2B10-4EAD-9F5E-FAE7C3877102&lt;/uuid&gt;&lt;volume&gt;16&lt;/volume&gt;&lt;doi&gt;10.1111/j.1365-2486.2010.02323.x&lt;/doi&gt;&lt;subtitle&gt;ELEVATION GRADIENTS IN THE TROPICS&lt;/subtitle&gt;&lt;startpage&gt;3171&lt;/startpage&gt;&lt;publication_date&gt;99201011031200000000222000&lt;/publication_date&gt;&lt;url&gt;http://doi.wiley.com/10.1111/j.1365-2486.2010.02323.x&lt;/url&gt;&lt;type&gt;400&lt;/type&gt;&lt;title&gt;Introduction: Elevation gradients in the tropics: laboratories for ecosystem ecology and global change research&lt;/title&gt;&lt;number&gt;12&lt;/number&gt;&lt;subtype&gt;400&lt;/subtype&gt;&lt;endpage&gt;3175&lt;/endpage&gt;&lt;bundle&gt;&lt;publication&gt;&lt;title&gt;Global Change Biology&lt;/title&gt;&lt;type&gt;-100&lt;/type&gt;&lt;subtype&gt;-100&lt;/subtype&gt;&lt;uuid&gt;9CA5FFCB-2081-4628-883E-F476F086A8B3&lt;/uuid&gt;&lt;/publication&gt;&lt;/bundle&gt;&lt;authors&gt;&lt;author&gt;&lt;firstName&gt;Y&lt;/firstName&gt;&lt;lastName&gt;Malhi&lt;/lastName&gt;&lt;/author&gt;&lt;author&gt;&lt;firstName&gt;M&lt;/firstName&gt;&lt;lastName&gt;Silman&lt;/lastName&gt;&lt;/author&gt;&lt;author&gt;&lt;firstName&gt;N&lt;/firstName&gt;&lt;lastName&gt;Salinas&lt;/lastName&gt;&lt;/author&gt;&lt;author&gt;&lt;firstName&gt;M&lt;/firstName&gt;&lt;lastName&gt;BUSH&lt;/lastName&gt;&lt;/author&gt;&lt;author&gt;&lt;firstName&gt;P&lt;/firstName&gt;&lt;lastName&gt;Meir&lt;/lastName&gt;&lt;/author&gt;&lt;author&gt;&lt;firstName&gt;S&lt;/firstName&gt;&lt;lastName&gt;Saatchi&lt;/lastName&gt;&lt;/author&gt;&lt;/authors&gt;&lt;/publication&gt;&lt;/publications&gt;&lt;cites&gt;&lt;/cites&gt;&lt;/citation&gt;</w:instrText>
+        <w:instrText xml:space="preserve"> ADDIN PAPERS2_CITATIONS &lt;citation&gt;&lt;uuid&gt;236CAFA3-FAF4-422E-B304-E47E2B81ABB7&lt;/uuid&gt;&lt;priority&gt;12&lt;/priority&gt;&lt;publications&gt;&lt;publication&gt;&lt;uuid&gt;DBA5EC39-2B10-4EAD-9F5E-FAE7C3877102&lt;/uuid&gt;&lt;volume&gt;16&lt;/volume&gt;&lt;doi&gt;10.1111/j.1365-2486.2010.02323.x&lt;/doi&gt;&lt;subtitle&gt;ELEVATION GRADIENTS IN THE TROPICS&lt;/subtitle&gt;&lt;startpage&gt;3171&lt;/startpage&gt;&lt;publication_date&gt;99201011031200000000222000&lt;/publication_date&gt;&lt;url&gt;http://doi.wiley.com/10.1111/j.1365-2486.2010.02323.x&lt;/url&gt;&lt;type&gt;400&lt;/type&gt;&lt;title&gt;Introduction: Elevation gradients in the tropics: laboratories for ecosystem ecology and global change research&lt;/title&gt;&lt;number&gt;12&lt;/number&gt;&lt;subtype&gt;400&lt;/subtype&gt;&lt;endpage&gt;3175&lt;/endpage&gt;&lt;bundle&gt;&lt;publication&gt;&lt;title&gt;Global Change Biology&lt;/title&gt;&lt;type&gt;-100&lt;/type&gt;&lt;subtype&gt;-100&lt;/subtype&gt;&lt;uuid&gt;9CA5FFCB-2081-4628-883E-F476F086A8B3&lt;/uuid&gt;&lt;/publication&gt;&lt;/bundle&gt;&lt;authors&gt;&lt;author&gt;&lt;firstName&gt;Y&lt;/firstName&gt;&lt;lastName&gt;Malhi&lt;/lastName&gt;&lt;/author&gt;&lt;author&gt;&lt;firstName&gt;M&lt;/firstName&gt;&lt;lastName&gt;Silman&lt;/lastName&gt;&lt;/author&gt;&lt;author&gt;&lt;firstName&gt;N&lt;/firstName&gt;&lt;lastName&gt;Salinas&lt;/lastName&gt;&lt;/author&gt;&lt;author&gt;&lt;firstName&gt;M&lt;/firstName&gt;&lt;lastName&gt;BUSH&lt;/lastName&gt;&lt;/author&gt;&lt;author&gt;&lt;firstName&gt;P&lt;/firstName&gt;&lt;lastName&gt;Meir&lt;/lastName&gt;&lt;/author&gt;&lt;author&gt;&lt;firstName&gt;S&lt;/firstName&gt;&lt;lastName&gt;Saatchi&lt;/lastName&gt;&lt;/author&gt;&lt;/authors&gt;&lt;/publication&gt;&lt;/publications&gt;&lt;cites&gt;&lt;/cites&gt;&lt;/citation&gt;</w:instrText>
       </w:r>
       <w:r>
         <w:fldChar w:fldCharType="separate"/>
@@ -1747,7 +1733,7 @@
         <w:fldChar w:fldCharType="begin"/>
       </w:r>
       <w:r>
-        <w:instrText xml:space="preserve"> ADDIN PAPERS2_CITATIONS &lt;citation&gt;&lt;uuid&gt;EDE0F7F5-AF53-4649-B908-8AC95A04EB3B&lt;/uuid&gt;&lt;priority&gt;13&lt;/priority&gt;&lt;publications&gt;&lt;publication&gt;&lt;volume&gt;75&lt;/volume&gt;&lt;publication_date&gt;99200907241200000000222000&lt;/publication_date&gt;&lt;number&gt;15&lt;/number&gt;&lt;doi&gt;10.1128/AEM.00335-09&lt;/doi&gt;&lt;startpage&gt;5111&lt;/startpage&gt;&lt;title&gt;Pyrosequencing-Based Assessment of Soil pH as a Predictor of Soil Bacterial Community Structure at the Continental Scale&lt;/title&gt;&lt;uuid&gt;6268F3B5-B1B5-4906-8156-31435A1BCA8E&lt;/uuid&gt;&lt;subtype&gt;400&lt;/subtype&gt;&lt;endpage&gt;5120&lt;/endpage&gt;&lt;type&gt;400&lt;/type&gt;&lt;url&gt;http://aem.asm.org/cgi/doi/10.1128/AEM.00335-09&lt;/url&gt;&lt;bundle&gt;&lt;publication&gt;&lt;title&gt;Applied and Environmental Microbiology&lt;/title&gt;&lt;type&gt;-100&lt;/type&gt;&lt;subtype&gt;-100&lt;/subtype&gt;&lt;uuid&gt;B0EFAC49-1753-4C84-9FC0-E58F9A9BEDD2&lt;/uuid&gt;&lt;/publication&gt;&lt;/bundle&gt;&lt;authors&gt;&lt;author&gt;&lt;firstName&gt;C&lt;/firstName&gt;&lt;middleNames&gt;L&lt;/middleNames&gt;&lt;lastName&gt;Lauber&lt;/lastName&gt;&lt;/author&gt;&lt;author&gt;&lt;firstName&gt;M&lt;/firstName&gt;&lt;lastName&gt;Hamady&lt;/lastName&gt;&lt;/author&gt;&lt;author&gt;&lt;firstName&gt;R&lt;/firstName&gt;&lt;lastName&gt;Knight&lt;/lastName&gt;&lt;/author&gt;&lt;author&gt;&lt;firstName&gt;N&lt;/firstName&gt;&lt;lastName&gt;Fierer&lt;/lastName&gt;&lt;/author&gt;&lt;/authors&gt;&lt;/publication&gt;&lt;publication&gt;&lt;uuid&gt;C9515AC7-C761-4FA7-BE1C-A6481DC4B63C&lt;/uuid&gt;&lt;volume&gt;84&lt;/volume&gt;&lt;doi&gt;10.1016/j.soilbio.2015.02.011&lt;/doi&gt;&lt;startpage&gt;53&lt;/startpage&gt;&lt;publication_date&gt;99201505011200000000222000&lt;/publication_date&gt;&lt;url&gt;http://dx.doi.org/10.1016/j.soilbio.2015.02.011&lt;/url&gt;&lt;type&gt;400&lt;/type&gt;&lt;title&gt;Composition of fungal and bacterial communities in forest litter and soil is largely determined by dominant trees&lt;/title&gt;&lt;publisher&gt;Elsevier Ltd&lt;/publisher&gt;&lt;number&gt;C&lt;/number&gt;&lt;subtype&gt;400&lt;/subtype&gt;&lt;endpage&gt;64&lt;/endpage&gt;&lt;bundle&gt;&lt;publication&gt;&lt;publisher&gt;Elsevier&lt;/publisher&gt;&lt;title&gt;Soil Biology and Biochemistry&lt;/title&gt;&lt;type&gt;-100&lt;/type&gt;&lt;subtype&gt;-100&lt;/subtype&gt;&lt;uuid&gt;D5EEAF7D-A9C1-4A88-869C-B76DA7315898&lt;/uuid&gt;&lt;/publication&gt;&lt;/bundle&gt;&lt;authors&gt;&lt;author&gt;&lt;firstName&gt;Michaela&lt;/firstName&gt;&lt;lastName&gt;Urbanová&lt;/lastName&gt;&lt;/author&gt;&lt;author&gt;&lt;firstName&gt;Jaroslav&lt;/firstName&gt;&lt;lastName&gt;Šnajdr&lt;/lastName&gt;&lt;/author&gt;&lt;author&gt;&lt;firstName&gt;Petr&lt;/firstName&gt;&lt;lastName&gt;Baldrian&lt;/lastName&gt;&lt;/author&gt;&lt;/authors&gt;&lt;/publication&gt;&lt;publication&gt;&lt;volume&gt;96&lt;/volume&gt;&lt;publication_date&gt;99201500001200000000200000&lt;/publication_date&gt;&lt;number&gt;1&lt;/number&gt;&lt;startpage&gt;134&lt;/startpage&gt;&lt;title&gt;Plant community richness and microbial interactions structure bacterial communities in soil.&lt;/title&gt;&lt;uuid&gt;250DF653-F46F-4A60-B888-B73857FAEA00&lt;/uuid&gt;&lt;subtype&gt;400&lt;/subtype&gt;&lt;endpage&gt;142&lt;/endpage&gt;&lt;type&gt;400&lt;/type&gt;&lt;url&gt;http://www.esajournals.org/doi/abs/10.1890/13-1648.1&lt;/url&gt;&lt;bundle&gt;&lt;publication&gt;&lt;publisher&gt;Eco Soc America&lt;/publisher&gt;&lt;title&gt;Ecology&lt;/title&gt;&lt;type&gt;-100&lt;/type&gt;&lt;subtype&gt;-100&lt;/subtype&gt;&lt;uuid&gt;B0F2387F-E81E-4C67-9AF2-E640C9C4FE91&lt;/uuid&gt;&lt;/publication&gt;&lt;/bundle&gt;&lt;authors&gt;&lt;author&gt;&lt;firstName&gt;D&lt;/firstName&gt;&lt;middleNames&gt;C&lt;/middleNames&gt;&lt;lastName&gt;Schlatter&lt;/lastName&gt;&lt;/author&gt;&lt;author&gt;&lt;firstName&gt;M&lt;/firstName&gt;&lt;middleNames&gt;G&lt;/middleNames&gt;&lt;lastName&gt;Bakker&lt;/lastName&gt;&lt;/author&gt;&lt;author&gt;&lt;firstName&gt;J&lt;/firstName&gt;&lt;middleNames&gt;M&lt;/middleNames&gt;&lt;lastName&gt;Bradeen&lt;/lastName&gt;&lt;/author&gt;&lt;author&gt;&lt;firstName&gt;L&lt;/firstName&gt;&lt;middleNames&gt;L&lt;/middleNames&gt;&lt;lastName&gt;Kinkel&lt;/lastName&gt;&lt;/author&gt;&lt;/authors&gt;&lt;/publication&gt;&lt;publication&gt;&lt;volume&gt;2&lt;/volume&gt;&lt;publication_date&gt;99201400001200000000200000&lt;/publication_date&gt;&lt;doi&gt;10.7717/peerj.358/supp-1&lt;/doi&gt;&lt;startpage&gt;e358&lt;/startpage&gt;&lt;title&gt;Microbial communities respond to experimental warming, but site matters&lt;/title&gt;&lt;uuid&gt;6108D8D1-1DD4-45DD-9DAA-FF765960F8CA&lt;/uuid&gt;&lt;subtype&gt;400&lt;/subtype&gt;&lt;type&gt;400&lt;/type&gt;&lt;url&gt;https://peerj.com/articles/358/supp-1&lt;/url&gt;&lt;bundle&gt;&lt;publication&gt;&lt;title&gt;PeerJ&lt;/title&gt;&lt;type&gt;-100&lt;/type&gt;&lt;subtype&gt;-100&lt;/subtype&gt;&lt;uuid&gt;4CB0672A-A0FA-40AB-959A-4C5D566AA251&lt;/uuid&gt;&lt;/publication&gt;&lt;/bundle&gt;&lt;authors&gt;&lt;author&gt;&lt;firstName&gt;Melissa&lt;/firstName&gt;&lt;middleNames&gt;A&lt;/middleNames&gt;&lt;lastName&gt;Cregger&lt;/lastName&gt;&lt;/author&gt;&lt;author&gt;&lt;firstName&gt;Nathan&lt;/firstName&gt;&lt;middleNames&gt;J&lt;/middleNames&gt;&lt;lastName&gt;Sanders&lt;/lastName&gt;&lt;/author&gt;&lt;author&gt;&lt;firstName&gt;Robert&lt;/firstName&gt;&lt;middleNames&gt;R&lt;/middleNames&gt;&lt;lastName&gt;Dunn&lt;/lastName&gt;&lt;/author&gt;&lt;author&gt;&lt;firstName&gt;Aimee&lt;/firstName&gt;&lt;middleNames&gt;T&lt;/middleNames&gt;&lt;lastName&gt;Classen&lt;/lastName&gt;&lt;/author&gt;&lt;/authors&gt;&lt;/publication&gt;&lt;/publications&gt;&lt;cites&gt;&lt;/cites&gt;&lt;/citation&gt;</w:instrText>
+        <w:instrText xml:space="preserve"> ADDIN PAPERS2_CITATIONS &lt;citation&gt;&lt;uuid&gt;C3D29097-5554-45A1-9ABA-8DD872F64530&lt;/uuid&gt;&lt;priority&gt;13&lt;/priority&gt;&lt;publications&gt;&lt;publication&gt;&lt;volume&gt;75&lt;/volume&gt;&lt;publication_date&gt;99200907241200000000222000&lt;/publication_date&gt;&lt;number&gt;15&lt;/number&gt;&lt;doi&gt;10.1128/AEM.00335-09&lt;/doi&gt;&lt;startpage&gt;5111&lt;/startpage&gt;&lt;title&gt;Pyrosequencing-Based Assessment of Soil pH as a Predictor of Soil Bacterial Community Structure at the Continental Scale&lt;/title&gt;&lt;uuid&gt;6268F3B5-B1B5-4906-8156-31435A1BCA8E&lt;/uuid&gt;&lt;subtype&gt;400&lt;/subtype&gt;&lt;endpage&gt;5120&lt;/endpage&gt;&lt;type&gt;400&lt;/type&gt;&lt;url&gt;http://aem.asm.org/cgi/doi/10.1128/AEM.00335-09&lt;/url&gt;&lt;bundle&gt;&lt;publication&gt;&lt;title&gt;Applied and Environmental Microbiology&lt;/title&gt;&lt;type&gt;-100&lt;/type&gt;&lt;subtype&gt;-100&lt;/subtype&gt;&lt;uuid&gt;B0EFAC49-1753-4C84-9FC0-E58F9A9BEDD2&lt;/uuid&gt;&lt;/publication&gt;&lt;/bundle&gt;&lt;authors&gt;&lt;author&gt;&lt;firstName&gt;C&lt;/firstName&gt;&lt;middleNames&gt;L&lt;/middleNames&gt;&lt;lastName&gt;Lauber&lt;/lastName&gt;&lt;/author&gt;&lt;author&gt;&lt;firstName&gt;M&lt;/firstName&gt;&lt;lastName&gt;Hamady&lt;/lastName&gt;&lt;/author&gt;&lt;author&gt;&lt;firstName&gt;R&lt;/firstName&gt;&lt;lastName&gt;Knight&lt;/lastName&gt;&lt;/author&gt;&lt;author&gt;&lt;firstName&gt;N&lt;/firstName&gt;&lt;lastName&gt;Fierer&lt;/lastName&gt;&lt;/author&gt;&lt;/authors&gt;&lt;/publication&gt;&lt;publication&gt;&lt;uuid&gt;C9515AC7-C761-4FA7-BE1C-A6481DC4B63C&lt;/uuid&gt;&lt;volume&gt;84&lt;/volume&gt;&lt;doi&gt;10.1016/j.soilbio.2015.02.011&lt;/doi&gt;&lt;startpage&gt;53&lt;/startpage&gt;&lt;publication_date&gt;99201505011200000000222000&lt;/publication_date&gt;&lt;url&gt;http://dx.doi.org/10.1016/j.soilbio.2015.02.011&lt;/url&gt;&lt;type&gt;400&lt;/type&gt;&lt;title&gt;Composition of fungal and bacterial communities in forest litter and soil is largely determined by dominant trees&lt;/title&gt;&lt;publisher&gt;Elsevier Ltd&lt;/publisher&gt;&lt;number&gt;C&lt;/number&gt;&lt;subtype&gt;400&lt;/subtype&gt;&lt;endpage&gt;64&lt;/endpage&gt;&lt;bundle&gt;&lt;publication&gt;&lt;publisher&gt;Elsevier&lt;/publisher&gt;&lt;title&gt;Soil Biology and Biochemistry&lt;/title&gt;&lt;type&gt;-100&lt;/type&gt;&lt;subtype&gt;-100&lt;/subtype&gt;&lt;uuid&gt;D5EEAF7D-A9C1-4A88-869C-B76DA7315898&lt;/uuid&gt;&lt;/publication&gt;&lt;/bundle&gt;&lt;authors&gt;&lt;author&gt;&lt;firstName&gt;Michaela&lt;/firstName&gt;&lt;lastName&gt;Urbanová&lt;/lastName&gt;&lt;/author&gt;&lt;author&gt;&lt;firstName&gt;Jaroslav&lt;/firstName&gt;&lt;lastName&gt;Šnajdr&lt;/lastName&gt;&lt;/author&gt;&lt;author&gt;&lt;firstName&gt;Petr&lt;/firstName&gt;&lt;lastName&gt;Baldrian&lt;/lastName&gt;&lt;/author&gt;&lt;/authors&gt;&lt;/publication&gt;&lt;publication&gt;&lt;volume&gt;96&lt;/volume&gt;&lt;publication_date&gt;99201500001200000000200000&lt;/publication_date&gt;&lt;number&gt;1&lt;/number&gt;&lt;startpage&gt;134&lt;/startpage&gt;&lt;title&gt;Plant community richness and microbial interactions structure bacterial communities in soil.&lt;/title&gt;&lt;uuid&gt;250DF653-F46F-4A60-B888-B73857FAEA00&lt;/uuid&gt;&lt;subtype&gt;400&lt;/subtype&gt;&lt;endpage&gt;142&lt;/endpage&gt;&lt;type&gt;400&lt;/type&gt;&lt;url&gt;http://www.esajournals.org/doi/abs/10.1890/13-1648.1&lt;/url&gt;&lt;bundle&gt;&lt;publication&gt;&lt;publisher&gt;Eco Soc America&lt;/publisher&gt;&lt;title&gt;Ecology&lt;/title&gt;&lt;type&gt;-100&lt;/type&gt;&lt;subtype&gt;-100&lt;/subtype&gt;&lt;uuid&gt;B0F2387F-E81E-4C67-9AF2-E640C9C4FE91&lt;/uuid&gt;&lt;/publication&gt;&lt;/bundle&gt;&lt;authors&gt;&lt;author&gt;&lt;firstName&gt;D&lt;/firstName&gt;&lt;middleNames&gt;C&lt;/middleNames&gt;&lt;lastName&gt;Schlatter&lt;/lastName&gt;&lt;/author&gt;&lt;author&gt;&lt;firstName&gt;M&lt;/firstName&gt;&lt;middleNames&gt;G&lt;/middleNames&gt;&lt;lastName&gt;Bakker&lt;/lastName&gt;&lt;/author&gt;&lt;author&gt;&lt;firstName&gt;J&lt;/firstName&gt;&lt;middleNames&gt;M&lt;/middleNames&gt;&lt;lastName&gt;Bradeen&lt;/lastName&gt;&lt;/author&gt;&lt;author&gt;&lt;firstName&gt;L&lt;/firstName&gt;&lt;middleNames&gt;L&lt;/middleNames&gt;&lt;lastName&gt;Kinkel&lt;/lastName&gt;&lt;/author&gt;&lt;/authors&gt;&lt;/publication&gt;&lt;publication&gt;&lt;volume&gt;2&lt;/volume&gt;&lt;publication_date&gt;99201400001200000000200000&lt;/publication_date&gt;&lt;doi&gt;10.7717/peerj.358/supp-1&lt;/doi&gt;&lt;startpage&gt;e358&lt;/startpage&gt;&lt;title&gt;Microbial communities respond to experimental warming, but site matters&lt;/title&gt;&lt;uuid&gt;6108D8D1-1DD4-45DD-9DAA-FF765960F8CA&lt;/uuid&gt;&lt;subtype&gt;400&lt;/subtype&gt;&lt;type&gt;400&lt;/type&gt;&lt;url&gt;https://peerj.com/articles/358/supp-1&lt;/url&gt;&lt;bundle&gt;&lt;publication&gt;&lt;title&gt;PeerJ&lt;/title&gt;&lt;type&gt;-100&lt;/type&gt;&lt;subtype&gt;-100&lt;/subtype&gt;&lt;uuid&gt;4CB0672A-A0FA-40AB-959A-4C5D566AA251&lt;/uuid&gt;&lt;/publication&gt;&lt;/bundle&gt;&lt;authors&gt;&lt;author&gt;&lt;firstName&gt;Melissa&lt;/firstName&gt;&lt;middleNames&gt;A&lt;/middleNames&gt;&lt;lastName&gt;Cregger&lt;/lastName&gt;&lt;/author&gt;&lt;author&gt;&lt;firstName&gt;Nathan&lt;/firstName&gt;&lt;middleNames&gt;J&lt;/middleNames&gt;&lt;lastName&gt;Sanders&lt;/lastName&gt;&lt;/author&gt;&lt;author&gt;&lt;firstName&gt;Robert&lt;/firstName&gt;&lt;middleNames&gt;R&lt;/middleNames&gt;&lt;lastName&gt;Dunn&lt;/lastName&gt;&lt;/author&gt;&lt;author&gt;&lt;firstName&gt;Aimee&lt;/firstName&gt;&lt;middleNames&gt;T&lt;/middleNames&gt;&lt;lastName&gt;Classen&lt;/lastName&gt;&lt;/author&gt;&lt;/authors&gt;&lt;/publication&gt;&lt;/publications&gt;&lt;cites&gt;&lt;/cites&gt;&lt;/citation&gt;</w:instrText>
       </w:r>
       <w:r>
         <w:fldChar w:fldCharType="separate"/>
@@ -1786,7 +1772,7 @@
         <w:fldChar w:fldCharType="begin"/>
       </w:r>
       <w:r>
-        <w:instrText xml:space="preserve"> ADDIN PAPERS2_CITATIONS &lt;citation&gt;&lt;uuid&gt;B15225D3-0794-4D8F-804E-ACD84FCC038A&lt;/uuid&gt;&lt;priority&gt;14&lt;/priority&gt;&lt;publications&gt;&lt;publication&gt;&lt;uuid&gt;EC9CF265-031A-40C5-88C0-EA43ADCD4DDE&lt;/uuid&gt;&lt;volume&gt;93&lt;/volume&gt;&lt;startpage&gt;2061&lt;/startpage&gt;&lt;publication_date&gt;99201209001200000000220000&lt;/publication_date&gt;&lt;url&gt;http://eutils.ncbi.nlm.nih.gov/entrez/eutils/elink.fcgi?dbfrom=pubmed&amp;amp;id=23094378&amp;amp;retmode=ref&amp;amp;cmd=prlinks&lt;/url&gt;&lt;type&gt;400&lt;/type&gt;&lt;title&gt;Intra- and interspecific tree growth across a long altitudinal gradient in the Peruvian Andes.&lt;/title&gt;&lt;location&gt;&amp;lt;html&amp;gt;&amp;lt;head&amp;gt;&amp;lt;meta http-equiv="content-type" content="text/html; charset=utf-8"/&amp;gt;&amp;lt;title&amp;gt;Sorry...&amp;lt;/title&amp;gt;&amp;lt;style&amp;gt; body { font-family: verdana, arial, sans-serif; background-color: #fff; color: #000; }&amp;lt;/style&amp;gt;&amp;lt;/head&amp;gt;&amp;lt;body&amp;gt;&amp;lt;div&amp;gt;&amp;lt;table&amp;gt;&amp;lt;tr&amp;gt;&amp;lt;td&amp;gt;&amp;lt;b&amp;gt;&amp;lt;font face=times color=#0039b6 size=10&amp;gt;G&amp;lt;/font&amp;gt;&amp;lt;font face=times color=#c41200 size=10&amp;gt;o&amp;lt;/font&amp;gt;&amp;lt;font face=times color=#f3c518 size=10&amp;gt;o&amp;lt;/font&amp;gt;&amp;lt;font face=times color=#0039b6 size=10&amp;gt;g&amp;lt;/font&amp;gt;&amp;lt;font face=times color=#30a72f size=10&amp;gt;l&amp;lt;/font&amp;gt;&amp;lt;font face=times color=#c41200 size=10&amp;gt;e&amp;lt;/font&amp;gt;&amp;lt;/b&amp;gt;&amp;lt;/td&amp;gt;&amp;lt;td style="text-align: left; vertical-align: bottom; padding-bottom: 15px; width: 50%"&amp;gt;&amp;lt;div style="border-bottom: 1px solid #dfdfdf;"&amp;gt;Sorry...&amp;lt;/div&amp;gt;&amp;lt;/td&amp;gt;&amp;lt;/tr&amp;gt;&amp;lt;/table&amp;gt;&amp;lt;/div&amp;gt;&amp;lt;div style="margin-left: 4em;"&amp;gt;&amp;lt;h1&amp;gt;We're sorry...&amp;lt;/h1&amp;gt;&amp;lt;p&amp;gt;... but your computer or network may be sending automated queries. To protect our users, we can't process your request right now.&amp;lt;/p&amp;gt;&amp;lt;/div&amp;gt;&amp;lt;div style="margin-left: 4em;"&amp;gt;See &amp;lt;a href="https://support.google.com/websearch/answer/86640"&amp;gt;Google Help&amp;lt;/a&amp;gt; for more information.&amp;lt;br/&amp;gt;&amp;lt;br/&amp;gt;&amp;lt;/div&amp;gt;&amp;lt;div style="text-align: center; border-top: 1px solid #dfdfdf;"&amp;gt;&amp;amp;copy; 2013 Google - &amp;lt;a href="https://www.google.com"&amp;gt;Google Home&amp;lt;/a&amp;gt;&amp;lt;/div&amp;gt;&amp;lt;/body&amp;gt;&amp;lt;/html&amp;gt;&lt;/location&gt;&lt;institution&gt;Department of Biology, Wake Forest University, Winston-Salem, North Carolina 27106, USA. rapp.joshua@gmail.com&lt;/institution&gt;&lt;number&gt;9&lt;/number&gt;&lt;subtype&gt;400&lt;/subtype&gt;&lt;endpage&gt;2072&lt;/endpage&gt;&lt;bundle&gt;&lt;publication&gt;&lt;publisher&gt;Eco Soc America&lt;/publisher&gt;&lt;title&gt;Ecology&lt;/title&gt;&lt;type&gt;-100&lt;/type&gt;&lt;subtype&gt;-100&lt;/subtype&gt;&lt;uuid&gt;B0F2387F-E81E-4C67-9AF2-E640C9C4FE91&lt;/uuid&gt;&lt;/publication&gt;&lt;/bundle&gt;&lt;authors&gt;&lt;author&gt;&lt;firstName&gt;Joshua&lt;/firstName&gt;&lt;middleNames&gt;M&lt;/middleNames&gt;&lt;lastName&gt;Rapp&lt;/lastName&gt;&lt;/author&gt;&lt;author&gt;&lt;firstName&gt;Miles&lt;/firstName&gt;&lt;middleNames&gt;R&lt;/middleNames&gt;&lt;lastName&gt;Silman&lt;/lastName&gt;&lt;/author&gt;&lt;author&gt;&lt;firstName&gt;James&lt;/firstName&gt;&lt;middleNames&gt;S&lt;/middleNames&gt;&lt;lastName&gt;Clark&lt;/lastName&gt;&lt;/author&gt;&lt;author&gt;&lt;firstName&gt;Cecile&lt;/firstName&gt;&lt;middleNames&gt;A J&lt;/middleNames&gt;&lt;lastName&gt;Girardin&lt;/lastName&gt;&lt;/author&gt;&lt;author&gt;&lt;firstName&gt;Darcy&lt;/firstName&gt;&lt;lastName&gt;Galiano&lt;/lastName&gt;&lt;/author&gt;&lt;author&gt;&lt;firstName&gt;Richard&lt;/firstName&gt;&lt;lastName&gt;Tito&lt;/lastName&gt;&lt;/author&gt;&lt;/authors&gt;&lt;/publication&gt;&lt;/publications&gt;&lt;cites&gt;&lt;/cites&gt;&lt;/citation&gt;</w:instrText>
+        <w:instrText xml:space="preserve"> ADDIN PAPERS2_CITATIONS &lt;citation&gt;&lt;uuid&gt;0BB29201-4E17-43AF-807A-8533D55AA3F3&lt;/uuid&gt;&lt;priority&gt;14&lt;/priority&gt;&lt;publications&gt;&lt;publication&gt;&lt;uuid&gt;EC9CF265-031A-40C5-88C0-EA43ADCD4DDE&lt;/uuid&gt;&lt;volume&gt;93&lt;/volume&gt;&lt;startpage&gt;2061&lt;/startpage&gt;&lt;publication_date&gt;99201209001200000000220000&lt;/publication_date&gt;&lt;url&gt;http://eutils.ncbi.nlm.nih.gov/entrez/eutils/elink.fcgi?dbfrom=pubmed&amp;amp;id=23094378&amp;amp;retmode=ref&amp;amp;cmd=prlinks&lt;/url&gt;&lt;type&gt;400&lt;/type&gt;&lt;title&gt;Intra- and interspecific tree growth across a long altitudinal gradient in the Peruvian Andes.&lt;/title&gt;&lt;location&gt;&amp;lt;html&amp;gt;&amp;lt;head&amp;gt;&amp;lt;meta http-equiv="content-type" content="text/html; charset=utf-8"/&amp;gt;&amp;lt;title&amp;gt;Sorry...&amp;lt;/title&amp;gt;&amp;lt;style&amp;gt; body { font-family: verdana, arial, sans-serif; background-color: #fff; color: #000; }&amp;lt;/style&amp;gt;&amp;lt;/head&amp;gt;&amp;lt;body&amp;gt;&amp;lt;div&amp;gt;&amp;lt;table&amp;gt;&amp;lt;tr&amp;gt;&amp;lt;td&amp;gt;&amp;lt;b&amp;gt;&amp;lt;font face=times color=#0039b6 size=10&amp;gt;G&amp;lt;/font&amp;gt;&amp;lt;font face=times color=#c41200 size=10&amp;gt;o&amp;lt;/font&amp;gt;&amp;lt;font face=times color=#f3c518 size=10&amp;gt;o&amp;lt;/font&amp;gt;&amp;lt;font face=times color=#0039b6 size=10&amp;gt;g&amp;lt;/font&amp;gt;&amp;lt;font face=times color=#30a72f size=10&amp;gt;l&amp;lt;/font&amp;gt;&amp;lt;font face=times color=#c41200 size=10&amp;gt;e&amp;lt;/font&amp;gt;&amp;lt;/b&amp;gt;&amp;lt;/td&amp;gt;&amp;lt;td style="text-align: left; vertical-align: bottom; padding-bottom: 15px; width: 50%"&amp;gt;&amp;lt;div style="border-bottom: 1px solid #dfdfdf;"&amp;gt;Sorry...&amp;lt;/div&amp;gt;&amp;lt;/td&amp;gt;&amp;lt;/tr&amp;gt;&amp;lt;/table&amp;gt;&amp;lt;/div&amp;gt;&amp;lt;div style="margin-left: 4em;"&amp;gt;&amp;lt;h1&amp;gt;We're sorry...&amp;lt;/h1&amp;gt;&amp;lt;p&amp;gt;... but your computer or network may be sending automated queries. To protect our users, we can't process your request right now.&amp;lt;/p&amp;gt;&amp;lt;/div&amp;gt;&amp;lt;div style="margin-left: 4em;"&amp;gt;See &amp;lt;a href="https://support.google.com/websearch/answer/86640"&amp;gt;Google Help&amp;lt;/a&amp;gt; for more information.&amp;lt;br/&amp;gt;&amp;lt;br/&amp;gt;&amp;lt;/div&amp;gt;&amp;lt;div style="text-align: center; border-top: 1px solid #dfdfdf;"&amp;gt;&amp;amp;copy; 2013 Google - &amp;lt;a href="https://www.google.com"&amp;gt;Google Home&amp;lt;/a&amp;gt;&amp;lt;/div&amp;gt;&amp;lt;/body&amp;gt;&amp;lt;/html&amp;gt;&lt;/location&gt;&lt;institution&gt;Department of Biology, Wake Forest University, Winston-Salem, North Carolina 27106, USA. rapp.joshua@gmail.com&lt;/institution&gt;&lt;number&gt;9&lt;/number&gt;&lt;subtype&gt;400&lt;/subtype&gt;&lt;endpage&gt;2072&lt;/endpage&gt;&lt;bundle&gt;&lt;publication&gt;&lt;publisher&gt;Eco Soc America&lt;/publisher&gt;&lt;title&gt;Ecology&lt;/title&gt;&lt;type&gt;-100&lt;/type&gt;&lt;subtype&gt;-100&lt;/subtype&gt;&lt;uuid&gt;B0F2387F-E81E-4C67-9AF2-E640C9C4FE91&lt;/uuid&gt;&lt;/publication&gt;&lt;/bundle&gt;&lt;authors&gt;&lt;author&gt;&lt;firstName&gt;Joshua&lt;/firstName&gt;&lt;middleNames&gt;M&lt;/middleNames&gt;&lt;lastName&gt;Rapp&lt;/lastName&gt;&lt;/author&gt;&lt;author&gt;&lt;firstName&gt;Miles&lt;/firstName&gt;&lt;middleNames&gt;R&lt;/middleNames&gt;&lt;lastName&gt;Silman&lt;/lastName&gt;&lt;/author&gt;&lt;author&gt;&lt;firstName&gt;James&lt;/firstName&gt;&lt;middleNames&gt;S&lt;/middleNames&gt;&lt;lastName&gt;Clark&lt;/lastName&gt;&lt;/author&gt;&lt;author&gt;&lt;firstName&gt;Cecile&lt;/firstName&gt;&lt;middleNames&gt;A J&lt;/middleNames&gt;&lt;lastName&gt;Girardin&lt;/lastName&gt;&lt;/author&gt;&lt;author&gt;&lt;firstName&gt;Darcy&lt;/firstName&gt;&lt;lastName&gt;Galiano&lt;/lastName&gt;&lt;/author&gt;&lt;author&gt;&lt;firstName&gt;Richard&lt;/firstName&gt;&lt;lastName&gt;Tito&lt;/lastName&gt;&lt;/author&gt;&lt;/authors&gt;&lt;/publication&gt;&lt;/publications&gt;&lt;cites&gt;&lt;/cites&gt;&lt;/citation&gt;</w:instrText>
       </w:r>
       <w:r>
         <w:fldChar w:fldCharType="separate"/>
@@ -1885,7 +1871,7 @@
         <w:fldChar w:fldCharType="begin"/>
       </w:r>
       <w:r>
-        <w:instrText xml:space="preserve"> ADDIN PAPERS2_CITATIONS &lt;citation&gt;&lt;uuid&gt;83EBE07A-39DA-48AE-9DD9-6D348EE0C8B6&lt;/uuid&gt;&lt;priority&gt;15&lt;/priority&gt;&lt;publications&gt;&lt;publication&gt;&lt;uuid&gt;D3ED1A66-7C39-4966-99BA-8A5CD950C663&lt;/uuid&gt;&lt;volume&gt;43&lt;/volume&gt;&lt;doi&gt;10.1016/j.soilbio.2011.08.004&lt;/doi&gt;&lt;startpage&gt;2315&lt;/startpage&gt;&lt;publication_date&gt;99201111011200000000222000&lt;/publication_date&gt;&lt;url&gt;http://dx.doi.org/10.1016/j.soilbio.2011.08.004&lt;/url&gt;&lt;type&gt;400&lt;/type&gt;&lt;title&gt;The magnitude and variability of soil-surface CO2 efflux increase with mean annual temperature in Hawaiian tropical montane wet forests&lt;/title&gt;&lt;publisher&gt;Elsevier Ltd&lt;/publisher&gt;&lt;number&gt;11&lt;/number&gt;&lt;subtype&gt;400&lt;/subtype&gt;&lt;endpage&gt;2323&lt;/endpage&gt;&lt;bundle&gt;&lt;publication&gt;&lt;publisher&gt;Elsevier&lt;/publisher&gt;&lt;title&gt;Soil Biology and Biochemistry&lt;/title&gt;&lt;type&gt;-100&lt;/type&gt;&lt;subtype&gt;-100&lt;/subtype&gt;&lt;uuid&gt;D5EEAF7D-A9C1-4A88-869C-B76DA7315898&lt;/uuid&gt;&lt;/publication&gt;&lt;/bundle&gt;&lt;authors&gt;&lt;author&gt;&lt;firstName&gt;Creighton&lt;/firstName&gt;&lt;middleNames&gt;M&lt;/middleNames&gt;&lt;lastName&gt;Litton&lt;/lastName&gt;&lt;/author&gt;&lt;author&gt;&lt;firstName&gt;Christian&lt;/firstName&gt;&lt;middleNames&gt;P&lt;/middleNames&gt;&lt;lastName&gt;Giardina&lt;/lastName&gt;&lt;/author&gt;&lt;author&gt;&lt;firstName&gt;Jeremy&lt;/firstName&gt;&lt;middleNames&gt;K&lt;/middleNames&gt;&lt;lastName&gt;Albano&lt;/lastName&gt;&lt;/author&gt;&lt;author&gt;&lt;firstName&gt;Michael&lt;/firstName&gt;&lt;middleNames&gt;S&lt;/middleNames&gt;&lt;lastName&gt;Long&lt;/lastName&gt;&lt;/author&gt;&lt;author&gt;&lt;firstName&gt;Gregory&lt;/firstName&gt;&lt;middleNames&gt;P&lt;/middleNames&gt;&lt;lastName&gt;Asner&lt;/lastName&gt;&lt;/author&gt;&lt;/authors&gt;&lt;/publication&gt;&lt;publication&gt;&lt;uuid&gt;A2C8D21C-E8CF-45B6-BB31-36F9ADF69894&lt;/uuid&gt;&lt;volume&gt;291&lt;/volume&gt;&lt;doi&gt;10.1016/j.foreco.2012.11.043&lt;/doi&gt;&lt;startpage&gt;336&lt;/startpage&gt;&lt;publication_date&gt;99201303011200000000222000&lt;/publication_date&gt;&lt;url&gt;http://dx.doi.org/10.1016/j.foreco.2012.11.043&lt;/url&gt;&lt;type&gt;400&lt;/type&gt;&lt;title&gt;Coarse woody debris carbon storage across a mean annual temperature gradient in tropical montane wet forest&lt;/title&gt;&lt;publisher&gt;Elsevier B.V.&lt;/publisher&gt;&lt;number&gt;C&lt;/number&gt;&lt;subtype&gt;400&lt;/subtype&gt;&lt;endpage&gt;343&lt;/endpage&gt;&lt;bundle&gt;&lt;publication&gt;&lt;publisher&gt;Elsevier&lt;/publisher&gt;&lt;title&gt;Forest Ecology and Management&lt;/title&gt;&lt;type&gt;-100&lt;/type&gt;&lt;subtype&gt;-100&lt;/subtype&gt;&lt;uuid&gt;2FDF4BC2-1354-4B1F-968F-36AB7BBCDA83&lt;/uuid&gt;&lt;/publication&gt;&lt;/bundle&gt;&lt;authors&gt;&lt;author&gt;&lt;firstName&gt;Darcey&lt;/firstName&gt;&lt;middleNames&gt;K&lt;/middleNames&gt;&lt;lastName&gt;Iwashita&lt;/lastName&gt;&lt;/author&gt;&lt;author&gt;&lt;firstName&gt;Creighton&lt;/firstName&gt;&lt;middleNames&gt;M&lt;/middleNames&gt;&lt;lastName&gt;Litton&lt;/lastName&gt;&lt;/author&gt;&lt;author&gt;&lt;firstName&gt;Christian&lt;/firstName&gt;&lt;middleNames&gt;P&lt;/middleNames&gt;&lt;lastName&gt;Giardina&lt;/lastName&gt;&lt;/author&gt;&lt;/authors&gt;&lt;/publication&gt;&lt;/publications&gt;&lt;cites&gt;&lt;/cites&gt;&lt;/citation&gt;</w:instrText>
+        <w:instrText xml:space="preserve"> ADDIN PAPERS2_CITATIONS &lt;citation&gt;&lt;uuid&gt;E9DF9898-95E0-4BFC-B46A-5CFC7AD86730&lt;/uuid&gt;&lt;priority&gt;15&lt;/priority&gt;&lt;publications&gt;&lt;publication&gt;&lt;uuid&gt;D3ED1A66-7C39-4966-99BA-8A5CD950C663&lt;/uuid&gt;&lt;volume&gt;43&lt;/volume&gt;&lt;doi&gt;10.1016/j.soilbio.2011.08.004&lt;/doi&gt;&lt;startpage&gt;2315&lt;/startpage&gt;&lt;publication_date&gt;99201111011200000000222000&lt;/publication_date&gt;&lt;url&gt;http://dx.doi.org/10.1016/j.soilbio.2011.08.004&lt;/url&gt;&lt;type&gt;400&lt;/type&gt;&lt;title&gt;The magnitude and variability of soil-surface CO2 efflux increase with mean annual temperature in Hawaiian tropical montane wet forests&lt;/title&gt;&lt;publisher&gt;Elsevier Ltd&lt;/publisher&gt;&lt;number&gt;11&lt;/number&gt;&lt;subtype&gt;400&lt;/subtype&gt;&lt;endpage&gt;2323&lt;/endpage&gt;&lt;bundle&gt;&lt;publication&gt;&lt;publisher&gt;Elsevier&lt;/publisher&gt;&lt;title&gt;Soil Biology and Biochemistry&lt;/title&gt;&lt;type&gt;-100&lt;/type&gt;&lt;subtype&gt;-100&lt;/subtype&gt;&lt;uuid&gt;D5EEAF7D-A9C1-4A88-869C-B76DA7315898&lt;/uuid&gt;&lt;/publication&gt;&lt;/bundle&gt;&lt;authors&gt;&lt;author&gt;&lt;firstName&gt;Creighton&lt;/firstName&gt;&lt;middleNames&gt;M&lt;/middleNames&gt;&lt;lastName&gt;Litton&lt;/lastName&gt;&lt;/author&gt;&lt;author&gt;&lt;firstName&gt;Christian&lt;/firstName&gt;&lt;middleNames&gt;P&lt;/middleNames&gt;&lt;lastName&gt;Giardina&lt;/lastName&gt;&lt;/author&gt;&lt;author&gt;&lt;firstName&gt;Jeremy&lt;/firstName&gt;&lt;middleNames&gt;K&lt;/middleNames&gt;&lt;lastName&gt;Albano&lt;/lastName&gt;&lt;/author&gt;&lt;author&gt;&lt;firstName&gt;Michael&lt;/firstName&gt;&lt;middleNames&gt;S&lt;/middleNames&gt;&lt;lastName&gt;Long&lt;/lastName&gt;&lt;/author&gt;&lt;author&gt;&lt;firstName&gt;Gregory&lt;/firstName&gt;&lt;middleNames&gt;P&lt;/middleNames&gt;&lt;lastName&gt;Asner&lt;/lastName&gt;&lt;/author&gt;&lt;/authors&gt;&lt;/publication&gt;&lt;publication&gt;&lt;uuid&gt;A2C8D21C-E8CF-45B6-BB31-36F9ADF69894&lt;/uuid&gt;&lt;volume&gt;291&lt;/volume&gt;&lt;doi&gt;10.1016/j.foreco.2012.11.043&lt;/doi&gt;&lt;startpage&gt;336&lt;/startpage&gt;&lt;publication_date&gt;99201303011200000000222000&lt;/publication_date&gt;&lt;url&gt;http://dx.doi.org/10.1016/j.foreco.2012.11.043&lt;/url&gt;&lt;type&gt;400&lt;/type&gt;&lt;title&gt;Coarse woody debris carbon storage across a mean annual temperature gradient in tropical montane wet forest&lt;/title&gt;&lt;publisher&gt;Elsevier B.V.&lt;/publisher&gt;&lt;number&gt;C&lt;/number&gt;&lt;subtype&gt;400&lt;/subtype&gt;&lt;endpage&gt;343&lt;/endpage&gt;&lt;bundle&gt;&lt;publication&gt;&lt;publisher&gt;Elsevier&lt;/publisher&gt;&lt;title&gt;Forest Ecology and Management&lt;/title&gt;&lt;type&gt;-100&lt;/type&gt;&lt;subtype&gt;-100&lt;/subtype&gt;&lt;uuid&gt;2FDF4BC2-1354-4B1F-968F-36AB7BBCDA83&lt;/uuid&gt;&lt;/publication&gt;&lt;/bundle&gt;&lt;authors&gt;&lt;author&gt;&lt;firstName&gt;Darcey&lt;/firstName&gt;&lt;middleNames&gt;K&lt;/middleNames&gt;&lt;lastName&gt;Iwashita&lt;/lastName&gt;&lt;/author&gt;&lt;author&gt;&lt;firstName&gt;Creighton&lt;/firstName&gt;&lt;middleNames&gt;M&lt;/middleNames&gt;&lt;lastName&gt;Litton&lt;/lastName&gt;&lt;/author&gt;&lt;author&gt;&lt;firstName&gt;Christian&lt;/firstName&gt;&lt;middleNames&gt;P&lt;/middleNames&gt;&lt;lastName&gt;Giardina&lt;/lastName&gt;&lt;/author&gt;&lt;/authors&gt;&lt;/publication&gt;&lt;/publications&gt;&lt;cites&gt;&lt;/cites&gt;&lt;/citation&gt;</w:instrText>
       </w:r>
       <w:r>
         <w:fldChar w:fldCharType="separate"/>
@@ -1948,35 +1934,7 @@
         <w:rPr>
           <w:rFonts w:cs="Times New Roman"/>
         </w:rPr>
-        <w:t>(</w:t>
-      </w:r>
-      <w:proofErr w:type="spellStart"/>
-      <w:r>
-        <w:rPr>
-          <w:rFonts w:cs="Times New Roman"/>
-        </w:rPr>
-        <w:t>Bothwell</w:t>
-      </w:r>
-      <w:proofErr w:type="spellEnd"/>
-      <w:r>
-        <w:rPr>
-          <w:rFonts w:cs="Times New Roman"/>
-        </w:rPr>
-        <w:t xml:space="preserve"> et al. 2014), </w:t>
-      </w:r>
-      <w:proofErr w:type="spellStart"/>
-      <w:r>
-        <w:rPr>
-          <w:rFonts w:cs="Times New Roman"/>
-        </w:rPr>
-        <w:t>litterfall</w:t>
-      </w:r>
-      <w:proofErr w:type="spellEnd"/>
-      <w:r>
-        <w:rPr>
-          <w:rFonts w:cs="Times New Roman"/>
-        </w:rPr>
-        <w:t xml:space="preserve"> and</w:t>
+        <w:t>(Bothwell et al. 2014), litterfall and</w:t>
       </w:r>
       <w:r>
         <w:t xml:space="preserve"> total belowground carbon flux </w:t>
@@ -1985,7 +1943,7 @@
         <w:fldChar w:fldCharType="begin"/>
       </w:r>
       <w:r>
-        <w:instrText xml:space="preserve"> ADDIN PAPERS2_CITATIONS &lt;citation&gt;&lt;uuid&gt;064E0571-C8CA-4C65-B6B8-DA992C0504CB&lt;/uuid&gt;&lt;priority&gt;16&lt;/priority&gt;&lt;publications&gt;&lt;publication&gt;&lt;uuid&gt;D3ED1A66-7C39-4966-99BA-8A5CD950C663&lt;/uuid&gt;&lt;volume&gt;43&lt;/volume&gt;&lt;doi&gt;10.1016/j.soilbio.2011.08.004&lt;/doi&gt;&lt;startpage&gt;2315&lt;/startpage&gt;&lt;publication_date&gt;99201111011200000000222000&lt;/publication_date&gt;&lt;url&gt;http://dx.doi.org/10.1016/j.soilbio.2011.08.004&lt;/url&gt;&lt;type&gt;400&lt;/type&gt;&lt;title&gt;The magnitude and variability of soil-surface CO2 efflux increase with mean annual temperature in Hawaiian tropical montane wet forests&lt;/title&gt;&lt;publisher&gt;Elsevier Ltd&lt;/publisher&gt;&lt;number&gt;11&lt;/number&gt;&lt;subtype&gt;400&lt;/subtype&gt;&lt;endpage&gt;2323&lt;/endpage&gt;&lt;bundle&gt;&lt;publication&gt;&lt;publisher&gt;Elsevier&lt;/publisher&gt;&lt;title&gt;Soil Biology and Biochemistry&lt;/title&gt;&lt;type&gt;-100&lt;/type&gt;&lt;subtype&gt;-100&lt;/subtype&gt;&lt;uuid&gt;D5EEAF7D-A9C1-4A88-869C-B76DA7315898&lt;/uuid&gt;&lt;/publication&gt;&lt;/bundle&gt;&lt;authors&gt;&lt;author&gt;&lt;firstName&gt;Creighton&lt;/firstName&gt;&lt;middleNames&gt;M&lt;/middleNames&gt;&lt;lastName&gt;Litton&lt;/lastName&gt;&lt;/author&gt;&lt;author&gt;&lt;firstName&gt;Christian&lt;/firstName&gt;&lt;middleNames&gt;P&lt;/middleNames&gt;&lt;lastName&gt;Giardina&lt;/lastName&gt;&lt;/author&gt;&lt;author&gt;&lt;firstName&gt;Jeremy&lt;/firstName&gt;&lt;middleNames&gt;K&lt;/middleNames&gt;&lt;lastName&gt;Albano&lt;/lastName&gt;&lt;/author&gt;&lt;author&gt;&lt;firstName&gt;Michael&lt;/firstName&gt;&lt;middleNames&gt;S&lt;/middleNames&gt;&lt;lastName&gt;Long&lt;/lastName&gt;&lt;/author&gt;&lt;author&gt;&lt;firstName&gt;Gregory&lt;/firstName&gt;&lt;middleNames&gt;P&lt;/middleNames&gt;&lt;lastName&gt;Asner&lt;/lastName&gt;&lt;/author&gt;&lt;/authors&gt;&lt;/publication&gt;&lt;publication&gt;&lt;volume&gt;2&lt;/volume&gt;&lt;publication_date&gt;99201400001200000000200000&lt;/publication_date&gt;&lt;doi&gt;10.7717/peerj.685/supp-2&lt;/doi&gt;&lt;startpage&gt;e685&lt;/startpage&gt;&lt;title&gt;Leaf litter decomposition rates increase with rising mean annual temperature in Hawaiian tropical montane wet forests&lt;/title&gt;&lt;uuid&gt;6BE6636E-F676-4181-B289-1713E23EC596&lt;/uuid&gt;&lt;subtype&gt;400&lt;/subtype&gt;&lt;version&gt;second edition&lt;/version&gt;&lt;type&gt;400&lt;/type&gt;&lt;citekey&gt;Bothwell:2014gf&lt;/citekey&gt;&lt;url&gt;https://peerj.com/articles/685/supp-2&lt;/url&gt;&lt;bundle&gt;&lt;publication&gt;&lt;title&gt;PeerJ&lt;/title&gt;&lt;type&gt;-100&lt;/type&gt;&lt;subtype&gt;-100&lt;/subtype&gt;&lt;uuid&gt;4CB0672A-A0FA-40AB-959A-4C5D566AA251&lt;/uuid&gt;&lt;/publication&gt;&lt;/bundle&gt;&lt;authors&gt;&lt;author&gt;&lt;firstName&gt;Lori&lt;/firstName&gt;&lt;middleNames&gt;D&lt;/middleNames&gt;&lt;lastName&gt;Bothwell&lt;/lastName&gt;&lt;/author&gt;&lt;author&gt;&lt;firstName&gt;Paul&lt;/firstName&gt;&lt;middleNames&gt;C&lt;/middleNames&gt;&lt;lastName&gt;Selmants&lt;/lastName&gt;&lt;/author&gt;&lt;author&gt;&lt;firstName&gt;Christian&lt;/firstName&gt;&lt;middleNames&gt;P&lt;/middleNames&gt;&lt;lastName&gt;Giardina&lt;/lastName&gt;&lt;/author&gt;&lt;author&gt;&lt;firstName&gt;Creighton&lt;/firstName&gt;&lt;middleNames&gt;M&lt;/middleNames&gt;&lt;lastName&gt;Litton&lt;/lastName&gt;&lt;/author&gt;&lt;/authors&gt;&lt;/publication&gt;&lt;publication&gt;&lt;volume&gt;4&lt;/volume&gt;&lt;publication_date&gt;99201407201200000000222000&lt;/publication_date&gt;&lt;number&gt;9&lt;/number&gt;&lt;doi&gt;10.1038/nclimate2322&lt;/doi&gt;&lt;startpage&gt;822&lt;/startpage&gt;&lt;title&gt;Warming-related increases in soil CO2 efflux are explained by increased below-ground carbon flux&lt;/title&gt;&lt;uuid&gt;084EC01D-9021-4BA8-89F5-2C3E2C753C6E&lt;/uuid&gt;&lt;subtype&gt;400&lt;/subtype&gt;&lt;endpage&gt;827&lt;/endpage&gt;&lt;type&gt;400&lt;/type&gt;&lt;url&gt;http://www.nature.com/doifinder/10.1038/nclimate2322&lt;/url&gt;&lt;bundle&gt;&lt;publication&gt;&lt;publisher&gt;Nature Publishing Group&lt;/publisher&gt;&lt;title&gt;Nature Climate Change&lt;/title&gt;&lt;type&gt;-100&lt;/type&gt;&lt;subtype&gt;-100&lt;/subtype&gt;&lt;uuid&gt;4982F97E-0609-4573-934D-32D870B39EEC&lt;/uuid&gt;&lt;/publication&gt;&lt;/bundle&gt;&lt;authors&gt;&lt;author&gt;&lt;firstName&gt;Christian&lt;/firstName&gt;&lt;middleNames&gt;P&lt;/middleNames&gt;&lt;lastName&gt;Giardina&lt;/lastName&gt;&lt;/author&gt;&lt;author&gt;&lt;firstName&gt;Creighton&lt;/firstName&gt;&lt;middleNames&gt;M&lt;/middleNames&gt;&lt;lastName&gt;Litton&lt;/lastName&gt;&lt;/author&gt;&lt;author&gt;&lt;firstName&gt;Susan&lt;/firstName&gt;&lt;middleNames&gt;E&lt;/middleNames&gt;&lt;lastName&gt;Crow&lt;/lastName&gt;&lt;/author&gt;&lt;author&gt;&lt;firstName&gt;Gregory&lt;/firstName&gt;&lt;middleNames&gt;P&lt;/middleNames&gt;&lt;lastName&gt;Asner&lt;/lastName&gt;&lt;/author&gt;&lt;/authors&gt;&lt;/publication&gt;&lt;/publications&gt;&lt;cites&gt;&lt;/cites&gt;&lt;/citation&gt;</w:instrText>
+        <w:instrText xml:space="preserve"> ADDIN PAPERS2_CITATIONS &lt;citation&gt;&lt;uuid&gt;ACCD215D-9080-47B6-9CC7-5AA0D520A760&lt;/uuid&gt;&lt;priority&gt;16&lt;/priority&gt;&lt;publications&gt;&lt;publication&gt;&lt;uuid&gt;D3ED1A66-7C39-4966-99BA-8A5CD950C663&lt;/uuid&gt;&lt;volume&gt;43&lt;/volume&gt;&lt;doi&gt;10.1016/j.soilbio.2011.08.004&lt;/doi&gt;&lt;startpage&gt;2315&lt;/startpage&gt;&lt;publication_date&gt;99201111011200000000222000&lt;/publication_date&gt;&lt;url&gt;http://dx.doi.org/10.1016/j.soilbio.2011.08.004&lt;/url&gt;&lt;type&gt;400&lt;/type&gt;&lt;title&gt;The magnitude and variability of soil-surface CO2 efflux increase with mean annual temperature in Hawaiian tropical montane wet forests&lt;/title&gt;&lt;publisher&gt;Elsevier Ltd&lt;/publisher&gt;&lt;number&gt;11&lt;/number&gt;&lt;subtype&gt;400&lt;/subtype&gt;&lt;endpage&gt;2323&lt;/endpage&gt;&lt;bundle&gt;&lt;publication&gt;&lt;publisher&gt;Elsevier&lt;/publisher&gt;&lt;title&gt;Soil Biology and Biochemistry&lt;/title&gt;&lt;type&gt;-100&lt;/type&gt;&lt;subtype&gt;-100&lt;/subtype&gt;&lt;uuid&gt;D5EEAF7D-A9C1-4A88-869C-B76DA7315898&lt;/uuid&gt;&lt;/publication&gt;&lt;/bundle&gt;&lt;authors&gt;&lt;author&gt;&lt;firstName&gt;Creighton&lt;/firstName&gt;&lt;middleNames&gt;M&lt;/middleNames&gt;&lt;lastName&gt;Litton&lt;/lastName&gt;&lt;/author&gt;&lt;author&gt;&lt;firstName&gt;Christian&lt;/firstName&gt;&lt;middleNames&gt;P&lt;/middleNames&gt;&lt;lastName&gt;Giardina&lt;/lastName&gt;&lt;/author&gt;&lt;author&gt;&lt;firstName&gt;Jeremy&lt;/firstName&gt;&lt;middleNames&gt;K&lt;/middleNames&gt;&lt;lastName&gt;Albano&lt;/lastName&gt;&lt;/author&gt;&lt;author&gt;&lt;firstName&gt;Michael&lt;/firstName&gt;&lt;middleNames&gt;S&lt;/middleNames&gt;&lt;lastName&gt;Long&lt;/lastName&gt;&lt;/author&gt;&lt;author&gt;&lt;firstName&gt;Gregory&lt;/firstName&gt;&lt;middleNames&gt;P&lt;/middleNames&gt;&lt;lastName&gt;Asner&lt;/lastName&gt;&lt;/author&gt;&lt;/authors&gt;&lt;/publication&gt;&lt;publication&gt;&lt;volume&gt;2&lt;/volume&gt;&lt;publication_date&gt;99201400001200000000200000&lt;/publication_date&gt;&lt;doi&gt;10.7717/peerj.685/supp-2&lt;/doi&gt;&lt;startpage&gt;e685&lt;/startpage&gt;&lt;title&gt;Leaf litter decomposition rates increase with rising mean annual temperature in Hawaiian tropical montane wet forests&lt;/title&gt;&lt;uuid&gt;6BE6636E-F676-4181-B289-1713E23EC596&lt;/uuid&gt;&lt;subtype&gt;400&lt;/subtype&gt;&lt;version&gt;second edition&lt;/version&gt;&lt;type&gt;400&lt;/type&gt;&lt;citekey&gt;Bothwell:2014gf&lt;/citekey&gt;&lt;url&gt;https://peerj.com/articles/685/supp-2&lt;/url&gt;&lt;bundle&gt;&lt;publication&gt;&lt;title&gt;PeerJ&lt;/title&gt;&lt;type&gt;-100&lt;/type&gt;&lt;subtype&gt;-100&lt;/subtype&gt;&lt;uuid&gt;4CB0672A-A0FA-40AB-959A-4C5D566AA251&lt;/uuid&gt;&lt;/publication&gt;&lt;/bundle&gt;&lt;authors&gt;&lt;author&gt;&lt;firstName&gt;Lori&lt;/firstName&gt;&lt;middleNames&gt;D&lt;/middleNames&gt;&lt;lastName&gt;Bothwell&lt;/lastName&gt;&lt;/author&gt;&lt;author&gt;&lt;firstName&gt;Paul&lt;/firstName&gt;&lt;middleNames&gt;C&lt;/middleNames&gt;&lt;lastName&gt;Selmants&lt;/lastName&gt;&lt;/author&gt;&lt;author&gt;&lt;firstName&gt;Christian&lt;/firstName&gt;&lt;middleNames&gt;P&lt;/middleNames&gt;&lt;lastName&gt;Giardina&lt;/lastName&gt;&lt;/author&gt;&lt;author&gt;&lt;firstName&gt;Creighton&lt;/firstName&gt;&lt;middleNames&gt;M&lt;/middleNames&gt;&lt;lastName&gt;Litton&lt;/lastName&gt;&lt;/author&gt;&lt;/authors&gt;&lt;/publication&gt;&lt;publication&gt;&lt;volume&gt;4&lt;/volume&gt;&lt;publication_date&gt;99201407201200000000222000&lt;/publication_date&gt;&lt;number&gt;9&lt;/number&gt;&lt;doi&gt;10.1038/nclimate2322&lt;/doi&gt;&lt;startpage&gt;822&lt;/startpage&gt;&lt;title&gt;Warming-related increases in soil CO2 efflux are explained by increased below-ground carbon flux&lt;/title&gt;&lt;uuid&gt;084EC01D-9021-4BA8-89F5-2C3E2C753C6E&lt;/uuid&gt;&lt;subtype&gt;400&lt;/subtype&gt;&lt;endpage&gt;827&lt;/endpage&gt;&lt;type&gt;400&lt;/type&gt;&lt;url&gt;http://www.nature.com/doifinder/10.1038/nclimate2322&lt;/url&gt;&lt;bundle&gt;&lt;publication&gt;&lt;publisher&gt;Nature Publishing Group&lt;/publisher&gt;&lt;title&gt;Nature Climate Change&lt;/title&gt;&lt;type&gt;-100&lt;/type&gt;&lt;subtype&gt;-100&lt;/subtype&gt;&lt;uuid&gt;4982F97E-0609-4573-934D-32D870B39EEC&lt;/uuid&gt;&lt;/publication&gt;&lt;/bundle&gt;&lt;authors&gt;&lt;author&gt;&lt;firstName&gt;Christian&lt;/firstName&gt;&lt;middleNames&gt;P&lt;/middleNames&gt;&lt;lastName&gt;Giardina&lt;/lastName&gt;&lt;/author&gt;&lt;author&gt;&lt;firstName&gt;Creighton&lt;/firstName&gt;&lt;middleNames&gt;M&lt;/middleNames&gt;&lt;lastName&gt;Litton&lt;/lastName&gt;&lt;/author&gt;&lt;author&gt;&lt;firstName&gt;Susan&lt;/firstName&gt;&lt;middleNames&gt;E&lt;/middleNames&gt;&lt;lastName&gt;Crow&lt;/lastName&gt;&lt;/author&gt;&lt;author&gt;&lt;firstName&gt;Gregory&lt;/firstName&gt;&lt;middleNames&gt;P&lt;/middleNames&gt;&lt;lastName&gt;Asner&lt;/lastName&gt;&lt;/author&gt;&lt;/authors&gt;&lt;/publication&gt;&lt;/publications&gt;&lt;cites&gt;&lt;/cites&gt;&lt;/citation&gt;</w:instrText>
       </w:r>
       <w:r>
         <w:fldChar w:fldCharType="separate"/>
@@ -2006,7 +1964,7 @@
         <w:fldChar w:fldCharType="begin"/>
       </w:r>
       <w:r>
-        <w:instrText xml:space="preserve"> ADDIN PAPERS2_CITATIONS &lt;citation&gt;&lt;uuid&gt;88872803-BAC9-4550-B770-9A4D003C941D&lt;/uuid&gt;&lt;priority&gt;17&lt;/priority&gt;&lt;publications&gt;&lt;publication&gt;&lt;uuid&gt;A985AC78-4C19-40B5-BAFE-E98DF032555F&lt;/uuid&gt;&lt;volume&gt;20&lt;/volume&gt;&lt;doi&gt;10.1111/gcb.12636&lt;/doi&gt;&lt;startpage&gt;2927&lt;/startpage&gt;&lt;publication_date&gt;99201406191200000000222000&lt;/publication_date&gt;&lt;url&gt;http://doi.wiley.com/10.1111/gcb.12636&lt;/url&gt;&lt;citekey&gt;Selmants:2014bh&lt;/citekey&gt;&lt;type&gt;400&lt;/type&gt;&lt;title&gt;Ecosystem carbon storage does not vary with mean annual temperature in Hawaiian tropical montane wet forests&lt;/title&gt;&lt;number&gt;9&lt;/number&gt;&lt;subtype&gt;400&lt;/subtype&gt;&lt;endpage&gt;2937&lt;/endpage&gt;&lt;bundle&gt;&lt;publication&gt;&lt;title&gt;Global Change Biology&lt;/title&gt;&lt;type&gt;-100&lt;/type&gt;&lt;subtype&gt;-100&lt;/subtype&gt;&lt;uuid&gt;9CA5FFCB-2081-4628-883E-F476F086A8B3&lt;/uuid&gt;&lt;/publication&gt;&lt;/bundle&gt;&lt;authors&gt;&lt;author&gt;&lt;firstName&gt;Paul&lt;/firstName&gt;&lt;middleNames&gt;C&lt;/middleNames&gt;&lt;lastName&gt;Selmants&lt;/lastName&gt;&lt;/author&gt;&lt;author&gt;&lt;firstName&gt;Creighton&lt;/firstName&gt;&lt;middleNames&gt;M&lt;/middleNames&gt;&lt;lastName&gt;Litton&lt;/lastName&gt;&lt;/author&gt;&lt;author&gt;&lt;firstName&gt;Christian&lt;/firstName&gt;&lt;middleNames&gt;P&lt;/middleNames&gt;&lt;lastName&gt;Giardina&lt;/lastName&gt;&lt;/author&gt;&lt;author&gt;&lt;firstName&gt;Gregory&lt;/firstName&gt;&lt;middleNames&gt;P&lt;/middleNames&gt;&lt;lastName&gt;Asner&lt;/lastName&gt;&lt;/author&gt;&lt;/authors&gt;&lt;/publication&gt;&lt;/publications&gt;&lt;cites&gt;&lt;/cites&gt;&lt;/citation&gt;</w:instrText>
+        <w:instrText xml:space="preserve"> ADDIN PAPERS2_CITATIONS &lt;citation&gt;&lt;uuid&gt;D8D55D89-7B3A-4330-B1C8-EC66012A13BE&lt;/uuid&gt;&lt;priority&gt;17&lt;/priority&gt;&lt;publications&gt;&lt;publication&gt;&lt;uuid&gt;A985AC78-4C19-40B5-BAFE-E98DF032555F&lt;/uuid&gt;&lt;volume&gt;20&lt;/volume&gt;&lt;doi&gt;10.1111/gcb.12636&lt;/doi&gt;&lt;startpage&gt;2927&lt;/startpage&gt;&lt;publication_date&gt;99201406191200000000222000&lt;/publication_date&gt;&lt;url&gt;http://doi.wiley.com/10.1111/gcb.12636&lt;/url&gt;&lt;citekey&gt;Selmants:2014bh&lt;/citekey&gt;&lt;type&gt;400&lt;/type&gt;&lt;title&gt;Ecosystem carbon storage does not vary with mean annual temperature in Hawaiian tropical montane wet forests&lt;/title&gt;&lt;number&gt;9&lt;/number&gt;&lt;subtype&gt;400&lt;/subtype&gt;&lt;endpage&gt;2937&lt;/endpage&gt;&lt;bundle&gt;&lt;publication&gt;&lt;title&gt;Global Change Biology&lt;/title&gt;&lt;type&gt;-100&lt;/type&gt;&lt;subtype&gt;-100&lt;/subtype&gt;&lt;uuid&gt;9CA5FFCB-2081-4628-883E-F476F086A8B3&lt;/uuid&gt;&lt;/publication&gt;&lt;/bundle&gt;&lt;authors&gt;&lt;author&gt;&lt;firstName&gt;Paul&lt;/firstName&gt;&lt;middleNames&gt;C&lt;/middleNames&gt;&lt;lastName&gt;Selmants&lt;/lastName&gt;&lt;/author&gt;&lt;author&gt;&lt;firstName&gt;Creighton&lt;/firstName&gt;&lt;middleNames&gt;M&lt;/middleNames&gt;&lt;lastName&gt;Litton&lt;/lastName&gt;&lt;/author&gt;&lt;author&gt;&lt;firstName&gt;Christian&lt;/firstName&gt;&lt;middleNames&gt;P&lt;/middleNames&gt;&lt;lastName&gt;Giardina&lt;/lastName&gt;&lt;/author&gt;&lt;author&gt;&lt;firstName&gt;Gregory&lt;/firstName&gt;&lt;middleNames&gt;P&lt;/middleNames&gt;&lt;lastName&gt;Asner&lt;/lastName&gt;&lt;/author&gt;&lt;/authors&gt;&lt;/publication&gt;&lt;/publications&gt;&lt;cites&gt;&lt;/cites&gt;&lt;/citation&gt;</w:instrText>
       </w:r>
       <w:r>
         <w:fldChar w:fldCharType="separate"/>
@@ -2033,7 +1991,7 @@
         <w:fldChar w:fldCharType="begin"/>
       </w:r>
       <w:r>
-        <w:instrText xml:space="preserve"> ADDIN PAPERS2_CITATIONS &lt;citation&gt;&lt;uuid&gt;AED04F5C-A980-4256-8167-5CD189AB25EC&lt;/uuid&gt;&lt;priority&gt;18&lt;/priority&gt;&lt;publications&gt;&lt;publication&gt;&lt;volume&gt;69&lt;/volume&gt;&lt;publication_date&gt;99201305281200000000222000&lt;/publication_date&gt;&lt;number&gt;2&lt;/number&gt;&lt;doi&gt;10.3354/ame01632&lt;/doi&gt;&lt;startpage&gt;157&lt;/startpage&gt;&lt;title&gt;Changes in bacterial diversity in response to dissolved organic matter supply in a continuous culture experiment&lt;/title&gt;&lt;uuid&gt;3577F443-C68E-4C81-87AA-EBDCE42F2686&lt;/uuid&gt;&lt;subtype&gt;400&lt;/subtype&gt;&lt;endpage&gt;168&lt;/endpage&gt;&lt;type&gt;400&lt;/type&gt;&lt;url&gt;http://www.int-res.com/abstracts/ame/v69/n2/p157-168/&lt;/url&gt;&lt;bundle&gt;&lt;publication&gt;&lt;title&gt;Aquatic Microbial Ecology&lt;/title&gt;&lt;type&gt;-100&lt;/type&gt;&lt;subtype&gt;-100&lt;/subtype&gt;&lt;uuid&gt;A3115E6E-43D8-4812-8697-3CDD9EDDB5E5&lt;/uuid&gt;&lt;/publication&gt;&lt;/bundle&gt;&lt;authors&gt;&lt;author&gt;&lt;firstName&gt;M&lt;/firstName&gt;&lt;lastName&gt;Landa&lt;/lastName&gt;&lt;/author&gt;&lt;author&gt;&lt;firstName&gt;M&lt;/firstName&gt;&lt;middleNames&gt;T&lt;/middleNames&gt;&lt;lastName&gt;Cottrell&lt;/lastName&gt;&lt;/author&gt;&lt;author&gt;&lt;firstName&gt;D&lt;/firstName&gt;&lt;middleNames&gt;L&lt;/middleNames&gt;&lt;lastName&gt;Kirchman&lt;/lastName&gt;&lt;/author&gt;&lt;author&gt;&lt;firstName&gt;S&lt;/firstName&gt;&lt;lastName&gt;Blain&lt;/lastName&gt;&lt;/author&gt;&lt;author&gt;&lt;firstName&gt;I&lt;/firstName&gt;&lt;lastName&gt;Obernosterer&lt;/lastName&gt;&lt;/author&gt;&lt;/authors&gt;&lt;/publication&gt;&lt;publication&gt;&lt;uuid&gt;AC66E0F3-10EA-4631-8FBB-EB740F751DCA&lt;/uuid&gt;&lt;volume&gt;42&lt;/volume&gt;&lt;doi&gt;10.1016/j.soilbio.2010.08.011&lt;/doi&gt;&lt;startpage&gt;2153&lt;/startpage&gt;&lt;publication_date&gt;99201012011200000000222000&lt;/publication_date&gt;&lt;url&gt;http://dx.doi.org/10.1016/j.soilbio.2010.08.011&lt;/url&gt;&lt;type&gt;400&lt;/type&gt;&lt;title&gt;Plot-scale manipulations of organic matter inputs to soils correlate with shifts in microbial community composition in a lowland tropical rain forest&lt;/title&gt;&lt;publisher&gt;Elsevier Ltd&lt;/publisher&gt;&lt;number&gt;12&lt;/number&gt;&lt;subtype&gt;400&lt;/subtype&gt;&lt;endpage&gt;2160&lt;/endpage&gt;&lt;bundle&gt;&lt;publication&gt;&lt;publisher&gt;Elsevier&lt;/publisher&gt;&lt;title&gt;Soil Biology and Biochemistry&lt;/title&gt;&lt;type&gt;-100&lt;/type&gt;&lt;subtype&gt;-100&lt;/subtype&gt;&lt;uuid&gt;D5EEAF7D-A9C1-4A88-869C-B76DA7315898&lt;/uuid&gt;&lt;/publication&gt;&lt;/bundle&gt;&lt;authors&gt;&lt;author&gt;&lt;firstName&gt;Diana&lt;/firstName&gt;&lt;middleNames&gt;R&lt;/middleNames&gt;&lt;lastName&gt;Nemergut&lt;/lastName&gt;&lt;/author&gt;&lt;author&gt;&lt;firstName&gt;Cory&lt;/firstName&gt;&lt;middleNames&gt;C&lt;/middleNames&gt;&lt;lastName&gt;Cleveland&lt;/lastName&gt;&lt;/author&gt;&lt;author&gt;&lt;firstName&gt;William&lt;/firstName&gt;&lt;middleNames&gt;R&lt;/middleNames&gt;&lt;lastName&gt;Wieder&lt;/lastName&gt;&lt;/author&gt;&lt;author&gt;&lt;firstName&gt;Christopher&lt;/firstName&gt;&lt;middleNames&gt;L&lt;/middleNames&gt;&lt;lastName&gt;Washenberger&lt;/lastName&gt;&lt;/author&gt;&lt;author&gt;&lt;firstName&gt;Alan&lt;/firstName&gt;&lt;middleNames&gt;R&lt;/middleNames&gt;&lt;lastName&gt;Townsend&lt;/lastName&gt;&lt;/author&gt;&lt;/authors&gt;&lt;/publication&gt;&lt;/publications&gt;&lt;cites&gt;&lt;/cites&gt;&lt;/citation&gt;</w:instrText>
+        <w:instrText xml:space="preserve"> ADDIN PAPERS2_CITATIONS &lt;citation&gt;&lt;uuid&gt;80A0585D-AAED-4AF5-BCD8-8E1BC8EDB9CD&lt;/uuid&gt;&lt;priority&gt;18&lt;/priority&gt;&lt;publications&gt;&lt;publication&gt;&lt;volume&gt;69&lt;/volume&gt;&lt;publication_date&gt;99201305281200000000222000&lt;/publication_date&gt;&lt;number&gt;2&lt;/number&gt;&lt;doi&gt;10.3354/ame01632&lt;/doi&gt;&lt;startpage&gt;157&lt;/startpage&gt;&lt;title&gt;Changes in bacterial diversity in response to dissolved organic matter supply in a continuous culture experiment&lt;/title&gt;&lt;uuid&gt;3577F443-C68E-4C81-87AA-EBDCE42F2686&lt;/uuid&gt;&lt;subtype&gt;400&lt;/subtype&gt;&lt;endpage&gt;168&lt;/endpage&gt;&lt;type&gt;400&lt;/type&gt;&lt;url&gt;http://www.int-res.com/abstracts/ame/v69/n2/p157-168/&lt;/url&gt;&lt;bundle&gt;&lt;publication&gt;&lt;title&gt;Aquatic Microbial Ecology&lt;/title&gt;&lt;type&gt;-100&lt;/type&gt;&lt;subtype&gt;-100&lt;/subtype&gt;&lt;uuid&gt;A3115E6E-43D8-4812-8697-3CDD9EDDB5E5&lt;/uuid&gt;&lt;/publication&gt;&lt;/bundle&gt;&lt;authors&gt;&lt;author&gt;&lt;firstName&gt;M&lt;/firstName&gt;&lt;lastName&gt;Landa&lt;/lastName&gt;&lt;/author&gt;&lt;author&gt;&lt;firstName&gt;M&lt;/firstName&gt;&lt;middleNames&gt;T&lt;/middleNames&gt;&lt;lastName&gt;Cottrell&lt;/lastName&gt;&lt;/author&gt;&lt;author&gt;&lt;firstName&gt;D&lt;/firstName&gt;&lt;middleNames&gt;L&lt;/middleNames&gt;&lt;lastName&gt;Kirchman&lt;/lastName&gt;&lt;/author&gt;&lt;author&gt;&lt;firstName&gt;S&lt;/firstName&gt;&lt;lastName&gt;Blain&lt;/lastName&gt;&lt;/author&gt;&lt;author&gt;&lt;firstName&gt;I&lt;/firstName&gt;&lt;lastName&gt;Obernosterer&lt;/lastName&gt;&lt;/author&gt;&lt;/authors&gt;&lt;/publication&gt;&lt;publication&gt;&lt;uuid&gt;AC66E0F3-10EA-4631-8FBB-EB740F751DCA&lt;/uuid&gt;&lt;volume&gt;42&lt;/volume&gt;&lt;doi&gt;10.1016/j.soilbio.2010.08.011&lt;/doi&gt;&lt;startpage&gt;2153&lt;/startpage&gt;&lt;publication_date&gt;99201012011200000000222000&lt;/publication_date&gt;&lt;url&gt;http://dx.doi.org/10.1016/j.soilbio.2010.08.011&lt;/url&gt;&lt;type&gt;400&lt;/type&gt;&lt;title&gt;Plot-scale manipulations of organic matter inputs to soils correlate with shifts in microbial community composition in a lowland tropical rain forest&lt;/title&gt;&lt;publisher&gt;Elsevier Ltd&lt;/publisher&gt;&lt;number&gt;12&lt;/number&gt;&lt;subtype&gt;400&lt;/subtype&gt;&lt;endpage&gt;2160&lt;/endpage&gt;&lt;bundle&gt;&lt;publication&gt;&lt;publisher&gt;Elsevier&lt;/publisher&gt;&lt;title&gt;Soil Biology and Biochemistry&lt;/title&gt;&lt;type&gt;-100&lt;/type&gt;&lt;subtype&gt;-100&lt;/subtype&gt;&lt;uuid&gt;D5EEAF7D-A9C1-4A88-869C-B76DA7315898&lt;/uuid&gt;&lt;/publication&gt;&lt;/bundle&gt;&lt;authors&gt;&lt;author&gt;&lt;firstName&gt;Diana&lt;/firstName&gt;&lt;middleNames&gt;R&lt;/middleNames&gt;&lt;lastName&gt;Nemergut&lt;/lastName&gt;&lt;/author&gt;&lt;author&gt;&lt;firstName&gt;Cory&lt;/firstName&gt;&lt;middleNames&gt;C&lt;/middleNames&gt;&lt;lastName&gt;Cleveland&lt;/lastName&gt;&lt;/author&gt;&lt;author&gt;&lt;firstName&gt;William&lt;/firstName&gt;&lt;middleNames&gt;R&lt;/middleNames&gt;&lt;lastName&gt;Wieder&lt;/lastName&gt;&lt;/author&gt;&lt;author&gt;&lt;firstName&gt;Christopher&lt;/firstName&gt;&lt;middleNames&gt;L&lt;/middleNames&gt;&lt;lastName&gt;Washenberger&lt;/lastName&gt;&lt;/author&gt;&lt;author&gt;&lt;firstName&gt;Alan&lt;/firstName&gt;&lt;middleNames&gt;R&lt;/middleNames&gt;&lt;lastName&gt;Townsend&lt;/lastName&gt;&lt;/author&gt;&lt;/authors&gt;&lt;/publication&gt;&lt;/publications&gt;&lt;cites&gt;&lt;/cites&gt;&lt;/citation&gt;</w:instrText>
       </w:r>
       <w:r>
         <w:fldChar w:fldCharType="separate"/>
@@ -2107,15 +2065,7 @@
         <w:ind w:firstLine="360"/>
       </w:pPr>
       <w:r>
-        <w:t xml:space="preserve">The Hawaii MAT gradient consists of nine permanent 20 x 20 m plots along the eastern slope of Mauna Kea volcano within the Hawaii Experimental Tropical Forest and the </w:t>
-      </w:r>
-      <w:proofErr w:type="spellStart"/>
-      <w:r>
-        <w:t>Hakalau</w:t>
-      </w:r>
-      <w:proofErr w:type="spellEnd"/>
-      <w:r>
-        <w:t xml:space="preserve"> Forest National Wildlife Refuge on the Island of Hawaii</w:t>
+        <w:t>The Hawaii MAT gradient consists of nine permanent 20 x 20 m plots along the eastern slope of Mauna Kea volcano within the Hawaii Experimental Tropical Forest and the Hakalau Forest National Wildlife Refuge on the Island of Hawaii</w:t>
       </w:r>
       <w:r>
         <w:t xml:space="preserve"> </w:t>
@@ -2124,7 +2074,7 @@
         <w:fldChar w:fldCharType="begin"/>
       </w:r>
       <w:r>
-        <w:instrText xml:space="preserve"> ADDIN PAPERS2_CITATIONS &lt;citation&gt;&lt;uuid&gt;858B36EF-91FA-4892-AA9A-E9D1FBAFE36E&lt;/uuid&gt;&lt;priority&gt;19&lt;/priority&gt;&lt;publications&gt;&lt;publication&gt;&lt;uuid&gt;D3ED1A66-7C39-4966-99BA-8A5CD950C663&lt;/uuid&gt;&lt;volume&gt;43&lt;/volume&gt;&lt;doi&gt;10.1016/j.soilbio.2011.08.004&lt;/doi&gt;&lt;startpage&gt;2315&lt;/startpage&gt;&lt;publication_date&gt;99201111011200000000222000&lt;/publication_date&gt;&lt;url&gt;http://dx.doi.org/10.1016/j.soilbio.2011.08.004&lt;/url&gt;&lt;type&gt;400&lt;/type&gt;&lt;title&gt;The magnitude and variability of soil-surface CO2 efflux increase with mean annual temperature in Hawaiian tropical montane wet forests&lt;/title&gt;&lt;publisher&gt;Elsevier Ltd&lt;/publisher&gt;&lt;number&gt;11&lt;/number&gt;&lt;subtype&gt;400&lt;/subtype&gt;&lt;endpage&gt;2323&lt;/endpage&gt;&lt;bundle&gt;&lt;publication&gt;&lt;publisher&gt;Elsevier&lt;/publisher&gt;&lt;title&gt;Soil Biology and Biochemistry&lt;/title&gt;&lt;type&gt;-100&lt;/type&gt;&lt;subtype&gt;-100&lt;/subtype&gt;&lt;uuid&gt;D5EEAF7D-A9C1-4A88-869C-B76DA7315898&lt;/uuid&gt;&lt;/publication&gt;&lt;/bundle&gt;&lt;authors&gt;&lt;author&gt;&lt;firstName&gt;Creighton&lt;/firstName&gt;&lt;middleNames&gt;M&lt;/middleNames&gt;&lt;lastName&gt;Litton&lt;/lastName&gt;&lt;/author&gt;&lt;author&gt;&lt;firstName&gt;Christian&lt;/firstName&gt;&lt;middleNames&gt;P&lt;/middleNames&gt;&lt;lastName&gt;Giardina&lt;/lastName&gt;&lt;/author&gt;&lt;author&gt;&lt;firstName&gt;Jeremy&lt;/firstName&gt;&lt;middleNames&gt;K&lt;/middleNames&gt;&lt;lastName&gt;Albano&lt;/lastName&gt;&lt;/author&gt;&lt;author&gt;&lt;firstName&gt;Michael&lt;/firstName&gt;&lt;middleNames&gt;S&lt;/middleNames&gt;&lt;lastName&gt;Long&lt;/lastName&gt;&lt;/author&gt;&lt;author&gt;&lt;firstName&gt;Gregory&lt;/firstName&gt;&lt;middleNames&gt;P&lt;/middleNames&gt;&lt;lastName&gt;Asner&lt;/lastName&gt;&lt;/author&gt;&lt;/authors&gt;&lt;/publication&gt;&lt;/publications&gt;&lt;cites&gt;&lt;/cites&gt;&lt;/citation&gt;</w:instrText>
+        <w:instrText xml:space="preserve"> ADDIN PAPERS2_CITATIONS &lt;citation&gt;&lt;uuid&gt;CD6C032A-4D9F-42CE-8F74-DDEBCE0CA3FC&lt;/uuid&gt;&lt;priority&gt;19&lt;/priority&gt;&lt;publications&gt;&lt;publication&gt;&lt;uuid&gt;D3ED1A66-7C39-4966-99BA-8A5CD950C663&lt;/uuid&gt;&lt;volume&gt;43&lt;/volume&gt;&lt;doi&gt;10.1016/j.soilbio.2011.08.004&lt;/doi&gt;&lt;startpage&gt;2315&lt;/startpage&gt;&lt;publication_date&gt;99201111011200000000222000&lt;/publication_date&gt;&lt;url&gt;http://dx.doi.org/10.1016/j.soilbio.2011.08.004&lt;/url&gt;&lt;type&gt;400&lt;/type&gt;&lt;title&gt;The magnitude and variability of soil-surface CO2 efflux increase with mean annual temperature in Hawaiian tropical montane wet forests&lt;/title&gt;&lt;publisher&gt;Elsevier Ltd&lt;/publisher&gt;&lt;number&gt;11&lt;/number&gt;&lt;subtype&gt;400&lt;/subtype&gt;&lt;endpage&gt;2323&lt;/endpage&gt;&lt;bundle&gt;&lt;publication&gt;&lt;publisher&gt;Elsevier&lt;/publisher&gt;&lt;title&gt;Soil Biology and Biochemistry&lt;/title&gt;&lt;type&gt;-100&lt;/type&gt;&lt;subtype&gt;-100&lt;/subtype&gt;&lt;uuid&gt;D5EEAF7D-A9C1-4A88-869C-B76DA7315898&lt;/uuid&gt;&lt;/publication&gt;&lt;/bundle&gt;&lt;authors&gt;&lt;author&gt;&lt;firstName&gt;Creighton&lt;/firstName&gt;&lt;middleNames&gt;M&lt;/middleNames&gt;&lt;lastName&gt;Litton&lt;/lastName&gt;&lt;/author&gt;&lt;author&gt;&lt;firstName&gt;Christian&lt;/firstName&gt;&lt;middleNames&gt;P&lt;/middleNames&gt;&lt;lastName&gt;Giardina&lt;/lastName&gt;&lt;/author&gt;&lt;author&gt;&lt;firstName&gt;Jeremy&lt;/firstName&gt;&lt;middleNames&gt;K&lt;/middleNames&gt;&lt;lastName&gt;Albano&lt;/lastName&gt;&lt;/author&gt;&lt;author&gt;&lt;firstName&gt;Michael&lt;/firstName&gt;&lt;middleNames&gt;S&lt;/middleNames&gt;&lt;lastName&gt;Long&lt;/lastName&gt;&lt;/author&gt;&lt;author&gt;&lt;firstName&gt;Gregory&lt;/firstName&gt;&lt;middleNames&gt;P&lt;/middleNames&gt;&lt;lastName&gt;Asner&lt;/lastName&gt;&lt;/author&gt;&lt;/authors&gt;&lt;/publication&gt;&lt;/publications&gt;&lt;cites&gt;&lt;/cites&gt;&lt;/citation&gt;</w:instrText>
       </w:r>
       <w:r>
         <w:fldChar w:fldCharType="separate"/>
@@ -2153,19 +2103,11 @@
       <w:r>
         <w:t xml:space="preserve"> C; Table 1). All plots are in mature, closed-canopy tropical montane wet forest dominated by </w:t>
       </w:r>
-      <w:proofErr w:type="spellStart"/>
       <w:r>
         <w:rPr>
           <w:i/>
         </w:rPr>
-        <w:t>Metrosideros</w:t>
-      </w:r>
-      <w:proofErr w:type="spellEnd"/>
-      <w:r>
-        <w:rPr>
-          <w:i/>
-        </w:rPr>
-        <w:t xml:space="preserve"> polymorpha</w:t>
+        <w:t>Metrosideros polymorpha</w:t>
       </w:r>
       <w:r>
         <w:t xml:space="preserve"> with </w:t>
@@ -2180,23 +2122,10 @@
         <w:t xml:space="preserve">geology and </w:t>
       </w:r>
       <w:r>
-        <w:t xml:space="preserve">soil type. Soils are well-drained </w:t>
-      </w:r>
-      <w:proofErr w:type="spellStart"/>
-      <w:r>
-        <w:t>Acrudoxic</w:t>
-      </w:r>
-      <w:proofErr w:type="spellEnd"/>
-      <w:r>
-        <w:t xml:space="preserve"> </w:t>
-      </w:r>
-      <w:proofErr w:type="spellStart"/>
-      <w:r>
-        <w:t>Hydrudands</w:t>
-      </w:r>
-      <w:proofErr w:type="spellEnd"/>
-      <w:r>
-        <w:t xml:space="preserve"> </w:t>
+        <w:t xml:space="preserve">soil type. Soils are well-drained Acrudoxic </w:t>
+      </w:r>
+      <w:r>
+        <w:t xml:space="preserve">Hydrudands </w:t>
       </w:r>
       <w:r>
         <w:t xml:space="preserve">developed from ~20,000 year old volcanic ash </w:t>
@@ -2205,7 +2134,7 @@
         <w:fldChar w:fldCharType="begin"/>
       </w:r>
       <w:r>
-        <w:instrText xml:space="preserve"> ADDIN PAPERS2_CITATIONS &lt;citation&gt;&lt;uuid&gt;95715FC5-1229-4750-B931-E251DB2A4B74&lt;/uuid&gt;&lt;priority&gt;20&lt;/priority&gt;&lt;publications&gt;&lt;publication&gt;&lt;volume&gt;4&lt;/volume&gt;&lt;publication_date&gt;99201407201200000000222000&lt;/publication_date&gt;&lt;number&gt;9&lt;/number&gt;&lt;doi&gt;10.1038/nclimate2322&lt;/doi&gt;&lt;startpage&gt;822&lt;/startpage&gt;&lt;title&gt;Warming-related increases in soil CO2 efflux are explained by increased below-ground carbon flux&lt;/title&gt;&lt;uuid&gt;084EC01D-9021-4BA8-89F5-2C3E2C753C6E&lt;/uuid&gt;&lt;subtype&gt;400&lt;/subtype&gt;&lt;endpage&gt;827&lt;/endpage&gt;&lt;type&gt;400&lt;/type&gt;&lt;url&gt;http://www.nature.com/doifinder/10.1038/nclimate2322&lt;/url&gt;&lt;bundle&gt;&lt;publication&gt;&lt;publisher&gt;Nature Publishing Group&lt;/publisher&gt;&lt;title&gt;Nature Climate Change&lt;/title&gt;&lt;type&gt;-100&lt;/type&gt;&lt;subtype&gt;-100&lt;/subtype&gt;&lt;uuid&gt;4982F97E-0609-4573-934D-32D870B39EEC&lt;/uuid&gt;&lt;/publication&gt;&lt;/bundle&gt;&lt;authors&gt;&lt;author&gt;&lt;firstName&gt;Christian&lt;/firstName&gt;&lt;middleNames&gt;P&lt;/middleNames&gt;&lt;lastName&gt;Giardina&lt;/lastName&gt;&lt;/author&gt;&lt;author&gt;&lt;firstName&gt;Creighton&lt;/firstName&gt;&lt;middleNames&gt;M&lt;/middleNames&gt;&lt;lastName&gt;Litton&lt;/lastName&gt;&lt;/author&gt;&lt;author&gt;&lt;firstName&gt;Susan&lt;/firstName&gt;&lt;middleNames&gt;E&lt;/middleNames&gt;&lt;lastName&gt;Crow&lt;/lastName&gt;&lt;/author&gt;&lt;author&gt;&lt;firstName&gt;Gregory&lt;/firstName&gt;&lt;middleNames&gt;P&lt;/middleNames&gt;&lt;lastName&gt;Asner&lt;/lastName&gt;&lt;/author&gt;&lt;/authors&gt;&lt;/publication&gt;&lt;publication&gt;&lt;uuid&gt;D3ED1A66-7C39-4966-99BA-8A5CD950C663&lt;/uuid&gt;&lt;volume&gt;43&lt;/volume&gt;&lt;doi&gt;10.1016/j.soilbio.2011.08.004&lt;/doi&gt;&lt;startpage&gt;2315&lt;/startpage&gt;&lt;publication_date&gt;99201111011200000000222000&lt;/publication_date&gt;&lt;url&gt;http://dx.doi.org/10.1016/j.soilbio.2011.08.004&lt;/url&gt;&lt;type&gt;400&lt;/type&gt;&lt;title&gt;The magnitude and variability of soil-surface CO2 efflux increase with mean annual temperature in Hawaiian tropical montane wet forests&lt;/title&gt;&lt;publisher&gt;Elsevier Ltd&lt;/publisher&gt;&lt;number&gt;11&lt;/number&gt;&lt;subtype&gt;400&lt;/subtype&gt;&lt;endpage&gt;2323&lt;/endpage&gt;&lt;bundle&gt;&lt;publication&gt;&lt;publisher&gt;Elsevier&lt;/publisher&gt;&lt;title&gt;Soil Biology and Biochemistry&lt;/title&gt;&lt;type&gt;-100&lt;/type&gt;&lt;subtype&gt;-100&lt;/subtype&gt;&lt;uuid&gt;D5EEAF7D-A9C1-4A88-869C-B76DA7315898&lt;/uuid&gt;&lt;/publication&gt;&lt;/bundle&gt;&lt;authors&gt;&lt;author&gt;&lt;firstName&gt;Creighton&lt;/firstName&gt;&lt;middleNames&gt;M&lt;/middleNames&gt;&lt;lastName&gt;Litton&lt;/lastName&gt;&lt;/author&gt;&lt;author&gt;&lt;firstName&gt;Christian&lt;/firstName&gt;&lt;middleNames&gt;P&lt;/middleNames&gt;&lt;lastName&gt;Giardina&lt;/lastName&gt;&lt;/author&gt;&lt;author&gt;&lt;firstName&gt;Jeremy&lt;/firstName&gt;&lt;middleNames&gt;K&lt;/middleNames&gt;&lt;lastName&gt;Albano&lt;/lastName&gt;&lt;/author&gt;&lt;author&gt;&lt;firstName&gt;Michael&lt;/firstName&gt;&lt;middleNames&gt;S&lt;/middleNames&gt;&lt;lastName&gt;Long&lt;/lastName&gt;&lt;/author&gt;&lt;author&gt;&lt;firstName&gt;Gregory&lt;/firstName&gt;&lt;middleNames&gt;P&lt;/middleNames&gt;&lt;lastName&gt;Asner&lt;/lastName&gt;&lt;/author&gt;&lt;/authors&gt;&lt;/publication&gt;&lt;/publications&gt;&lt;cites&gt;&lt;/cites&gt;&lt;/citation&gt;</w:instrText>
+        <w:instrText xml:space="preserve"> ADDIN PAPERS2_CITATIONS &lt;citation&gt;&lt;uuid&gt;55A8B384-A2E0-48B3-B5BD-DEFDBAEF468E&lt;/uuid&gt;&lt;priority&gt;20&lt;/priority&gt;&lt;publications&gt;&lt;publication&gt;&lt;volume&gt;4&lt;/volume&gt;&lt;publication_date&gt;99201407201200000000222000&lt;/publication_date&gt;&lt;number&gt;9&lt;/number&gt;&lt;doi&gt;10.1038/nclimate2322&lt;/doi&gt;&lt;startpage&gt;822&lt;/startpage&gt;&lt;title&gt;Warming-related increases in soil CO2 efflux are explained by increased below-ground carbon flux&lt;/title&gt;&lt;uuid&gt;084EC01D-9021-4BA8-89F5-2C3E2C753C6E&lt;/uuid&gt;&lt;subtype&gt;400&lt;/subtype&gt;&lt;endpage&gt;827&lt;/endpage&gt;&lt;type&gt;400&lt;/type&gt;&lt;url&gt;http://www.nature.com/doifinder/10.1038/nclimate2322&lt;/url&gt;&lt;bundle&gt;&lt;publication&gt;&lt;publisher&gt;Nature Publishing Group&lt;/publisher&gt;&lt;title&gt;Nature Climate Change&lt;/title&gt;&lt;type&gt;-100&lt;/type&gt;&lt;subtype&gt;-100&lt;/subtype&gt;&lt;uuid&gt;4982F97E-0609-4573-934D-32D870B39EEC&lt;/uuid&gt;&lt;/publication&gt;&lt;/bundle&gt;&lt;authors&gt;&lt;author&gt;&lt;firstName&gt;Christian&lt;/firstName&gt;&lt;middleNames&gt;P&lt;/middleNames&gt;&lt;lastName&gt;Giardina&lt;/lastName&gt;&lt;/author&gt;&lt;author&gt;&lt;firstName&gt;Creighton&lt;/firstName&gt;&lt;middleNames&gt;M&lt;/middleNames&gt;&lt;lastName&gt;Litton&lt;/lastName&gt;&lt;/author&gt;&lt;author&gt;&lt;firstName&gt;Susan&lt;/firstName&gt;&lt;middleNames&gt;E&lt;/middleNames&gt;&lt;lastName&gt;Crow&lt;/lastName&gt;&lt;/author&gt;&lt;author&gt;&lt;firstName&gt;Gregory&lt;/firstName&gt;&lt;middleNames&gt;P&lt;/middleNames&gt;&lt;lastName&gt;Asner&lt;/lastName&gt;&lt;/author&gt;&lt;/authors&gt;&lt;/publication&gt;&lt;publication&gt;&lt;uuid&gt;D3ED1A66-7C39-4966-99BA-8A5CD950C663&lt;/uuid&gt;&lt;volume&gt;43&lt;/volume&gt;&lt;doi&gt;10.1016/j.soilbio.2011.08.004&lt;/doi&gt;&lt;startpage&gt;2315&lt;/startpage&gt;&lt;publication_date&gt;99201111011200000000222000&lt;/publication_date&gt;&lt;url&gt;http://dx.doi.org/10.1016/j.soilbio.2011.08.004&lt;/url&gt;&lt;type&gt;400&lt;/type&gt;&lt;title&gt;The magnitude and variability of soil-surface CO2 efflux increase with mean annual temperature in Hawaiian tropical montane wet forests&lt;/title&gt;&lt;publisher&gt;Elsevier Ltd&lt;/publisher&gt;&lt;number&gt;11&lt;/number&gt;&lt;subtype&gt;400&lt;/subtype&gt;&lt;endpage&gt;2323&lt;/endpage&gt;&lt;bundle&gt;&lt;publication&gt;&lt;publisher&gt;Elsevier&lt;/publisher&gt;&lt;title&gt;Soil Biology and Biochemistry&lt;/title&gt;&lt;type&gt;-100&lt;/type&gt;&lt;subtype&gt;-100&lt;/subtype&gt;&lt;uuid&gt;D5EEAF7D-A9C1-4A88-869C-B76DA7315898&lt;/uuid&gt;&lt;/publication&gt;&lt;/bundle&gt;&lt;authors&gt;&lt;author&gt;&lt;firstName&gt;Creighton&lt;/firstName&gt;&lt;middleNames&gt;M&lt;/middleNames&gt;&lt;lastName&gt;Litton&lt;/lastName&gt;&lt;/author&gt;&lt;author&gt;&lt;firstName&gt;Christian&lt;/firstName&gt;&lt;middleNames&gt;P&lt;/middleNames&gt;&lt;lastName&gt;Giardina&lt;/lastName&gt;&lt;/author&gt;&lt;author&gt;&lt;firstName&gt;Jeremy&lt;/firstName&gt;&lt;middleNames&gt;K&lt;/middleNames&gt;&lt;lastName&gt;Albano&lt;/lastName&gt;&lt;/author&gt;&lt;author&gt;&lt;firstName&gt;Michael&lt;/firstName&gt;&lt;middleNames&gt;S&lt;/middleNames&gt;&lt;lastName&gt;Long&lt;/lastName&gt;&lt;/author&gt;&lt;author&gt;&lt;firstName&gt;Gregory&lt;/firstName&gt;&lt;middleNames&gt;P&lt;/middleNames&gt;&lt;lastName&gt;Asner&lt;/lastName&gt;&lt;/author&gt;&lt;/authors&gt;&lt;/publication&gt;&lt;/publications&gt;&lt;cites&gt;&lt;/cites&gt;&lt;/citation&gt;</w:instrText>
       </w:r>
       <w:r>
         <w:fldChar w:fldCharType="separate"/>
@@ -2230,53 +2159,28 @@
           <w:rFonts w:ascii="Times" w:hAnsi="Times" w:cs="Times"/>
           <w:color w:val="000000"/>
         </w:rPr>
-        <w:t xml:space="preserve">Pleistocene-age Mauna Kea lava flow dominated by </w:t>
-      </w:r>
-      <w:proofErr w:type="spellStart"/>
+        <w:t>Pleistocene-age Mauna Kea lava flow dominated by hawaiite and mugearite</w:t>
+      </w:r>
       <w:r>
         <w:rPr>
           <w:rFonts w:ascii="Times" w:hAnsi="Times" w:cs="Times"/>
           <w:color w:val="000000"/>
         </w:rPr>
-        <w:t>hawaiite</w:t>
-      </w:r>
-      <w:proofErr w:type="spellEnd"/>
+        <w:t xml:space="preserve"> </w:t>
+      </w:r>
       <w:r>
         <w:rPr>
           <w:rFonts w:ascii="Times" w:hAnsi="Times" w:cs="Times"/>
           <w:color w:val="000000"/>
         </w:rPr>
-        <w:t xml:space="preserve"> and </w:t>
-      </w:r>
-      <w:proofErr w:type="spellStart"/>
+        <w:fldChar w:fldCharType="begin"/>
+      </w:r>
       <w:r>
         <w:rPr>
           <w:rFonts w:ascii="Times" w:hAnsi="Times" w:cs="Times"/>
           <w:color w:val="000000"/>
         </w:rPr>
-        <w:t>mugearite</w:t>
-      </w:r>
-      <w:proofErr w:type="spellEnd"/>
-      <w:r>
-        <w:rPr>
-          <w:rFonts w:ascii="Times" w:hAnsi="Times" w:cs="Times"/>
-          <w:color w:val="000000"/>
-        </w:rPr>
-        <w:t xml:space="preserve"> </w:t>
-      </w:r>
-      <w:r>
-        <w:rPr>
-          <w:rFonts w:ascii="Times" w:hAnsi="Times" w:cs="Times"/>
-          <w:color w:val="000000"/>
-        </w:rPr>
-        <w:fldChar w:fldCharType="begin"/>
-      </w:r>
-      <w:r>
-        <w:rPr>
-          <w:rFonts w:ascii="Times" w:hAnsi="Times" w:cs="Times"/>
-          <w:color w:val="000000"/>
-        </w:rPr>
-        <w:instrText xml:space="preserve"> ADDIN PAPERS2_CITATIONS &lt;citation&gt;&lt;uuid&gt;1CA9736D-53FC-4A44-BEFE-24DCBFBBDB30&lt;/uuid&gt;&lt;priority&gt;21&lt;/priority&gt;&lt;publications&gt;&lt;publication&gt;&lt;location&gt;&amp;lt;html&amp;gt;&amp;lt;head&amp;gt;&amp;lt;meta http-equiv="content-type" content="text/html; charset=utf-8"/&amp;gt;&amp;lt;title&amp;gt;Sorry...&amp;lt;/title&amp;gt;&amp;lt;style&amp;gt; body { font-family: verdana, arial, sans-serif; background-color: #fff; color: #000; }&amp;lt;/style&amp;gt;&amp;lt;/head&amp;gt;&amp;lt;body&amp;gt;&amp;lt;div&amp;gt;&amp;lt;table&amp;gt;&amp;lt;tr&amp;gt;&amp;lt;td&amp;gt;&amp;lt;b&amp;gt;&amp;lt;font face=times color=#0039b6 size=10&amp;gt;G&amp;lt;/font&amp;gt;&amp;lt;font face=times color=#c41200 size=10&amp;gt;o&amp;lt;/font&amp;gt;&amp;lt;font face=times color=#f3c518 size=10&amp;gt;o&amp;lt;/font&amp;gt;&amp;lt;font face=times color=#0039b6 size=10&amp;gt;g&amp;lt;/font&amp;gt;&amp;lt;font face=times color=#30a72f size=10&amp;gt;l&amp;lt;/font&amp;gt;&amp;lt;font face=times color=#c41200 size=10&amp;gt;e&amp;lt;/font&amp;gt;&amp;lt;/b&amp;gt;&amp;lt;/td&amp;gt;&amp;lt;td style="text-align: left; vertical-align: bottom; padding-bottom: 15px; width: 50%"&amp;gt;&amp;lt;div style="border-bottom: 1px solid #dfdfdf;"&amp;gt;Sorry...&amp;lt;/div&amp;gt;&amp;lt;/td&amp;gt;&amp;lt;/tr&amp;gt;&amp;lt;/table&amp;gt;&amp;lt;/div&amp;gt;&amp;lt;div style="margin-left: 4em;"&amp;gt;&amp;lt;h1&amp;gt;We're sorry...&amp;lt;/h1&amp;gt;&amp;lt;p&amp;gt;... but your computer or network may be sending automated queries. To protect our users, we can't process your request right now.&amp;lt;/p&amp;gt;&amp;lt;/div&amp;gt;&amp;lt;div style="margin-left: 4em;"&amp;gt;See &amp;lt;a href="https://support.google.com/websearch/answer/86640"&amp;gt;Google Help&amp;lt;/a&amp;gt; for more information.&amp;lt;br/&amp;gt;&amp;lt;br/&amp;gt;&amp;lt;/div&amp;gt;&amp;lt;div style="text-align: center; border-top: 1px solid #dfdfdf;"&amp;gt;&amp;amp;copy; 2013 Google - &amp;lt;a href="https://www.google.com"&amp;gt;Google Home&amp;lt;/a&amp;gt;&amp;lt;/div&amp;gt;&amp;lt;/body&amp;gt;&amp;lt;/html&amp;gt;&lt;/location&gt;&lt;title&gt;Geologic Map of the Island of Hawaii&lt;/title&gt;&lt;uuid&gt;9DDA6ACB-0FA2-4662-9503-BE740042565D&lt;/uuid&gt;&lt;subtype&gt;700&lt;/subtype&gt;&lt;publisher&gt;U.S. Geological Survey&lt;/publisher&gt;&lt;type&gt;700&lt;/type&gt;&lt;place&gt;Reston, VA &lt;/place&gt;&lt;publication_date&gt;99199603181200000000222000&lt;/publication_date&gt;&lt;authors&gt;&lt;author&gt;&lt;firstName&gt;E&lt;/firstName&gt;&lt;middleNames&gt;W&lt;/middleNames&gt;&lt;lastName&gt;Wolfe&lt;/lastName&gt;&lt;/author&gt;&lt;author&gt;&lt;firstName&gt;Jean&lt;/firstName&gt;&lt;lastName&gt;Morris&lt;/lastName&gt;&lt;/author&gt;&lt;/authors&gt;&lt;/publication&gt;&lt;publication&gt;&lt;uuid&gt;D3ED1A66-7C39-4966-99BA-8A5CD950C663&lt;/uuid&gt;&lt;volume&gt;43&lt;/volume&gt;&lt;doi&gt;10.1016/j.soilbio.2011.08.004&lt;/doi&gt;&lt;startpage&gt;2315&lt;/startpage&gt;&lt;publication_date&gt;99201111011200000000222000&lt;/publication_date&gt;&lt;url&gt;http://dx.doi.org/10.1016/j.soilbio.2011.08.004&lt;/url&gt;&lt;type&gt;400&lt;/type&gt;&lt;title&gt;The magnitude and variability of soil-surface CO2 efflux increase with mean annual temperature in Hawaiian tropical montane wet forests&lt;/title&gt;&lt;publisher&gt;Elsevier Ltd&lt;/publisher&gt;&lt;number&gt;11&lt;/number&gt;&lt;subtype&gt;400&lt;/subtype&gt;&lt;endpage&gt;2323&lt;/endpage&gt;&lt;bundle&gt;&lt;publication&gt;&lt;publisher&gt;Elsevier&lt;/publisher&gt;&lt;title&gt;Soil Biology and Biochemistry&lt;/title&gt;&lt;type&gt;-100&lt;/type&gt;&lt;subtype&gt;-100&lt;/subtype&gt;&lt;uuid&gt;D5EEAF7D-A9C1-4A88-869C-B76DA7315898&lt;/uuid&gt;&lt;/publication&gt;&lt;/bundle&gt;&lt;authors&gt;&lt;author&gt;&lt;firstName&gt;Creighton&lt;/firstName&gt;&lt;middleNames&gt;M&lt;/middleNames&gt;&lt;lastName&gt;Litton&lt;/lastName&gt;&lt;/author&gt;&lt;author&gt;&lt;firstName&gt;Christian&lt;/firstName&gt;&lt;middleNames&gt;P&lt;/middleNames&gt;&lt;lastName&gt;Giardina&lt;/lastName&gt;&lt;/author&gt;&lt;author&gt;&lt;firstName&gt;Jeremy&lt;/firstName&gt;&lt;middleNames&gt;K&lt;/middleNames&gt;&lt;lastName&gt;Albano&lt;/lastName&gt;&lt;/author&gt;&lt;author&gt;&lt;firstName&gt;Michael&lt;/firstName&gt;&lt;middleNames&gt;S&lt;/middleNames&gt;&lt;lastName&gt;Long&lt;/lastName&gt;&lt;/author&gt;&lt;author&gt;&lt;firstName&gt;Gregory&lt;/firstName&gt;&lt;middleNames&gt;P&lt;/middleNames&gt;&lt;lastName&gt;Asner&lt;/lastName&gt;&lt;/author&gt;&lt;/authors&gt;&lt;/publication&gt;&lt;/publications&gt;&lt;cites&gt;&lt;/cites&gt;&lt;/citation&gt;</w:instrText>
+        <w:instrText xml:space="preserve"> ADDIN PAPERS2_CITATIONS &lt;citation&gt;&lt;uuid&gt;C214BAC5-945E-4A26-AB23-22199376401C&lt;/uuid&gt;&lt;priority&gt;21&lt;/priority&gt;&lt;publications&gt;&lt;publication&gt;&lt;location&gt;&amp;lt;html&amp;gt;&amp;lt;head&amp;gt;&amp;lt;meta http-equiv="content-type" content="text/html; charset=utf-8"/&amp;gt;&amp;lt;title&amp;gt;Sorry...&amp;lt;/title&amp;gt;&amp;lt;style&amp;gt; body { font-family: verdana, arial, sans-serif; background-color: #fff; color: #000; }&amp;lt;/style&amp;gt;&amp;lt;/head&amp;gt;&amp;lt;body&amp;gt;&amp;lt;div&amp;gt;&amp;lt;table&amp;gt;&amp;lt;tr&amp;gt;&amp;lt;td&amp;gt;&amp;lt;b&amp;gt;&amp;lt;font face=times color=#0039b6 size=10&amp;gt;G&amp;lt;/font&amp;gt;&amp;lt;font face=times color=#c41200 size=10&amp;gt;o&amp;lt;/font&amp;gt;&amp;lt;font face=times color=#f3c518 size=10&amp;gt;o&amp;lt;/font&amp;gt;&amp;lt;font face=times color=#0039b6 size=10&amp;gt;g&amp;lt;/font&amp;gt;&amp;lt;font face=times color=#30a72f size=10&amp;gt;l&amp;lt;/font&amp;gt;&amp;lt;font face=times color=#c41200 size=10&amp;gt;e&amp;lt;/font&amp;gt;&amp;lt;/b&amp;gt;&amp;lt;/td&amp;gt;&amp;lt;td style="text-align: left; vertical-align: bottom; padding-bottom: 15px; width: 50%"&amp;gt;&amp;lt;div style="border-bottom: 1px solid #dfdfdf;"&amp;gt;Sorry...&amp;lt;/div&amp;gt;&amp;lt;/td&amp;gt;&amp;lt;/tr&amp;gt;&amp;lt;/table&amp;gt;&amp;lt;/div&amp;gt;&amp;lt;div style="margin-left: 4em;"&amp;gt;&amp;lt;h1&amp;gt;We're sorry...&amp;lt;/h1&amp;gt;&amp;lt;p&amp;gt;... but your computer or network may be sending automated queries. To protect our users, we can't process your request right now.&amp;lt;/p&amp;gt;&amp;lt;/div&amp;gt;&amp;lt;div style="margin-left: 4em;"&amp;gt;See &amp;lt;a href="https://support.google.com/websearch/answer/86640"&amp;gt;Google Help&amp;lt;/a&amp;gt; for more information.&amp;lt;br/&amp;gt;&amp;lt;br/&amp;gt;&amp;lt;/div&amp;gt;&amp;lt;div style="text-align: center; border-top: 1px solid #dfdfdf;"&amp;gt;&amp;amp;copy; 2013 Google - &amp;lt;a href="https://www.google.com"&amp;gt;Google Home&amp;lt;/a&amp;gt;&amp;lt;/div&amp;gt;&amp;lt;/body&amp;gt;&amp;lt;/html&amp;gt;&lt;/location&gt;&lt;title&gt;Geologic Map of the Island of Hawaii&lt;/title&gt;&lt;uuid&gt;9DDA6ACB-0FA2-4662-9503-BE740042565D&lt;/uuid&gt;&lt;subtype&gt;700&lt;/subtype&gt;&lt;publisher&gt;U.S. Geological Survey&lt;/publisher&gt;&lt;type&gt;700&lt;/type&gt;&lt;place&gt;Reston, VA &lt;/place&gt;&lt;publication_date&gt;99199603181200000000222000&lt;/publication_date&gt;&lt;authors&gt;&lt;author&gt;&lt;firstName&gt;E&lt;/firstName&gt;&lt;middleNames&gt;W&lt;/middleNames&gt;&lt;lastName&gt;Wolfe&lt;/lastName&gt;&lt;/author&gt;&lt;author&gt;&lt;firstName&gt;Jean&lt;/firstName&gt;&lt;lastName&gt;Morris&lt;/lastName&gt;&lt;/author&gt;&lt;/authors&gt;&lt;/publication&gt;&lt;publication&gt;&lt;uuid&gt;D3ED1A66-7C39-4966-99BA-8A5CD950C663&lt;/uuid&gt;&lt;volume&gt;43&lt;/volume&gt;&lt;doi&gt;10.1016/j.soilbio.2011.08.004&lt;/doi&gt;&lt;startpage&gt;2315&lt;/startpage&gt;&lt;publication_date&gt;99201111011200000000222000&lt;/publication_date&gt;&lt;url&gt;http://dx.doi.org/10.1016/j.soilbio.2011.08.004&lt;/url&gt;&lt;type&gt;400&lt;/type&gt;&lt;title&gt;The magnitude and variability of soil-surface CO2 efflux increase with mean annual temperature in Hawaiian tropical montane wet forests&lt;/title&gt;&lt;publisher&gt;Elsevier Ltd&lt;/publisher&gt;&lt;number&gt;11&lt;/number&gt;&lt;subtype&gt;400&lt;/subtype&gt;&lt;endpage&gt;2323&lt;/endpage&gt;&lt;bundle&gt;&lt;publication&gt;&lt;publisher&gt;Elsevier&lt;/publisher&gt;&lt;title&gt;Soil Biology and Biochemistry&lt;/title&gt;&lt;type&gt;-100&lt;/type&gt;&lt;subtype&gt;-100&lt;/subtype&gt;&lt;uuid&gt;D5EEAF7D-A9C1-4A88-869C-B76DA7315898&lt;/uuid&gt;&lt;/publication&gt;&lt;/bundle&gt;&lt;authors&gt;&lt;author&gt;&lt;firstName&gt;Creighton&lt;/firstName&gt;&lt;middleNames&gt;M&lt;/middleNames&gt;&lt;lastName&gt;Litton&lt;/lastName&gt;&lt;/author&gt;&lt;author&gt;&lt;firstName&gt;Christian&lt;/firstName&gt;&lt;middleNames&gt;P&lt;/middleNames&gt;&lt;lastName&gt;Giardina&lt;/lastName&gt;&lt;/author&gt;&lt;author&gt;&lt;firstName&gt;Jeremy&lt;/firstName&gt;&lt;middleNames&gt;K&lt;/middleNames&gt;&lt;lastName&gt;Albano&lt;/lastName&gt;&lt;/author&gt;&lt;author&gt;&lt;firstName&gt;Michael&lt;/firstName&gt;&lt;middleNames&gt;S&lt;/middleNames&gt;&lt;lastName&gt;Long&lt;/lastName&gt;&lt;/author&gt;&lt;author&gt;&lt;firstName&gt;Gregory&lt;/firstName&gt;&lt;middleNames&gt;P&lt;/middleNames&gt;&lt;lastName&gt;Asner&lt;/lastName&gt;&lt;/author&gt;&lt;/authors&gt;&lt;/publication&gt;&lt;/publications&gt;&lt;cites&gt;&lt;/cites&gt;&lt;/citation&gt;</w:instrText>
       </w:r>
       <w:r>
         <w:rPr>
@@ -2350,13 +2254,8 @@
       <w:r>
         <w:t>(</w:t>
       </w:r>
-      <w:proofErr w:type="spellStart"/>
-      <w:r>
-        <w:t>Oa</w:t>
-      </w:r>
-      <w:proofErr w:type="spellEnd"/>
-      <w:r>
-        <w:t xml:space="preserve"> and </w:t>
+      <w:r>
+        <w:t xml:space="preserve">Oa and </w:t>
       </w:r>
       <w:r>
         <w:t xml:space="preserve">A horizon material) </w:t>
@@ -2367,65 +2266,23 @@
       <w:r>
         <w:t xml:space="preserve">to a depth of 10 cm after removing </w:t>
       </w:r>
-      <w:proofErr w:type="spellStart"/>
-      <w:r>
-        <w:t>undecomposed</w:t>
-      </w:r>
-      <w:proofErr w:type="spellEnd"/>
-      <w:r>
-        <w:t xml:space="preserve"> and partially decomposed litter (</w:t>
-      </w:r>
-      <w:proofErr w:type="spellStart"/>
-      <w:r>
-        <w:t>Oi</w:t>
-      </w:r>
-      <w:proofErr w:type="spellEnd"/>
-      <w:r>
-        <w:t xml:space="preserve"> and </w:t>
-      </w:r>
-      <w:proofErr w:type="spellStart"/>
-      <w:r>
-        <w:t>Oe</w:t>
-      </w:r>
-      <w:proofErr w:type="spellEnd"/>
-      <w:r>
-        <w:t xml:space="preserve"> horizon material</w:t>
+      <w:r>
+        <w:t>undecomposed and partially decomposed litter (</w:t>
+      </w:r>
+      <w:r>
+        <w:t>Oi and Oe horizon material</w:t>
       </w:r>
       <w:r>
         <w:t xml:space="preserve">). We extracted </w:t>
       </w:r>
       <w:r>
-        <w:t xml:space="preserve">DNA from soil samples with the </w:t>
-      </w:r>
-      <w:proofErr w:type="spellStart"/>
-      <w:r>
-        <w:t>Powersoil</w:t>
-      </w:r>
-      <w:proofErr w:type="spellEnd"/>
-      <w:r>
-        <w:t xml:space="preserve"> DNA Isolation Kit (Mo-Bio Laboratories, Carlsbad, CA, USA) and submitted </w:t>
+        <w:t xml:space="preserve">DNA from soil samples with the Powersoil DNA Isolation Kit (Mo-Bio Laboratories, Carlsbad, CA, USA) and submitted </w:t>
       </w:r>
       <w:r>
         <w:t xml:space="preserve">DNA samples </w:t>
       </w:r>
       <w:r>
-        <w:t>to the Research and Testing Laboratory (RTL, Lubbock, TX, USA) for tag-</w:t>
-      </w:r>
-      <w:proofErr w:type="spellStart"/>
-      <w:r>
-        <w:t>pyrosequencing</w:t>
-      </w:r>
-      <w:proofErr w:type="spellEnd"/>
-      <w:r>
-        <w:t xml:space="preserve">. The V1-V3 region of the 16S </w:t>
-      </w:r>
-      <w:proofErr w:type="spellStart"/>
-      <w:r>
-        <w:t>rRNA</w:t>
-      </w:r>
-      <w:proofErr w:type="spellEnd"/>
-      <w:r>
-        <w:t xml:space="preserve"> gene was amplified with primers </w:t>
+        <w:t xml:space="preserve">to the Research and Testing Laboratory (RTL, Lubbock, TX, USA) for tag-pyrosequencing. The V1-V3 region of the 16S rRNA gene was amplified with primers </w:t>
       </w:r>
       <w:r>
         <w:t xml:space="preserve">Gray28F </w:t>
@@ -2482,15 +2339,7 @@
         <w:t>. Reads were generated in the forward direction from 28F with Roche 454 Titanium chemistry</w:t>
       </w:r>
       <w:r>
-        <w:t xml:space="preserve"> sequencing. Quality trimming, </w:t>
-      </w:r>
-      <w:proofErr w:type="spellStart"/>
-      <w:r>
-        <w:t>denoising</w:t>
-      </w:r>
-      <w:proofErr w:type="spellEnd"/>
-      <w:r>
-        <w:t xml:space="preserve"> and chimera removal were performed by RTL.</w:t>
+        <w:t xml:space="preserve"> sequencing. Quality trimming, denoising and chimera removal were performed by RTL.</w:t>
       </w:r>
       <w:r>
         <w:t xml:space="preserve"> We assigned s</w:t>
@@ -2514,7 +2363,7 @@
         <w:fldChar w:fldCharType="begin"/>
       </w:r>
       <w:r>
-        <w:instrText xml:space="preserve"> ADDIN PAPERS2_CITATIONS &lt;citation&gt;&lt;uuid&gt;FC3397EF-C97B-454F-9A3E-4A0DA62DE984&lt;/uuid&gt;&lt;priority&gt;22&lt;/priority&gt;&lt;publications&gt;&lt;publication&gt;&lt;volume&gt;7&lt;/volume&gt;&lt;publication_date&gt;99201005011200000000222000&lt;/publication_date&gt;&lt;number&gt;5&lt;/number&gt;&lt;startpage&gt;335&lt;/startpage&gt;&lt;title&gt;QIIME allows analysis of high-throughput community sequencing data&lt;/title&gt;&lt;uuid&gt;7208433E-8291-4E3A-A9A3-52C133084730&lt;/uuid&gt;&lt;subtype&gt;400&lt;/subtype&gt;&lt;publisher&gt;Nature Publishing Group&lt;/publisher&gt;&lt;type&gt;400&lt;/type&gt;&lt;endpage&gt;336&lt;/endpage&gt;&lt;url&gt;http://dx.doi.org/10.1038/nmeth0510-335&lt;/url&gt;&lt;bundle&gt;&lt;publication&gt;&lt;title&gt;Nature Methods&lt;/title&gt;&lt;type&gt;-100&lt;/type&gt;&lt;subtype&gt;-100&lt;/subtype&gt;&lt;uuid&gt;48157B3C-21BF-4A9F-AB16-A513DDB0300A&lt;/uuid&gt;&lt;/publication&gt;&lt;/bundle&gt;&lt;authors&gt;&lt;author&gt;&lt;firstName&gt;J&lt;/firstName&gt;&lt;middleNames&gt;Gregory&lt;/middleNames&gt;&lt;lastName&gt;Caporaso&lt;/lastName&gt;&lt;/author&gt;&lt;author&gt;&lt;firstName&gt;Justin&lt;/firstName&gt;&lt;lastName&gt;Kuczynski&lt;/lastName&gt;&lt;/author&gt;&lt;author&gt;&lt;firstName&gt;Jesse&lt;/firstName&gt;&lt;lastName&gt;Stombaugh&lt;/lastName&gt;&lt;/author&gt;&lt;author&gt;&lt;firstName&gt;Kyle&lt;/firstName&gt;&lt;lastName&gt;Bittinger&lt;/lastName&gt;&lt;/author&gt;&lt;author&gt;&lt;firstName&gt;Frederic&lt;/firstName&gt;&lt;middleNames&gt;D&lt;/middleNames&gt;&lt;lastName&gt;Bushman&lt;/lastName&gt;&lt;/author&gt;&lt;author&gt;&lt;firstName&gt;Elizabeth&lt;/firstName&gt;&lt;middleNames&gt;K&lt;/middleNames&gt;&lt;lastName&gt;Costello&lt;/lastName&gt;&lt;/author&gt;&lt;author&gt;&lt;firstName&gt;Noah&lt;/firstName&gt;&lt;lastName&gt;Fierer&lt;/lastName&gt;&lt;/author&gt;&lt;author&gt;&lt;firstName&gt;Antonio&lt;/firstName&gt;&lt;middleNames&gt;Gonzalez&lt;/middleNames&gt;&lt;lastName&gt;Peña&lt;/lastName&gt;&lt;/author&gt;&lt;author&gt;&lt;firstName&gt;Julia&lt;/firstName&gt;&lt;middleNames&gt;K&lt;/middleNames&gt;&lt;lastName&gt;Goodrich&lt;/lastName&gt;&lt;/author&gt;&lt;author&gt;&lt;firstName&gt;Jeffrey&lt;/firstName&gt;&lt;middleNames&gt;I&lt;/middleNames&gt;&lt;lastName&gt;Gordon&lt;/lastName&gt;&lt;/author&gt;&lt;author&gt;&lt;firstName&gt;Gavin&lt;/firstName&gt;&lt;middleNames&gt;A&lt;/middleNames&gt;&lt;lastName&gt;Huttley&lt;/lastName&gt;&lt;/author&gt;&lt;author&gt;&lt;firstName&gt;Scott&lt;/firstName&gt;&lt;middleNames&gt;T&lt;/middleNames&gt;&lt;lastName&gt;Kelley&lt;/lastName&gt;&lt;/author&gt;&lt;author&gt;&lt;firstName&gt;Dan&lt;/firstName&gt;&lt;lastName&gt;Knights&lt;/lastName&gt;&lt;/author&gt;&lt;author&gt;&lt;firstName&gt;Jeremy&lt;/firstName&gt;&lt;middleNames&gt;E&lt;/middleNames&gt;&lt;lastName&gt;Koenig&lt;/lastName&gt;&lt;/author&gt;&lt;author&gt;&lt;firstName&gt;Ruth&lt;/firstName&gt;&lt;middleNames&gt;E&lt;/middleNames&gt;&lt;lastName&gt;Ley&lt;/lastName&gt;&lt;/author&gt;&lt;author&gt;&lt;firstName&gt;Catherine&lt;/firstName&gt;&lt;middleNames&gt;A&lt;/middleNames&gt;&lt;lastName&gt;Lozupone&lt;/lastName&gt;&lt;/author&gt;&lt;author&gt;&lt;firstName&gt;Daniel&lt;/firstName&gt;&lt;lastName&gt;McDonald&lt;/lastName&gt;&lt;/author&gt;&lt;author&gt;&lt;firstName&gt;Brian&lt;/firstName&gt;&lt;middleNames&gt;D&lt;/middleNames&gt;&lt;lastName&gt;Muegge&lt;/lastName&gt;&lt;/author&gt;&lt;author&gt;&lt;firstName&gt;Meg&lt;/firstName&gt;&lt;lastName&gt;Pirrung&lt;/lastName&gt;&lt;/author&gt;&lt;author&gt;&lt;firstName&gt;Jens&lt;/firstName&gt;&lt;lastName&gt;Reeder&lt;/lastName&gt;&lt;/author&gt;&lt;author&gt;&lt;firstName&gt;Joel&lt;/firstName&gt;&lt;middleNames&gt;R&lt;/middleNames&gt;&lt;lastName&gt;Sevinsky&lt;/lastName&gt;&lt;/author&gt;&lt;author&gt;&lt;firstName&gt;Peter&lt;/firstName&gt;&lt;middleNames&gt;J&lt;/middleNames&gt;&lt;lastName&gt;Turnbaugh&lt;/lastName&gt;&lt;/author&gt;&lt;author&gt;&lt;firstName&gt;William&lt;/firstName&gt;&lt;middleNames&gt;A&lt;/middleNames&gt;&lt;lastName&gt;Walters&lt;/lastName&gt;&lt;/author&gt;&lt;author&gt;&lt;firstName&gt;Jeremy&lt;/firstName&gt;&lt;lastName&gt;Widmann&lt;/lastName&gt;&lt;/author&gt;&lt;author&gt;&lt;firstName&gt;Tanya&lt;/firstName&gt;&lt;lastName&gt;Yatsunenko&lt;/lastName&gt;&lt;/author&gt;&lt;author&gt;&lt;firstName&gt;Jesse&lt;/firstName&gt;&lt;lastName&gt;Zaneveld&lt;/lastName&gt;&lt;/author&gt;&lt;author&gt;&lt;firstName&gt;Rob&lt;/firstName&gt;&lt;lastName&gt;Knight&lt;/lastName&gt;&lt;/author&gt;&lt;/authors&gt;&lt;/publication&gt;&lt;/publications&gt;&lt;cites&gt;&lt;/cites&gt;&lt;/citation&gt;</w:instrText>
+        <w:instrText xml:space="preserve"> ADDIN PAPERS2_CITATIONS &lt;citation&gt;&lt;uuid&gt;10EB10D2-E846-4CA0-8D87-34A99EF261A7&lt;/uuid&gt;&lt;priority&gt;22&lt;/priority&gt;&lt;publications&gt;&lt;publication&gt;&lt;volume&gt;7&lt;/volume&gt;&lt;publication_date&gt;99201005011200000000222000&lt;/publication_date&gt;&lt;number&gt;5&lt;/number&gt;&lt;startpage&gt;335&lt;/startpage&gt;&lt;title&gt;QIIME allows analysis of high-throughput community sequencing data&lt;/title&gt;&lt;uuid&gt;7208433E-8291-4E3A-A9A3-52C133084730&lt;/uuid&gt;&lt;subtype&gt;400&lt;/subtype&gt;&lt;publisher&gt;Nature Publishing Group&lt;/publisher&gt;&lt;type&gt;400&lt;/type&gt;&lt;endpage&gt;336&lt;/endpage&gt;&lt;url&gt;http://dx.doi.org/10.1038/nmeth0510-335&lt;/url&gt;&lt;bundle&gt;&lt;publication&gt;&lt;title&gt;Nature Methods&lt;/title&gt;&lt;type&gt;-100&lt;/type&gt;&lt;subtype&gt;-100&lt;/subtype&gt;&lt;uuid&gt;48157B3C-21BF-4A9F-AB16-A513DDB0300A&lt;/uuid&gt;&lt;/publication&gt;&lt;/bundle&gt;&lt;authors&gt;&lt;author&gt;&lt;firstName&gt;J&lt;/firstName&gt;&lt;middleNames&gt;Gregory&lt;/middleNames&gt;&lt;lastName&gt;Caporaso&lt;/lastName&gt;&lt;/author&gt;&lt;author&gt;&lt;firstName&gt;Justin&lt;/firstName&gt;&lt;lastName&gt;Kuczynski&lt;/lastName&gt;&lt;/author&gt;&lt;author&gt;&lt;firstName&gt;Jesse&lt;/firstName&gt;&lt;lastName&gt;Stombaugh&lt;/lastName&gt;&lt;/author&gt;&lt;author&gt;&lt;firstName&gt;Kyle&lt;/firstName&gt;&lt;lastName&gt;Bittinger&lt;/lastName&gt;&lt;/author&gt;&lt;author&gt;&lt;firstName&gt;Frederic&lt;/firstName&gt;&lt;middleNames&gt;D&lt;/middleNames&gt;&lt;lastName&gt;Bushman&lt;/lastName&gt;&lt;/author&gt;&lt;author&gt;&lt;firstName&gt;Elizabeth&lt;/firstName&gt;&lt;middleNames&gt;K&lt;/middleNames&gt;&lt;lastName&gt;Costello&lt;/lastName&gt;&lt;/author&gt;&lt;author&gt;&lt;firstName&gt;Noah&lt;/firstName&gt;&lt;lastName&gt;Fierer&lt;/lastName&gt;&lt;/author&gt;&lt;author&gt;&lt;firstName&gt;Antonio&lt;/firstName&gt;&lt;middleNames&gt;Gonzalez&lt;/middleNames&gt;&lt;lastName&gt;Peña&lt;/lastName&gt;&lt;/author&gt;&lt;author&gt;&lt;firstName&gt;Julia&lt;/firstName&gt;&lt;middleNames&gt;K&lt;/middleNames&gt;&lt;lastName&gt;Goodrich&lt;/lastName&gt;&lt;/author&gt;&lt;author&gt;&lt;firstName&gt;Jeffrey&lt;/firstName&gt;&lt;middleNames&gt;I&lt;/middleNames&gt;&lt;lastName&gt;Gordon&lt;/lastName&gt;&lt;/author&gt;&lt;author&gt;&lt;firstName&gt;Gavin&lt;/firstName&gt;&lt;middleNames&gt;A&lt;/middleNames&gt;&lt;lastName&gt;Huttley&lt;/lastName&gt;&lt;/author&gt;&lt;author&gt;&lt;firstName&gt;Scott&lt;/firstName&gt;&lt;middleNames&gt;T&lt;/middleNames&gt;&lt;lastName&gt;Kelley&lt;/lastName&gt;&lt;/author&gt;&lt;author&gt;&lt;firstName&gt;Dan&lt;/firstName&gt;&lt;lastName&gt;Knights&lt;/lastName&gt;&lt;/author&gt;&lt;author&gt;&lt;firstName&gt;Jeremy&lt;/firstName&gt;&lt;middleNames&gt;E&lt;/middleNames&gt;&lt;lastName&gt;Koenig&lt;/lastName&gt;&lt;/author&gt;&lt;author&gt;&lt;firstName&gt;Ruth&lt;/firstName&gt;&lt;middleNames&gt;E&lt;/middleNames&gt;&lt;lastName&gt;Ley&lt;/lastName&gt;&lt;/author&gt;&lt;author&gt;&lt;firstName&gt;Catherine&lt;/firstName&gt;&lt;middleNames&gt;A&lt;/middleNames&gt;&lt;lastName&gt;Lozupone&lt;/lastName&gt;&lt;/author&gt;&lt;author&gt;&lt;firstName&gt;Daniel&lt;/firstName&gt;&lt;lastName&gt;McDonald&lt;/lastName&gt;&lt;/author&gt;&lt;author&gt;&lt;firstName&gt;Brian&lt;/firstName&gt;&lt;middleNames&gt;D&lt;/middleNames&gt;&lt;lastName&gt;Muegge&lt;/lastName&gt;&lt;/author&gt;&lt;author&gt;&lt;firstName&gt;Meg&lt;/firstName&gt;&lt;lastName&gt;Pirrung&lt;/lastName&gt;&lt;/author&gt;&lt;author&gt;&lt;firstName&gt;Jens&lt;/firstName&gt;&lt;lastName&gt;Reeder&lt;/lastName&gt;&lt;/author&gt;&lt;author&gt;&lt;firstName&gt;Joel&lt;/firstName&gt;&lt;middleNames&gt;R&lt;/middleNames&gt;&lt;lastName&gt;Sevinsky&lt;/lastName&gt;&lt;/author&gt;&lt;author&gt;&lt;firstName&gt;Peter&lt;/firstName&gt;&lt;middleNames&gt;J&lt;/middleNames&gt;&lt;lastName&gt;Turnbaugh&lt;/lastName&gt;&lt;/author&gt;&lt;author&gt;&lt;firstName&gt;William&lt;/firstName&gt;&lt;middleNames&gt;A&lt;/middleNames&gt;&lt;lastName&gt;Walters&lt;/lastName&gt;&lt;/author&gt;&lt;author&gt;&lt;firstName&gt;Jeremy&lt;/firstName&gt;&lt;lastName&gt;Widmann&lt;/lastName&gt;&lt;/author&gt;&lt;author&gt;&lt;firstName&gt;Tanya&lt;/firstName&gt;&lt;lastName&gt;Yatsunenko&lt;/lastName&gt;&lt;/author&gt;&lt;author&gt;&lt;firstName&gt;Jesse&lt;/firstName&gt;&lt;lastName&gt;Zaneveld&lt;/lastName&gt;&lt;/author&gt;&lt;author&gt;&lt;firstName&gt;Rob&lt;/firstName&gt;&lt;lastName&gt;Knight&lt;/lastName&gt;&lt;/author&gt;&lt;/authors&gt;&lt;/publication&gt;&lt;/publications&gt;&lt;cites&gt;&lt;/cites&gt;&lt;/citation&gt;</w:instrText>
       </w:r>
       <w:r>
         <w:fldChar w:fldCharType="separate"/>
@@ -2562,7 +2411,7 @@
         <w:fldChar w:fldCharType="begin"/>
       </w:r>
       <w:r>
-        <w:instrText xml:space="preserve"> ADDIN PAPERS2_CITATIONS &lt;citation&gt;&lt;uuid&gt;D35B0F0D-1AF1-4C9F-8C33-D1E762C89BD2&lt;/uuid&gt;&lt;priority&gt;23&lt;/priority&gt;&lt;publications&gt;&lt;publication&gt;&lt;volume&gt;26&lt;/volume&gt;&lt;publication_date&gt;99201009231200000000222000&lt;/publication_date&gt;&lt;number&gt;19&lt;/number&gt;&lt;doi&gt;10.1093/bioinformatics/btq461&lt;/doi&gt;&lt;startpage&gt;2460&lt;/startpage&gt;&lt;title&gt;Search and clustering orders of magnitude faster than BLAST&lt;/title&gt;&lt;uuid&gt;FCDAA3D2-911C-465C-B88E-C3B2E2ED808A&lt;/uuid&gt;&lt;subtype&gt;400&lt;/subtype&gt;&lt;endpage&gt;2461&lt;/endpage&gt;&lt;type&gt;400&lt;/type&gt;&lt;url&gt;http://bioinformatics.oxfordjournals.org/cgi/doi/10.1093/bioinformatics/btq461&lt;/url&gt;&lt;bundle&gt;&lt;publication&gt;&lt;title&gt;Bioinformatics&lt;/title&gt;&lt;type&gt;-100&lt;/type&gt;&lt;subtype&gt;-100&lt;/subtype&gt;&lt;uuid&gt;3F9E12F3-4C5B-4832-A277-1133D8C36A90&lt;/uuid&gt;&lt;/publication&gt;&lt;/bundle&gt;&lt;authors&gt;&lt;author&gt;&lt;firstName&gt;R&lt;/firstName&gt;&lt;middleNames&gt;C&lt;/middleNames&gt;&lt;lastName&gt;Edgar&lt;/lastName&gt;&lt;/author&gt;&lt;/authors&gt;&lt;/publication&gt;&lt;/publications&gt;&lt;cites&gt;&lt;/cites&gt;&lt;/citation&gt;</w:instrText>
+        <w:instrText xml:space="preserve"> ADDIN PAPERS2_CITATIONS &lt;citation&gt;&lt;uuid&gt;DA64877B-AE39-4FAA-AFB8-8CEFC144B2A5&lt;/uuid&gt;&lt;priority&gt;23&lt;/priority&gt;&lt;publications&gt;&lt;publication&gt;&lt;volume&gt;26&lt;/volume&gt;&lt;publication_date&gt;99201009231200000000222000&lt;/publication_date&gt;&lt;number&gt;19&lt;/number&gt;&lt;doi&gt;10.1093/bioinformatics/btq461&lt;/doi&gt;&lt;startpage&gt;2460&lt;/startpage&gt;&lt;title&gt;Search and clustering orders of magnitude faster than BLAST&lt;/title&gt;&lt;uuid&gt;FCDAA3D2-911C-465C-B88E-C3B2E2ED808A&lt;/uuid&gt;&lt;subtype&gt;400&lt;/subtype&gt;&lt;endpage&gt;2461&lt;/endpage&gt;&lt;type&gt;400&lt;/type&gt;&lt;url&gt;http://bioinformatics.oxfordjournals.org/cgi/doi/10.1093/bioinformatics/btq461&lt;/url&gt;&lt;bundle&gt;&lt;publication&gt;&lt;title&gt;Bioinformatics&lt;/title&gt;&lt;type&gt;-100&lt;/type&gt;&lt;subtype&gt;-100&lt;/subtype&gt;&lt;uuid&gt;3F9E12F3-4C5B-4832-A277-1133D8C36A90&lt;/uuid&gt;&lt;/publication&gt;&lt;/bundle&gt;&lt;authors&gt;&lt;author&gt;&lt;firstName&gt;R&lt;/firstName&gt;&lt;middleNames&gt;C&lt;/middleNames&gt;&lt;lastName&gt;Edgar&lt;/lastName&gt;&lt;/author&gt;&lt;/authors&gt;&lt;/publication&gt;&lt;/publications&gt;&lt;cites&gt;&lt;/cites&gt;&lt;/citation&gt;</w:instrText>
       </w:r>
       <w:r>
         <w:fldChar w:fldCharType="separate"/>
@@ -2582,19 +2431,14 @@
       <w:r>
         <w:t xml:space="preserve">dentity against the 13-5 release of the </w:t>
       </w:r>
-      <w:proofErr w:type="spellStart"/>
-      <w:r>
-        <w:t>Greengenes</w:t>
-      </w:r>
-      <w:proofErr w:type="spellEnd"/>
-      <w:r>
-        <w:t xml:space="preserve"> database </w:t>
+      <w:r>
+        <w:t xml:space="preserve">Greengenes database </w:t>
       </w:r>
       <w:r>
         <w:fldChar w:fldCharType="begin"/>
       </w:r>
       <w:r>
-        <w:instrText xml:space="preserve"> ADDIN PAPERS2_CITATIONS &lt;citation&gt;&lt;uuid&gt;A6DD50F1-285D-4D3F-AFE9-DF4681248D58&lt;/uuid&gt;&lt;priority&gt;24&lt;/priority&gt;&lt;publications&gt;&lt;publication&gt;&lt;volume&gt;72&lt;/volume&gt;&lt;publication_date&gt;99200607041200000000222000&lt;/publication_date&gt;&lt;number&gt;7&lt;/number&gt;&lt;startpage&gt;5069&lt;/startpage&gt;&lt;title&gt;Greengenes, a Chimera-Checked 16S rRNA Gene Database and Workbench Compatible with ARB&lt;/title&gt;&lt;uuid&gt;D4705A73-0202-4D4C-8F9A-9E7492633E2B&lt;/uuid&gt;&lt;subtype&gt;400&lt;/subtype&gt;&lt;endpage&gt;5072&lt;/endpage&gt;&lt;type&gt;400&lt;/type&gt;&lt;url&gt;http://aem.asm.org/cgi/doi/10.1128/AEM.03006-05&lt;/url&gt;&lt;bundle&gt;&lt;publication&gt;&lt;title&gt;Applied and Environmental Microbiology&lt;/title&gt;&lt;type&gt;-100&lt;/type&gt;&lt;subtype&gt;-100&lt;/subtype&gt;&lt;uuid&gt;B0EFAC49-1753-4C84-9FC0-E58F9A9BEDD2&lt;/uuid&gt;&lt;/publication&gt;&lt;/bundle&gt;&lt;authors&gt;&lt;author&gt;&lt;firstName&gt;T&lt;/firstName&gt;&lt;middleNames&gt;Z&lt;/middleNames&gt;&lt;lastName&gt;DeSantis&lt;/lastName&gt;&lt;/author&gt;&lt;author&gt;&lt;firstName&gt;P&lt;/firstName&gt;&lt;lastName&gt;Hugenholtz&lt;/lastName&gt;&lt;/author&gt;&lt;author&gt;&lt;firstName&gt;N&lt;/firstName&gt;&lt;lastName&gt;Larsen&lt;/lastName&gt;&lt;/author&gt;&lt;author&gt;&lt;firstName&gt;M&lt;/firstName&gt;&lt;lastName&gt;Rojas&lt;/lastName&gt;&lt;/author&gt;&lt;author&gt;&lt;firstName&gt;E&lt;/firstName&gt;&lt;middleNames&gt;L&lt;/middleNames&gt;&lt;lastName&gt;Brodie&lt;/lastName&gt;&lt;/author&gt;&lt;author&gt;&lt;firstName&gt;K&lt;/firstName&gt;&lt;lastName&gt;Keller&lt;/lastName&gt;&lt;/author&gt;&lt;author&gt;&lt;firstName&gt;T&lt;/firstName&gt;&lt;lastName&gt;Huber&lt;/lastName&gt;&lt;/author&gt;&lt;author&gt;&lt;firstName&gt;D&lt;/firstName&gt;&lt;lastName&gt;Dalevi&lt;/lastName&gt;&lt;/author&gt;&lt;author&gt;&lt;firstName&gt;P&lt;/firstName&gt;&lt;lastName&gt;Hu&lt;/lastName&gt;&lt;/author&gt;&lt;author&gt;&lt;firstName&gt;G&lt;/firstName&gt;&lt;middleNames&gt;L&lt;/middleNames&gt;&lt;lastName&gt;Andersen&lt;/lastName&gt;&lt;/author&gt;&lt;/authors&gt;&lt;/publication&gt;&lt;/publications&gt;&lt;cites&gt;&lt;/cites&gt;&lt;/citation&gt;</w:instrText>
+        <w:instrText xml:space="preserve"> ADDIN PAPERS2_CITATIONS &lt;citation&gt;&lt;uuid&gt;482375EA-B8A0-45DE-AE04-DAE843DD22FE&lt;/uuid&gt;&lt;priority&gt;24&lt;/priority&gt;&lt;publications&gt;&lt;publication&gt;&lt;volume&gt;72&lt;/volume&gt;&lt;publication_date&gt;99200607041200000000222000&lt;/publication_date&gt;&lt;number&gt;7&lt;/number&gt;&lt;startpage&gt;5069&lt;/startpage&gt;&lt;title&gt;Greengenes, a Chimera-Checked 16S rRNA Gene Database and Workbench Compatible with ARB&lt;/title&gt;&lt;uuid&gt;D4705A73-0202-4D4C-8F9A-9E7492633E2B&lt;/uuid&gt;&lt;subtype&gt;400&lt;/subtype&gt;&lt;endpage&gt;5072&lt;/endpage&gt;&lt;type&gt;400&lt;/type&gt;&lt;url&gt;http://aem.asm.org/cgi/doi/10.1128/AEM.03006-05&lt;/url&gt;&lt;bundle&gt;&lt;publication&gt;&lt;title&gt;Applied and Environmental Microbiology&lt;/title&gt;&lt;type&gt;-100&lt;/type&gt;&lt;subtype&gt;-100&lt;/subtype&gt;&lt;uuid&gt;B0EFAC49-1753-4C84-9FC0-E58F9A9BEDD2&lt;/uuid&gt;&lt;/publication&gt;&lt;/bundle&gt;&lt;authors&gt;&lt;author&gt;&lt;firstName&gt;T&lt;/firstName&gt;&lt;middleNames&gt;Z&lt;/middleNames&gt;&lt;lastName&gt;DeSantis&lt;/lastName&gt;&lt;/author&gt;&lt;author&gt;&lt;firstName&gt;P&lt;/firstName&gt;&lt;lastName&gt;Hugenholtz&lt;/lastName&gt;&lt;/author&gt;&lt;author&gt;&lt;firstName&gt;N&lt;/firstName&gt;&lt;lastName&gt;Larsen&lt;/lastName&gt;&lt;/author&gt;&lt;author&gt;&lt;firstName&gt;M&lt;/firstName&gt;&lt;lastName&gt;Rojas&lt;/lastName&gt;&lt;/author&gt;&lt;author&gt;&lt;firstName&gt;E&lt;/firstName&gt;&lt;middleNames&gt;L&lt;/middleNames&gt;&lt;lastName&gt;Brodie&lt;/lastName&gt;&lt;/author&gt;&lt;author&gt;&lt;firstName&gt;K&lt;/firstName&gt;&lt;lastName&gt;Keller&lt;/lastName&gt;&lt;/author&gt;&lt;author&gt;&lt;firstName&gt;T&lt;/firstName&gt;&lt;lastName&gt;Huber&lt;/lastName&gt;&lt;/author&gt;&lt;author&gt;&lt;firstName&gt;D&lt;/firstName&gt;&lt;lastName&gt;Dalevi&lt;/lastName&gt;&lt;/author&gt;&lt;author&gt;&lt;firstName&gt;P&lt;/firstName&gt;&lt;lastName&gt;Hu&lt;/lastName&gt;&lt;/author&gt;&lt;author&gt;&lt;firstName&gt;G&lt;/firstName&gt;&lt;middleNames&gt;L&lt;/middleNames&gt;&lt;lastName&gt;Andersen&lt;/lastName&gt;&lt;/author&gt;&lt;/authors&gt;&lt;/publication&gt;&lt;/publications&gt;&lt;cites&gt;&lt;/cites&gt;&lt;/citation&gt;</w:instrText>
       </w:r>
       <w:r>
         <w:fldChar w:fldCharType="separate"/>
@@ -2603,21 +2447,7 @@
         <w:rPr>
           <w:rFonts w:cs="Times New Roman"/>
         </w:rPr>
-        <w:t>(</w:t>
-      </w:r>
-      <w:proofErr w:type="spellStart"/>
-      <w:r>
-        <w:rPr>
-          <w:rFonts w:cs="Times New Roman"/>
-        </w:rPr>
-        <w:t>DeSantis</w:t>
-      </w:r>
-      <w:proofErr w:type="spellEnd"/>
-      <w:r>
-        <w:rPr>
-          <w:rFonts w:cs="Times New Roman"/>
-        </w:rPr>
-        <w:t xml:space="preserve"> et al. 2006)</w:t>
+        <w:t>(DeSantis et al. 2006)</w:t>
       </w:r>
       <w:r>
         <w:fldChar w:fldCharType="end"/>
@@ -2674,7 +2504,7 @@
         <w:fldChar w:fldCharType="begin"/>
       </w:r>
       <w:r>
-        <w:instrText xml:space="preserve"> ADDIN PAPERS2_CITATIONS &lt;citation&gt;&lt;uuid&gt;112B05C8-F633-4437-875A-BA80CFA0F3E8&lt;/uuid&gt;&lt;priority&gt;25&lt;/priority&gt;&lt;publications&gt;&lt;publication&gt;&lt;volume&gt;7&lt;/volume&gt;&lt;publication_date&gt;99201005011200000000222000&lt;/publication_date&gt;&lt;number&gt;5&lt;/number&gt;&lt;startpage&gt;335&lt;/startpage&gt;&lt;title&gt;QIIME allows analysis of high-throughput community sequencing data&lt;/title&gt;&lt;uuid&gt;7208433E-8291-4E3A-A9A3-52C133084730&lt;/uuid&gt;&lt;subtype&gt;400&lt;/subtype&gt;&lt;publisher&gt;Nature Publishing Group&lt;/publisher&gt;&lt;type&gt;400&lt;/type&gt;&lt;endpage&gt;336&lt;/endpage&gt;&lt;url&gt;http://dx.doi.org/10.1038/nmeth0510-335&lt;/url&gt;&lt;bundle&gt;&lt;publication&gt;&lt;title&gt;Nature Methods&lt;/title&gt;&lt;type&gt;-100&lt;/type&gt;&lt;subtype&gt;-100&lt;/subtype&gt;&lt;uuid&gt;48157B3C-21BF-4A9F-AB16-A513DDB0300A&lt;/uuid&gt;&lt;/publication&gt;&lt;/bundle&gt;&lt;authors&gt;&lt;author&gt;&lt;firstName&gt;J&lt;/firstName&gt;&lt;middleNames&gt;Gregory&lt;/middleNames&gt;&lt;lastName&gt;Caporaso&lt;/lastName&gt;&lt;/author&gt;&lt;author&gt;&lt;firstName&gt;Justin&lt;/firstName&gt;&lt;lastName&gt;Kuczynski&lt;/lastName&gt;&lt;/author&gt;&lt;author&gt;&lt;firstName&gt;Jesse&lt;/firstName&gt;&lt;lastName&gt;Stombaugh&lt;/lastName&gt;&lt;/author&gt;&lt;author&gt;&lt;firstName&gt;Kyle&lt;/firstName&gt;&lt;lastName&gt;Bittinger&lt;/lastName&gt;&lt;/author&gt;&lt;author&gt;&lt;firstName&gt;Frederic&lt;/firstName&gt;&lt;middleNames&gt;D&lt;/middleNames&gt;&lt;lastName&gt;Bushman&lt;/lastName&gt;&lt;/author&gt;&lt;author&gt;&lt;firstName&gt;Elizabeth&lt;/firstName&gt;&lt;middleNames&gt;K&lt;/middleNames&gt;&lt;lastName&gt;Costello&lt;/lastName&gt;&lt;/author&gt;&lt;author&gt;&lt;firstName&gt;Noah&lt;/firstName&gt;&lt;lastName&gt;Fierer&lt;/lastName&gt;&lt;/author&gt;&lt;author&gt;&lt;firstName&gt;Antonio&lt;/firstName&gt;&lt;middleNames&gt;Gonzalez&lt;/middleNames&gt;&lt;lastName&gt;Peña&lt;/lastName&gt;&lt;/author&gt;&lt;author&gt;&lt;firstName&gt;Julia&lt;/firstName&gt;&lt;middleNames&gt;K&lt;/middleNames&gt;&lt;lastName&gt;Goodrich&lt;/lastName&gt;&lt;/author&gt;&lt;author&gt;&lt;firstName&gt;Jeffrey&lt;/firstName&gt;&lt;middleNames&gt;I&lt;/middleNames&gt;&lt;lastName&gt;Gordon&lt;/lastName&gt;&lt;/author&gt;&lt;author&gt;&lt;firstName&gt;Gavin&lt;/firstName&gt;&lt;middleNames&gt;A&lt;/middleNames&gt;&lt;lastName&gt;Huttley&lt;/lastName&gt;&lt;/author&gt;&lt;author&gt;&lt;firstName&gt;Scott&lt;/firstName&gt;&lt;middleNames&gt;T&lt;/middleNames&gt;&lt;lastName&gt;Kelley&lt;/lastName&gt;&lt;/author&gt;&lt;author&gt;&lt;firstName&gt;Dan&lt;/firstName&gt;&lt;lastName&gt;Knights&lt;/lastName&gt;&lt;/author&gt;&lt;author&gt;&lt;firstName&gt;Jeremy&lt;/firstName&gt;&lt;middleNames&gt;E&lt;/middleNames&gt;&lt;lastName&gt;Koenig&lt;/lastName&gt;&lt;/author&gt;&lt;author&gt;&lt;firstName&gt;Ruth&lt;/firstName&gt;&lt;middleNames&gt;E&lt;/middleNames&gt;&lt;lastName&gt;Ley&lt;/lastName&gt;&lt;/author&gt;&lt;author&gt;&lt;firstName&gt;Catherine&lt;/firstName&gt;&lt;middleNames&gt;A&lt;/middleNames&gt;&lt;lastName&gt;Lozupone&lt;/lastName&gt;&lt;/author&gt;&lt;author&gt;&lt;firstName&gt;Daniel&lt;/firstName&gt;&lt;lastName&gt;McDonald&lt;/lastName&gt;&lt;/author&gt;&lt;author&gt;&lt;firstName&gt;Brian&lt;/firstName&gt;&lt;middleNames&gt;D&lt;/middleNames&gt;&lt;lastName&gt;Muegge&lt;/lastName&gt;&lt;/author&gt;&lt;author&gt;&lt;firstName&gt;Meg&lt;/firstName&gt;&lt;lastName&gt;Pirrung&lt;/lastName&gt;&lt;/author&gt;&lt;author&gt;&lt;firstName&gt;Jens&lt;/firstName&gt;&lt;lastName&gt;Reeder&lt;/lastName&gt;&lt;/author&gt;&lt;author&gt;&lt;firstName&gt;Joel&lt;/firstName&gt;&lt;middleNames&gt;R&lt;/middleNames&gt;&lt;lastName&gt;Sevinsky&lt;/lastName&gt;&lt;/author&gt;&lt;author&gt;&lt;firstName&gt;Peter&lt;/firstName&gt;&lt;middleNames&gt;J&lt;/middleNames&gt;&lt;lastName&gt;Turnbaugh&lt;/lastName&gt;&lt;/author&gt;&lt;author&gt;&lt;firstName&gt;William&lt;/firstName&gt;&lt;middleNames&gt;A&lt;/middleNames&gt;&lt;lastName&gt;Walters&lt;/lastName&gt;&lt;/author&gt;&lt;author&gt;&lt;firstName&gt;Jeremy&lt;/firstName&gt;&lt;lastName&gt;Widmann&lt;/lastName&gt;&lt;/author&gt;&lt;author&gt;&lt;firstName&gt;Tanya&lt;/firstName&gt;&lt;lastName&gt;Yatsunenko&lt;/lastName&gt;&lt;/author&gt;&lt;author&gt;&lt;firstName&gt;Jesse&lt;/firstName&gt;&lt;lastName&gt;Zaneveld&lt;/lastName&gt;&lt;/author&gt;&lt;author&gt;&lt;firstName&gt;Rob&lt;/firstName&gt;&lt;lastName&gt;Knight&lt;/lastName&gt;&lt;/author&gt;&lt;/authors&gt;&lt;/publication&gt;&lt;/publications&gt;&lt;cites&gt;&lt;/cites&gt;&lt;/citation&gt;</w:instrText>
+        <w:instrText xml:space="preserve"> ADDIN PAPERS2_CITATIONS &lt;citation&gt;&lt;uuid&gt;B31496AA-CF63-4BD8-A709-FDAC38E3F14F&lt;/uuid&gt;&lt;priority&gt;25&lt;/priority&gt;&lt;publications&gt;&lt;publication&gt;&lt;volume&gt;7&lt;/volume&gt;&lt;publication_date&gt;99201005011200000000222000&lt;/publication_date&gt;&lt;number&gt;5&lt;/number&gt;&lt;startpage&gt;335&lt;/startpage&gt;&lt;title&gt;QIIME allows analysis of high-throughput community sequencing data&lt;/title&gt;&lt;uuid&gt;7208433E-8291-4E3A-A9A3-52C133084730&lt;/uuid&gt;&lt;subtype&gt;400&lt;/subtype&gt;&lt;publisher&gt;Nature Publishing Group&lt;/publisher&gt;&lt;type&gt;400&lt;/type&gt;&lt;endpage&gt;336&lt;/endpage&gt;&lt;url&gt;http://dx.doi.org/10.1038/nmeth0510-335&lt;/url&gt;&lt;bundle&gt;&lt;publication&gt;&lt;title&gt;Nature Methods&lt;/title&gt;&lt;type&gt;-100&lt;/type&gt;&lt;subtype&gt;-100&lt;/subtype&gt;&lt;uuid&gt;48157B3C-21BF-4A9F-AB16-A513DDB0300A&lt;/uuid&gt;&lt;/publication&gt;&lt;/bundle&gt;&lt;authors&gt;&lt;author&gt;&lt;firstName&gt;J&lt;/firstName&gt;&lt;middleNames&gt;Gregory&lt;/middleNames&gt;&lt;lastName&gt;Caporaso&lt;/lastName&gt;&lt;/author&gt;&lt;author&gt;&lt;firstName&gt;Justin&lt;/firstName&gt;&lt;lastName&gt;Kuczynski&lt;/lastName&gt;&lt;/author&gt;&lt;author&gt;&lt;firstName&gt;Jesse&lt;/firstName&gt;&lt;lastName&gt;Stombaugh&lt;/lastName&gt;&lt;/author&gt;&lt;author&gt;&lt;firstName&gt;Kyle&lt;/firstName&gt;&lt;lastName&gt;Bittinger&lt;/lastName&gt;&lt;/author&gt;&lt;author&gt;&lt;firstName&gt;Frederic&lt;/firstName&gt;&lt;middleNames&gt;D&lt;/middleNames&gt;&lt;lastName&gt;Bushman&lt;/lastName&gt;&lt;/author&gt;&lt;author&gt;&lt;firstName&gt;Elizabeth&lt;/firstName&gt;&lt;middleNames&gt;K&lt;/middleNames&gt;&lt;lastName&gt;Costello&lt;/lastName&gt;&lt;/author&gt;&lt;author&gt;&lt;firstName&gt;Noah&lt;/firstName&gt;&lt;lastName&gt;Fierer&lt;/lastName&gt;&lt;/author&gt;&lt;author&gt;&lt;firstName&gt;Antonio&lt;/firstName&gt;&lt;middleNames&gt;Gonzalez&lt;/middleNames&gt;&lt;lastName&gt;Peña&lt;/lastName&gt;&lt;/author&gt;&lt;author&gt;&lt;firstName&gt;Julia&lt;/firstName&gt;&lt;middleNames&gt;K&lt;/middleNames&gt;&lt;lastName&gt;Goodrich&lt;/lastName&gt;&lt;/author&gt;&lt;author&gt;&lt;firstName&gt;Jeffrey&lt;/firstName&gt;&lt;middleNames&gt;I&lt;/middleNames&gt;&lt;lastName&gt;Gordon&lt;/lastName&gt;&lt;/author&gt;&lt;author&gt;&lt;firstName&gt;Gavin&lt;/firstName&gt;&lt;middleNames&gt;A&lt;/middleNames&gt;&lt;lastName&gt;Huttley&lt;/lastName&gt;&lt;/author&gt;&lt;author&gt;&lt;firstName&gt;Scott&lt;/firstName&gt;&lt;middleNames&gt;T&lt;/middleNames&gt;&lt;lastName&gt;Kelley&lt;/lastName&gt;&lt;/author&gt;&lt;author&gt;&lt;firstName&gt;Dan&lt;/firstName&gt;&lt;lastName&gt;Knights&lt;/lastName&gt;&lt;/author&gt;&lt;author&gt;&lt;firstName&gt;Jeremy&lt;/firstName&gt;&lt;middleNames&gt;E&lt;/middleNames&gt;&lt;lastName&gt;Koenig&lt;/lastName&gt;&lt;/author&gt;&lt;author&gt;&lt;firstName&gt;Ruth&lt;/firstName&gt;&lt;middleNames&gt;E&lt;/middleNames&gt;&lt;lastName&gt;Ley&lt;/lastName&gt;&lt;/author&gt;&lt;author&gt;&lt;firstName&gt;Catherine&lt;/firstName&gt;&lt;middleNames&gt;A&lt;/middleNames&gt;&lt;lastName&gt;Lozupone&lt;/lastName&gt;&lt;/author&gt;&lt;author&gt;&lt;firstName&gt;Daniel&lt;/firstName&gt;&lt;lastName&gt;McDonald&lt;/lastName&gt;&lt;/author&gt;&lt;author&gt;&lt;firstName&gt;Brian&lt;/firstName&gt;&lt;middleNames&gt;D&lt;/middleNames&gt;&lt;lastName&gt;Muegge&lt;/lastName&gt;&lt;/author&gt;&lt;author&gt;&lt;firstName&gt;Meg&lt;/firstName&gt;&lt;lastName&gt;Pirrung&lt;/lastName&gt;&lt;/author&gt;&lt;author&gt;&lt;firstName&gt;Jens&lt;/firstName&gt;&lt;lastName&gt;Reeder&lt;/lastName&gt;&lt;/author&gt;&lt;author&gt;&lt;firstName&gt;Joel&lt;/firstName&gt;&lt;middleNames&gt;R&lt;/middleNames&gt;&lt;lastName&gt;Sevinsky&lt;/lastName&gt;&lt;/author&gt;&lt;author&gt;&lt;firstName&gt;Peter&lt;/firstName&gt;&lt;middleNames&gt;J&lt;/middleNames&gt;&lt;lastName&gt;Turnbaugh&lt;/lastName&gt;&lt;/author&gt;&lt;author&gt;&lt;firstName&gt;William&lt;/firstName&gt;&lt;middleNames&gt;A&lt;/middleNames&gt;&lt;lastName&gt;Walters&lt;/lastName&gt;&lt;/author&gt;&lt;author&gt;&lt;firstName&gt;Jeremy&lt;/firstName&gt;&lt;lastName&gt;Widmann&lt;/lastName&gt;&lt;/author&gt;&lt;author&gt;&lt;firstName&gt;Tanya&lt;/firstName&gt;&lt;lastName&gt;Yatsunenko&lt;/lastName&gt;&lt;/author&gt;&lt;author&gt;&lt;firstName&gt;Jesse&lt;/firstName&gt;&lt;lastName&gt;Zaneveld&lt;/lastName&gt;&lt;/author&gt;&lt;author&gt;&lt;firstName&gt;Rob&lt;/firstName&gt;&lt;lastName&gt;Knight&lt;/lastName&gt;&lt;/author&gt;&lt;/authors&gt;&lt;/publication&gt;&lt;/publications&gt;&lt;cites&gt;&lt;/cites&gt;&lt;/citation&gt;</w:instrText>
       </w:r>
       <w:r>
         <w:fldChar w:fldCharType="separate"/>
@@ -2692,7 +2522,7 @@
         <w:fldChar w:fldCharType="begin"/>
       </w:r>
       <w:r>
-        <w:instrText xml:space="preserve"> ADDIN PAPERS2_CITATIONS &lt;citation&gt;&lt;uuid&gt;4B8B1E7E-D34C-418C-BB3E-D43068D00212&lt;/uuid&gt;&lt;priority&gt;26&lt;/priority&gt;&lt;publications&gt;&lt;publication&gt;&lt;publication_date&gt;99198400001200000000200000&lt;/publication_date&gt;&lt;startpage&gt;265&lt;/startpage&gt;&lt;title&gt;Nonparametric estimation of the number of classes in a population&lt;/title&gt;&lt;uuid&gt;ACFF9477-8A91-405F-86DC-4C4600E27754&lt;/uuid&gt;&lt;subtype&gt;400&lt;/subtype&gt;&lt;publisher&gt;JSTOR&lt;/publisher&gt;&lt;type&gt;400&lt;/type&gt;&lt;endpage&gt;270&lt;/endpage&gt;&lt;url&gt;http://www.jstor.org/stable/10.2307/4615964&lt;/url&gt;&lt;bundle&gt;&lt;publication&gt;&lt;title&gt;Scandinavian Journal of statistics&lt;/title&gt;&lt;type&gt;-100&lt;/type&gt;&lt;subtype&gt;-100&lt;/subtype&gt;&lt;uuid&gt;AEEA7CB7-898F-476D-B461-F0D463D83544&lt;/uuid&gt;&lt;/publication&gt;&lt;/bundle&gt;&lt;authors&gt;&lt;author&gt;&lt;firstName&gt;Anne&lt;/firstName&gt;&lt;lastName&gt;Chao&lt;/lastName&gt;&lt;/author&gt;&lt;/authors&gt;&lt;/publication&gt;&lt;/publications&gt;&lt;cites&gt;&lt;/cites&gt;&lt;/citation&gt;</w:instrText>
+        <w:instrText xml:space="preserve"> ADDIN PAPERS2_CITATIONS &lt;citation&gt;&lt;uuid&gt;94793556-345F-4CE6-A429-88AA73884EF2&lt;/uuid&gt;&lt;priority&gt;26&lt;/priority&gt;&lt;publications&gt;&lt;publication&gt;&lt;publication_date&gt;99198400001200000000200000&lt;/publication_date&gt;&lt;startpage&gt;265&lt;/startpage&gt;&lt;title&gt;Nonparametric estimation of the number of classes in a population&lt;/title&gt;&lt;uuid&gt;ACFF9477-8A91-405F-86DC-4C4600E27754&lt;/uuid&gt;&lt;subtype&gt;400&lt;/subtype&gt;&lt;publisher&gt;JSTOR&lt;/publisher&gt;&lt;type&gt;400&lt;/type&gt;&lt;endpage&gt;270&lt;/endpage&gt;&lt;url&gt;http://www.jstor.org/stable/10.2307/4615964&lt;/url&gt;&lt;bundle&gt;&lt;publication&gt;&lt;title&gt;Scandinavian Journal of statistics&lt;/title&gt;&lt;type&gt;-100&lt;/type&gt;&lt;subtype&gt;-100&lt;/subtype&gt;&lt;uuid&gt;AEEA7CB7-898F-476D-B461-F0D463D83544&lt;/uuid&gt;&lt;/publication&gt;&lt;/bundle&gt;&lt;authors&gt;&lt;author&gt;&lt;firstName&gt;Anne&lt;/firstName&gt;&lt;lastName&gt;Chao&lt;/lastName&gt;&lt;/author&gt;&lt;/authors&gt;&lt;/publication&gt;&lt;/publications&gt;&lt;cites&gt;&lt;/cites&gt;&lt;/citation&gt;</w:instrText>
       </w:r>
       <w:r>
         <w:fldChar w:fldCharType="separate"/>
@@ -2710,7 +2540,7 @@
         <w:fldChar w:fldCharType="begin"/>
       </w:r>
       <w:r>
-        <w:instrText xml:space="preserve"> ADDIN PAPERS2_CITATIONS &lt;citation&gt;&lt;uuid&gt;1ABD751C-3A3F-4AD6-AEA5-2CD3C4068A26&lt;/uuid&gt;&lt;priority&gt;1&lt;/priority&gt;&lt;publications&gt;&lt;publication&gt;&lt;volume&gt;61&lt;/volume&gt;&lt;publication_date&gt;99199200001200000000200000&lt;/publication_date&gt;&lt;number&gt;1&lt;/number&gt;&lt;startpage&gt;1&lt;/startpage&gt;&lt;title&gt;Conservation evaluation and phylogenetic diversity&lt;/title&gt;&lt;uuid&gt;15039FE6-3A2C-42C6-9827-71740D073207&lt;/uuid&gt;&lt;subtype&gt;400&lt;/subtype&gt;&lt;publisher&gt;Elsevier&lt;/publisher&gt;&lt;type&gt;400&lt;/type&gt;&lt;endpage&gt;10&lt;/endpage&gt;&lt;url&gt;http://www.sciencedirect.com/science/article/pii/0006320792912013&lt;/url&gt;&lt;bundle&gt;&lt;publication&gt;&lt;title&gt;Biological Conservation&lt;/title&gt;&lt;type&gt;-100&lt;/type&gt;&lt;subtype&gt;-100&lt;/subtype&gt;&lt;uuid&gt;063A8FE9-9ED6-4457-9F6C-CA139263C7FC&lt;/uuid&gt;&lt;/publication&gt;&lt;/bundle&gt;&lt;authors&gt;&lt;author&gt;&lt;firstName&gt;Daniel&lt;/firstName&gt;&lt;middleNames&gt;P&lt;/middleNames&gt;&lt;lastName&gt;Faith&lt;/lastName&gt;&lt;/author&gt;&lt;/authors&gt;&lt;/publication&gt;&lt;/publications&gt;&lt;cites&gt;&lt;cite&gt;&lt;suppress&gt;A&lt;/suppress&gt;&lt;/cite&gt;&lt;/cites&gt;&lt;/citation&gt;</w:instrText>
+        <w:instrText xml:space="preserve"> ADDIN PAPERS2_CITATIONS &lt;citation&gt;&lt;uuid&gt;8EFF04E7-45B5-406D-B0C0-E08E36B23CFB&lt;/uuid&gt;&lt;priority&gt;1&lt;/priority&gt;&lt;publications&gt;&lt;publication&gt;&lt;volume&gt;61&lt;/volume&gt;&lt;publication_date&gt;99199200001200000000200000&lt;/publication_date&gt;&lt;number&gt;1&lt;/number&gt;&lt;startpage&gt;1&lt;/startpage&gt;&lt;title&gt;Conservation evaluation and phylogenetic diversity&lt;/title&gt;&lt;uuid&gt;15039FE6-3A2C-42C6-9827-71740D073207&lt;/uuid&gt;&lt;subtype&gt;400&lt;/subtype&gt;&lt;publisher&gt;Elsevier&lt;/publisher&gt;&lt;type&gt;400&lt;/type&gt;&lt;endpage&gt;10&lt;/endpage&gt;&lt;url&gt;http://www.sciencedirect.com/science/article/pii/0006320792912013&lt;/url&gt;&lt;bundle&gt;&lt;publication&gt;&lt;title&gt;Biological Conservation&lt;/title&gt;&lt;type&gt;-100&lt;/type&gt;&lt;subtype&gt;-100&lt;/subtype&gt;&lt;uuid&gt;063A8FE9-9ED6-4457-9F6C-CA139263C7FC&lt;/uuid&gt;&lt;/publication&gt;&lt;/bundle&gt;&lt;authors&gt;&lt;author&gt;&lt;firstName&gt;Daniel&lt;/firstName&gt;&lt;middleNames&gt;P&lt;/middleNames&gt;&lt;lastName&gt;Faith&lt;/lastName&gt;&lt;/author&gt;&lt;/authors&gt;&lt;/publication&gt;&lt;/publications&gt;&lt;cites&gt;&lt;cite&gt;&lt;suppress&gt;A&lt;/suppress&gt;&lt;/cite&gt;&lt;/cites&gt;&lt;/citation&gt;</w:instrText>
       </w:r>
       <w:r>
         <w:fldChar w:fldCharType="separate"/>
@@ -2743,15 +2573,7 @@
         <w:t xml:space="preserve">xonomic </w:t>
       </w:r>
       <w:r>
-        <w:t xml:space="preserve">and </w:t>
-      </w:r>
-      <w:proofErr w:type="spellStart"/>
-      <w:r>
-        <w:t>phylogenetic</w:t>
-      </w:r>
-      <w:proofErr w:type="spellEnd"/>
-      <w:r>
-        <w:t xml:space="preserve"> </w:t>
+        <w:t xml:space="preserve">and phylogenetic </w:t>
       </w:r>
       <w:r>
         <w:t xml:space="preserve">community similarity matrices. We used the Bray-Curtis distance index to construct a taxonomic similarity matrix and </w:t>
@@ -2760,21 +2582,13 @@
         <w:t xml:space="preserve">the </w:t>
       </w:r>
       <w:r>
-        <w:t xml:space="preserve">weighted </w:t>
-      </w:r>
-      <w:proofErr w:type="spellStart"/>
-      <w:r>
-        <w:t>UniFrac</w:t>
-      </w:r>
-      <w:proofErr w:type="spellEnd"/>
-      <w:r>
-        <w:t xml:space="preserve"> distance metric </w:t>
+        <w:t xml:space="preserve">weighted UniFrac distance metric </w:t>
       </w:r>
       <w:r>
         <w:fldChar w:fldCharType="begin"/>
       </w:r>
       <w:r>
-        <w:instrText xml:space="preserve"> ADDIN PAPERS2_CITATIONS &lt;citation&gt;&lt;uuid&gt;F75B4EE8-11D9-4929-8CA9-63A68C64C543&lt;/uuid&gt;&lt;priority&gt;28&lt;/priority&gt;&lt;publications&gt;&lt;publication&gt;&lt;volume&gt;71&lt;/volume&gt;&lt;publication_date&gt;99200512061200000000222000&lt;/publication_date&gt;&lt;number&gt;12&lt;/number&gt;&lt;doi&gt;10.1128/AEM.71.12.8228-8235.2005&lt;/doi&gt;&lt;startpage&gt;8228&lt;/startpage&gt;&lt;title&gt;UniFrac: a New Phylogenetic Method for Comparing Microbial Communities&lt;/title&gt;&lt;uuid&gt;AA49DD74-D139-438F-B817-CC5153AD0919&lt;/uuid&gt;&lt;subtype&gt;400&lt;/subtype&gt;&lt;endpage&gt;8235&lt;/endpage&gt;&lt;type&gt;400&lt;/type&gt;&lt;url&gt;http://aem.asm.org/cgi/doi/10.1128/AEM.71.12.8228-8235.2005&lt;/url&gt;&lt;bundle&gt;&lt;publication&gt;&lt;title&gt;Applied and Environmental Microbiology&lt;/title&gt;&lt;type&gt;-100&lt;/type&gt;&lt;subtype&gt;-100&lt;/subtype&gt;&lt;uuid&gt;B0EFAC49-1753-4C84-9FC0-E58F9A9BEDD2&lt;/uuid&gt;&lt;/publication&gt;&lt;/bundle&gt;&lt;authors&gt;&lt;author&gt;&lt;firstName&gt;C&lt;/firstName&gt;&lt;lastName&gt;Lozupone&lt;/lastName&gt;&lt;/author&gt;&lt;author&gt;&lt;firstName&gt;R&lt;/firstName&gt;&lt;lastName&gt;Knight&lt;/lastName&gt;&lt;/author&gt;&lt;/authors&gt;&lt;/publication&gt;&lt;/publications&gt;&lt;cites&gt;&lt;/cites&gt;&lt;/citation&gt;</w:instrText>
+        <w:instrText xml:space="preserve"> ADDIN PAPERS2_CITATIONS &lt;citation&gt;&lt;uuid&gt;14AC145E-729D-4D70-B395-4DCA26C55CC3&lt;/uuid&gt;&lt;priority&gt;28&lt;/priority&gt;&lt;publications&gt;&lt;publication&gt;&lt;volume&gt;71&lt;/volume&gt;&lt;publication_date&gt;99200512061200000000222000&lt;/publication_date&gt;&lt;number&gt;12&lt;/number&gt;&lt;doi&gt;10.1128/AEM.71.12.8228-8235.2005&lt;/doi&gt;&lt;startpage&gt;8228&lt;/startpage&gt;&lt;title&gt;UniFrac: a New Phylogenetic Method for Comparing Microbial Communities&lt;/title&gt;&lt;uuid&gt;AA49DD74-D139-438F-B817-CC5153AD0919&lt;/uuid&gt;&lt;subtype&gt;400&lt;/subtype&gt;&lt;endpage&gt;8235&lt;/endpage&gt;&lt;type&gt;400&lt;/type&gt;&lt;url&gt;http://aem.asm.org/cgi/doi/10.1128/AEM.71.12.8228-8235.2005&lt;/url&gt;&lt;bundle&gt;&lt;publication&gt;&lt;title&gt;Applied and Environmental Microbiology&lt;/title&gt;&lt;type&gt;-100&lt;/type&gt;&lt;subtype&gt;-100&lt;/subtype&gt;&lt;uuid&gt;B0EFAC49-1753-4C84-9FC0-E58F9A9BEDD2&lt;/uuid&gt;&lt;/publication&gt;&lt;/bundle&gt;&lt;authors&gt;&lt;author&gt;&lt;firstName&gt;C&lt;/firstName&gt;&lt;lastName&gt;Lozupone&lt;/lastName&gt;&lt;/author&gt;&lt;author&gt;&lt;firstName&gt;R&lt;/firstName&gt;&lt;lastName&gt;Knight&lt;/lastName&gt;&lt;/author&gt;&lt;/authors&gt;&lt;/publication&gt;&lt;/publications&gt;&lt;cites&gt;&lt;/cites&gt;&lt;/citation&gt;</w:instrText>
       </w:r>
       <w:r>
         <w:fldChar w:fldCharType="separate"/>
@@ -2827,15 +2641,7 @@
       </w:r>
       <w:proofErr w:type="gramEnd"/>
       <w:r>
-        <w:t xml:space="preserve"> α-level of 0.10 for all tests due to small sample sizes (n = 9). We used ordinary least-squares regression to determine whether OTU richness, phylogenetic diversity or the relative abundance of individual phyla varied significantly as a function of MAT. To visualize similarities in community composition across the MAT gradient, we used taxonomic (Bray-Curtis) and phylogenetic (weighted </w:t>
-      </w:r>
-      <w:proofErr w:type="spellStart"/>
-      <w:r>
-        <w:t>UniFrac</w:t>
-      </w:r>
-      <w:proofErr w:type="spellEnd"/>
-      <w:r>
-        <w:t xml:space="preserve">) similarity matrices to construct non-metric multidimensional scaling (NMDS) ordinations using the vegan package </w:t>
+        <w:t xml:space="preserve"> α-level of 0.10 for all tests due to small sample sizes (n = 9). We used ordinary least-squares regression to determine whether OTU richness, phylogenetic diversity or the relative abundance of individual phyla varied significantly as a function of MAT. To visualize similarities in community composition across the MAT gradient, we used taxonomic (Bray-Curtis) and phylogenetic (weighted UniFrac) similarity matrices to construct non-metric multidimensional scaling (NMDS) ordinations using the vegan package </w:t>
       </w:r>
       <w:r>
         <w:t xml:space="preserve">(version 2.0-10) </w:t>
@@ -2868,7 +2674,7 @@
         <w:fldChar w:fldCharType="begin"/>
       </w:r>
       <w:r>
-        <w:instrText xml:space="preserve"> ADDIN PAPERS2_CITATIONS &lt;citation&gt;&lt;uuid&gt;318A4A3B-7974-4DE4-97DB-B34879DFAFA5&lt;/uuid&gt;&lt;priority&gt;29&lt;/priority&gt;&lt;publications&gt;&lt;publication&gt;&lt;volume&gt;4&lt;/volume&gt;&lt;publication_date&gt;99201407201200000000222000&lt;/publication_date&gt;&lt;number&gt;9&lt;/number&gt;&lt;doi&gt;10.1038/nclimate2322&lt;/doi&gt;&lt;startpage&gt;822&lt;/startpage&gt;&lt;title&gt;Warming-related increases in soil CO2 efflux are explained by increased below-ground carbon flux&lt;/title&gt;&lt;uuid&gt;084EC01D-9021-4BA8-89F5-2C3E2C753C6E&lt;/uuid&gt;&lt;subtype&gt;400&lt;/subtype&gt;&lt;endpage&gt;827&lt;/endpage&gt;&lt;type&gt;400&lt;/type&gt;&lt;url&gt;http://www.nature.com/doifinder/10.1038/nclimate2322&lt;/url&gt;&lt;bundle&gt;&lt;publication&gt;&lt;publisher&gt;Nature Publishing Group&lt;/publisher&gt;&lt;title&gt;Nature Climate Change&lt;/title&gt;&lt;type&gt;-100&lt;/type&gt;&lt;subtype&gt;-100&lt;/subtype&gt;&lt;uuid&gt;4982F97E-0609-4573-934D-32D870B39EEC&lt;/uuid&gt;&lt;/publication&gt;&lt;/bundle&gt;&lt;authors&gt;&lt;author&gt;&lt;firstName&gt;Christian&lt;/firstName&gt;&lt;middleNames&gt;P&lt;/middleNames&gt;&lt;lastName&gt;Giardina&lt;/lastName&gt;&lt;/author&gt;&lt;author&gt;&lt;firstName&gt;Creighton&lt;/firstName&gt;&lt;middleNames&gt;M&lt;/middleNames&gt;&lt;lastName&gt;Litton&lt;/lastName&gt;&lt;/author&gt;&lt;author&gt;&lt;firstName&gt;Susan&lt;/firstName&gt;&lt;middleNames&gt;E&lt;/middleNames&gt;&lt;lastName&gt;Crow&lt;/lastName&gt;&lt;/author&gt;&lt;author&gt;&lt;firstName&gt;Gregory&lt;/firstName&gt;&lt;middleNames&gt;P&lt;/middleNames&gt;&lt;lastName&gt;Asner&lt;/lastName&gt;&lt;/author&gt;&lt;/authors&gt;&lt;/publication&gt;&lt;/publications&gt;&lt;cites&gt;&lt;/cites&gt;&lt;/citation&gt;</w:instrText>
+        <w:instrText xml:space="preserve"> ADDIN PAPERS2_CITATIONS &lt;citation&gt;&lt;uuid&gt;D937FA41-8C46-47B5-BA60-50026ED574D5&lt;/uuid&gt;&lt;priority&gt;29&lt;/priority&gt;&lt;publications&gt;&lt;publication&gt;&lt;volume&gt;4&lt;/volume&gt;&lt;publication_date&gt;99201407201200000000222000&lt;/publication_date&gt;&lt;number&gt;9&lt;/number&gt;&lt;doi&gt;10.1038/nclimate2322&lt;/doi&gt;&lt;startpage&gt;822&lt;/startpage&gt;&lt;title&gt;Warming-related increases in soil CO2 efflux are explained by increased below-ground carbon flux&lt;/title&gt;&lt;uuid&gt;084EC01D-9021-4BA8-89F5-2C3E2C753C6E&lt;/uuid&gt;&lt;subtype&gt;400&lt;/subtype&gt;&lt;endpage&gt;827&lt;/endpage&gt;&lt;type&gt;400&lt;/type&gt;&lt;url&gt;http://www.nature.com/doifinder/10.1038/nclimate2322&lt;/url&gt;&lt;bundle&gt;&lt;publication&gt;&lt;publisher&gt;Nature Publishing Group&lt;/publisher&gt;&lt;title&gt;Nature Climate Change&lt;/title&gt;&lt;type&gt;-100&lt;/type&gt;&lt;subtype&gt;-100&lt;/subtype&gt;&lt;uuid&gt;4982F97E-0609-4573-934D-32D870B39EEC&lt;/uuid&gt;&lt;/publication&gt;&lt;/bundle&gt;&lt;authors&gt;&lt;author&gt;&lt;firstName&gt;Christian&lt;/firstName&gt;&lt;middleNames&gt;P&lt;/middleNames&gt;&lt;lastName&gt;Giardina&lt;/lastName&gt;&lt;/author&gt;&lt;author&gt;&lt;firstName&gt;Creighton&lt;/firstName&gt;&lt;middleNames&gt;M&lt;/middleNames&gt;&lt;lastName&gt;Litton&lt;/lastName&gt;&lt;/author&gt;&lt;author&gt;&lt;firstName&gt;Susan&lt;/firstName&gt;&lt;middleNames&gt;E&lt;/middleNames&gt;&lt;lastName&gt;Crow&lt;/lastName&gt;&lt;/author&gt;&lt;author&gt;&lt;firstName&gt;Gregory&lt;/firstName&gt;&lt;middleNames&gt;P&lt;/middleNames&gt;&lt;lastName&gt;Asner&lt;/lastName&gt;&lt;/author&gt;&lt;/authors&gt;&lt;/publication&gt;&lt;/publications&gt;&lt;cites&gt;&lt;/cites&gt;&lt;/citation&gt;</w:instrText>
       </w:r>
       <w:r>
         <w:fldChar w:fldCharType="separate"/>
@@ -2889,15 +2695,7 @@
         <w:t xml:space="preserve">and soil pH </w:t>
       </w:r>
       <w:r>
-        <w:t xml:space="preserve">with permutational multivariate analyses of variance (PERMANOVA) using taxonomic (Bray-Curtis) and phylogenetic (weighted </w:t>
-      </w:r>
-      <w:proofErr w:type="spellStart"/>
-      <w:r>
-        <w:t>UniFrac</w:t>
-      </w:r>
-      <w:proofErr w:type="spellEnd"/>
-      <w:r>
-        <w:t xml:space="preserve">) measures of </w:t>
+        <w:t xml:space="preserve">with permutational multivariate analyses of variance (PERMANOVA) using taxonomic (Bray-Curtis) and phylogenetic (weighted UniFrac) measures of </w:t>
       </w:r>
       <w:r>
         <w:t xml:space="preserve">community </w:t>
@@ -2909,21 +2707,13 @@
         <w:t xml:space="preserve">We used </w:t>
       </w:r>
       <w:r>
-        <w:t>the ‘</w:t>
-      </w:r>
-      <w:proofErr w:type="spellStart"/>
-      <w:r>
-        <w:t>adonis</w:t>
-      </w:r>
-      <w:proofErr w:type="spellEnd"/>
-      <w:r>
-        <w:t xml:space="preserve">’ function </w:t>
+        <w:t xml:space="preserve">the ‘adonis’ function </w:t>
       </w:r>
       <w:r>
         <w:fldChar w:fldCharType="begin"/>
       </w:r>
       <w:r>
-        <w:instrText xml:space="preserve"> ADDIN PAPERS2_CITATIONS &lt;citation&gt;&lt;uuid&gt;E4B95F2A-4B25-4CDD-878F-E29836A32D9D&lt;/uuid&gt;&lt;priority&gt;30&lt;/priority&gt;&lt;publications&gt;&lt;publication&gt;&lt;volume&gt;26&lt;/volume&gt;&lt;publication_date&gt;99200100001200000000200000&lt;/publication_date&gt;&lt;number&gt;1&lt;/number&gt;&lt;startpage&gt;32&lt;/startpage&gt;&lt;title&gt;A new method for non</w:instrText>
+        <w:instrText xml:space="preserve"> ADDIN PAPERS2_CITATIONS &lt;citation&gt;&lt;uuid&gt;C8230D29-8CA3-42CB-8DDA-1C68C3E1D784&lt;/uuid&gt;&lt;priority&gt;30&lt;/priority&gt;&lt;publications&gt;&lt;publication&gt;&lt;volume&gt;26&lt;/volume&gt;&lt;publication_date&gt;99200100001200000000200000&lt;/publication_date&gt;&lt;number&gt;1&lt;/number&gt;&lt;startpage&gt;32&lt;/startpage&gt;&lt;title&gt;A new method for non</w:instrText>
       </w:r>
       <w:r>
         <w:rPr>
@@ -2959,26 +2749,10 @@
         <w:t xml:space="preserve">. </w:t>
       </w:r>
       <w:r>
-        <w:t xml:space="preserve">We estimated bacterial OTU evenness in each MAT plot using </w:t>
-      </w:r>
-      <w:proofErr w:type="spellStart"/>
-      <w:r>
-        <w:t>Pielou’s</w:t>
-      </w:r>
-      <w:proofErr w:type="spellEnd"/>
-      <w:r>
-        <w:t xml:space="preserve"> J </w:t>
-      </w:r>
-      <w:r>
-        <w:t>(</w:t>
-      </w:r>
-      <w:proofErr w:type="spellStart"/>
-      <w:r>
-        <w:t>Pielou</w:t>
-      </w:r>
-      <w:proofErr w:type="spellEnd"/>
-      <w:r>
-        <w:t xml:space="preserve"> 1966) </w:t>
+        <w:t xml:space="preserve">We estimated bacterial OTU evenness in each MAT plot using Pielou’s J </w:t>
+      </w:r>
+      <w:r>
+        <w:t xml:space="preserve">(Pielou 1966) </w:t>
       </w:r>
       <w:r>
         <w:t xml:space="preserve">and used ordinary least squares regression to determine whether OTU evenness varied as a function of MAT. </w:t>
@@ -3225,16 +2999,41 @@
       <w:r>
         <w:t xml:space="preserve">the phyla </w:t>
       </w:r>
-      <w:proofErr w:type="spellStart"/>
-      <w:r>
-        <w:t>Proteobacteria</w:t>
-      </w:r>
-      <w:proofErr w:type="spellEnd"/>
+      <w:r>
+        <w:t xml:space="preserve">Proteobacteria </w:t>
+      </w:r>
+      <w:r>
+        <w:t>(44</w:t>
+      </w:r>
+      <w:r>
+        <w:t>%</w:t>
+      </w:r>
       <w:r>
         <w:t xml:space="preserve"> </w:t>
       </w:r>
       <w:r>
-        <w:t>(44</w:t>
+        <w:sym w:font="Symbol" w:char="F0B1"/>
+      </w:r>
+      <w:r>
+        <w:t xml:space="preserve"> 4 % of </w:t>
+      </w:r>
+      <w:r>
+        <w:t xml:space="preserve">sequences </w:t>
+      </w:r>
+      <w:r>
+        <w:t>per MAT plot</w:t>
+      </w:r>
+      <w:r>
+        <w:t xml:space="preserve">) </w:t>
+      </w:r>
+      <w:r>
+        <w:t xml:space="preserve">and </w:t>
+      </w:r>
+      <w:r>
+        <w:t>Acidobacteria</w:t>
+      </w:r>
+      <w:r>
+        <w:t xml:space="preserve"> (43</w:t>
       </w:r>
       <w:r>
         <w:t>%</w:t>
@@ -3246,196 +3045,103 @@
         <w:sym w:font="Symbol" w:char="F0B1"/>
       </w:r>
       <w:r>
-        <w:t xml:space="preserve"> 4 % of </w:t>
-      </w:r>
-      <w:r>
-        <w:t xml:space="preserve">sequences </w:t>
-      </w:r>
-      <w:r>
-        <w:t>per MAT plot</w:t>
-      </w:r>
-      <w:r>
-        <w:t xml:space="preserve">) </w:t>
-      </w:r>
-      <w:r>
-        <w:t xml:space="preserve">and </w:t>
-      </w:r>
-      <w:proofErr w:type="spellStart"/>
-      <w:r>
-        <w:t>Acidobacteria</w:t>
-      </w:r>
-      <w:proofErr w:type="spellEnd"/>
-      <w:r>
-        <w:t xml:space="preserve"> (43</w:t>
-      </w:r>
-      <w:r>
-        <w:t>%</w:t>
+        <w:t xml:space="preserve"> 4% of </w:t>
+      </w:r>
+      <w:r>
+        <w:t>sequences per MAT plot</w:t>
+      </w:r>
+      <w:r>
+        <w:t xml:space="preserve">; </w:t>
+      </w:r>
+      <w:r>
+        <w:t xml:space="preserve">Fig. </w:t>
+      </w:r>
+      <w:r>
+        <w:t>2</w:t>
+      </w:r>
+      <w:r>
+        <w:t>)</w:t>
+      </w:r>
+      <w:r>
+        <w:t xml:space="preserve">. Previous studies have also found these phyla to dominate soil bacterial communities in low-pH wet tropical </w:t>
+      </w:r>
+      <w:r>
+        <w:t xml:space="preserve">forest </w:t>
+      </w:r>
+      <w:r>
+        <w:t>soils</w:t>
       </w:r>
       <w:r>
         <w:t xml:space="preserve"> </w:t>
       </w:r>
       <w:r>
+        <w:fldChar w:fldCharType="begin"/>
+      </w:r>
+      <w:r>
+        <w:instrText xml:space="preserve"> ADDIN PAPERS2_CITATIONS &lt;citation&gt;&lt;uuid&gt;74D8F3A0-6DA1-40CD-831A-0218C69430AB&lt;/uuid&gt;&lt;priority&gt;31&lt;/priority&gt;&lt;publications&gt;&lt;publication&gt;&lt;volume&gt;92&lt;/volume&gt;&lt;publication_date&gt;99201100001200000000200000&lt;/publication_date&gt;&lt;number&gt;4&lt;/number&gt;&lt;startpage&gt;797&lt;/startpage&gt;&lt;title&gt;Microbes do not follow the elevational diversity patterns of plants and animals&lt;/title&gt;&lt;uuid&gt;64D28590-3202-4F23-84B5-007042972C34&lt;/uuid&gt;&lt;subtype&gt;400&lt;/subtype&gt;&lt;publisher&gt;Eco Soc America&lt;/publisher&gt;&lt;type&gt;400&lt;/type&gt;&lt;endpage&gt;804&lt;/endpage&gt;&lt;url&gt;http://www.esajournals.org/doi/abs/10.1890/10-1170.1&lt;/url&gt;&lt;bundle&gt;&lt;publication&gt;&lt;publisher&gt;Eco Soc America&lt;/publisher&gt;&lt;title&gt;Ecology&lt;/title&gt;&lt;type&gt;-100&lt;/type&gt;&lt;subtype&gt;-100&lt;/subtype&gt;&lt;uuid&gt;B0F2387F-E81E-4C67-9AF2-E640C9C4FE91&lt;/uuid&gt;&lt;/publication&gt;&lt;/bundle&gt;&lt;authors&gt;&lt;author&gt;&lt;firstName&gt;Noah&lt;/firstName&gt;&lt;lastName&gt;Fierer&lt;/lastName&gt;&lt;/author&gt;&lt;author&gt;&lt;firstName&gt;Christy&lt;/firstName&gt;&lt;middleNames&gt;M&lt;/middleNames&gt;&lt;lastName&gt;McCain&lt;/lastName&gt;&lt;/author&gt;&lt;author&gt;&lt;firstName&gt;Patrick&lt;/firstName&gt;&lt;lastName&gt;Meir&lt;/lastName&gt;&lt;/author&gt;&lt;author&gt;&lt;firstName&gt;Michael&lt;/firstName&gt;&lt;lastName&gt;Zimmermann&lt;/lastName&gt;&lt;/author&gt;&lt;author&gt;&lt;firstName&gt;Joshua&lt;/firstName&gt;&lt;middleNames&gt;M&lt;/middleNames&gt;&lt;lastName&gt;Rapp&lt;/lastName&gt;&lt;/author&gt;&lt;author&gt;&lt;firstName&gt;Miles&lt;/firstName&gt;&lt;middleNames&gt;R&lt;/middleNames&gt;&lt;lastName&gt;Silman&lt;/lastName&gt;&lt;/author&gt;&lt;author&gt;&lt;firstName&gt;Rob&lt;/firstName&gt;&lt;lastName&gt;Knight&lt;/lastName&gt;&lt;/author&gt;&lt;/authors&gt;&lt;/publication&gt;&lt;publication&gt;&lt;volume&gt;75&lt;/volume&gt;&lt;publication_date&gt;99200907241200000000222000&lt;/publication_date&gt;&lt;number&gt;15&lt;/number&gt;&lt;doi&gt;10.1128/AEM.00335-09&lt;/doi&gt;&lt;startpage&gt;5111&lt;/startpage&gt;&lt;title&gt;Pyrosequencing-Based Assessment of Soil pH as a Predictor of Soil Bacterial Community Structure at the Continental Scale&lt;/title&gt;&lt;uuid&gt;6268F3B5-B1B5-4906-8156-31435A1BCA8E&lt;/uuid&gt;&lt;subtype&gt;400&lt;/subtype&gt;&lt;endpage&gt;5120&lt;/endpage&gt;&lt;type&gt;400&lt;/type&gt;&lt;url&gt;http://aem.asm.org/cgi/doi/10.1128/AEM.00335-09&lt;/url&gt;&lt;bundle&gt;&lt;publication&gt;&lt;title&gt;Applied and Environmental Microbiology&lt;/title&gt;&lt;type&gt;-100&lt;/type&gt;&lt;subtype&gt;-100&lt;/subtype&gt;&lt;uuid&gt;B0EFAC49-1753-4C84-9FC0-E58F9A9BEDD2&lt;/uuid&gt;&lt;/publication&gt;&lt;/bundle&gt;&lt;authors&gt;&lt;author&gt;&lt;firstName&gt;C&lt;/firstName&gt;&lt;middleNames&gt;L&lt;/middleNames&gt;&lt;lastName&gt;Lauber&lt;/lastName&gt;&lt;/author&gt;&lt;author&gt;&lt;firstName&gt;M&lt;/firstName&gt;&lt;lastName&gt;Hamady&lt;/lastName&gt;&lt;/author&gt;&lt;author&gt;&lt;firstName&gt;R&lt;/firstName&gt;&lt;lastName&gt;Knight&lt;/lastName&gt;&lt;/author&gt;&lt;author&gt;&lt;firstName&gt;N&lt;/firstName&gt;&lt;lastName&gt;Fierer&lt;/lastName&gt;&lt;/author&gt;&lt;/authors&gt;&lt;/publication&gt;&lt;publication&gt;&lt;uuid&gt;AC66E0F3-10EA-4631-8FBB-EB740F751DCA&lt;/uuid&gt;&lt;volume&gt;42&lt;/volume&gt;&lt;doi&gt;10.1016/j.soilbio.2010.08.011&lt;/doi&gt;&lt;startpage&gt;2153&lt;/startpage&gt;&lt;publication_date&gt;99201012011200000000222000&lt;/publication_date&gt;&lt;url&gt;http://dx.doi.org/10.1016/j.soilbio.2010.08.011&lt;/url&gt;&lt;type&gt;400&lt;/type&gt;&lt;title&gt;Plot-scale manipulations of organic matter inputs to soils correlate with shifts in microbial community composition in a lowland tropical rain forest&lt;/title&gt;&lt;publisher&gt;Elsevier Ltd&lt;/publisher&gt;&lt;number&gt;12&lt;/number&gt;&lt;subtype&gt;400&lt;/subtype&gt;&lt;endpage&gt;2160&lt;/endpage&gt;&lt;bundle&gt;&lt;publication&gt;&lt;publisher&gt;Elsevier&lt;/publisher&gt;&lt;title&gt;Soil Biology and Biochemistry&lt;/title&gt;&lt;type&gt;-100&lt;/type&gt;&lt;subtype&gt;-100&lt;/subtype&gt;&lt;uuid&gt;D5EEAF7D-A9C1-4A88-869C-B76DA7315898&lt;/uuid&gt;&lt;/publication&gt;&lt;/bundle&gt;&lt;authors&gt;&lt;author&gt;&lt;firstName&gt;Diana&lt;/firstName&gt;&lt;middleNames&gt;R&lt;/middleNames&gt;&lt;lastName&gt;Nemergut&lt;/lastName&gt;&lt;/author&gt;&lt;author&gt;&lt;firstName&gt;Cory&lt;/firstName&gt;&lt;middleNames&gt;C&lt;/middleNames&gt;&lt;lastName&gt;Cleveland&lt;/lastName&gt;&lt;/author&gt;&lt;author&gt;&lt;firstName&gt;William&lt;/firstName&gt;&lt;middleNames&gt;R&lt;/middleNames&gt;&lt;lastName&gt;Wieder&lt;/lastName&gt;&lt;/author&gt;&lt;author&gt;&lt;firstName&gt;Christopher&lt;/firstName&gt;&lt;middleNames&gt;L&lt;/middleNames&gt;&lt;lastName&gt;Washenberger&lt;/lastName&gt;&lt;/author&gt;&lt;author&gt;&lt;firstName&gt;Alan&lt;/firstName&gt;&lt;middleNames&gt;R&lt;/middleNames&gt;&lt;lastName&gt;Townsend&lt;/lastName&gt;&lt;/author&gt;&lt;/authors&gt;&lt;/publication&gt;&lt;publication&gt;&lt;volume&gt;79&lt;/volume&gt;&lt;publication_date&gt;99201311041200000000222000&lt;/publication_date&gt;&lt;number&gt;23&lt;/number&gt;&lt;doi&gt;10.1128/AEM.02541-13&lt;/doi&gt;&lt;startpage&gt;7290&lt;/startpage&gt;&lt;title&gt;Impact of Logging and Forest Conversion to Oil Palm Plantations on Soil Bacterial Communities in Borneo&lt;/title&gt;&lt;uuid&gt;96CA5F20-E865-4C86-89A0-CA04C31AB30E&lt;/uuid&gt;&lt;subtype&gt;400&lt;/subtype&gt;&lt;endpage&gt;7297&lt;/endpage&gt;&lt;type&gt;400&lt;/type&gt;&lt;url&gt;http://aem.asm.org/cgi/doi/10.1128/AEM.02541-13&lt;/url&gt;&lt;bundle&gt;&lt;publication&gt;&lt;title&gt;Applied and Environmental Microbiology&lt;/title&gt;&lt;type&gt;-100&lt;/type&gt;&lt;subtype&gt;-100&lt;/subtype&gt;&lt;uuid&gt;B0EFAC49-1753-4C84-9FC0-E58F9A9BEDD2&lt;/uuid&gt;&lt;/publication&gt;&lt;/bundle&gt;&lt;authors&gt;&lt;author&gt;&lt;firstName&gt;L&lt;/firstName&gt;&lt;lastName&gt;Lee-Cruz&lt;/lastName&gt;&lt;/author&gt;&lt;author&gt;&lt;firstName&gt;D&lt;/firstName&gt;&lt;middleNames&gt;P&lt;/middleNames&gt;&lt;lastName&gt;Edwards&lt;/lastName&gt;&lt;/author&gt;&lt;author&gt;&lt;firstName&gt;B&lt;/firstName&gt;&lt;middleNames&gt;M&lt;/middleNames&gt;&lt;lastName&gt;Tripathi&lt;/lastName&gt;&lt;/author&gt;&lt;author&gt;&lt;firstName&gt;J&lt;/firstName&gt;&lt;middleNames&gt;M&lt;/middleNames&gt;&lt;lastName&gt;Adams&lt;/lastName&gt;&lt;/author&gt;&lt;/authors&gt;&lt;/publication&gt;&lt;publication&gt;&lt;uuid&gt;4E559E09-A73E-47C4-8B89-EE8086597913&lt;/uuid&gt;&lt;volume&gt;110&lt;/volume&gt;&lt;doi&gt;10.1073/pnas.1220608110/-/DCSupplemental/pnas.201220608SI.pdf&lt;/doi&gt;&lt;startpage&gt;988&lt;/startpage&gt;&lt;publication_date&gt;99201300001200000000200000&lt;/publication_date&gt;&lt;url&gt;http://www.pnas.org/content/110/3/988.short&lt;/url&gt;&lt;type&gt;400&lt;/type&gt;&lt;title&gt;Conversion of the Amazon rainforest to agriculture results in biotic homogenization of soil bacterial communities&lt;/title&gt;&lt;publisher&gt;National Acad Sciences&lt;/publisher&gt;&lt;number&gt;3&lt;/number&gt;&lt;subtype&gt;400&lt;/subtype&gt;&lt;endpage&gt;993&lt;/endpage&gt;&lt;bundle&gt;&lt;publication&gt;&lt;publisher&gt;National Acad Sciences&lt;/publisher&gt;&lt;url&gt;http://www.pnas.org/&lt;/url&gt;&lt;title&gt;Proceedings of the National Academy of Sciences&lt;/title&gt;&lt;type&gt;-100&lt;/type&gt;&lt;subtype&gt;-100&lt;/subtype&gt;&lt;uuid&gt;2FF867EE-C0A9-4DBD-B4AA-A417174B91A9&lt;/uuid&gt;&lt;/publication&gt;&lt;/bundle&gt;&lt;authors&gt;&lt;author&gt;&lt;firstName&gt;Jorge&lt;/firstName&gt;&lt;middleNames&gt;LM&lt;/middleNames&gt;&lt;lastName&gt;Rodrigues&lt;/lastName&gt;&lt;/author&gt;&lt;author&gt;&lt;firstName&gt;Vivian&lt;/firstName&gt;&lt;middleNames&gt;H&lt;/middleNames&gt;&lt;lastName&gt;Pellizari&lt;/lastName&gt;&lt;/author&gt;&lt;author&gt;&lt;firstName&gt;Rebecca&lt;/firstName&gt;&lt;lastName&gt;Mueller&lt;/lastName&gt;&lt;/author&gt;&lt;author&gt;&lt;firstName&gt;Kyunghwa&lt;/firstName&gt;&lt;lastName&gt;Baek&lt;/lastName&gt;&lt;/author&gt;&lt;author&gt;&lt;firstName&gt;Ederson&lt;/firstName&gt;&lt;middleNames&gt;da C&lt;/middleNames&gt;&lt;lastName&gt;Jesus&lt;/lastName&gt;&lt;/author&gt;&lt;author&gt;&lt;firstName&gt;Fabiana&lt;/firstName&gt;&lt;middleNames&gt;S&lt;/middleNames&gt;&lt;lastName&gt;Paula&lt;/lastName&gt;&lt;/author&gt;&lt;author&gt;&lt;firstName&gt;Babur&lt;/firstName&gt;&lt;lastName&gt;Mirza&lt;/lastName&gt;&lt;/author&gt;&lt;author&gt;&lt;firstName&gt;George&lt;/firstName&gt;&lt;middleNames&gt;S&lt;/middleNames&gt;&lt;lastName&gt;Hamaoui&lt;/lastName&gt;&lt;/author&gt;&lt;author&gt;&lt;firstName&gt;Siu&lt;/firstName&gt;&lt;middleNames&gt;Mui&lt;/middleNames&gt;&lt;lastName&gt;Tsai&lt;/lastName&gt;&lt;/author&gt;&lt;author&gt;&lt;firstName&gt;Brigitte&lt;/firstName&gt;&lt;lastName&gt;Feigl&lt;/lastName&gt;&lt;/author&gt;&lt;/authors&gt;&lt;/publication&gt;&lt;/publications&gt;&lt;cites&gt;&lt;/cites&gt;&lt;/citation&gt;</w:instrText>
+      </w:r>
+      <w:r>
+        <w:fldChar w:fldCharType="separate"/>
+      </w:r>
+      <w:r>
+        <w:rPr>
+          <w:rFonts w:cs="Times New Roman"/>
+        </w:rPr>
+        <w:t>(Lauber et al. 2009, Nemergut et al. 2010, Fierer et al. 2011, Rodrigues et al. 2013, Lee-Cruz et al. 2013)</w:t>
+      </w:r>
+      <w:r>
+        <w:fldChar w:fldCharType="end"/>
+      </w:r>
+      <w:r>
+        <w:t xml:space="preserve">. </w:t>
+      </w:r>
+      <w:r>
+        <w:t>N</w:t>
+      </w:r>
+      <w:r>
+        <w:t>one of the bacterial phyla varied significantly as a function of MAT (adj. R</w:t>
+      </w:r>
+      <w:r>
+        <w:rPr>
+          <w:vertAlign w:val="superscript"/>
+        </w:rPr>
+        <w:t>2</w:t>
+      </w:r>
+      <w:r>
+        <w:t xml:space="preserve"> &lt; 0.015, P &gt; 0.17 for all phyla).</w:t>
+      </w:r>
+      <w:r>
+        <w:t xml:space="preserve"> </w:t>
+      </w:r>
+      <w:r>
+        <w:t>Approximately 87% (</w:t>
+      </w:r>
+      <w:r>
         <w:sym w:font="Symbol" w:char="F0B1"/>
       </w:r>
       <w:r>
-        <w:t xml:space="preserve"> 4% of </w:t>
-      </w:r>
-      <w:r>
-        <w:t>sequences per MAT plot</w:t>
-      </w:r>
-      <w:r>
-        <w:t xml:space="preserve">; </w:t>
-      </w:r>
-      <w:r>
-        <w:t xml:space="preserve">Fig. </w:t>
-      </w:r>
-      <w:r>
-        <w:t>2</w:t>
-      </w:r>
-      <w:r>
-        <w:t>)</w:t>
-      </w:r>
-      <w:r>
-        <w:t xml:space="preserve">. Previous studies have also found these phyla to dominate soil bacterial communities in low-pH wet tropical </w:t>
-      </w:r>
-      <w:r>
-        <w:t xml:space="preserve">forest </w:t>
-      </w:r>
-      <w:r>
-        <w:t>soils</w:t>
+        <w:t xml:space="preserve"> 5%) of sequences within phylum Proteobacteria were in the class Alphaproteobacteria, and most Alphaproteobacteria were either in the genus Rhodoplanes (family Hyphomicrobiaceae; 18% </w:t>
+      </w:r>
+      <w:r>
+        <w:sym w:font="Symbol" w:char="F0B1"/>
+      </w:r>
+      <w:r>
+        <w:t xml:space="preserve"> 3% of sequences per MAT plot) or the family Rhodospirillaceae (10% </w:t>
+      </w:r>
+      <w:r>
+        <w:sym w:font="Symbol" w:char="F0B1"/>
+      </w:r>
+      <w:r>
+        <w:t xml:space="preserve"> 3% of sequences per MAT plot). Bacteria in</w:t>
       </w:r>
       <w:r>
         <w:t xml:space="preserve"> </w:t>
       </w:r>
       <w:r>
-        <w:fldChar w:fldCharType="begin"/>
-      </w:r>
-      <w:r>
-        <w:instrText xml:space="preserve"> ADDIN PAPERS2_CITATIONS &lt;citation&gt;&lt;uuid&gt;899CFF3C-F531-4518-9A89-7E9CF591C4C4&lt;/uuid&gt;&lt;priority&gt;31&lt;/priority&gt;&lt;publications&gt;&lt;publication&gt;&lt;volume&gt;92&lt;/volume&gt;&lt;publication_date&gt;99201100001200000000200000&lt;/publication_date&gt;&lt;number&gt;4&lt;/number&gt;&lt;startpage&gt;797&lt;/startpage&gt;&lt;title&gt;Microbes do not follow the elevational diversity patterns of plants and animals&lt;/title&gt;&lt;uuid&gt;64D28590-3202-4F23-84B5-007042972C34&lt;/uuid&gt;&lt;subtype&gt;400&lt;/subtype&gt;&lt;publisher&gt;Eco Soc America&lt;/publisher&gt;&lt;type&gt;400&lt;/type&gt;&lt;endpage&gt;804&lt;/endpage&gt;&lt;url&gt;http://www.esajournals.org/doi/abs/10.1890/10-1170.1&lt;/url&gt;&lt;bundle&gt;&lt;publication&gt;&lt;publisher&gt;Eco Soc America&lt;/publisher&gt;&lt;title&gt;Ecology&lt;/title&gt;&lt;type&gt;-100&lt;/type&gt;&lt;subtype&gt;-100&lt;/subtype&gt;&lt;uuid&gt;B0F2387F-E81E-4C67-9AF2-E640C9C4FE91&lt;/uuid&gt;&lt;/publication&gt;&lt;/bundle&gt;&lt;authors&gt;&lt;author&gt;&lt;firstName&gt;Noah&lt;/firstName&gt;&lt;lastName&gt;Fierer&lt;/lastName&gt;&lt;/author&gt;&lt;author&gt;&lt;firstName&gt;Christy&lt;/firstName&gt;&lt;middleNames&gt;M&lt;/middleNames&gt;&lt;lastName&gt;McCain&lt;/lastName&gt;&lt;/author&gt;&lt;author&gt;&lt;firstName&gt;Patrick&lt;/firstName&gt;&lt;lastName&gt;Meir&lt;/lastName&gt;&lt;/author&gt;&lt;author&gt;&lt;firstName&gt;Michael&lt;/firstName&gt;&lt;lastName&gt;Zimmermann&lt;/lastName&gt;&lt;/author&gt;&lt;author&gt;&lt;firstName&gt;Joshua&lt;/firstName&gt;&lt;middleNames&gt;M&lt;/middleNames&gt;&lt;lastName&gt;Rapp&lt;/lastName&gt;&lt;/author&gt;&lt;author&gt;&lt;firstName&gt;Miles&lt;/firstName&gt;&lt;middleNames&gt;R&lt;/middleNames&gt;&lt;lastName&gt;Silman&lt;/lastName&gt;&lt;/author&gt;&lt;author&gt;&lt;firstName&gt;Rob&lt;/firstName&gt;&lt;lastName&gt;Knight&lt;/lastName&gt;&lt;/author&gt;&lt;/authors&gt;&lt;/publication&gt;&lt;publication&gt;&lt;volume&gt;75&lt;/volume&gt;&lt;publication_date&gt;99200907241200000000222000&lt;/publication_date&gt;&lt;number&gt;15&lt;/number&gt;&lt;doi&gt;10.1128/AEM.00335-09&lt;/doi&gt;&lt;startpage&gt;5111&lt;/startpage&gt;&lt;title&gt;Pyrosequencing-Based Assessment of Soil pH as a Predictor of Soil Bacterial Community Structure at the Continental Scale&lt;/title&gt;&lt;uuid&gt;6268F3B5-B1B5-4906-8156-31435A1BCA8E&lt;/uuid&gt;&lt;subtype&gt;400&lt;/subtype&gt;&lt;endpage&gt;5120&lt;/endpage&gt;&lt;type&gt;400&lt;/type&gt;&lt;url&gt;http://aem.asm.org/cgi/doi/10.1128/AEM.00335-09&lt;/url&gt;&lt;bundle&gt;&lt;publication&gt;&lt;title&gt;Applied and Environmental Microbiology&lt;/title&gt;&lt;type&gt;-100&lt;/type&gt;&lt;subtype&gt;-100&lt;/subtype&gt;&lt;uuid&gt;B0EFAC49-1753-4C84-9FC0-E58F9A9BEDD2&lt;/uuid&gt;&lt;/publication&gt;&lt;/bundle&gt;&lt;authors&gt;&lt;author&gt;&lt;firstName&gt;C&lt;/firstName&gt;&lt;middleNames&gt;L&lt;/middleNames&gt;&lt;lastName&gt;Lauber&lt;/lastName&gt;&lt;/author&gt;&lt;author&gt;&lt;firstName&gt;M&lt;/firstName&gt;&lt;lastName&gt;Hamady&lt;/lastName&gt;&lt;/author&gt;&lt;author&gt;&lt;firstName&gt;R&lt;/firstName&gt;&lt;lastName&gt;Knight&lt;/lastName&gt;&lt;/author&gt;&lt;author&gt;&lt;firstName&gt;N&lt;/firstName&gt;&lt;lastName&gt;Fierer&lt;/lastName&gt;&lt;/author&gt;&lt;/authors&gt;&lt;/publication&gt;&lt;publication&gt;&lt;uuid&gt;AC66E0F3-10EA-4631-8FBB-EB740F751DCA&lt;/uuid&gt;&lt;volume&gt;42&lt;/volume&gt;&lt;doi&gt;10.1016/j.soilbio.2010.08.011&lt;/doi&gt;&lt;startpage&gt;2153&lt;/startpage&gt;&lt;publication_date&gt;99201012011200000000222000&lt;/publication_date&gt;&lt;url&gt;http://dx.doi.org/10.1016/j.soilbio.2010.08.011&lt;/url&gt;&lt;type&gt;400&lt;/type&gt;&lt;title&gt;Plot-scale manipulations of organic matter inputs to soils correlate with shifts in microbial community composition in a lowland tropical rain forest&lt;/title&gt;&lt;publisher&gt;Elsevier Ltd&lt;/publisher&gt;&lt;number&gt;12&lt;/number&gt;&lt;subtype&gt;400&lt;/subtype&gt;&lt;endpage&gt;2160&lt;/endpage&gt;&lt;bundle&gt;&lt;publication&gt;&lt;publisher&gt;Elsevier&lt;/publisher&gt;&lt;title&gt;Soil Biology and Biochemistry&lt;/title&gt;&lt;type&gt;-100&lt;/type&gt;&lt;subtype&gt;-100&lt;/subtype&gt;&lt;uuid&gt;D5EEAF7D-A9C1-4A88-869C-B76DA7315898&lt;/uuid&gt;&lt;/publication&gt;&lt;/bundle&gt;&lt;authors&gt;&lt;author&gt;&lt;firstName&gt;Diana&lt;/firstName&gt;&lt;middleNames&gt;R&lt;/middleNames&gt;&lt;lastName&gt;Nemergut&lt;/lastName&gt;&lt;/author&gt;&lt;author&gt;&lt;firstName&gt;Cory&lt;/firstName&gt;&lt;middleNames&gt;C&lt;/middleNames&gt;&lt;lastName&gt;Cleveland&lt;/lastName&gt;&lt;/author&gt;&lt;author&gt;&lt;firstName&gt;William&lt;/firstName&gt;&lt;middleNames&gt;R&lt;/middleNames&gt;&lt;lastName&gt;Wieder&lt;/lastName&gt;&lt;/author&gt;&lt;author&gt;&lt;firstName&gt;Christopher&lt;/firstName&gt;&lt;middleNames&gt;L&lt;/middleNames&gt;&lt;lastName&gt;Washenberger&lt;/lastName&gt;&lt;/author&gt;&lt;author&gt;&lt;firstName&gt;Alan&lt;/firstName&gt;&lt;middleNames&gt;R&lt;/middleNames&gt;&lt;lastName&gt;Townsend&lt;/lastName&gt;&lt;/author&gt;&lt;/authors&gt;&lt;/publication&gt;&lt;publication&gt;&lt;volume&gt;79&lt;/volume&gt;&lt;publication_date&gt;99201311041200000000222000&lt;/publication_date&gt;&lt;number&gt;23&lt;/number&gt;&lt;doi&gt;10.1128/AEM.02541-13&lt;/doi&gt;&lt;startpage&gt;7290&lt;/startpage&gt;&lt;title&gt;Impact of Logging and Forest Conversion to Oil Palm Plantations on Soil Bacterial Communities in Borneo&lt;/title&gt;&lt;uuid&gt;96CA5F20-E865-4C86-89A0-CA04C31AB30E&lt;/uuid&gt;&lt;subtype&gt;400&lt;/subtype&gt;&lt;endpage&gt;7297&lt;/endpage&gt;&lt;type&gt;400&lt;/type&gt;&lt;url&gt;http://aem.asm.org/cgi/doi/10.1128/AEM.02541-13&lt;/url&gt;&lt;bundle&gt;&lt;publication&gt;&lt;title&gt;Applied and Environmental Microbiology&lt;/title&gt;&lt;type&gt;-100&lt;/type&gt;&lt;subtype&gt;-100&lt;/subtype&gt;&lt;uuid&gt;B0EFAC49-1753-4C84-9FC0-E58F9A9BEDD2&lt;/uuid&gt;&lt;/publication&gt;&lt;/bundle&gt;&lt;authors&gt;&lt;author&gt;&lt;firstName&gt;L&lt;/firstName&gt;&lt;lastName&gt;Lee-Cruz&lt;/lastName&gt;&lt;/author&gt;&lt;author&gt;&lt;firstName&gt;D&lt;/firstName&gt;&lt;middleNames&gt;P&lt;/middleNames&gt;&lt;lastName&gt;Edwards&lt;/lastName&gt;&lt;/author&gt;&lt;author&gt;&lt;firstName&gt;B&lt;/firstName&gt;&lt;middleNames&gt;M&lt;/middleNames&gt;&lt;lastName&gt;Tripathi&lt;/lastName&gt;&lt;/author&gt;&lt;author&gt;&lt;firstName&gt;J&lt;/firstName&gt;&lt;middleNames&gt;M&lt;/middleNames&gt;&lt;lastName&gt;Adams&lt;/lastName&gt;&lt;/author&gt;&lt;/authors&gt;&lt;/publication&gt;&lt;publication&gt;&lt;uuid&gt;4E559E09-A73E-47C4-8B89-EE8086597913&lt;/uuid&gt;&lt;volume&gt;110&lt;/volume&gt;&lt;doi&gt;10.1073/pnas.1220608110/-/DCSupplemental/pnas.201220608SI.pdf&lt;/doi&gt;&lt;startpage&gt;988&lt;/startpage&gt;&lt;publication_date&gt;99201300001200000000200000&lt;/publication_date&gt;&lt;url&gt;http://www.pnas.org/content/110/3/988.short&lt;/url&gt;&lt;type&gt;400&lt;/type&gt;&lt;title&gt;Conversion of the Amazon rainforest to agriculture results in biotic homogenization of soil bacterial communities&lt;/title&gt;&lt;publisher&gt;National Acad Sciences&lt;/publisher&gt;&lt;number&gt;3&lt;/number&gt;&lt;subtype&gt;400&lt;/subtype&gt;&lt;endpage&gt;993&lt;/endpage&gt;&lt;bundle&gt;&lt;publication&gt;&lt;publisher&gt;National Acad Sciences&lt;/publisher&gt;&lt;url&gt;http://www.pnas.org/&lt;/url&gt;&lt;title&gt;Proceedings of the National Academy of Sciences&lt;/title&gt;&lt;type&gt;-100&lt;/type&gt;&lt;subtype&gt;-100&lt;/subtype&gt;&lt;uuid&gt;2FF867EE-C0A9-4DBD-B4AA-A417174B91A9&lt;/uuid&gt;&lt;/publication&gt;&lt;/bundle&gt;&lt;authors&gt;&lt;author&gt;&lt;firstName&gt;Jorge&lt;/firstName&gt;&lt;middleNames&gt;LM&lt;/middleNames&gt;&lt;lastName&gt;Rodrigues&lt;/lastName&gt;&lt;/author&gt;&lt;author&gt;&lt;firstName&gt;Vivian&lt;/firstName&gt;&lt;middleNames&gt;H&lt;/middleNames&gt;&lt;lastName&gt;Pellizari&lt;/lastName&gt;&lt;/author&gt;&lt;author&gt;&lt;firstName&gt;Rebecca&lt;/firstName&gt;&lt;lastName&gt;Mueller&lt;/lastName&gt;&lt;/author&gt;&lt;author&gt;&lt;firstName&gt;Kyunghwa&lt;/firstName&gt;&lt;lastName&gt;Baek&lt;/lastName&gt;&lt;/author&gt;&lt;author&gt;&lt;firstName&gt;Ederson&lt;/firstName&gt;&lt;middleNames&gt;da C&lt;/middleNames&gt;&lt;lastName&gt;Jesus&lt;/lastName&gt;&lt;/author&gt;&lt;author&gt;&lt;firstName&gt;Fabiana&lt;/firstName&gt;&lt;middleNames&gt;S&lt;/middleNames&gt;&lt;lastName&gt;Paula&lt;/lastName&gt;&lt;/author&gt;&lt;author&gt;&lt;firstName&gt;Babur&lt;/firstName&gt;&lt;lastName&gt;Mirza&lt;/lastName&gt;&lt;/author&gt;&lt;author&gt;&lt;firstName&gt;George&lt;/firstName&gt;&lt;middleNames&gt;S&lt;/middleNames&gt;&lt;lastName&gt;Hamaoui&lt;/lastName&gt;&lt;/author&gt;&lt;author&gt;&lt;firstName&gt;Siu&lt;/firstName&gt;&lt;middleNames&gt;Mui&lt;/middleNames&gt;&lt;lastName&gt;Tsai&lt;/lastName&gt;&lt;/author&gt;&lt;author&gt;&lt;firstName&gt;Brigitte&lt;/firstName&gt;&lt;lastName&gt;Feigl&lt;/lastName&gt;&lt;/author&gt;&lt;/authors&gt;&lt;/publication&gt;&lt;/publications&gt;&lt;cites&gt;&lt;/cites&gt;&lt;/citation&gt;</w:instrText>
-      </w:r>
-      <w:r>
-        <w:fldChar w:fldCharType="separate"/>
-      </w:r>
-      <w:r>
-        <w:rPr>
-          <w:rFonts w:cs="Times New Roman"/>
-        </w:rPr>
-        <w:t>(Lauber et al. 2009, Nemergut et al. 2010, Fierer et al. 2011, Rodrigues et al. 2013, Lee-Cruz et al. 2013)</w:t>
-      </w:r>
-      <w:r>
-        <w:fldChar w:fldCharType="end"/>
-      </w:r>
-      <w:r>
-        <w:t xml:space="preserve">. </w:t>
-      </w:r>
-      <w:r>
-        <w:t>N</w:t>
-      </w:r>
-      <w:r>
-        <w:t>one of the bacterial phyla varied significantly as a function of MAT (adj. R</w:t>
-      </w:r>
-      <w:r>
-        <w:rPr>
-          <w:vertAlign w:val="superscript"/>
-        </w:rPr>
-        <w:t>2</w:t>
-      </w:r>
-      <w:r>
-        <w:t xml:space="preserve"> &lt; 0.015, P &gt; 0.17 for all phyla).</w:t>
-      </w:r>
-      <w:r>
-        <w:t xml:space="preserve"> </w:t>
-      </w:r>
-      <w:r>
-        <w:t>Approximately 87% (</w:t>
-      </w:r>
-      <w:r>
-        <w:sym w:font="Symbol" w:char="F0B1"/>
-      </w:r>
-      <w:r>
-        <w:t xml:space="preserve"> 5%) of sequences within phylum </w:t>
-      </w:r>
-      <w:proofErr w:type="spellStart"/>
-      <w:r>
-        <w:t>Proteobacteria</w:t>
-      </w:r>
-      <w:proofErr w:type="spellEnd"/>
-      <w:r>
-        <w:t xml:space="preserve"> were in the class </w:t>
-      </w:r>
-      <w:proofErr w:type="spellStart"/>
-      <w:r>
-        <w:t>Alphaproteobacteria</w:t>
-      </w:r>
-      <w:proofErr w:type="spellEnd"/>
-      <w:r>
-        <w:t xml:space="preserve">, and most </w:t>
-      </w:r>
-      <w:proofErr w:type="spellStart"/>
-      <w:r>
-        <w:t>Alphaproteobacteria</w:t>
-      </w:r>
-      <w:proofErr w:type="spellEnd"/>
-      <w:r>
-        <w:t xml:space="preserve"> were either in the genus </w:t>
-      </w:r>
-      <w:proofErr w:type="spellStart"/>
-      <w:r>
-        <w:t>Rhodoplanes</w:t>
-      </w:r>
-      <w:proofErr w:type="spellEnd"/>
-      <w:r>
-        <w:t xml:space="preserve"> (family </w:t>
-      </w:r>
-      <w:proofErr w:type="spellStart"/>
-      <w:r>
-        <w:t>Hyphomicrobiaceae</w:t>
-      </w:r>
-      <w:proofErr w:type="spellEnd"/>
-      <w:r>
-        <w:t xml:space="preserve">; 18% </w:t>
-      </w:r>
-      <w:r>
-        <w:sym w:font="Symbol" w:char="F0B1"/>
-      </w:r>
-      <w:r>
-        <w:t xml:space="preserve"> 3% of sequences per MAT plot) or the family </w:t>
-      </w:r>
-      <w:proofErr w:type="spellStart"/>
-      <w:r>
-        <w:t>Rhodospirillaceae</w:t>
-      </w:r>
-      <w:proofErr w:type="spellEnd"/>
-      <w:r>
-        <w:t xml:space="preserve"> (10% </w:t>
-      </w:r>
-      <w:r>
-        <w:sym w:font="Symbol" w:char="F0B1"/>
-      </w:r>
-      <w:r>
-        <w:t xml:space="preserve"> 3% of sequences per MAT plot). Bacteria in</w:t>
-      </w:r>
-      <w:r>
-        <w:t xml:space="preserve"> </w:t>
-      </w:r>
-      <w:r>
         <w:t xml:space="preserve">phylum </w:t>
       </w:r>
-      <w:proofErr w:type="spellStart"/>
-      <w:r>
-        <w:t>Acidobacteria</w:t>
-      </w:r>
-      <w:proofErr w:type="spellEnd"/>
-      <w:r>
-        <w:t xml:space="preserve"> were dominated by taxa within the family </w:t>
-      </w:r>
-      <w:proofErr w:type="spellStart"/>
-      <w:r>
-        <w:t>Koribacteraceae</w:t>
-      </w:r>
-      <w:proofErr w:type="spellEnd"/>
-      <w:r>
-        <w:t>, a group of acidophilic</w:t>
+      <w:r>
+        <w:t>Acidobacteria were dominated by taxa within the family Koribacteraceae, a group of acidophilic</w:t>
       </w:r>
       <w:r>
         <w:t xml:space="preserve"> heterotrophs, which averaged 23</w:t>
@@ -3465,15 +3171,7 @@
         <w:ind w:firstLine="360"/>
       </w:pPr>
       <w:r>
-        <w:t xml:space="preserve">At the OTU-level, evenness estimated by </w:t>
-      </w:r>
-      <w:proofErr w:type="spellStart"/>
-      <w:r>
-        <w:t>Pielou’s</w:t>
-      </w:r>
-      <w:proofErr w:type="spellEnd"/>
-      <w:r>
-        <w:t xml:space="preserve"> J did not vary as a function of MAT (adj. R</w:t>
+        <w:t>At the OTU-level, evenness estimated by Pielou’s J did not vary as a function of MAT (adj. R</w:t>
       </w:r>
       <w:r>
         <w:rPr>
@@ -3482,15 +3180,7 @@
         <w:t>2</w:t>
       </w:r>
       <w:r>
-        <w:t xml:space="preserve"> = 0.16, P = 0.16; mean </w:t>
-      </w:r>
-      <w:proofErr w:type="spellStart"/>
-      <w:r>
-        <w:t>Pielou’s</w:t>
-      </w:r>
-      <w:proofErr w:type="spellEnd"/>
-      <w:r>
-        <w:t xml:space="preserve"> J = 0.56 </w:t>
+        <w:t xml:space="preserve"> = 0.16, P = 0.16; mean Pielou’s J = 0.56 </w:t>
       </w:r>
       <w:r>
         <w:sym w:font="Symbol" w:char="F0B1"/>
@@ -3783,7 +3473,7 @@
         <w:fldChar w:fldCharType="begin"/>
       </w:r>
       <w:r>
-        <w:instrText xml:space="preserve"> ADDIN PAPERS2_CITATIONS &lt;citation&gt;&lt;uuid&gt;6904B2C3-1BB6-43AD-9DD1-757C36C65A37&lt;/uuid&gt;&lt;priority&gt;32&lt;/priority&gt;&lt;publications&gt;&lt;publication&gt;&lt;uuid&gt;D3ED1A66-7C39-4966-99BA-8A5CD950C663&lt;/uuid&gt;&lt;volume&gt;43&lt;/volume&gt;&lt;doi&gt;10.1016/j.soilbio.2011.08.004&lt;/doi&gt;&lt;startpage&gt;2315&lt;/startpage&gt;&lt;publication_date&gt;99201111011200000000222000&lt;/publication_date&gt;&lt;url&gt;http://dx.doi.org/10.1016/j.soilbio.2011.08.004&lt;/url&gt;&lt;type&gt;400&lt;/type&gt;&lt;title&gt;The magnitude and variability of soil-surface CO2 efflux increase with mean annual temperature in Hawaiian tropical montane wet forests&lt;/title&gt;&lt;publisher&gt;Elsevier Ltd&lt;/publisher&gt;&lt;number&gt;11&lt;/number&gt;&lt;subtype&gt;400&lt;/subtype&gt;&lt;endpage&gt;2323&lt;/endpage&gt;&lt;bundle&gt;&lt;publication&gt;&lt;publisher&gt;Elsevier&lt;/publisher&gt;&lt;title&gt;Soil Biology and Biochemistry&lt;/title&gt;&lt;type&gt;-100&lt;/type&gt;&lt;subtype&gt;-100&lt;/subtype&gt;&lt;uuid&gt;D5EEAF7D-A9C1-4A88-869C-B76DA7315898&lt;/uuid&gt;&lt;/publication&gt;&lt;/bundle&gt;&lt;authors&gt;&lt;author&gt;&lt;firstName&gt;Creighton&lt;/firstName&gt;&lt;middleNames&gt;M&lt;/middleNames&gt;&lt;lastName&gt;Litton&lt;/lastName&gt;&lt;/author&gt;&lt;author&gt;&lt;firstName&gt;Christian&lt;/firstName&gt;&lt;middleNames&gt;P&lt;/middleNames&gt;&lt;lastName&gt;Giardina&lt;/lastName&gt;&lt;/author&gt;&lt;author&gt;&lt;firstName&gt;Jeremy&lt;/firstName&gt;&lt;middleNames&gt;K&lt;/middleNames&gt;&lt;lastName&gt;Albano&lt;/lastName&gt;&lt;/author&gt;&lt;author&gt;&lt;firstName&gt;Michael&lt;/firstName&gt;&lt;middleNames&gt;S&lt;/middleNames&gt;&lt;lastName&gt;Long&lt;/lastName&gt;&lt;/author&gt;&lt;author&gt;&lt;firstName&gt;Gregory&lt;/firstName&gt;&lt;middleNames&gt;P&lt;/middleNames&gt;&lt;lastName&gt;Asner&lt;/lastName&gt;&lt;/author&gt;&lt;/authors&gt;&lt;/publication&gt;&lt;publication&gt;&lt;volume&gt;4&lt;/volume&gt;&lt;publication_date&gt;99201407201200000000222000&lt;/publication_date&gt;&lt;number&gt;9&lt;/number&gt;&lt;doi&gt;10.1038/nclimate2322&lt;/doi&gt;&lt;startpage&gt;822&lt;/startpage&gt;&lt;title&gt;Warming-related increases in soil CO2 efflux are explained by increased below-ground carbon flux&lt;/title&gt;&lt;uuid&gt;084EC01D-9021-4BA8-89F5-2C3E2C753C6E&lt;/uuid&gt;&lt;subtype&gt;400&lt;/subtype&gt;&lt;endpage&gt;827&lt;/endpage&gt;&lt;type&gt;400&lt;/type&gt;&lt;url&gt;http://www.nature.com/doifinder/10.1038/nclimate2322&lt;/url&gt;&lt;bundle&gt;&lt;publication&gt;&lt;publisher&gt;Nature Publishing Group&lt;/publisher&gt;&lt;title&gt;Nature Climate Change&lt;/title&gt;&lt;type&gt;-100&lt;/type&gt;&lt;subtype&gt;-100&lt;/subtype&gt;&lt;uuid&gt;4982F97E-0609-4573-934D-32D870B39EEC&lt;/uuid&gt;&lt;/publication&gt;&lt;/bundle&gt;&lt;authors&gt;&lt;author&gt;&lt;firstName&gt;Christian&lt;/firstName&gt;&lt;middleNames&gt;P&lt;/middleNames&gt;&lt;lastName&gt;Giardina&lt;/lastName&gt;&lt;/author&gt;&lt;author&gt;&lt;firstName&gt;Creighton&lt;/firstName&gt;&lt;middleNames&gt;M&lt;/middleNames&gt;&lt;lastName&gt;Litton&lt;/lastName&gt;&lt;/author&gt;&lt;author&gt;&lt;firstName&gt;Susan&lt;/firstName&gt;&lt;middleNames&gt;E&lt;/middleNames&gt;&lt;lastName&gt;Crow&lt;/lastName&gt;&lt;/author&gt;&lt;author&gt;&lt;firstName&gt;Gregory&lt;/firstName&gt;&lt;middleNames&gt;P&lt;/middleNames&gt;&lt;lastName&gt;Asner&lt;/lastName&gt;&lt;/author&gt;&lt;/authors&gt;&lt;/publication&gt;&lt;publication&gt;&lt;volume&gt;2&lt;/volume&gt;&lt;publication_date&gt;99201400001200000000200000&lt;/publication_date&gt;&lt;doi&gt;10.7717/peerj.685/supp-2&lt;/doi&gt;&lt;startpage&gt;e685&lt;/startpage&gt;&lt;title&gt;Leaf litter decomposition rates increase with rising mean annual temperature in Hawaiian tropical montane wet forests&lt;/title&gt;&lt;uuid&gt;6BE6636E-F676-4181-B289-1713E23EC596&lt;/uuid&gt;&lt;subtype&gt;400&lt;/subtype&gt;&lt;version&gt;second edition&lt;/version&gt;&lt;type&gt;400&lt;/type&gt;&lt;citekey&gt;Bothwell:2014gf&lt;/citekey&gt;&lt;url&gt;https://peerj.com/articles/685/supp-2&lt;/url&gt;&lt;bundle&gt;&lt;publication&gt;&lt;title&gt;PeerJ&lt;/title&gt;&lt;type&gt;-100&lt;/type&gt;&lt;subtype&gt;-100&lt;/subtype&gt;&lt;uuid&gt;4CB0672A-A0FA-40AB-959A-4C5D566AA251&lt;/uuid&gt;&lt;/publication&gt;&lt;/bundle&gt;&lt;authors&gt;&lt;author&gt;&lt;firstName&gt;Lori&lt;/firstName&gt;&lt;middleNames&gt;D&lt;/middleNames&gt;&lt;lastName&gt;Bothwell&lt;/lastName&gt;&lt;/author&gt;&lt;author&gt;&lt;firstName&gt;Paul&lt;/firstName&gt;&lt;middleNames&gt;C&lt;/middleNames&gt;&lt;lastName&gt;Selmants&lt;/lastName&gt;&lt;/author&gt;&lt;author&gt;&lt;firstName&gt;Christian&lt;/firstName&gt;&lt;middleNames&gt;P&lt;/middleNames&gt;&lt;lastName&gt;Giardina&lt;/lastName&gt;&lt;/author&gt;&lt;author&gt;&lt;firstName&gt;Creighton&lt;/firstName&gt;&lt;middleNames&gt;M&lt;/middleNames&gt;&lt;lastName&gt;Litton&lt;/lastName&gt;&lt;/author&gt;&lt;/authors&gt;&lt;/publication&gt;&lt;/publications&gt;&lt;cites&gt;&lt;/cites&gt;&lt;/citation&gt;</w:instrText>
+        <w:instrText xml:space="preserve"> ADDIN PAPERS2_CITATIONS &lt;citation&gt;&lt;uuid&gt;57D1AE1B-052E-43FE-8AC4-FFEB0B871A9E&lt;/uuid&gt;&lt;priority&gt;32&lt;/priority&gt;&lt;publications&gt;&lt;publication&gt;&lt;uuid&gt;D3ED1A66-7C39-4966-99BA-8A5CD950C663&lt;/uuid&gt;&lt;volume&gt;43&lt;/volume&gt;&lt;doi&gt;10.1016/j.soilbio.2011.08.004&lt;/doi&gt;&lt;startpage&gt;2315&lt;/startpage&gt;&lt;publication_date&gt;99201111011200000000222000&lt;/publication_date&gt;&lt;url&gt;http://dx.doi.org/10.1016/j.soilbio.2011.08.004&lt;/url&gt;&lt;type&gt;400&lt;/type&gt;&lt;title&gt;The magnitude and variability of soil-surface CO2 efflux increase with mean annual temperature in Hawaiian tropical montane wet forests&lt;/title&gt;&lt;publisher&gt;Elsevier Ltd&lt;/publisher&gt;&lt;number&gt;11&lt;/number&gt;&lt;subtype&gt;400&lt;/subtype&gt;&lt;endpage&gt;2323&lt;/endpage&gt;&lt;bundle&gt;&lt;publication&gt;&lt;publisher&gt;Elsevier&lt;/publisher&gt;&lt;title&gt;Soil Biology and Biochemistry&lt;/title&gt;&lt;type&gt;-100&lt;/type&gt;&lt;subtype&gt;-100&lt;/subtype&gt;&lt;uuid&gt;D5EEAF7D-A9C1-4A88-869C-B76DA7315898&lt;/uuid&gt;&lt;/publication&gt;&lt;/bundle&gt;&lt;authors&gt;&lt;author&gt;&lt;firstName&gt;Creighton&lt;/firstName&gt;&lt;middleNames&gt;M&lt;/middleNames&gt;&lt;lastName&gt;Litton&lt;/lastName&gt;&lt;/author&gt;&lt;author&gt;&lt;firstName&gt;Christian&lt;/firstName&gt;&lt;middleNames&gt;P&lt;/middleNames&gt;&lt;lastName&gt;Giardina&lt;/lastName&gt;&lt;/author&gt;&lt;author&gt;&lt;firstName&gt;Jeremy&lt;/firstName&gt;&lt;middleNames&gt;K&lt;/middleNames&gt;&lt;lastName&gt;Albano&lt;/lastName&gt;&lt;/author&gt;&lt;author&gt;&lt;firstName&gt;Michael&lt;/firstName&gt;&lt;middleNames&gt;S&lt;/middleNames&gt;&lt;lastName&gt;Long&lt;/lastName&gt;&lt;/author&gt;&lt;author&gt;&lt;firstName&gt;Gregory&lt;/firstName&gt;&lt;middleNames&gt;P&lt;/middleNames&gt;&lt;lastName&gt;Asner&lt;/lastName&gt;&lt;/author&gt;&lt;/authors&gt;&lt;/publication&gt;&lt;publication&gt;&lt;volume&gt;4&lt;/volume&gt;&lt;publication_date&gt;99201407201200000000222000&lt;/publication_date&gt;&lt;number&gt;9&lt;/number&gt;&lt;doi&gt;10.1038/nclimate2322&lt;/doi&gt;&lt;startpage&gt;822&lt;/startpage&gt;&lt;title&gt;Warming-related increases in soil CO2 efflux are explained by increased below-ground carbon flux&lt;/title&gt;&lt;uuid&gt;084EC01D-9021-4BA8-89F5-2C3E2C753C6E&lt;/uuid&gt;&lt;subtype&gt;400&lt;/subtype&gt;&lt;endpage&gt;827&lt;/endpage&gt;&lt;type&gt;400&lt;/type&gt;&lt;url&gt;http://www.nature.com/doifinder/10.1038/nclimate2322&lt;/url&gt;&lt;bundle&gt;&lt;publication&gt;&lt;publisher&gt;Nature Publishing Group&lt;/publisher&gt;&lt;title&gt;Nature Climate Change&lt;/title&gt;&lt;type&gt;-100&lt;/type&gt;&lt;subtype&gt;-100&lt;/subtype&gt;&lt;uuid&gt;4982F97E-0609-4573-934D-32D870B39EEC&lt;/uuid&gt;&lt;/publication&gt;&lt;/bundle&gt;&lt;authors&gt;&lt;author&gt;&lt;firstName&gt;Christian&lt;/firstName&gt;&lt;middleNames&gt;P&lt;/middleNames&gt;&lt;lastName&gt;Giardina&lt;/lastName&gt;&lt;/author&gt;&lt;author&gt;&lt;firstName&gt;Creighton&lt;/firstName&gt;&lt;middleNames&gt;M&lt;/middleNames&gt;&lt;lastName&gt;Litton&lt;/lastName&gt;&lt;/author&gt;&lt;author&gt;&lt;firstName&gt;Susan&lt;/firstName&gt;&lt;middleNames&gt;E&lt;/middleNames&gt;&lt;lastName&gt;Crow&lt;/lastName&gt;&lt;/author&gt;&lt;author&gt;&lt;firstName&gt;Gregory&lt;/firstName&gt;&lt;middleNames&gt;P&lt;/middleNames&gt;&lt;lastName&gt;Asner&lt;/lastName&gt;&lt;/author&gt;&lt;/authors&gt;&lt;/publication&gt;&lt;publication&gt;&lt;volume&gt;2&lt;/volume&gt;&lt;publication_date&gt;99201400001200000000200000&lt;/publication_date&gt;&lt;doi&gt;10.7717/peerj.685/supp-2&lt;/doi&gt;&lt;startpage&gt;e685&lt;/startpage&gt;&lt;title&gt;Leaf litter decomposition rates increase with rising mean annual temperature in Hawaiian tropical montane wet forests&lt;/title&gt;&lt;uuid&gt;6BE6636E-F676-4181-B289-1713E23EC596&lt;/uuid&gt;&lt;subtype&gt;400&lt;/subtype&gt;&lt;version&gt;second edition&lt;/version&gt;&lt;type&gt;400&lt;/type&gt;&lt;citekey&gt;Bothwell:2014gf&lt;/citekey&gt;&lt;url&gt;https://peerj.com/articles/685/supp-2&lt;/url&gt;&lt;bundle&gt;&lt;publication&gt;&lt;title&gt;PeerJ&lt;/title&gt;&lt;type&gt;-100&lt;/type&gt;&lt;subtype&gt;-100&lt;/subtype&gt;&lt;uuid&gt;4CB0672A-A0FA-40AB-959A-4C5D566AA251&lt;/uuid&gt;&lt;/publication&gt;&lt;/bundle&gt;&lt;authors&gt;&lt;author&gt;&lt;firstName&gt;Lori&lt;/firstName&gt;&lt;middleNames&gt;D&lt;/middleNames&gt;&lt;lastName&gt;Bothwell&lt;/lastName&gt;&lt;/author&gt;&lt;author&gt;&lt;firstName&gt;Paul&lt;/firstName&gt;&lt;middleNames&gt;C&lt;/middleNames&gt;&lt;lastName&gt;Selmants&lt;/lastName&gt;&lt;/author&gt;&lt;author&gt;&lt;firstName&gt;Christian&lt;/firstName&gt;&lt;middleNames&gt;P&lt;/middleNames&gt;&lt;lastName&gt;Giardina&lt;/lastName&gt;&lt;/author&gt;&lt;author&gt;&lt;firstName&gt;Creighton&lt;/firstName&gt;&lt;middleNames&gt;M&lt;/middleNames&gt;&lt;lastName&gt;Litton&lt;/lastName&gt;&lt;/author&gt;&lt;/authors&gt;&lt;/publication&gt;&lt;/publications&gt;&lt;cites&gt;&lt;/cites&gt;&lt;/citation&gt;</w:instrText>
       </w:r>
       <w:r>
         <w:fldChar w:fldCharType="separate"/>
@@ -3810,7 +3500,7 @@
         <w:fldChar w:fldCharType="begin"/>
       </w:r>
       <w:r>
-        <w:instrText xml:space="preserve"> ADDIN PAPERS2_CITATIONS &lt;citation&gt;&lt;uuid&gt;B0919B4A-859A-47CA-ADFB-3D016FCBE64D&lt;/uuid&gt;&lt;priority&gt;33&lt;/priority&gt;&lt;publications&gt;&lt;publication&gt;&lt;uuid&gt;AC66E0F3-10EA-4631-8FBB-EB740F751DCA&lt;/uuid&gt;&lt;volume&gt;42&lt;/volume&gt;&lt;doi&gt;10.1016/j.soilbio.2010.08.011&lt;/doi&gt;&lt;startpage&gt;2153&lt;/startpage&gt;&lt;publication_date&gt;99201012011200000000222000&lt;/publication_date&gt;&lt;url&gt;http://dx.doi.org/10.1016/j.soilbio.2010.08.011&lt;/url&gt;&lt;type&gt;400&lt;/type&gt;&lt;title&gt;Plot-scale manipulations of organic matter inputs to soils correlate with shifts in microbial community composition in a lowland tropical rain forest&lt;/title&gt;&lt;publisher&gt;Elsevier Ltd&lt;/publisher&gt;&lt;number&gt;12&lt;/number&gt;&lt;subtype&gt;400&lt;/subtype&gt;&lt;endpage&gt;2160&lt;/endpage&gt;&lt;bundle&gt;&lt;publication&gt;&lt;publisher&gt;Elsevier&lt;/publisher&gt;&lt;title&gt;Soil Biology and Biochemistry&lt;/title&gt;&lt;type&gt;-100&lt;/type&gt;&lt;subtype&gt;-100&lt;/subtype&gt;&lt;uuid&gt;D5EEAF7D-A9C1-4A88-869C-B76DA7315898&lt;/uuid&gt;&lt;/publication&gt;&lt;/bundle&gt;&lt;authors&gt;&lt;author&gt;&lt;firstName&gt;Diana&lt;/firstName&gt;&lt;middleNames&gt;R&lt;/middleNames&gt;&lt;lastName&gt;Nemergut&lt;/lastName&gt;&lt;/author&gt;&lt;author&gt;&lt;firstName&gt;Cory&lt;/firstName&gt;&lt;middleNames&gt;C&lt;/middleNames&gt;&lt;lastName&gt;Cleveland&lt;/lastName&gt;&lt;/author&gt;&lt;author&gt;&lt;firstName&gt;William&lt;/firstName&gt;&lt;middleNames&gt;R&lt;/middleNames&gt;&lt;lastName&gt;Wieder&lt;/lastName&gt;&lt;/author&gt;&lt;author&gt;&lt;firstName&gt;Christopher&lt;/firstName&gt;&lt;middleNames&gt;L&lt;/middleNames&gt;&lt;lastName&gt;Washenberger&lt;/lastName&gt;&lt;/author&gt;&lt;author&gt;&lt;firstName&gt;Alan&lt;/firstName&gt;&lt;middleNames&gt;R&lt;/middleNames&gt;&lt;lastName&gt;Townsend&lt;/lastName&gt;&lt;/author&gt;&lt;/authors&gt;&lt;/publication&gt;&lt;publication&gt;&lt;volume&gt;69&lt;/volume&gt;&lt;publication_date&gt;99201305281200000000222000&lt;/publication_date&gt;&lt;number&gt;2&lt;/number&gt;&lt;doi&gt;10.3354/ame01632&lt;/doi&gt;&lt;startpage&gt;157&lt;/startpage&gt;&lt;title&gt;Changes in bacterial diversity in response to dissolved organic matter supply in a continuous culture experiment&lt;/title&gt;&lt;uuid&gt;3577F443-C68E-4C81-87AA-EBDCE42F2686&lt;/uuid&gt;&lt;subtype&gt;400&lt;/subtype&gt;&lt;endpage&gt;168&lt;/endpage&gt;&lt;type&gt;400&lt;/type&gt;&lt;url&gt;http://www.int-res.com/abstracts/ame/v69/n2/p157-168/&lt;/url&gt;&lt;bundle&gt;&lt;publication&gt;&lt;title&gt;Aquatic Microbial Ecology&lt;/title&gt;&lt;type&gt;-100&lt;/type&gt;&lt;subtype&gt;-100&lt;/subtype&gt;&lt;uuid&gt;A3115E6E-43D8-4812-8697-3CDD9EDDB5E5&lt;/uuid&gt;&lt;/publication&gt;&lt;/bundle&gt;&lt;authors&gt;&lt;author&gt;&lt;firstName&gt;M&lt;/firstName&gt;&lt;lastName&gt;Landa&lt;/lastName&gt;&lt;/author&gt;&lt;author&gt;&lt;firstName&gt;M&lt;/firstName&gt;&lt;middleNames&gt;T&lt;/middleNames&gt;&lt;lastName&gt;Cottrell&lt;/lastName&gt;&lt;/author&gt;&lt;author&gt;&lt;firstName&gt;D&lt;/firstName&gt;&lt;middleNames&gt;L&lt;/middleNames&gt;&lt;lastName&gt;Kirchman&lt;/lastName&gt;&lt;/author&gt;&lt;author&gt;&lt;firstName&gt;S&lt;/firstName&gt;&lt;lastName&gt;Blain&lt;/lastName&gt;&lt;/author&gt;&lt;author&gt;&lt;firstName&gt;I&lt;/firstName&gt;&lt;lastName&gt;Obernosterer&lt;/lastName&gt;&lt;/author&gt;&lt;/authors&gt;&lt;/publication&gt;&lt;publication&gt;&lt;volume&gt;104&lt;/volume&gt;&lt;publication_date&gt;99200700001200000000200000&lt;/publication_date&gt;&lt;number&gt;12&lt;/number&gt;&lt;startpage&gt;4990&lt;/startpage&gt;&lt;title&gt;Altered soil microbial community at elevated CO2 leads to loss of soil carbon&lt;/title&gt;&lt;uuid&gt;A651A23F-A7D7-4CC9-9E42-8B12EC3D6DF3&lt;/uuid&gt;&lt;subtype&gt;400&lt;/subtype&gt;&lt;publisher&gt;National Acad Sciences&lt;/publisher&gt;&lt;type&gt;400&lt;/type&gt;&lt;url&gt;http://www.pnas.org/content/104/12/4990.short&lt;/url&gt;&lt;bundle&gt;&lt;publication&gt;&lt;publisher&gt;National Acad Sciences&lt;/publisher&gt;&lt;url&gt;http://www.pnas.org/&lt;/url&gt;&lt;title&gt;Proceedings of the National Academy of Sciences&lt;/title&gt;&lt;type&gt;-100&lt;/type&gt;&lt;subtype&gt;-100&lt;/subtype&gt;&lt;uuid&gt;2FF867EE-C0A9-4DBD-B4AA-A417174B91A9&lt;/uuid&gt;&lt;/publication&gt;&lt;/bundle&gt;&lt;authors&gt;&lt;author&gt;&lt;firstName&gt;K&lt;/firstName&gt;&lt;middleNames&gt;M&lt;/middleNames&gt;&lt;lastName&gt;Carney&lt;/lastName&gt;&lt;/author&gt;&lt;author&gt;&lt;firstName&gt;B&lt;/firstName&gt;&lt;middleNames&gt;A&lt;/middleNames&gt;&lt;lastName&gt;Hungate&lt;/lastName&gt;&lt;/author&gt;&lt;author&gt;&lt;firstName&gt;B&lt;/firstName&gt;&lt;middleNames&gt;G&lt;/middleNames&gt;&lt;lastName&gt;Drake&lt;/lastName&gt;&lt;/author&gt;&lt;author&gt;&lt;firstName&gt;J&lt;/firstName&gt;&lt;middleNames&gt;P&lt;/middleNames&gt;&lt;lastName&gt;Megonigal&lt;/lastName&gt;&lt;/author&gt;&lt;/authors&gt;&lt;/publication&gt;&lt;/publications&gt;&lt;cites&gt;&lt;/cites&gt;&lt;/citation&gt;</w:instrText>
+        <w:instrText xml:space="preserve"> ADDIN PAPERS2_CITATIONS &lt;citation&gt;&lt;uuid&gt;4BBAD470-4937-4DD1-A882-323107A02CD8&lt;/uuid&gt;&lt;priority&gt;33&lt;/priority&gt;&lt;publications&gt;&lt;publication&gt;&lt;uuid&gt;AC66E0F3-10EA-4631-8FBB-EB740F751DCA&lt;/uuid&gt;&lt;volume&gt;42&lt;/volume&gt;&lt;doi&gt;10.1016/j.soilbio.2010.08.011&lt;/doi&gt;&lt;startpage&gt;2153&lt;/startpage&gt;&lt;publication_date&gt;99201012011200000000222000&lt;/publication_date&gt;&lt;url&gt;http://dx.doi.org/10.1016/j.soilbio.2010.08.011&lt;/url&gt;&lt;type&gt;400&lt;/type&gt;&lt;title&gt;Plot-scale manipulations of organic matter inputs to soils correlate with shifts in microbial community composition in a lowland tropical rain forest&lt;/title&gt;&lt;publisher&gt;Elsevier Ltd&lt;/publisher&gt;&lt;number&gt;12&lt;/number&gt;&lt;subtype&gt;400&lt;/subtype&gt;&lt;endpage&gt;2160&lt;/endpage&gt;&lt;bundle&gt;&lt;publication&gt;&lt;publisher&gt;Elsevier&lt;/publisher&gt;&lt;title&gt;Soil Biology and Biochemistry&lt;/title&gt;&lt;type&gt;-100&lt;/type&gt;&lt;subtype&gt;-100&lt;/subtype&gt;&lt;uuid&gt;D5EEAF7D-A9C1-4A88-869C-B76DA7315898&lt;/uuid&gt;&lt;/publication&gt;&lt;/bundle&gt;&lt;authors&gt;&lt;author&gt;&lt;firstName&gt;Diana&lt;/firstName&gt;&lt;middleNames&gt;R&lt;/middleNames&gt;&lt;lastName&gt;Nemergut&lt;/lastName&gt;&lt;/author&gt;&lt;author&gt;&lt;firstName&gt;Cory&lt;/firstName&gt;&lt;middleNames&gt;C&lt;/middleNames&gt;&lt;lastName&gt;Cleveland&lt;/lastName&gt;&lt;/author&gt;&lt;author&gt;&lt;firstName&gt;William&lt;/firstName&gt;&lt;middleNames&gt;R&lt;/middleNames&gt;&lt;lastName&gt;Wieder&lt;/lastName&gt;&lt;/author&gt;&lt;author&gt;&lt;firstName&gt;Christopher&lt;/firstName&gt;&lt;middleNames&gt;L&lt;/middleNames&gt;&lt;lastName&gt;Washenberger&lt;/lastName&gt;&lt;/author&gt;&lt;author&gt;&lt;firstName&gt;Alan&lt;/firstName&gt;&lt;middleNames&gt;R&lt;/middleNames&gt;&lt;lastName&gt;Townsend&lt;/lastName&gt;&lt;/author&gt;&lt;/authors&gt;&lt;/publication&gt;&lt;publication&gt;&lt;volume&gt;69&lt;/volume&gt;&lt;publication_date&gt;99201305281200000000222000&lt;/publication_date&gt;&lt;number&gt;2&lt;/number&gt;&lt;doi&gt;10.3354/ame01632&lt;/doi&gt;&lt;startpage&gt;157&lt;/startpage&gt;&lt;title&gt;Changes in bacterial diversity in response to dissolved organic matter supply in a continuous culture experiment&lt;/title&gt;&lt;uuid&gt;3577F443-C68E-4C81-87AA-EBDCE42F2686&lt;/uuid&gt;&lt;subtype&gt;400&lt;/subtype&gt;&lt;endpage&gt;168&lt;/endpage&gt;&lt;type&gt;400&lt;/type&gt;&lt;url&gt;http://www.int-res.com/abstracts/ame/v69/n2/p157-168/&lt;/url&gt;&lt;bundle&gt;&lt;publication&gt;&lt;title&gt;Aquatic Microbial Ecology&lt;/title&gt;&lt;type&gt;-100&lt;/type&gt;&lt;subtype&gt;-100&lt;/subtype&gt;&lt;uuid&gt;A3115E6E-43D8-4812-8697-3CDD9EDDB5E5&lt;/uuid&gt;&lt;/publication&gt;&lt;/bundle&gt;&lt;authors&gt;&lt;author&gt;&lt;firstName&gt;M&lt;/firstName&gt;&lt;lastName&gt;Landa&lt;/lastName&gt;&lt;/author&gt;&lt;author&gt;&lt;firstName&gt;M&lt;/firstName&gt;&lt;middleNames&gt;T&lt;/middleNames&gt;&lt;lastName&gt;Cottrell&lt;/lastName&gt;&lt;/author&gt;&lt;author&gt;&lt;firstName&gt;D&lt;/firstName&gt;&lt;middleNames&gt;L&lt;/middleNames&gt;&lt;lastName&gt;Kirchman&lt;/lastName&gt;&lt;/author&gt;&lt;author&gt;&lt;firstName&gt;S&lt;/firstName&gt;&lt;lastName&gt;Blain&lt;/lastName&gt;&lt;/author&gt;&lt;author&gt;&lt;firstName&gt;I&lt;/firstName&gt;&lt;lastName&gt;Obernosterer&lt;/lastName&gt;&lt;/author&gt;&lt;/authors&gt;&lt;/publication&gt;&lt;publication&gt;&lt;volume&gt;104&lt;/volume&gt;&lt;publication_date&gt;99200700001200000000200000&lt;/publication_date&gt;&lt;number&gt;12&lt;/number&gt;&lt;startpage&gt;4990&lt;/startpage&gt;&lt;title&gt;Altered soil microbial community at elevated CO2 leads to loss of soil carbon&lt;/title&gt;&lt;uuid&gt;A651A23F-A7D7-4CC9-9E42-8B12EC3D6DF3&lt;/uuid&gt;&lt;subtype&gt;400&lt;/subtype&gt;&lt;publisher&gt;National Acad Sciences&lt;/publisher&gt;&lt;type&gt;400&lt;/type&gt;&lt;url&gt;http://www.pnas.org/content/104/12/4990.short&lt;/url&gt;&lt;bundle&gt;&lt;publication&gt;&lt;publisher&gt;National Acad Sciences&lt;/publisher&gt;&lt;url&gt;http://www.pnas.org/&lt;/url&gt;&lt;title&gt;Proceedings of the National Academy of Sciences&lt;/title&gt;&lt;type&gt;-100&lt;/type&gt;&lt;subtype&gt;-100&lt;/subtype&gt;&lt;uuid&gt;2FF867EE-C0A9-4DBD-B4AA-A417174B91A9&lt;/uuid&gt;&lt;/publication&gt;&lt;/bundle&gt;&lt;authors&gt;&lt;author&gt;&lt;firstName&gt;K&lt;/firstName&gt;&lt;middleNames&gt;M&lt;/middleNames&gt;&lt;lastName&gt;Carney&lt;/lastName&gt;&lt;/author&gt;&lt;author&gt;&lt;firstName&gt;B&lt;/firstName&gt;&lt;middleNames&gt;A&lt;/middleNames&gt;&lt;lastName&gt;Hungate&lt;/lastName&gt;&lt;/author&gt;&lt;author&gt;&lt;firstName&gt;B&lt;/firstName&gt;&lt;middleNames&gt;G&lt;/middleNames&gt;&lt;lastName&gt;Drake&lt;/lastName&gt;&lt;/author&gt;&lt;author&gt;&lt;firstName&gt;J&lt;/firstName&gt;&lt;middleNames&gt;P&lt;/middleNames&gt;&lt;lastName&gt;Megonigal&lt;/lastName&gt;&lt;/author&gt;&lt;/authors&gt;&lt;/publication&gt;&lt;/publications&gt;&lt;cites&gt;&lt;/cites&gt;&lt;/citation&gt;</w:instrText>
       </w:r>
       <w:r>
         <w:fldChar w:fldCharType="separate"/>
@@ -3912,7 +3602,7 @@
         <w:fldChar w:fldCharType="begin"/>
       </w:r>
       <w:r>
-        <w:instrText xml:space="preserve"> ADDIN PAPERS2_CITATIONS &lt;citation&gt;&lt;uuid&gt;94579817-1094-4816-B5F8-FA987357802B&lt;/uuid&gt;&lt;priority&gt;34&lt;/priority&gt;&lt;publications&gt;&lt;publication&gt;&lt;volume&gt;75&lt;/volume&gt;&lt;publication_date&gt;99200907241200000000222000&lt;/publication_date&gt;&lt;number&gt;15&lt;/number&gt;&lt;doi&gt;10.1128/AEM.00335-09&lt;/doi&gt;&lt;startpage&gt;5111&lt;/startpage&gt;&lt;title&gt;Pyrosequencing-Based Assessment of Soil pH as a Predictor of Soil Bacterial Community Structure at the Continental Scale&lt;/title&gt;&lt;uuid&gt;6268F3B5-B1B5-4906-8156-31435A1BCA8E&lt;/uuid&gt;&lt;subtype&gt;400&lt;/subtype&gt;&lt;endpage&gt;5120&lt;/endpage&gt;&lt;type&gt;400&lt;/type&gt;&lt;url&gt;http://aem.asm.org/cgi/doi/10.1128/AEM.00335-09&lt;/url&gt;&lt;bundle&gt;&lt;publication&gt;&lt;title&gt;Applied and Environmental Microbiology&lt;/title&gt;&lt;type&gt;-100&lt;/type&gt;&lt;subtype&gt;-100&lt;/subtype&gt;&lt;uuid&gt;B0EFAC49-1753-4C84-9FC0-E58F9A9BEDD2&lt;/uuid&gt;&lt;/publication&gt;&lt;/bundle&gt;&lt;authors&gt;&lt;author&gt;&lt;firstName&gt;C&lt;/firstName&gt;&lt;middleNames&gt;L&lt;/middleNames&gt;&lt;lastName&gt;Lauber&lt;/lastName&gt;&lt;/author&gt;&lt;author&gt;&lt;firstName&gt;M&lt;/firstName&gt;&lt;lastName&gt;Hamady&lt;/lastName&gt;&lt;/author&gt;&lt;author&gt;&lt;firstName&gt;R&lt;/firstName&gt;&lt;lastName&gt;Knight&lt;/lastName&gt;&lt;/author&gt;&lt;author&gt;&lt;firstName&gt;N&lt;/firstName&gt;&lt;lastName&gt;Fierer&lt;/lastName&gt;&lt;/author&gt;&lt;/authors&gt;&lt;/publication&gt;&lt;/publications&gt;&lt;cites&gt;&lt;/cites&gt;&lt;/citation&gt;</w:instrText>
+        <w:instrText xml:space="preserve"> ADDIN PAPERS2_CITATIONS &lt;citation&gt;&lt;uuid&gt;436FDCA3-F8DD-4AE2-869D-C2D271ED0BB9&lt;/uuid&gt;&lt;priority&gt;34&lt;/priority&gt;&lt;publications&gt;&lt;publication&gt;&lt;volume&gt;75&lt;/volume&gt;&lt;publication_date&gt;99200907241200000000222000&lt;/publication_date&gt;&lt;number&gt;15&lt;/number&gt;&lt;doi&gt;10.1128/AEM.00335-09&lt;/doi&gt;&lt;startpage&gt;5111&lt;/startpage&gt;&lt;title&gt;Pyrosequencing-Based Assessment of Soil pH as a Predictor of Soil Bacterial Community Structure at the Continental Scale&lt;/title&gt;&lt;uuid&gt;6268F3B5-B1B5-4906-8156-31435A1BCA8E&lt;/uuid&gt;&lt;subtype&gt;400&lt;/subtype&gt;&lt;endpage&gt;5120&lt;/endpage&gt;&lt;type&gt;400&lt;/type&gt;&lt;url&gt;http://aem.asm.org/cgi/doi/10.1128/AEM.00335-09&lt;/url&gt;&lt;bundle&gt;&lt;publication&gt;&lt;title&gt;Applied and Environmental Microbiology&lt;/title&gt;&lt;type&gt;-100&lt;/type&gt;&lt;subtype&gt;-100&lt;/subtype&gt;&lt;uuid&gt;B0EFAC49-1753-4C84-9FC0-E58F9A9BEDD2&lt;/uuid&gt;&lt;/publication&gt;&lt;/bundle&gt;&lt;authors&gt;&lt;author&gt;&lt;firstName&gt;C&lt;/firstName&gt;&lt;middleNames&gt;L&lt;/middleNames&gt;&lt;lastName&gt;Lauber&lt;/lastName&gt;&lt;/author&gt;&lt;author&gt;&lt;firstName&gt;M&lt;/firstName&gt;&lt;lastName&gt;Hamady&lt;/lastName&gt;&lt;/author&gt;&lt;author&gt;&lt;firstName&gt;R&lt;/firstName&gt;&lt;lastName&gt;Knight&lt;/lastName&gt;&lt;/author&gt;&lt;author&gt;&lt;firstName&gt;N&lt;/firstName&gt;&lt;lastName&gt;Fierer&lt;/lastName&gt;&lt;/author&gt;&lt;/authors&gt;&lt;/publication&gt;&lt;/publications&gt;&lt;cites&gt;&lt;/cites&gt;&lt;/citation&gt;</w:instrText>
       </w:r>
       <w:r>
         <w:fldChar w:fldCharType="separate"/>
@@ -3960,7 +3650,7 @@
         <w:fldChar w:fldCharType="begin"/>
       </w:r>
       <w:r>
-        <w:instrText xml:space="preserve"> ADDIN PAPERS2_CITATIONS &lt;citation&gt;&lt;uuid&gt;28FECBF4-8D80-483F-A15F-BC6C8D423F0C&lt;/uuid&gt;&lt;priority&gt;35&lt;/priority&gt;&lt;publications&gt;&lt;publication&gt;&lt;volume&gt;2&lt;/volume&gt;&lt;publication_date&gt;99201400001200000000200000&lt;/publication_date&gt;&lt;doi&gt;10.7717/peerj.358/supp-1&lt;/doi&gt;&lt;startpage&gt;e358&lt;/startpage&gt;&lt;title&gt;Microbial communities respond to experimental warming, but site matters&lt;/title&gt;&lt;uuid&gt;6108D8D1-1DD4-45DD-9DAA-FF765960F8CA&lt;/uuid&gt;&lt;subtype&gt;400&lt;/subtype&gt;&lt;type&gt;400&lt;/type&gt;&lt;url&gt;https://peerj.com/articles/358/supp-1&lt;/url&gt;&lt;bundle&gt;&lt;publication&gt;&lt;title&gt;PeerJ&lt;/title&gt;&lt;type&gt;-100&lt;/type&gt;&lt;subtype&gt;-100&lt;/subtype&gt;&lt;uuid&gt;4CB0672A-A0FA-40AB-959A-4C5D566AA251&lt;/uuid&gt;&lt;/publication&gt;&lt;/bundle&gt;&lt;authors&gt;&lt;author&gt;&lt;firstName&gt;Melissa&lt;/firstName&gt;&lt;middleNames&gt;A&lt;/middleNames&gt;&lt;lastName&gt;Cregger&lt;/lastName&gt;&lt;/author&gt;&lt;author&gt;&lt;firstName&gt;Nathan&lt;/firstName&gt;&lt;middleNames&gt;J&lt;/middleNames&gt;&lt;lastName&gt;Sanders&lt;/lastName&gt;&lt;/author&gt;&lt;author&gt;&lt;firstName&gt;Robert&lt;/firstName&gt;&lt;middleNames&gt;R&lt;/middleNames&gt;&lt;lastName&gt;Dunn&lt;/lastName&gt;&lt;/author&gt;&lt;author&gt;&lt;firstName&gt;Aimee&lt;/firstName&gt;&lt;middleNames&gt;T&lt;/middleNames&gt;&lt;lastName&gt;Classen&lt;/lastName&gt;&lt;/author&gt;&lt;/authors&gt;&lt;/publication&gt;&lt;publication&gt;&lt;volume&gt;76&lt;/volume&gt;&lt;publication_date&gt;99201002051200000000222000&lt;/publication_date&gt;&lt;number&gt;4&lt;/number&gt;&lt;doi&gt;10.1128/AEM.02874-09&lt;/doi&gt;&lt;startpage&gt;999&lt;/startpage&gt;&lt;title&gt;Soil Microbial Community Responses to Multiple Experimental Climate Change Drivers&lt;/title&gt;&lt;uuid&gt;D4F003EC-9B3E-4148-97B0-6538B7C011B1&lt;/uuid&gt;&lt;subtype&gt;400&lt;/subtype&gt;&lt;endpage&gt;1007&lt;/endpage&gt;&lt;type&gt;400&lt;/type&gt;&lt;url&gt;http://aem.asm.org/cgi/doi/10.1128/AEM.02874-09&lt;/url&gt;&lt;bundle&gt;&lt;publication&gt;&lt;title&gt;Applied and Environmental Microbiology&lt;/title&gt;&lt;type&gt;-100&lt;/type&gt;&lt;subtype&gt;-100&lt;/subtype&gt;&lt;uuid&gt;B0EFAC49-1753-4C84-9FC0-E58F9A9BEDD2&lt;/uuid&gt;&lt;/publication&gt;&lt;/bundle&gt;&lt;authors&gt;&lt;author&gt;&lt;firstName&gt;H&lt;/firstName&gt;&lt;middleNames&gt;F&lt;/middleNames&gt;&lt;lastName&gt;Castro&lt;/lastName&gt;&lt;/author&gt;&lt;author&gt;&lt;firstName&gt;A&lt;/firstName&gt;&lt;middleNames&gt;T&lt;/middleNames&gt;&lt;lastName&gt;Classen&lt;/lastName&gt;&lt;/author&gt;&lt;author&gt;&lt;firstName&gt;E&lt;/firstName&gt;&lt;middleNames&gt;E&lt;/middleNames&gt;&lt;lastName&gt;Austin&lt;/lastName&gt;&lt;/author&gt;&lt;author&gt;&lt;firstName&gt;R&lt;/firstName&gt;&lt;middleNames&gt;J&lt;/middleNames&gt;&lt;lastName&gt;Norby&lt;/lastName&gt;&lt;/author&gt;&lt;author&gt;&lt;firstName&gt;C&lt;/firstName&gt;&lt;middleNames&gt;W&lt;/middleNames&gt;&lt;lastName&gt;Schadt&lt;/lastName&gt;&lt;/author&gt;&lt;/authors&gt;&lt;/publication&gt;&lt;publication&gt;&lt;volume&gt;8&lt;/volume&gt;&lt;publication_date&gt;99201311081200000000222000&lt;/publication_date&gt;&lt;number&gt;11&lt;/number&gt;&lt;doi&gt;10.1371/journal.pone.0078616.t002&lt;/doi&gt;&lt;startpage&gt;e78616&lt;/startpage&gt;&lt;title&gt;Soil Bacterial Communities Respond to Climate Changes in a Temperate Steppe&lt;/title&gt;&lt;uuid&gt;8CC1CE5A-F9B5-4D7B-9950-70EFBE24D13A&lt;/uuid&gt;&lt;subtype&gt;400&lt;/subtype&gt;&lt;type&gt;400&lt;/type&gt;&lt;url&gt;http://dx.plos.org/10.1371/journal.pone.0078616.t002&lt;/url&gt;&lt;bundle&gt;&lt;publication&gt;&lt;url&gt;http://www.plosone.org/&lt;/url&gt;&lt;title&gt;PLoS ONE&lt;/title&gt;&lt;type&gt;-100&lt;/type&gt;&lt;subtype&gt;-100&lt;/subtype&gt;&lt;uuid&gt;95AE1CFD-F455-440E-8A6E-DF09AA78ACC4&lt;/uuid&gt;&lt;/publication&gt;&lt;/bundle&gt;&lt;authors&gt;&lt;author&gt;&lt;firstName&gt;Ximei&lt;/firstName&gt;&lt;lastName&gt;Zhang&lt;/lastName&gt;&lt;/author&gt;&lt;author&gt;&lt;firstName&gt;Guangming&lt;/firstName&gt;&lt;lastName&gt;Zhang&lt;/lastName&gt;&lt;/author&gt;&lt;author&gt;&lt;firstName&gt;Quansheng&lt;/firstName&gt;&lt;lastName&gt;Chen&lt;/lastName&gt;&lt;/author&gt;&lt;author&gt;&lt;firstName&gt;Xingguo&lt;/firstName&gt;&lt;lastName&gt;Han&lt;/lastName&gt;&lt;/author&gt;&lt;/authors&gt;&lt;editors&gt;&lt;author&gt;&lt;firstName&gt;Hauke&lt;/firstName&gt;&lt;lastName&gt;Smidt&lt;/lastName&gt;&lt;/author&gt;&lt;/editors&gt;&lt;/publication&gt;&lt;/publications&gt;&lt;cites&gt;&lt;/cites&gt;&lt;/citation&gt;</w:instrText>
+        <w:instrText xml:space="preserve"> ADDIN PAPERS2_CITATIONS &lt;citation&gt;&lt;uuid&gt;752E899B-0683-4213-9994-A36A22511CA1&lt;/uuid&gt;&lt;priority&gt;35&lt;/priority&gt;&lt;publications&gt;&lt;publication&gt;&lt;volume&gt;2&lt;/volume&gt;&lt;publication_date&gt;99201400001200000000200000&lt;/publication_date&gt;&lt;doi&gt;10.7717/peerj.358/supp-1&lt;/doi&gt;&lt;startpage&gt;e358&lt;/startpage&gt;&lt;title&gt;Microbial communities respond to experimental warming, but site matters&lt;/title&gt;&lt;uuid&gt;6108D8D1-1DD4-45DD-9DAA-FF765960F8CA&lt;/uuid&gt;&lt;subtype&gt;400&lt;/subtype&gt;&lt;type&gt;400&lt;/type&gt;&lt;url&gt;https://peerj.com/articles/358/supp-1&lt;/url&gt;&lt;bundle&gt;&lt;publication&gt;&lt;title&gt;PeerJ&lt;/title&gt;&lt;type&gt;-100&lt;/type&gt;&lt;subtype&gt;-100&lt;/subtype&gt;&lt;uuid&gt;4CB0672A-A0FA-40AB-959A-4C5D566AA251&lt;/uuid&gt;&lt;/publication&gt;&lt;/bundle&gt;&lt;authors&gt;&lt;author&gt;&lt;firstName&gt;Melissa&lt;/firstName&gt;&lt;middleNames&gt;A&lt;/middleNames&gt;&lt;lastName&gt;Cregger&lt;/lastName&gt;&lt;/author&gt;&lt;author&gt;&lt;firstName&gt;Nathan&lt;/firstName&gt;&lt;middleNames&gt;J&lt;/middleNames&gt;&lt;lastName&gt;Sanders&lt;/lastName&gt;&lt;/author&gt;&lt;author&gt;&lt;firstName&gt;Robert&lt;/firstName&gt;&lt;middleNames&gt;R&lt;/middleNames&gt;&lt;lastName&gt;Dunn&lt;/lastName&gt;&lt;/author&gt;&lt;author&gt;&lt;firstName&gt;Aimee&lt;/firstName&gt;&lt;middleNames&gt;T&lt;/middleNames&gt;&lt;lastName&gt;Classen&lt;/lastName&gt;&lt;/author&gt;&lt;/authors&gt;&lt;/publication&gt;&lt;publication&gt;&lt;volume&gt;76&lt;/volume&gt;&lt;publication_date&gt;99201002051200000000222000&lt;/publication_date&gt;&lt;number&gt;4&lt;/number&gt;&lt;doi&gt;10.1128/AEM.02874-09&lt;/doi&gt;&lt;startpage&gt;999&lt;/startpage&gt;&lt;title&gt;Soil Microbial Community Responses to Multiple Experimental Climate Change Drivers&lt;/title&gt;&lt;uuid&gt;D4F003EC-9B3E-4148-97B0-6538B7C011B1&lt;/uuid&gt;&lt;subtype&gt;400&lt;/subtype&gt;&lt;endpage&gt;1007&lt;/endpage&gt;&lt;type&gt;400&lt;/type&gt;&lt;url&gt;http://aem.asm.org/cgi/doi/10.1128/AEM.02874-09&lt;/url&gt;&lt;bundle&gt;&lt;publication&gt;&lt;title&gt;Applied and Environmental Microbiology&lt;/title&gt;&lt;type&gt;-100&lt;/type&gt;&lt;subtype&gt;-100&lt;/subtype&gt;&lt;uuid&gt;B0EFAC49-1753-4C84-9FC0-E58F9A9BEDD2&lt;/uuid&gt;&lt;/publication&gt;&lt;/bundle&gt;&lt;authors&gt;&lt;author&gt;&lt;firstName&gt;H&lt;/firstName&gt;&lt;middleNames&gt;F&lt;/middleNames&gt;&lt;lastName&gt;Castro&lt;/lastName&gt;&lt;/author&gt;&lt;author&gt;&lt;firstName&gt;A&lt;/firstName&gt;&lt;middleNames&gt;T&lt;/middleNames&gt;&lt;lastName&gt;Classen&lt;/lastName&gt;&lt;/author&gt;&lt;author&gt;&lt;firstName&gt;E&lt;/firstName&gt;&lt;middleNames&gt;E&lt;/middleNames&gt;&lt;lastName&gt;Austin&lt;/lastName&gt;&lt;/author&gt;&lt;author&gt;&lt;firstName&gt;R&lt;/firstName&gt;&lt;middleNames&gt;J&lt;/middleNames&gt;&lt;lastName&gt;Norby&lt;/lastName&gt;&lt;/author&gt;&lt;author&gt;&lt;firstName&gt;C&lt;/firstName&gt;&lt;middleNames&gt;W&lt;/middleNames&gt;&lt;lastName&gt;Schadt&lt;/lastName&gt;&lt;/author&gt;&lt;/authors&gt;&lt;/publication&gt;&lt;publication&gt;&lt;volume&gt;8&lt;/volume&gt;&lt;publication_date&gt;99201311081200000000222000&lt;/publication_date&gt;&lt;number&gt;11&lt;/number&gt;&lt;doi&gt;10.1371/journal.pone.0078616.t002&lt;/doi&gt;&lt;startpage&gt;e78616&lt;/startpage&gt;&lt;title&gt;Soil Bacterial Communities Respond to Climate Changes in a Temperate Steppe&lt;/title&gt;&lt;uuid&gt;8CC1CE5A-F9B5-4D7B-9950-70EFBE24D13A&lt;/uuid&gt;&lt;subtype&gt;400&lt;/subtype&gt;&lt;type&gt;400&lt;/type&gt;&lt;url&gt;http://dx.plos.org/10.1371/journal.pone.0078616.t002&lt;/url&gt;&lt;bundle&gt;&lt;publication&gt;&lt;url&gt;http://www.plosone.org/&lt;/url&gt;&lt;title&gt;PLoS ONE&lt;/title&gt;&lt;type&gt;-100&lt;/type&gt;&lt;subtype&gt;-100&lt;/subtype&gt;&lt;uuid&gt;95AE1CFD-F455-440E-8A6E-DF09AA78ACC4&lt;/uuid&gt;&lt;/publication&gt;&lt;/bundle&gt;&lt;authors&gt;&lt;author&gt;&lt;firstName&gt;Ximei&lt;/firstName&gt;&lt;lastName&gt;Zhang&lt;/lastName&gt;&lt;/author&gt;&lt;author&gt;&lt;firstName&gt;Guangming&lt;/firstName&gt;&lt;lastName&gt;Zhang&lt;/lastName&gt;&lt;/author&gt;&lt;author&gt;&lt;firstName&gt;Quansheng&lt;/firstName&gt;&lt;lastName&gt;Chen&lt;/lastName&gt;&lt;/author&gt;&lt;author&gt;&lt;firstName&gt;Xingguo&lt;/firstName&gt;&lt;lastName&gt;Han&lt;/lastName&gt;&lt;/author&gt;&lt;/authors&gt;&lt;editors&gt;&lt;author&gt;&lt;firstName&gt;Hauke&lt;/firstName&gt;&lt;lastName&gt;Smidt&lt;/lastName&gt;&lt;/author&gt;&lt;/editors&gt;&lt;/publication&gt;&lt;/publications&gt;&lt;cites&gt;&lt;/cites&gt;&lt;/citation&gt;</w:instrText>
       </w:r>
       <w:r>
         <w:fldChar w:fldCharType="separate"/>
@@ -4053,7 +3743,7 @@
         <w:fldChar w:fldCharType="begin"/>
       </w:r>
       <w:r>
-        <w:instrText xml:space="preserve"> ADDIN PAPERS2_CITATIONS &lt;citation&gt;&lt;uuid&gt;C23966CA-41B1-411B-A8EE-505C89E64FF4&lt;/uuid&gt;&lt;priority&gt;36&lt;/priority&gt;&lt;publications&gt;&lt;publication&gt;&lt;uuid&gt;C9515AC7-C761-4FA7-BE1C-A6481DC4B63C&lt;/uuid&gt;&lt;volume&gt;84&lt;/volume&gt;&lt;doi&gt;10.1016/j.soilbio.2015.02.011&lt;/doi&gt;&lt;startpage&gt;53&lt;/startpage&gt;&lt;publication_date&gt;99201505011200000000222000&lt;/publication_date&gt;&lt;url&gt;http://dx.doi.org/10.1016/j.soilbio.2015.02.011&lt;/url&gt;&lt;type&gt;400&lt;/type&gt;&lt;title&gt;Composition of fungal and bacterial communities in forest litter and soil is largely determined by dominant trees&lt;/title&gt;&lt;publisher&gt;Elsevier Ltd&lt;/publisher&gt;&lt;number&gt;C&lt;/number&gt;&lt;subtype&gt;400&lt;/subtype&gt;&lt;endpage&gt;64&lt;/endpage&gt;&lt;bundle&gt;&lt;publication&gt;&lt;publisher&gt;Elsevier&lt;/publisher&gt;&lt;title&gt;Soil Biology and Biochemistry&lt;/title&gt;&lt;type&gt;-100&lt;/type&gt;&lt;subtype&gt;-100&lt;/subtype&gt;&lt;uuid&gt;D5EEAF7D-A9C1-4A88-869C-B76DA7315898&lt;/uuid&gt;&lt;/publication&gt;&lt;/bundle&gt;&lt;authors&gt;&lt;author&gt;&lt;firstName&gt;Michaela&lt;/firstName&gt;&lt;lastName&gt;Urbanová&lt;/lastName&gt;&lt;/author&gt;&lt;author&gt;&lt;firstName&gt;Jaroslav&lt;/firstName&gt;&lt;lastName&gt;Šnajdr&lt;/lastName&gt;&lt;/author&gt;&lt;author&gt;&lt;firstName&gt;Petr&lt;/firstName&gt;&lt;lastName&gt;Baldrian&lt;/lastName&gt;&lt;/author&gt;&lt;/authors&gt;&lt;/publication&gt;&lt;publication&gt;&lt;volume&gt;66&lt;/volume&gt;&lt;publication_date&gt;99201204001200000000220000&lt;/publication_date&gt;&lt;number&gt;2&lt;/number&gt;&lt;doi&gt;10.2984/66.2.4&lt;/doi&gt;&lt;startpage&gt;141&lt;/startpage&gt;&lt;title&gt;Introduced Canopy Tree Species Effect on the Soil Microbial Community in a Montane Tropical Forest&lt;/title&gt;&lt;uuid&gt;F375D316-84B0-4A45-99F3-1A8F9974488C&lt;/uuid&gt;&lt;subtype&gt;400&lt;/subtype&gt;&lt;endpage&gt;150&lt;/endpage&gt;&lt;type&gt;400&lt;/type&gt;&lt;url&gt;http://www.bioone.org/doi/abs/10.2984/66.2.4&lt;/url&gt;&lt;bundle&gt;&lt;publication&gt;&lt;title&gt;Pacific Science&lt;/title&gt;&lt;type&gt;-100&lt;/type&gt;&lt;subtype&gt;-100&lt;/subtype&gt;&lt;uuid&gt;AF3A7A8F-EA9D-4B75-905E-661922ED2FF9&lt;/uuid&gt;&lt;/publication&gt;&lt;/bundle&gt;&lt;authors&gt;&lt;author&gt;&lt;firstName&gt;Hannah&lt;/firstName&gt;&lt;middleNames&gt;B&lt;/middleNames&gt;&lt;lastName&gt;Lynch&lt;/lastName&gt;&lt;/author&gt;&lt;author&gt;&lt;firstName&gt;Kimberly&lt;/firstName&gt;&lt;middleNames&gt;Y&lt;/middleNames&gt;&lt;lastName&gt;Epps&lt;/lastName&gt;&lt;/author&gt;&lt;author&gt;&lt;firstName&gt;Tadashi&lt;/firstName&gt;&lt;lastName&gt;Fukami&lt;/lastName&gt;&lt;/author&gt;&lt;author&gt;&lt;firstName&gt;Peter&lt;/firstName&gt;&lt;middleNames&gt;M&lt;/middleNames&gt;&lt;lastName&gt;Vitousek&lt;/lastName&gt;&lt;/author&gt;&lt;/authors&gt;&lt;/publication&gt;&lt;/publications&gt;&lt;cites&gt;&lt;/cites&gt;&lt;/citation&gt;</w:instrText>
+        <w:instrText xml:space="preserve"> ADDIN PAPERS2_CITATIONS &lt;citation&gt;&lt;uuid&gt;14AC8025-71D8-418B-A08F-C5912E724183&lt;/uuid&gt;&lt;priority&gt;36&lt;/priority&gt;&lt;publications&gt;&lt;publication&gt;&lt;uuid&gt;C9515AC7-C761-4FA7-BE1C-A6481DC4B63C&lt;/uuid&gt;&lt;volume&gt;84&lt;/volume&gt;&lt;doi&gt;10.1016/j.soilbio.2015.02.011&lt;/doi&gt;&lt;startpage&gt;53&lt;/startpage&gt;&lt;publication_date&gt;99201505011200000000222000&lt;/publication_date&gt;&lt;url&gt;http://dx.doi.org/10.1016/j.soilbio.2015.02.011&lt;/url&gt;&lt;type&gt;400&lt;/type&gt;&lt;title&gt;Composition of fungal and bacterial communities in forest litter and soil is largely determined by dominant trees&lt;/title&gt;&lt;publisher&gt;Elsevier Ltd&lt;/publisher&gt;&lt;number&gt;C&lt;/number&gt;&lt;subtype&gt;400&lt;/subtype&gt;&lt;endpage&gt;64&lt;/endpage&gt;&lt;bundle&gt;&lt;publication&gt;&lt;publisher&gt;Elsevier&lt;/publisher&gt;&lt;title&gt;Soil Biology and Biochemistry&lt;/title&gt;&lt;type&gt;-100&lt;/type&gt;&lt;subtype&gt;-100&lt;/subtype&gt;&lt;uuid&gt;D5EEAF7D-A9C1-4A88-869C-B76DA7315898&lt;/uuid&gt;&lt;/publication&gt;&lt;/bundle&gt;&lt;authors&gt;&lt;author&gt;&lt;firstName&gt;Michaela&lt;/firstName&gt;&lt;lastName&gt;Urbanová&lt;/lastName&gt;&lt;/author&gt;&lt;author&gt;&lt;firstName&gt;Jaroslav&lt;/firstName&gt;&lt;lastName&gt;Šnajdr&lt;/lastName&gt;&lt;/author&gt;&lt;author&gt;&lt;firstName&gt;Petr&lt;/firstName&gt;&lt;lastName&gt;Baldrian&lt;/lastName&gt;&lt;/author&gt;&lt;/authors&gt;&lt;/publication&gt;&lt;publication&gt;&lt;volume&gt;66&lt;/volume&gt;&lt;publication_date&gt;99201204001200000000220000&lt;/publication_date&gt;&lt;number&gt;2&lt;/number&gt;&lt;doi&gt;10.2984/66.2.4&lt;/doi&gt;&lt;startpage&gt;141&lt;/startpage&gt;&lt;title&gt;Introduced Canopy Tree Species Effect on the Soil Microbial Community in a Montane Tropical Forest&lt;/title&gt;&lt;uuid&gt;F375D316-84B0-4A45-99F3-1A8F9974488C&lt;/uuid&gt;&lt;subtype&gt;400&lt;/subtype&gt;&lt;endpage&gt;150&lt;/endpage&gt;&lt;type&gt;400&lt;/type&gt;&lt;url&gt;http://www.bioone.org/doi/abs/10.2984/66.2.4&lt;/url&gt;&lt;bundle&gt;&lt;publication&gt;&lt;title&gt;Pacific Science&lt;/title&gt;&lt;type&gt;-100&lt;/type&gt;&lt;subtype&gt;-100&lt;/subtype&gt;&lt;uuid&gt;AF3A7A8F-EA9D-4B75-905E-661922ED2FF9&lt;/uuid&gt;&lt;/publication&gt;&lt;/bundle&gt;&lt;authors&gt;&lt;author&gt;&lt;firstName&gt;Hannah&lt;/firstName&gt;&lt;middleNames&gt;B&lt;/middleNames&gt;&lt;lastName&gt;Lynch&lt;/lastName&gt;&lt;/author&gt;&lt;author&gt;&lt;firstName&gt;Kimberly&lt;/firstName&gt;&lt;middleNames&gt;Y&lt;/middleNames&gt;&lt;lastName&gt;Epps&lt;/lastName&gt;&lt;/author&gt;&lt;author&gt;&lt;firstName&gt;Tadashi&lt;/firstName&gt;&lt;lastName&gt;Fukami&lt;/lastName&gt;&lt;/author&gt;&lt;author&gt;&lt;firstName&gt;Peter&lt;/firstName&gt;&lt;middleNames&gt;M&lt;/middleNames&gt;&lt;lastName&gt;Vitousek&lt;/lastName&gt;&lt;/author&gt;&lt;/authors&gt;&lt;/publication&gt;&lt;/publications&gt;&lt;cites&gt;&lt;/cites&gt;&lt;/citation&gt;</w:instrText>
       </w:r>
       <w:r>
         <w:fldChar w:fldCharType="separate"/>
@@ -4102,7 +3792,6 @@
         </w:rPr>
         <w:t xml:space="preserve">dominated by </w:t>
       </w:r>
-      <w:proofErr w:type="spellStart"/>
       <w:r>
         <w:rPr>
           <w:rFonts w:cs="Times"/>
@@ -4110,9 +3799,8 @@
           <w:color w:val="141413"/>
           <w:szCs w:val="16"/>
         </w:rPr>
-        <w:t>Metrosideros</w:t>
-      </w:r>
-      <w:proofErr w:type="spellEnd"/>
+        <w:t>Metrosideros pol</w:t>
+      </w:r>
       <w:r>
         <w:rPr>
           <w:rFonts w:cs="Times"/>
@@ -4120,7 +3808,7 @@
           <w:color w:val="141413"/>
           <w:szCs w:val="16"/>
         </w:rPr>
-        <w:t xml:space="preserve"> pol</w:t>
+        <w:t>ym</w:t>
       </w:r>
       <w:r>
         <w:rPr>
@@ -4129,7 +3817,15 @@
           <w:color w:val="141413"/>
           <w:szCs w:val="16"/>
         </w:rPr>
-        <w:t>ym</w:t>
+        <w:t>orpha</w:t>
+      </w:r>
+      <w:r>
+        <w:rPr>
+          <w:rFonts w:cs="Times"/>
+          <w:color w:val="141413"/>
+          <w:szCs w:val="16"/>
+        </w:rPr>
+        <w:t xml:space="preserve"> in the upper canopy with the mid-canopy dominated by a combination of the tree </w:t>
       </w:r>
       <w:r>
         <w:rPr>
@@ -4138,7 +3834,7 @@
           <w:color w:val="141413"/>
           <w:szCs w:val="16"/>
         </w:rPr>
-        <w:t>orpha</w:t>
+        <w:t>Cheirodendron trigynum</w:t>
       </w:r>
       <w:r>
         <w:rPr>
@@ -4146,9 +3842,8 @@
           <w:color w:val="141413"/>
           <w:szCs w:val="16"/>
         </w:rPr>
-        <w:t xml:space="preserve"> in the upper canopy with the mid-canopy dominated by a combination of the tree </w:t>
-      </w:r>
-      <w:proofErr w:type="spellStart"/>
+        <w:t xml:space="preserve"> and the tree fern </w:t>
+      </w:r>
       <w:r>
         <w:rPr>
           <w:rFonts w:cs="Times"/>
@@ -4156,81 +3851,21 @@
           <w:color w:val="141413"/>
           <w:szCs w:val="16"/>
         </w:rPr>
-        <w:t>Cheirodendron</w:t>
-      </w:r>
-      <w:proofErr w:type="spellEnd"/>
-      <w:r>
-        <w:rPr>
-          <w:rFonts w:cs="Times"/>
-          <w:i/>
-          <w:color w:val="141413"/>
-          <w:szCs w:val="16"/>
-        </w:rPr>
-        <w:t xml:space="preserve"> </w:t>
-      </w:r>
-      <w:proofErr w:type="spellStart"/>
-      <w:r>
-        <w:rPr>
-          <w:rFonts w:cs="Times"/>
-          <w:i/>
-          <w:color w:val="141413"/>
-          <w:szCs w:val="16"/>
-        </w:rPr>
-        <w:t>trigynum</w:t>
-      </w:r>
-      <w:proofErr w:type="spellEnd"/>
+        <w:t>Cibotium menziesii</w:t>
+      </w:r>
       <w:r>
         <w:rPr>
           <w:rFonts w:cs="Times"/>
           <w:color w:val="141413"/>
           <w:szCs w:val="16"/>
         </w:rPr>
-        <w:t xml:space="preserve"> and the tree fern </w:t>
-      </w:r>
-      <w:proofErr w:type="spellStart"/>
-      <w:r>
-        <w:rPr>
-          <w:rFonts w:cs="Times"/>
-          <w:i/>
-          <w:color w:val="141413"/>
-          <w:szCs w:val="16"/>
-        </w:rPr>
-        <w:t>Cibotium</w:t>
-      </w:r>
-      <w:proofErr w:type="spellEnd"/>
-      <w:r>
-        <w:rPr>
-          <w:rFonts w:cs="Times"/>
-          <w:i/>
-          <w:color w:val="141413"/>
-          <w:szCs w:val="16"/>
-        </w:rPr>
         <w:t xml:space="preserve"> </w:t>
       </w:r>
-      <w:proofErr w:type="spellStart"/>
-      <w:r>
-        <w:rPr>
-          <w:rFonts w:cs="Times"/>
-          <w:i/>
-          <w:color w:val="141413"/>
-          <w:szCs w:val="16"/>
-        </w:rPr>
-        <w:t>menziesii</w:t>
-      </w:r>
-      <w:proofErr w:type="spellEnd"/>
-      <w:r>
-        <w:rPr>
-          <w:rFonts w:cs="Times"/>
-          <w:color w:val="141413"/>
-          <w:szCs w:val="16"/>
-        </w:rPr>
-        <w:t xml:space="preserve"> </w:t>
-      </w:r>
       <w:r>
         <w:fldChar w:fldCharType="begin"/>
       </w:r>
       <w:r>
-        <w:instrText xml:space="preserve"> ADDIN PAPERS2_CITATIONS &lt;citation&gt;&lt;uuid&gt;C5AD2549-C900-4F80-921D-77B208CACED1&lt;/uuid&gt;&lt;priority&gt;37&lt;/priority&gt;&lt;publications&gt;&lt;publication&gt;&lt;uuid&gt;A985AC78-4C19-40B5-BAFE-E98DF032555F&lt;/uuid&gt;&lt;volume&gt;20&lt;/volume&gt;&lt;doi&gt;10.1111/gcb.12636&lt;/doi&gt;&lt;startpage&gt;2927&lt;/startpage&gt;&lt;publication_date&gt;99201406191200000000222000&lt;/publication_date&gt;&lt;url&gt;http://doi.wiley.com/10.1111/gcb.12636&lt;/url&gt;&lt;citekey&gt;Selmants:2014bh&lt;/citekey&gt;&lt;type&gt;400&lt;/type&gt;&lt;title&gt;Ecosystem carbon storage does not vary with mean annual temperature in Hawaiian tropical montane wet forests&lt;/title&gt;&lt;number&gt;9&lt;/number&gt;&lt;subtype&gt;400&lt;/subtype&gt;&lt;endpage&gt;2937&lt;/endpage&gt;&lt;bundle&gt;&lt;publication&gt;&lt;title&gt;Global Change Biology&lt;/title&gt;&lt;type&gt;-100&lt;/type&gt;&lt;subtype&gt;-100&lt;/subtype&gt;&lt;uuid&gt;9CA5FFCB-2081-4628-883E-F476F086A8B3&lt;/uuid&gt;&lt;/publication&gt;&lt;/bundle&gt;&lt;authors&gt;&lt;author&gt;&lt;firstName&gt;Paul&lt;/firstName&gt;&lt;middleNames&gt;C&lt;/middleNames&gt;&lt;lastName&gt;Selmants&lt;/lastName&gt;&lt;/author&gt;&lt;author&gt;&lt;firstName&gt;Creighton&lt;/firstName&gt;&lt;middleNames&gt;M&lt;/middleNames&gt;&lt;lastName&gt;Litton&lt;/lastName&gt;&lt;/author&gt;&lt;author&gt;&lt;firstName&gt;Christian&lt;/firstName&gt;&lt;middleNames&gt;P&lt;/middleNames&gt;&lt;lastName&gt;Giardina&lt;/lastName&gt;&lt;/author&gt;&lt;author&gt;&lt;firstName&gt;Gregory&lt;/firstName&gt;&lt;middleNames&gt;P&lt;/middleNames&gt;&lt;lastName&gt;Asner&lt;/lastName&gt;&lt;/author&gt;&lt;/authors&gt;&lt;/publication&gt;&lt;/publications&gt;&lt;cites&gt;&lt;/cites&gt;&lt;/citation&gt;</w:instrText>
+        <w:instrText xml:space="preserve"> ADDIN PAPERS2_CITATIONS &lt;citation&gt;&lt;uuid&gt;A042913C-7A08-4AFB-A68C-FB41F1602EBA&lt;/uuid&gt;&lt;priority&gt;37&lt;/priority&gt;&lt;publications&gt;&lt;publication&gt;&lt;uuid&gt;A985AC78-4C19-40B5-BAFE-E98DF032555F&lt;/uuid&gt;&lt;volume&gt;20&lt;/volume&gt;&lt;doi&gt;10.1111/gcb.12636&lt;/doi&gt;&lt;startpage&gt;2927&lt;/startpage&gt;&lt;publication_date&gt;99201406191200000000222000&lt;/publication_date&gt;&lt;url&gt;http://doi.wiley.com/10.1111/gcb.12636&lt;/url&gt;&lt;citekey&gt;Selmants:2014bh&lt;/citekey&gt;&lt;type&gt;400&lt;/type&gt;&lt;title&gt;Ecosystem carbon storage does not vary with mean annual temperature in Hawaiian tropical montane wet forests&lt;/title&gt;&lt;number&gt;9&lt;/number&gt;&lt;subtype&gt;400&lt;/subtype&gt;&lt;endpage&gt;2937&lt;/endpage&gt;&lt;bundle&gt;&lt;publication&gt;&lt;title&gt;Global Change Biology&lt;/title&gt;&lt;type&gt;-100&lt;/type&gt;&lt;subtype&gt;-100&lt;/subtype&gt;&lt;uuid&gt;9CA5FFCB-2081-4628-883E-F476F086A8B3&lt;/uuid&gt;&lt;/publication&gt;&lt;/bundle&gt;&lt;authors&gt;&lt;author&gt;&lt;firstName&gt;Paul&lt;/firstName&gt;&lt;middleNames&gt;C&lt;/middleNames&gt;&lt;lastName&gt;Selmants&lt;/lastName&gt;&lt;/author&gt;&lt;author&gt;&lt;firstName&gt;Creighton&lt;/firstName&gt;&lt;middleNames&gt;M&lt;/middleNames&gt;&lt;lastName&gt;Litton&lt;/lastName&gt;&lt;/author&gt;&lt;author&gt;&lt;firstName&gt;Christian&lt;/firstName&gt;&lt;middleNames&gt;P&lt;/middleNames&gt;&lt;lastName&gt;Giardina&lt;/lastName&gt;&lt;/author&gt;&lt;author&gt;&lt;firstName&gt;Gregory&lt;/firstName&gt;&lt;middleNames&gt;P&lt;/middleNames&gt;&lt;lastName&gt;Asner&lt;/lastName&gt;&lt;/author&gt;&lt;/authors&gt;&lt;/publication&gt;&lt;/publications&gt;&lt;cites&gt;&lt;/cites&gt;&lt;/citation&gt;</w:instrText>
       </w:r>
       <w:r>
         <w:fldChar w:fldCharType="separate"/>
@@ -4319,7 +3954,7 @@
         <w:fldChar w:fldCharType="begin"/>
       </w:r>
       <w:r>
-        <w:instrText xml:space="preserve"> ADDIN PAPERS2_CITATIONS &lt;citation&gt;&lt;uuid&gt;527B6370-B6E8-41BD-89D9-506E6C7D3D9D&lt;/uuid&gt;&lt;priority&gt;38&lt;/priority&gt;&lt;publications&gt;&lt;publication&gt;&lt;volume&gt;69&lt;/volume&gt;&lt;publication_date&gt;99201305281200000000222000&lt;/publication_date&gt;&lt;number&gt;2&lt;/number&gt;&lt;doi&gt;10.3354/ame01632&lt;/doi&gt;&lt;startpage&gt;157&lt;/startpage&gt;&lt;title&gt;Changes in bacterial diversity in response to dissolved organic matter supply in a continuous culture experiment&lt;/title&gt;&lt;uuid&gt;3577F443-C68E-4C81-87AA-EBDCE42F2686&lt;/uuid&gt;&lt;subtype&gt;400&lt;/subtype&gt;&lt;endpage&gt;168&lt;/endpage&gt;&lt;type&gt;400&lt;/type&gt;&lt;url&gt;http://www.int-res.com/abstracts/ame/v69/n2/p157-168/&lt;/url&gt;&lt;bundle&gt;&lt;publication&gt;&lt;title&gt;Aquatic Microbial Ecology&lt;/title&gt;&lt;type&gt;-100&lt;/type&gt;&lt;subtype&gt;-100&lt;/subtype&gt;&lt;uuid&gt;A3115E6E-43D8-4812-8697-3CDD9EDDB5E5&lt;/uuid&gt;&lt;/publication&gt;&lt;/bundle&gt;&lt;authors&gt;&lt;author&gt;&lt;firstName&gt;M&lt;/firstName&gt;&lt;lastName&gt;Landa&lt;/lastName&gt;&lt;/author&gt;&lt;author&gt;&lt;firstName&gt;M&lt;/firstName&gt;&lt;middleNames&gt;T&lt;/middleNames&gt;&lt;lastName&gt;Cottrell&lt;/lastName&gt;&lt;/author&gt;&lt;author&gt;&lt;firstName&gt;D&lt;/firstName&gt;&lt;middleNames&gt;L&lt;/middleNames&gt;&lt;lastName&gt;Kirchman&lt;/lastName&gt;&lt;/author&gt;&lt;author&gt;&lt;firstName&gt;S&lt;/firstName&gt;&lt;lastName&gt;Blain&lt;/lastName&gt;&lt;/author&gt;&lt;author&gt;&lt;firstName&gt;I&lt;/firstName&gt;&lt;lastName&gt;Obernosterer&lt;/lastName&gt;&lt;/author&gt;&lt;/authors&gt;&lt;/publication&gt;&lt;publication&gt;&lt;uuid&gt;F68F1BAB-6BE8-4379-AF96-092E549D904C&lt;/uuid&gt;&lt;volume&gt;16&lt;/volume&gt;&lt;doi&gt;10.1111/1462-2920.12242&lt;/doi&gt;&lt;subtitle&gt;Bacterial diversity and dissolved organic matter&lt;/subtitle&gt;&lt;startpage&gt;1668&lt;/startpage&gt;&lt;publication_date&gt;99201409101200000000222000&lt;/publication_date&gt;&lt;url&gt;http://doi.wiley.com/10.1111/1462-2920.12242&lt;/url&gt;&lt;type&gt;400&lt;/type&gt;&lt;title&gt;Phylogenetic and structural response of heterotrophic bacteria to dissolved organic matter of different chemical composition in a continuous culture study&lt;/title&gt;&lt;number&gt;6&lt;/number&gt;&lt;subtype&gt;400&lt;/subtype&gt;&lt;endpage&gt;1681&lt;/endpage&gt;&lt;bundle&gt;&lt;publication&gt;&lt;title&gt;Environmental Microbiology&lt;/title&gt;&lt;type&gt;-100&lt;/type&gt;&lt;subtype&gt;-100&lt;/subtype&gt;&lt;uuid&gt;2C536AB5-2D05-403B-A2CD-3E28227C60F1&lt;/uuid&gt;&lt;/publication&gt;&lt;/bundle&gt;&lt;authors&gt;&lt;author&gt;&lt;firstName&gt;M&lt;/firstName&gt;&lt;lastName&gt;Landa&lt;/lastName&gt;&lt;/author&gt;&lt;author&gt;&lt;firstName&gt;M&lt;/firstName&gt;&lt;middleNames&gt;T&lt;/middleNames&gt;&lt;lastName&gt;Cottrell&lt;/lastName&gt;&lt;/author&gt;&lt;author&gt;&lt;firstName&gt;D&lt;/firstName&gt;&lt;middleNames&gt;L&lt;/middleNames&gt;&lt;lastName&gt;Kirchman&lt;/lastName&gt;&lt;/author&gt;&lt;author&gt;&lt;firstName&gt;K&lt;/firstName&gt;&lt;lastName&gt;Kaiser&lt;/lastName&gt;&lt;/author&gt;&lt;author&gt;&lt;firstName&gt;P&lt;/firstName&gt;&lt;middleNames&gt;M&lt;/middleNames&gt;&lt;lastName&gt;Medeiros&lt;/lastName&gt;&lt;/author&gt;&lt;author&gt;&lt;firstName&gt;L&lt;/firstName&gt;&lt;lastName&gt;Tremblay&lt;/lastName&gt;&lt;/author&gt;&lt;author&gt;&lt;firstName&gt;N&lt;/firstName&gt;&lt;lastName&gt;Batailler&lt;/lastName&gt;&lt;/author&gt;&lt;author&gt;&lt;firstName&gt;J&lt;/firstName&gt;&lt;lastName&gt;Caparros&lt;/lastName&gt;&lt;/author&gt;&lt;author&gt;&lt;firstName&gt;P&lt;/firstName&gt;&lt;lastName&gt;Catala&lt;/lastName&gt;&lt;/author&gt;&lt;author&gt;&lt;firstName&gt;K&lt;/firstName&gt;&lt;lastName&gt;Escoubeyrou&lt;/lastName&gt;&lt;/author&gt;&lt;author&gt;&lt;firstName&gt;L&lt;/firstName&gt;&lt;lastName&gt;Oriol&lt;/lastName&gt;&lt;/author&gt;&lt;author&gt;&lt;firstName&gt;S&lt;/firstName&gt;&lt;lastName&gt;Blain&lt;/lastName&gt;&lt;/author&gt;&lt;author&gt;&lt;firstName&gt;I&lt;/firstName&gt;&lt;lastName&gt;Obernosterer&lt;/lastName&gt;&lt;/author&gt;&lt;/authors&gt;&lt;/publication&gt;&lt;publication&gt;&lt;uuid&gt;AC66E0F3-10EA-4631-8FBB-EB740F751DCA&lt;/uuid&gt;&lt;volume&gt;42&lt;/volume&gt;&lt;doi&gt;10.1016/j.soilbio.2010.08.011&lt;/doi&gt;&lt;startpage&gt;2153&lt;/startpage&gt;&lt;publication_date&gt;99201012011200000000222000&lt;/publication_date&gt;&lt;url&gt;http://dx.doi.org/10.1016/j.soilbio.2010.08.011&lt;/url&gt;&lt;type&gt;400&lt;/type&gt;&lt;title&gt;Plot-scale manipulations of organic matter inputs to soils correlate with shifts in microbial community composition in a lowland tropical rain forest&lt;/title&gt;&lt;publisher&gt;Elsevier Ltd&lt;/publisher&gt;&lt;number&gt;12&lt;/number&gt;&lt;subtype&gt;400&lt;/subtype&gt;&lt;endpage&gt;2160&lt;/endpage&gt;&lt;bundle&gt;&lt;publication&gt;&lt;publisher&gt;Elsevier&lt;/publisher&gt;&lt;title&gt;Soil Biology and Biochemistry&lt;/title&gt;&lt;type&gt;-100&lt;/type&gt;&lt;subtype&gt;-100&lt;/subtype&gt;&lt;uuid&gt;D5EEAF7D-A9C1-4A88-869C-B76DA7315898&lt;/uuid&gt;&lt;/publication&gt;&lt;/bundle&gt;&lt;authors&gt;&lt;author&gt;&lt;firstName&gt;Diana&lt;/firstName&gt;&lt;middleNames&gt;R&lt;/middleNames&gt;&lt;lastName&gt;Nemergut&lt;/lastName&gt;&lt;/author&gt;&lt;author&gt;&lt;firstName&gt;Cory&lt;/firstName&gt;&lt;middleNames&gt;C&lt;/middleNames&gt;&lt;lastName&gt;Cleveland&lt;/lastName&gt;&lt;/author&gt;&lt;author&gt;&lt;firstName&gt;William&lt;/firstName&gt;&lt;middleNames&gt;R&lt;/middleNames&gt;&lt;lastName&gt;Wieder&lt;/lastName&gt;&lt;/author&gt;&lt;author&gt;&lt;firstName&gt;Christopher&lt;/firstName&gt;&lt;middleNames&gt;L&lt;/middleNames&gt;&lt;lastName&gt;Washenberger&lt;/lastName&gt;&lt;/author&gt;&lt;author&gt;&lt;firstName&gt;Alan&lt;/firstName&gt;&lt;middleNames&gt;R&lt;/middleNames&gt;&lt;lastName&gt;Townsend&lt;/lastName&gt;&lt;/author&gt;&lt;/authors&gt;&lt;/publication&gt;&lt;publication&gt;&lt;volume&gt;15&lt;/volume&gt;&lt;publication_date&gt;99201201211200000000222000&lt;/publication_date&gt;&lt;number&gt;2&lt;/number&gt;&lt;doi&gt;10.1007/s10021-011-9510-2&lt;/doi&gt;&lt;startpage&gt;284&lt;/startpage&gt;&lt;title&gt;The Effects of Soil Bacterial Community Structure on Decomposition in a Tropical Rain Forest&lt;/title&gt;&lt;uuid&gt;103458D2-F810-410A-ACBB-7DEFBC055687&lt;/uuid&gt;&lt;subtype&gt;400&lt;/subtype&gt;&lt;endpage&gt;298&lt;/endpage&gt;&lt;type&gt;400&lt;/type&gt;&lt;url&gt;http://link.springer.com/10.1007/s10021-011-9510-2&lt;/url&gt;&lt;bundle&gt;&lt;publication&gt;&lt;title&gt;Ecosystems&lt;/title&gt;&lt;type&gt;-100&lt;/type&gt;&lt;subtype&gt;-100&lt;/subtype&gt;&lt;uuid&gt;36B37474-1C13-42DC-95E5-05ECA01F599C&lt;/uuid&gt;&lt;/publication&gt;&lt;/bundle&gt;&lt;authors&gt;&lt;author&gt;&lt;firstName&gt;Jonathan&lt;/firstName&gt;&lt;middleNames&gt;W&lt;/middleNames&gt;&lt;lastName&gt;Leff&lt;/lastName&gt;&lt;/author&gt;&lt;author&gt;&lt;firstName&gt;Diana&lt;/firstName&gt;&lt;middleNames&gt;R&lt;/middleNames&gt;&lt;lastName&gt;Nemergut&lt;/lastName&gt;&lt;/author&gt;&lt;author&gt;&lt;firstName&gt;A&lt;/firstName&gt;&lt;middleNames&gt;Stuart&lt;/middleNames&gt;&lt;lastName&gt;Grandy&lt;/lastName&gt;&lt;/author&gt;&lt;author&gt;&lt;firstName&gt;Sean&lt;/firstName&gt;&lt;middleNames&gt;P&lt;/middleNames&gt;&lt;lastName&gt;O’Neill&lt;/lastName&gt;&lt;/author&gt;&lt;author&gt;&lt;firstName&gt;Kyle&lt;/firstName&gt;&lt;lastName&gt;Wickings&lt;/lastName&gt;&lt;/author&gt;&lt;author&gt;&lt;firstName&gt;Alan&lt;/firstName&gt;&lt;middleNames&gt;R&lt;/middleNames&gt;&lt;lastName&gt;Townsend&lt;/lastName&gt;&lt;/author&gt;&lt;author&gt;&lt;firstName&gt;Cory&lt;/firstName&gt;&lt;middleNames&gt;C&lt;/middleNames&gt;&lt;lastName&gt;Cleveland&lt;/lastName&gt;&lt;/author&gt;&lt;/authors&gt;&lt;/publication&gt;&lt;publication&gt;&lt;volume&gt;66&lt;/volume&gt;&lt;publication_date&gt;99201304161200000000222000&lt;/publication_date&gt;&lt;number&gt;1&lt;/number&gt;&lt;doi&gt;10.1007/s00248-013-0225-0&lt;/doi&gt;&lt;startpage&gt;158&lt;/startpage&gt;&lt;title&gt;Agricultural Management and Labile Carbon Additions Affect Soil Microbial Community Structure and Interact with Carbon and Nitrogen Cycling&lt;/title&gt;&lt;uuid&gt;4501BBA8-E7BA-4AA6-B40A-077B29FF7439&lt;/uuid&gt;&lt;subtype&gt;400&lt;/subtype&gt;&lt;endpage&gt;170&lt;/endpage&gt;&lt;type&gt;400&lt;/type&gt;&lt;url&gt;http://link.springer.com/10.1007/s00248-013-0225-0&lt;/url&gt;&lt;bundle&gt;&lt;publication&gt;&lt;publisher&gt;Springer&lt;/publisher&gt;&lt;title&gt;Microbial ecology&lt;/title&gt;&lt;type&gt;-100&lt;/type&gt;&lt;subtype&gt;-100&lt;/subtype&gt;&lt;uuid&gt;342522CE-CB0B-41BC-BDFE-56DA6F19EE36&lt;/uuid&gt;&lt;/publication&gt;&lt;/bundle&gt;&lt;authors&gt;&lt;author&gt;&lt;firstName&gt;Sean&lt;/firstName&gt;&lt;middleNames&gt;T&lt;/middleNames&gt;&lt;lastName&gt;Berthrong&lt;/lastName&gt;&lt;/author&gt;&lt;author&gt;&lt;firstName&gt;Daniel&lt;/firstName&gt;&lt;middleNames&gt;H&lt;/middleNames&gt;&lt;lastName&gt;Buckley&lt;/lastName&gt;&lt;/author&gt;&lt;author&gt;&lt;firstName&gt;Laurie&lt;/firstName&gt;&lt;middleNames&gt;E&lt;/middleNames&gt;&lt;lastName&gt;Drinkwater&lt;/lastName&gt;&lt;/author&gt;&lt;/authors&gt;&lt;/publication&gt;&lt;/publications&gt;&lt;cites&gt;&lt;/cites&gt;&lt;/citation&gt;</w:instrText>
+        <w:instrText xml:space="preserve"> ADDIN PAPERS2_CITATIONS &lt;citation&gt;&lt;uuid&gt;D32D1ED9-9347-4D76-BE50-002103E914C4&lt;/uuid&gt;&lt;priority&gt;38&lt;/priority&gt;&lt;publications&gt;&lt;publication&gt;&lt;volume&gt;69&lt;/volume&gt;&lt;publication_date&gt;99201305281200000000222000&lt;/publication_date&gt;&lt;number&gt;2&lt;/number&gt;&lt;doi&gt;10.3354/ame01632&lt;/doi&gt;&lt;startpage&gt;157&lt;/startpage&gt;&lt;title&gt;Changes in bacterial diversity in response to dissolved organic matter supply in a continuous culture experiment&lt;/title&gt;&lt;uuid&gt;3577F443-C68E-4C81-87AA-EBDCE42F2686&lt;/uuid&gt;&lt;subtype&gt;400&lt;/subtype&gt;&lt;endpage&gt;168&lt;/endpage&gt;&lt;type&gt;400&lt;/type&gt;&lt;url&gt;http://www.int-res.com/abstracts/ame/v69/n2/p157-168/&lt;/url&gt;&lt;bundle&gt;&lt;publication&gt;&lt;title&gt;Aquatic Microbial Ecology&lt;/title&gt;&lt;type&gt;-100&lt;/type&gt;&lt;subtype&gt;-100&lt;/subtype&gt;&lt;uuid&gt;A3115E6E-43D8-4812-8697-3CDD9EDDB5E5&lt;/uuid&gt;&lt;/publication&gt;&lt;/bundle&gt;&lt;authors&gt;&lt;author&gt;&lt;firstName&gt;M&lt;/firstName&gt;&lt;lastName&gt;Landa&lt;/lastName&gt;&lt;/author&gt;&lt;author&gt;&lt;firstName&gt;M&lt;/firstName&gt;&lt;middleNames&gt;T&lt;/middleNames&gt;&lt;lastName&gt;Cottrell&lt;/lastName&gt;&lt;/author&gt;&lt;author&gt;&lt;firstName&gt;D&lt;/firstName&gt;&lt;middleNames&gt;L&lt;/middleNames&gt;&lt;lastName&gt;Kirchman&lt;/lastName&gt;&lt;/author&gt;&lt;author&gt;&lt;firstName&gt;S&lt;/firstName&gt;&lt;lastName&gt;Blain&lt;/lastName&gt;&lt;/author&gt;&lt;author&gt;&lt;firstName&gt;I&lt;/firstName&gt;&lt;lastName&gt;Obernosterer&lt;/lastName&gt;&lt;/author&gt;&lt;/authors&gt;&lt;/publication&gt;&lt;publication&gt;&lt;uuid&gt;F68F1BAB-6BE8-4379-AF96-092E549D904C&lt;/uuid&gt;&lt;volume&gt;16&lt;/volume&gt;&lt;doi&gt;10.1111/1462-2920.12242&lt;/doi&gt;&lt;subtitle&gt;Bacterial diversity and dissolved organic matter&lt;/subtitle&gt;&lt;startpage&gt;1668&lt;/startpage&gt;&lt;publication_date&gt;99201409101200000000222000&lt;/publication_date&gt;&lt;url&gt;http://doi.wiley.com/10.1111/1462-2920.12242&lt;/url&gt;&lt;type&gt;400&lt;/type&gt;&lt;title&gt;Phylogenetic and structural response of heterotrophic bacteria to dissolved organic matter of different chemical composition in a continuous culture study&lt;/title&gt;&lt;number&gt;6&lt;/number&gt;&lt;subtype&gt;400&lt;/subtype&gt;&lt;endpage&gt;1681&lt;/endpage&gt;&lt;bundle&gt;&lt;publication&gt;&lt;title&gt;Environmental Microbiology&lt;/title&gt;&lt;type&gt;-100&lt;/type&gt;&lt;subtype&gt;-100&lt;/subtype&gt;&lt;uuid&gt;2C536AB5-2D05-403B-A2CD-3E28227C60F1&lt;/uuid&gt;&lt;/publication&gt;&lt;/bundle&gt;&lt;authors&gt;&lt;author&gt;&lt;firstName&gt;M&lt;/firstName&gt;&lt;lastName&gt;Landa&lt;/lastName&gt;&lt;/author&gt;&lt;author&gt;&lt;firstName&gt;M&lt;/firstName&gt;&lt;middleNames&gt;T&lt;/middleNames&gt;&lt;lastName&gt;Cottrell&lt;/lastName&gt;&lt;/author&gt;&lt;author&gt;&lt;firstName&gt;D&lt;/firstName&gt;&lt;middleNames&gt;L&lt;/middleNames&gt;&lt;lastName&gt;Kirchman&lt;/lastName&gt;&lt;/author&gt;&lt;author&gt;&lt;firstName&gt;K&lt;/firstName&gt;&lt;lastName&gt;Kaiser&lt;/lastName&gt;&lt;/author&gt;&lt;author&gt;&lt;firstName&gt;P&lt;/firstName&gt;&lt;middleNames&gt;M&lt;/middleNames&gt;&lt;lastName&gt;Medeiros&lt;/lastName&gt;&lt;/author&gt;&lt;author&gt;&lt;firstName&gt;L&lt;/firstName&gt;&lt;lastName&gt;Tremblay&lt;/lastName&gt;&lt;/author&gt;&lt;author&gt;&lt;firstName&gt;N&lt;/firstName&gt;&lt;lastName&gt;Batailler&lt;/lastName&gt;&lt;/author&gt;&lt;author&gt;&lt;firstName&gt;J&lt;/firstName&gt;&lt;lastName&gt;Caparros&lt;/lastName&gt;&lt;/author&gt;&lt;author&gt;&lt;firstName&gt;P&lt;/firstName&gt;&lt;lastName&gt;Catala&lt;/lastName&gt;&lt;/author&gt;&lt;author&gt;&lt;firstName&gt;K&lt;/firstName&gt;&lt;lastName&gt;Escoubeyrou&lt;/lastName&gt;&lt;/author&gt;&lt;author&gt;&lt;firstName&gt;L&lt;/firstName&gt;&lt;lastName&gt;Oriol&lt;/lastName&gt;&lt;/author&gt;&lt;author&gt;&lt;firstName&gt;S&lt;/firstName&gt;&lt;lastName&gt;Blain&lt;/lastName&gt;&lt;/author&gt;&lt;author&gt;&lt;firstName&gt;I&lt;/firstName&gt;&lt;lastName&gt;Obernosterer&lt;/lastName&gt;&lt;/author&gt;&lt;/authors&gt;&lt;/publication&gt;&lt;publication&gt;&lt;uuid&gt;AC66E0F3-10EA-4631-8FBB-EB740F751DCA&lt;/uuid&gt;&lt;volume&gt;42&lt;/volume&gt;&lt;doi&gt;10.1016/j.soilbio.2010.08.011&lt;/doi&gt;&lt;startpage&gt;2153&lt;/startpage&gt;&lt;publication_date&gt;99201012011200000000222000&lt;/publication_date&gt;&lt;url&gt;http://dx.doi.org/10.1016/j.soilbio.2010.08.011&lt;/url&gt;&lt;type&gt;400&lt;/type&gt;&lt;title&gt;Plot-scale manipulations of organic matter inputs to soils correlate with shifts in microbial community composition in a lowland tropical rain forest&lt;/title&gt;&lt;publisher&gt;Elsevier Ltd&lt;/publisher&gt;&lt;number&gt;12&lt;/number&gt;&lt;subtype&gt;400&lt;/subtype&gt;&lt;endpage&gt;2160&lt;/endpage&gt;&lt;bundle&gt;&lt;publication&gt;&lt;publisher&gt;Elsevier&lt;/publisher&gt;&lt;title&gt;Soil Biology and Biochemistry&lt;/title&gt;&lt;type&gt;-100&lt;/type&gt;&lt;subtype&gt;-100&lt;/subtype&gt;&lt;uuid&gt;D5EEAF7D-A9C1-4A88-869C-B76DA7315898&lt;/uuid&gt;&lt;/publication&gt;&lt;/bundle&gt;&lt;authors&gt;&lt;author&gt;&lt;firstName&gt;Diana&lt;/firstName&gt;&lt;middleNames&gt;R&lt;/middleNames&gt;&lt;lastName&gt;Nemergut&lt;/lastName&gt;&lt;/author&gt;&lt;author&gt;&lt;firstName&gt;Cory&lt;/firstName&gt;&lt;middleNames&gt;C&lt;/middleNames&gt;&lt;lastName&gt;Cleveland&lt;/lastName&gt;&lt;/author&gt;&lt;author&gt;&lt;firstName&gt;William&lt;/firstName&gt;&lt;middleNames&gt;R&lt;/middleNames&gt;&lt;lastName&gt;Wieder&lt;/lastName&gt;&lt;/author&gt;&lt;author&gt;&lt;firstName&gt;Christopher&lt;/firstName&gt;&lt;middleNames&gt;L&lt;/middleNames&gt;&lt;lastName&gt;Washenberger&lt;/lastName&gt;&lt;/author&gt;&lt;author&gt;&lt;firstName&gt;Alan&lt;/firstName&gt;&lt;middleNames&gt;R&lt;/middleNames&gt;&lt;lastName&gt;Townsend&lt;/lastName&gt;&lt;/author&gt;&lt;/authors&gt;&lt;/publication&gt;&lt;publication&gt;&lt;volume&gt;15&lt;/volume&gt;&lt;publication_date&gt;99201201211200000000222000&lt;/publication_date&gt;&lt;number&gt;2&lt;/number&gt;&lt;doi&gt;10.1007/s10021-011-9510-2&lt;/doi&gt;&lt;startpage&gt;284&lt;/startpage&gt;&lt;title&gt;The Effects of Soil Bacterial Community Structure on Decomposition in a Tropical Rain Forest&lt;/title&gt;&lt;uuid&gt;103458D2-F810-410A-ACBB-7DEFBC055687&lt;/uuid&gt;&lt;subtype&gt;400&lt;/subtype&gt;&lt;endpage&gt;298&lt;/endpage&gt;&lt;type&gt;400&lt;/type&gt;&lt;url&gt;http://link.springer.com/10.1007/s10021-011-9510-2&lt;/url&gt;&lt;bundle&gt;&lt;publication&gt;&lt;title&gt;Ecosystems&lt;/title&gt;&lt;type&gt;-100&lt;/type&gt;&lt;subtype&gt;-100&lt;/subtype&gt;&lt;uuid&gt;36B37474-1C13-42DC-95E5-05ECA01F599C&lt;/uuid&gt;&lt;/publication&gt;&lt;/bundle&gt;&lt;authors&gt;&lt;author&gt;&lt;firstName&gt;Jonathan&lt;/firstName&gt;&lt;middleNames&gt;W&lt;/middleNames&gt;&lt;lastName&gt;Leff&lt;/lastName&gt;&lt;/author&gt;&lt;author&gt;&lt;firstName&gt;Diana&lt;/firstName&gt;&lt;middleNames&gt;R&lt;/middleNames&gt;&lt;lastName&gt;Nemergut&lt;/lastName&gt;&lt;/author&gt;&lt;author&gt;&lt;firstName&gt;A&lt;/firstName&gt;&lt;middleNames&gt;Stuart&lt;/middleNames&gt;&lt;lastName&gt;Grandy&lt;/lastName&gt;&lt;/author&gt;&lt;author&gt;&lt;firstName&gt;Sean&lt;/firstName&gt;&lt;middleNames&gt;P&lt;/middleNames&gt;&lt;lastName&gt;O’Neill&lt;/lastName&gt;&lt;/author&gt;&lt;author&gt;&lt;firstName&gt;Kyle&lt;/firstName&gt;&lt;lastName&gt;Wickings&lt;/lastName&gt;&lt;/author&gt;&lt;author&gt;&lt;firstName&gt;Alan&lt;/firstName&gt;&lt;middleNames&gt;R&lt;/middleNames&gt;&lt;lastName&gt;Townsend&lt;/lastName&gt;&lt;/author&gt;&lt;author&gt;&lt;firstName&gt;Cory&lt;/firstName&gt;&lt;middleNames&gt;C&lt;/middleNames&gt;&lt;lastName&gt;Cleveland&lt;/lastName&gt;&lt;/author&gt;&lt;/authors&gt;&lt;/publication&gt;&lt;publication&gt;&lt;volume&gt;66&lt;/volume&gt;&lt;publication_date&gt;99201304161200000000222000&lt;/publication_date&gt;&lt;number&gt;1&lt;/number&gt;&lt;doi&gt;10.1007/s00248-013-0225-0&lt;/doi&gt;&lt;startpage&gt;158&lt;/startpage&gt;&lt;title&gt;Agricultural Management and Labile Carbon Additions Affect Soil Microbial Community Structure and Interact with Carbon and Nitrogen Cycling&lt;/title&gt;&lt;uuid&gt;4501BBA8-E7BA-4AA6-B40A-077B29FF7439&lt;/uuid&gt;&lt;subtype&gt;400&lt;/subtype&gt;&lt;endpage&gt;170&lt;/endpage&gt;&lt;type&gt;400&lt;/type&gt;&lt;url&gt;http://link.springer.com/10.1007/s00248-013-0225-0&lt;/url&gt;&lt;bundle&gt;&lt;publication&gt;&lt;publisher&gt;Springer&lt;/publisher&gt;&lt;title&gt;Microbial ecology&lt;/title&gt;&lt;type&gt;-100&lt;/type&gt;&lt;subtype&gt;-100&lt;/subtype&gt;&lt;uuid&gt;342522CE-CB0B-41BC-BDFE-56DA6F19EE36&lt;/uuid&gt;&lt;/publication&gt;&lt;/bundle&gt;&lt;authors&gt;&lt;author&gt;&lt;firstName&gt;Sean&lt;/firstName&gt;&lt;middleNames&gt;T&lt;/middleNames&gt;&lt;lastName&gt;Berthrong&lt;/lastName&gt;&lt;/author&gt;&lt;author&gt;&lt;firstName&gt;Daniel&lt;/firstName&gt;&lt;middleNames&gt;H&lt;/middleNames&gt;&lt;lastName&gt;Buckley&lt;/lastName&gt;&lt;/author&gt;&lt;author&gt;&lt;firstName&gt;Laurie&lt;/firstName&gt;&lt;middleNames&gt;E&lt;/middleNames&gt;&lt;lastName&gt;Drinkwater&lt;/lastName&gt;&lt;/author&gt;&lt;/authors&gt;&lt;/publication&gt;&lt;/publications&gt;&lt;cites&gt;&lt;/cites&gt;&lt;/citation&gt;</w:instrText>
       </w:r>
       <w:r>
         <w:fldChar w:fldCharType="separate"/>
@@ -4544,7 +4179,7 @@
         <w:fldChar w:fldCharType="begin"/>
       </w:r>
       <w:r>
-        <w:instrText xml:space="preserve"> ADDIN PAPERS2_CITATIONS &lt;citation&gt;&lt;uuid&gt;06FBBE57-E671-48F1-A88C-7093484EE71A&lt;/uuid&gt;&lt;priority&gt;40&lt;/priority&gt;&lt;publications&gt;&lt;publication&gt;&lt;uuid&gt;6DE36CC3-7407-4B17-B664-018B302E8073&lt;/uuid&gt;&lt;volume&gt;3&lt;/volume&gt;&lt;accepted_date&gt;99201211191200000000222000&lt;/accepted_date&gt;&lt;doi&gt;10.3389/fmicb.2012.00417&lt;/doi&gt;&lt;startpage&gt;417&lt;/startpage&gt;&lt;publication_date&gt;99201200001200000000200000&lt;/publication_date&gt;&lt;url&gt;http://eutils.ncbi.nlm.nih.gov/entrez/eutils/elink.fcgi?dbfrom=pubmed&amp;amp;id=23267351&amp;amp;retmode=ref&amp;amp;cmd=prlinks&lt;/url&gt;&lt;type&gt;400&lt;/type&gt;&lt;title&gt;Fundamentals of microbial community resistance and resilience.&lt;/title&gt;&lt;location&gt;&amp;lt;html&amp;gt;&amp;lt;head&amp;gt;&amp;lt;meta http-equiv="content-type" content="text/html; charset=utf-8"/&amp;gt;&amp;lt;title&amp;gt;Sorry...&amp;lt;/title&amp;gt;&amp;lt;style&amp;gt; body { font-family: verdana, arial, sans-serif; background-color: #fff; color: #000; }&amp;lt;/style&amp;gt;&amp;lt;/head&amp;gt;&amp;lt;body&amp;gt;&amp;lt;div&amp;gt;&amp;lt;table&amp;gt;&amp;lt;tr&amp;gt;&amp;lt;td&amp;gt;&amp;lt;b&amp;gt;&amp;lt;font face=times color=#0039b6 size=10&amp;gt;G&amp;lt;/font&amp;gt;&amp;lt;font face=times color=#c41200 size=10&amp;gt;o&amp;lt;/font&amp;gt;&amp;lt;font face=times color=#f3c518 size=10&amp;gt;o&amp;lt;/font&amp;gt;&amp;lt;font face=times color=#0039b6 size=10&amp;gt;g&amp;lt;/font&amp;gt;&amp;lt;font face=times color=#30a72f size=10&amp;gt;l&amp;lt;/font&amp;gt;&amp;lt;font face=times color=#c41200 size=10&amp;gt;e&amp;lt;/font&amp;gt;&amp;lt;/b&amp;gt;&amp;lt;/td&amp;gt;&amp;lt;td style="text-align: left; vertical-align: bottom; padding-bottom: 15px; width: 50%"&amp;gt;&amp;lt;div style="border-bottom: 1px solid #dfdfdf;"&amp;gt;Sorry...&amp;lt;/div&amp;gt;&amp;lt;/td&amp;gt;&amp;lt;/tr&amp;gt;&amp;lt;/table&amp;gt;&amp;lt;/div&amp;gt;&amp;lt;div style="margin-left: 4em;"&amp;gt;&amp;lt;h1&amp;gt;We're sorry...&amp;lt;/h1&amp;gt;&amp;lt;p&amp;gt;... but your computer or network may be sending automated queries. To protect our users, we can't process your request right now.&amp;lt;/p&amp;gt;&amp;lt;/div&amp;gt;&amp;lt;div style="margin-left: 4em;"&amp;gt;See &amp;lt;a href="https://support.google.com/websearch/answer/86640"&amp;gt;Google Help&amp;lt;/a&amp;gt; for more information.&amp;lt;br/&amp;gt;&amp;lt;br/&amp;gt;&amp;lt;/div&amp;gt;&amp;lt;div style="text-align: center; border-top: 1px solid #dfdfdf;"&amp;gt;&amp;lt;a href="https://www.google.com"&amp;gt;Google Home&amp;lt;/a&amp;gt;&amp;lt;/div&amp;gt;&amp;lt;/body&amp;gt;&amp;lt;/html&amp;gt;&lt;/location&gt;&lt;submission_date&gt;99201210011200000000222000&lt;/submission_date&gt;&lt;institution&gt;Department of Molecular, Cellular and Developmental Biology, Yale University New Haven, CT, USA.&lt;/institution&gt;&lt;subtype&gt;400&lt;/subtype&gt;&lt;bundle&gt;&lt;publication&gt;&lt;title&gt;Frontiers in microbiology&lt;/title&gt;&lt;type&gt;-100&lt;/type&gt;&lt;subtype&gt;-100&lt;/subtype&gt;&lt;uuid&gt;F21A15B9-2990-4D4B-B789-14B2F7B2AF47&lt;/uuid&gt;&lt;/publication&gt;&lt;/bundle&gt;&lt;authors&gt;&lt;author&gt;&lt;firstName&gt;Ashley&lt;/firstName&gt;&lt;lastName&gt;Shade&lt;/lastName&gt;&lt;/author&gt;&lt;author&gt;&lt;firstName&gt;Hannes&lt;/firstName&gt;&lt;lastName&gt;Peter&lt;/lastName&gt;&lt;/author&gt;&lt;author&gt;&lt;firstName&gt;Steven&lt;/firstName&gt;&lt;middleNames&gt;D&lt;/middleNames&gt;&lt;lastName&gt;Allison&lt;/lastName&gt;&lt;/author&gt;&lt;author&gt;&lt;firstName&gt;Didier&lt;/firstName&gt;&lt;middleNames&gt;L&lt;/middleNames&gt;&lt;lastName&gt;Baho&lt;/lastName&gt;&lt;/author&gt;&lt;author&gt;&lt;firstName&gt;Mercè&lt;/firstName&gt;&lt;lastName&gt;Berga&lt;/lastName&gt;&lt;/author&gt;&lt;author&gt;&lt;firstName&gt;Helmut&lt;/firstName&gt;&lt;lastName&gt;Bürgmann&lt;/lastName&gt;&lt;/author&gt;&lt;author&gt;&lt;firstName&gt;David&lt;/firstName&gt;&lt;middleNames&gt;H&lt;/middleNames&gt;&lt;lastName&gt;Huber&lt;/lastName&gt;&lt;/author&gt;&lt;author&gt;&lt;firstName&gt;Silke&lt;/firstName&gt;&lt;lastName&gt;Langenheder&lt;/lastName&gt;&lt;/author&gt;&lt;author&gt;&lt;firstName&gt;Jay&lt;/firstName&gt;&lt;middleNames&gt;T&lt;/middleNames&gt;&lt;lastName&gt;Lennon&lt;/lastName&gt;&lt;/author&gt;&lt;author&gt;&lt;firstName&gt;Jennifer&lt;/firstName&gt;&lt;middleNames&gt;B H&lt;/middleNames&gt;&lt;lastName&gt;Martiny&lt;/lastName&gt;&lt;/author&gt;&lt;author&gt;&lt;firstName&gt;Kristin&lt;/firstName&gt;&lt;middleNames&gt;L&lt;/middleNames&gt;&lt;lastName&gt;Matulich&lt;/lastName&gt;&lt;/author&gt;&lt;author&gt;&lt;firstName&gt;Thomas&lt;/firstName&gt;&lt;middleNames&gt;M&lt;/middleNames&gt;&lt;lastName&gt;Schmidt&lt;/lastName&gt;&lt;/author&gt;&lt;author&gt;&lt;firstName&gt;Jo&lt;/firstName&gt;&lt;lastName&gt;Handelsman&lt;/lastName&gt;&lt;/author&gt;&lt;/authors&gt;&lt;/publication&gt;&lt;publication&gt;&lt;volume&gt;107&lt;/volume&gt;&lt;publication_date&gt;99201003301200000000222000&lt;/publication_date&gt;&lt;number&gt;13&lt;/number&gt;&lt;doi&gt;10.1073/pnas.0912765107&lt;/doi&gt;&lt;startpage&gt;5881&lt;/startpage&gt;&lt;title&gt;Dormancy contributes to the maintenance of microbial diversity&lt;/title&gt;&lt;uuid&gt;F4FFE4A5-041E-4B0C-B95A-62C14FE12AF6&lt;/uuid&gt;&lt;subtype&gt;400&lt;/subtype&gt;&lt;endpage&gt;5886&lt;/endpage&gt;&lt;type&gt;400&lt;/type&gt;&lt;url&gt;http://www.pnas.org/cgi/doi/10.1073/pnas.0912765107&lt;/url&gt;&lt;bundle&gt;&lt;publication&gt;&lt;publisher&gt;National Acad Sciences&lt;/publisher&gt;&lt;url&gt;http://www.pnas.org/&lt;/url&gt;&lt;title&gt;Proceedings of the National Academy of Sciences&lt;/title&gt;&lt;type&gt;-100&lt;/type&gt;&lt;subtype&gt;-100&lt;/subtype&gt;&lt;uuid&gt;282033AC-39A8-48A2-8933-C05EE3579BEC&lt;/uuid&gt;&lt;/publication&gt;&lt;/bundle&gt;&lt;authors&gt;&lt;author&gt;&lt;firstName&gt;S&lt;/firstName&gt;&lt;middleNames&gt;E&lt;/middleNames&gt;&lt;lastName&gt;Jones&lt;/lastName&gt;&lt;/author&gt;&lt;author&gt;&lt;firstName&gt;J&lt;/firstName&gt;&lt;middleNames&gt;T&lt;/middleNames&gt;&lt;lastName&gt;Lennon&lt;/lastName&gt;&lt;/author&gt;&lt;/authors&gt;&lt;/publication&gt;&lt;/publications&gt;&lt;cites&gt;&lt;/cites&gt;&lt;/citation&gt;</w:instrText>
+        <w:instrText xml:space="preserve"> ADDIN PAPERS2_CITATIONS &lt;citation&gt;&lt;uuid&gt;522C43F3-CFE0-492E-891C-2CBE480819C4&lt;/uuid&gt;&lt;priority&gt;40&lt;/priority&gt;&lt;publications&gt;&lt;publication&gt;&lt;uuid&gt;6DE36CC3-7407-4B17-B664-018B302E8073&lt;/uuid&gt;&lt;volume&gt;3&lt;/volume&gt;&lt;accepted_date&gt;99201211191200000000222000&lt;/accepted_date&gt;&lt;doi&gt;10.3389/fmicb.2012.00417&lt;/doi&gt;&lt;startpage&gt;417&lt;/startpage&gt;&lt;publication_date&gt;99201200001200000000200000&lt;/publication_date&gt;&lt;url&gt;http://eutils.ncbi.nlm.nih.gov/entrez/eutils/elink.fcgi?dbfrom=pubmed&amp;amp;id=23267351&amp;amp;retmode=ref&amp;amp;cmd=prlinks&lt;/url&gt;&lt;type&gt;400&lt;/type&gt;&lt;title&gt;Fundamentals of microbial community resistance and resilience.&lt;/title&gt;&lt;location&gt;&amp;lt;html&amp;gt;&amp;lt;head&amp;gt;&amp;lt;meta http-equiv="content-type" content="text/html; charset=utf-8"/&amp;gt;&amp;lt;title&amp;gt;Sorry...&amp;lt;/title&amp;gt;&amp;lt;style&amp;gt; body { font-family: verdana, arial, sans-serif; background-color: #fff; color: #000; }&amp;lt;/style&amp;gt;&amp;lt;/head&amp;gt;&amp;lt;body&amp;gt;&amp;lt;div&amp;gt;&amp;lt;table&amp;gt;&amp;lt;tr&amp;gt;&amp;lt;td&amp;gt;&amp;lt;b&amp;gt;&amp;lt;font face=times color=#0039b6 size=10&amp;gt;G&amp;lt;/font&amp;gt;&amp;lt;font face=times color=#c41200 size=10&amp;gt;o&amp;lt;/font&amp;gt;&amp;lt;font face=times color=#f3c518 size=10&amp;gt;o&amp;lt;/font&amp;gt;&amp;lt;font face=times color=#0039b6 size=10&amp;gt;g&amp;lt;/font&amp;gt;&amp;lt;font face=times color=#30a72f size=10&amp;gt;l&amp;lt;/font&amp;gt;&amp;lt;font face=times color=#c41200 size=10&amp;gt;e&amp;lt;/font&amp;gt;&amp;lt;/b&amp;gt;&amp;lt;/td&amp;gt;&amp;lt;td style="text-align: left; vertical-align: bottom; padding-bottom: 15px; width: 50%"&amp;gt;&amp;lt;div style="border-bottom: 1px solid #dfdfdf;"&amp;gt;Sorry...&amp;lt;/div&amp;gt;&amp;lt;/td&amp;gt;&amp;lt;/tr&amp;gt;&amp;lt;/table&amp;gt;&amp;lt;/div&amp;gt;&amp;lt;div style="margin-left: 4em;"&amp;gt;&amp;lt;h1&amp;gt;We're sorry...&amp;lt;/h1&amp;gt;&amp;lt;p&amp;gt;... but your computer or network may be sending automated queries. To protect our users, we can't process your request right now.&amp;lt;/p&amp;gt;&amp;lt;/div&amp;gt;&amp;lt;div style="margin-left: 4em;"&amp;gt;See &amp;lt;a href="https://support.google.com/websearch/answer/86640"&amp;gt;Google Help&amp;lt;/a&amp;gt; for more information.&amp;lt;br/&amp;gt;&amp;lt;br/&amp;gt;&amp;lt;/div&amp;gt;&amp;lt;div style="text-align: center; border-top: 1px solid #dfdfdf;"&amp;gt;&amp;lt;a href="https://www.google.com"&amp;gt;Google Home&amp;lt;/a&amp;gt;&amp;lt;/div&amp;gt;&amp;lt;/body&amp;gt;&amp;lt;/html&amp;gt;&lt;/location&gt;&lt;submission_date&gt;99201210011200000000222000&lt;/submission_date&gt;&lt;institution&gt;Department of Molecular, Cellular and Developmental Biology, Yale University New Haven, CT, USA.&lt;/institution&gt;&lt;subtype&gt;400&lt;/subtype&gt;&lt;bundle&gt;&lt;publication&gt;&lt;title&gt;Frontiers in microbiology&lt;/title&gt;&lt;type&gt;-100&lt;/type&gt;&lt;subtype&gt;-100&lt;/subtype&gt;&lt;uuid&gt;F21A15B9-2990-4D4B-B789-14B2F7B2AF47&lt;/uuid&gt;&lt;/publication&gt;&lt;/bundle&gt;&lt;authors&gt;&lt;author&gt;&lt;firstName&gt;Ashley&lt;/firstName&gt;&lt;lastName&gt;Shade&lt;/lastName&gt;&lt;/author&gt;&lt;author&gt;&lt;firstName&gt;Hannes&lt;/firstName&gt;&lt;lastName&gt;Peter&lt;/lastName&gt;&lt;/author&gt;&lt;author&gt;&lt;firstName&gt;Steven&lt;/firstName&gt;&lt;middleNames&gt;D&lt;/middleNames&gt;&lt;lastName&gt;Allison&lt;/lastName&gt;&lt;/author&gt;&lt;author&gt;&lt;firstName&gt;Didier&lt;/firstName&gt;&lt;middleNames&gt;L&lt;/middleNames&gt;&lt;lastName&gt;Baho&lt;/lastName&gt;&lt;/author&gt;&lt;author&gt;&lt;firstName&gt;Mercè&lt;/firstName&gt;&lt;lastName&gt;Berga&lt;/lastName&gt;&lt;/author&gt;&lt;author&gt;&lt;firstName&gt;Helmut&lt;/firstName&gt;&lt;lastName&gt;Bürgmann&lt;/lastName&gt;&lt;/author&gt;&lt;author&gt;&lt;firstName&gt;David&lt;/firstName&gt;&lt;middleNames&gt;H&lt;/middleNames&gt;&lt;lastName&gt;Huber&lt;/lastName&gt;&lt;/author&gt;&lt;author&gt;&lt;firstName&gt;Silke&lt;/firstName&gt;&lt;lastName&gt;Langenheder&lt;/lastName&gt;&lt;/author&gt;&lt;author&gt;&lt;firstName&gt;Jay&lt;/firstName&gt;&lt;middleNames&gt;T&lt;/middleNames&gt;&lt;lastName&gt;Lennon&lt;/lastName&gt;&lt;/author&gt;&lt;author&gt;&lt;firstName&gt;Jennifer&lt;/firstName&gt;&lt;middleNames&gt;B H&lt;/middleNames&gt;&lt;lastName&gt;Martiny&lt;/lastName&gt;&lt;/author&gt;&lt;author&gt;&lt;firstName&gt;Kristin&lt;/firstName&gt;&lt;middleNames&gt;L&lt;/middleNames&gt;&lt;lastName&gt;Matulich&lt;/lastName&gt;&lt;/author&gt;&lt;author&gt;&lt;firstName&gt;Thomas&lt;/firstName&gt;&lt;middleNames&gt;M&lt;/middleNames&gt;&lt;lastName&gt;Schmidt&lt;/lastName&gt;&lt;/author&gt;&lt;author&gt;&lt;firstName&gt;Jo&lt;/firstName&gt;&lt;lastName&gt;Handelsman&lt;/lastName&gt;&lt;/author&gt;&lt;/authors&gt;&lt;/publication&gt;&lt;publication&gt;&lt;volume&gt;107&lt;/volume&gt;&lt;publication_date&gt;99201003301200000000222000&lt;/publication_date&gt;&lt;number&gt;13&lt;/number&gt;&lt;doi&gt;10.1073/pnas.0912765107&lt;/doi&gt;&lt;startpage&gt;5881&lt;/startpage&gt;&lt;title&gt;Dormancy contributes to the maintenance of microbial diversity&lt;/title&gt;&lt;uuid&gt;F4FFE4A5-041E-4B0C-B95A-62C14FE12AF6&lt;/uuid&gt;&lt;subtype&gt;400&lt;/subtype&gt;&lt;endpage&gt;5886&lt;/endpage&gt;&lt;type&gt;400&lt;/type&gt;&lt;url&gt;http://www.pnas.org/cgi/doi/10.1073/pnas.0912765107&lt;/url&gt;&lt;bundle&gt;&lt;publication&gt;&lt;publisher&gt;National Acad Sciences&lt;/publisher&gt;&lt;url&gt;http://www.pnas.org/&lt;/url&gt;&lt;title&gt;Proceedings of the National Academy of Sciences&lt;/title&gt;&lt;type&gt;-100&lt;/type&gt;&lt;subtype&gt;-100&lt;/subtype&gt;&lt;uuid&gt;282033AC-39A8-48A2-8933-C05EE3579BEC&lt;/uuid&gt;&lt;/publication&gt;&lt;/bundle&gt;&lt;authors&gt;&lt;author&gt;&lt;firstName&gt;S&lt;/firstName&gt;&lt;middleNames&gt;E&lt;/middleNames&gt;&lt;lastName&gt;Jones&lt;/lastName&gt;&lt;/author&gt;&lt;author&gt;&lt;firstName&gt;J&lt;/firstName&gt;&lt;middleNames&gt;T&lt;/middleNames&gt;&lt;lastName&gt;Lennon&lt;/lastName&gt;&lt;/author&gt;&lt;/authors&gt;&lt;/publication&gt;&lt;/publications&gt;&lt;cites&gt;&lt;/cites&gt;&lt;/citation&gt;</w:instrText>
       </w:r>
       <w:r>
         <w:fldChar w:fldCharType="separate"/>
@@ -4604,7 +4239,7 @@
         <w:fldChar w:fldCharType="begin"/>
       </w:r>
       <w:r>
-        <w:instrText xml:space="preserve"> ADDIN PAPERS2_CITATIONS &lt;citation&gt;&lt;uuid&gt;E87FFA17-36FE-49FD-9B03-0A183802C9FF&lt;/uuid&gt;&lt;priority&gt;41&lt;/priority&gt;&lt;publications&gt;&lt;publication&gt;&lt;uuid&gt;D933C17D-C57A-43A7-8BD9-347C00D9F997&lt;/uuid&gt;&lt;volume&gt;9&lt;/volume&gt;&lt;doi&gt;10.1038/nrmicro2504&lt;/doi&gt;&lt;startpage&gt;119&lt;/startpage&gt;&lt;publication_date&gt;99201102011200000000222000&lt;/publication_date&gt;&lt;url&gt;http://dx.doi.org/10.1038/nrmicro2504&lt;/url&gt;&lt;type&gt;400&lt;/type&gt;&lt;title&gt;Microbial seed banks: the ecological and evolutionary implications of dormancy&lt;/title&gt;&lt;publisher&gt;Nature Publishing Group&lt;/publisher&gt;&lt;number&gt;2&lt;/number&gt;&lt;subtype&gt;400&lt;/subtype&gt;&lt;endpage&gt;130&lt;/endpage&gt;&lt;bundle&gt;&lt;publication&gt;&lt;publisher&gt;Nature Publishing Group&lt;/publisher&gt;&lt;title&gt;Nature Publishing Group&lt;/title&gt;&lt;type&gt;-100&lt;/type&gt;&lt;subtype&gt;-100&lt;/subtype&gt;&lt;uuid&gt;F8C72260-A61F-489E-A480-CC6F80170C1D&lt;/uuid&gt;&lt;/publication&gt;&lt;/bundle&gt;&lt;authors&gt;&lt;author&gt;&lt;firstName&gt;Jay&lt;/firstName&gt;&lt;middleNames&gt;T&lt;/middleNames&gt;&lt;lastName&gt;Lennon&lt;/lastName&gt;&lt;/author&gt;&lt;author&gt;&lt;firstName&gt;Stuart&lt;/firstName&gt;&lt;middleNames&gt;E&lt;/middleNames&gt;&lt;lastName&gt;Jones&lt;/lastName&gt;&lt;/author&gt;&lt;/authors&gt;&lt;/publication&gt;&lt;/publications&gt;&lt;cites&gt;&lt;/cites&gt;&lt;/citation&gt;</w:instrText>
+        <w:instrText xml:space="preserve"> ADDIN PAPERS2_CITATIONS &lt;citation&gt;&lt;uuid&gt;2D1D9F2B-4E70-41CE-AC74-CEB31E91362E&lt;/uuid&gt;&lt;priority&gt;41&lt;/priority&gt;&lt;publications&gt;&lt;publication&gt;&lt;uuid&gt;D933C17D-C57A-43A7-8BD9-347C00D9F997&lt;/uuid&gt;&lt;volume&gt;9&lt;/volume&gt;&lt;doi&gt;10.1038/nrmicro2504&lt;/doi&gt;&lt;startpage&gt;119&lt;/startpage&gt;&lt;publication_date&gt;99201102011200000000222000&lt;/publication_date&gt;&lt;url&gt;http://dx.doi.org/10.1038/nrmicro2504&lt;/url&gt;&lt;type&gt;400&lt;/type&gt;&lt;title&gt;Microbial seed banks: the ecological and evolutionary implications of dormancy&lt;/title&gt;&lt;publisher&gt;Nature Publishing Group&lt;/publisher&gt;&lt;number&gt;2&lt;/number&gt;&lt;subtype&gt;400&lt;/subtype&gt;&lt;endpage&gt;130&lt;/endpage&gt;&lt;bundle&gt;&lt;publication&gt;&lt;publisher&gt;Nature Publishing Group&lt;/publisher&gt;&lt;title&gt;Nature Publishing Group&lt;/title&gt;&lt;type&gt;-100&lt;/type&gt;&lt;subtype&gt;-100&lt;/subtype&gt;&lt;uuid&gt;F8C72260-A61F-489E-A480-CC6F80170C1D&lt;/uuid&gt;&lt;/publication&gt;&lt;/bundle&gt;&lt;authors&gt;&lt;author&gt;&lt;firstName&gt;Jay&lt;/firstName&gt;&lt;middleNames&gt;T&lt;/middleNames&gt;&lt;lastName&gt;Lennon&lt;/lastName&gt;&lt;/author&gt;&lt;author&gt;&lt;firstName&gt;Stuart&lt;/firstName&gt;&lt;middleNames&gt;E&lt;/middleNames&gt;&lt;lastName&gt;Jones&lt;/lastName&gt;&lt;/author&gt;&lt;/authors&gt;&lt;/publication&gt;&lt;/publications&gt;&lt;cites&gt;&lt;/cites&gt;&lt;/citation&gt;</w:instrText>
       </w:r>
       <w:r>
         <w:fldChar w:fldCharType="separate"/>
@@ -4660,13 +4295,8 @@
       <w:r>
         <w:t xml:space="preserve">relatively </w:t>
       </w:r>
-      <w:proofErr w:type="spellStart"/>
-      <w:r>
-        <w:t>aseasonal</w:t>
-      </w:r>
-      <w:proofErr w:type="spellEnd"/>
-      <w:r>
-        <w:t xml:space="preserve"> nature of the </w:t>
+      <w:r>
+        <w:t xml:space="preserve">aseasonal nature of the </w:t>
       </w:r>
       <w:r>
         <w:t xml:space="preserve">MAT </w:t>
@@ -4729,7 +4359,7 @@
         <w:fldChar w:fldCharType="begin"/>
       </w:r>
       <w:r>
-        <w:instrText xml:space="preserve"> ADDIN PAPERS2_CITATIONS &lt;citation&gt;&lt;uuid&gt;977A27D7-867C-4142-B5EB-E1BAC9C5D68F&lt;/uuid&gt;&lt;priority&gt;42&lt;/priority&gt;&lt;publications&gt;&lt;publication&gt;&lt;volume&gt;92&lt;/volume&gt;&lt;publication_date&gt;99201100001200000000200000&lt;/publication_date&gt;&lt;number&gt;4&lt;/number&gt;&lt;startpage&gt;797&lt;/startpage&gt;&lt;title&gt;Microbes do not follow the elevational diversity patterns of plants and animals&lt;/title&gt;&lt;uuid&gt;64D28590-3202-4F23-84B5-007042972C34&lt;/uuid&gt;&lt;subtype&gt;400&lt;/subtype&gt;&lt;publisher&gt;Eco Soc America&lt;/publisher&gt;&lt;type&gt;400&lt;/type&gt;&lt;endpage&gt;804&lt;/endpage&gt;&lt;url&gt;http://www.esajournals.org/doi/abs/10.1890/10-1170.1&lt;/url&gt;&lt;bundle&gt;&lt;publication&gt;&lt;publisher&gt;Eco Soc America&lt;/publisher&gt;&lt;title&gt;Ecology&lt;/title&gt;&lt;type&gt;-100&lt;/type&gt;&lt;subtype&gt;-100&lt;/subtype&gt;&lt;uuid&gt;B0F2387F-E81E-4C67-9AF2-E640C9C4FE91&lt;/uuid&gt;&lt;/publication&gt;&lt;/bundle&gt;&lt;authors&gt;&lt;author&gt;&lt;firstName&gt;Noah&lt;/firstName&gt;&lt;lastName&gt;Fierer&lt;/lastName&gt;&lt;/author&gt;&lt;author&gt;&lt;firstName&gt;Christy&lt;/firstName&gt;&lt;middleNames&gt;M&lt;/middleNames&gt;&lt;lastName&gt;McCain&lt;/lastName&gt;&lt;/author&gt;&lt;author&gt;&lt;firstName&gt;Patrick&lt;/firstName&gt;&lt;lastName&gt;Meir&lt;/lastName&gt;&lt;/author&gt;&lt;author&gt;&lt;firstName&gt;Michael&lt;/firstName&gt;&lt;lastName&gt;Zimmermann&lt;/lastName&gt;&lt;/author&gt;&lt;author&gt;&lt;firstName&gt;Joshua&lt;/firstName&gt;&lt;middleNames&gt;M&lt;/middleNames&gt;&lt;lastName&gt;Rapp&lt;/lastName&gt;&lt;/author&gt;&lt;author&gt;&lt;firstName&gt;Miles&lt;/firstName&gt;&lt;middleNames&gt;R&lt;/middleNames&gt;&lt;lastName&gt;Silman&lt;/lastName&gt;&lt;/author&gt;&lt;author&gt;&lt;firstName&gt;Rob&lt;/firstName&gt;&lt;lastName&gt;Knight&lt;/lastName&gt;&lt;/author&gt;&lt;/authors&gt;&lt;/publication&gt;&lt;publication&gt;&lt;publication_date&gt;99201500001200000000200000&lt;/publication_date&gt;&lt;doi&gt;10.3389/fmicb.2015.00104/abstract&lt;/doi&gt;&lt;title&gt;Long-term forest soil warming alters microbial communities in temperate forest soils&lt;/title&gt;&lt;uuid&gt;20528927-0BB6-43BC-A763-8D1CDAC4A560&lt;/uuid&gt;&lt;subtype&gt;400&lt;/subtype&gt;&lt;type&gt;400&lt;/type&gt;&lt;url&gt;http://www.ncbi.nlm.nih.gov/pmc/articles/PMC4327730/&lt;/url&gt;&lt;bundle&gt;&lt;publication&gt;&lt;title&gt;Frontiers in …&lt;/title&gt;&lt;type&gt;-100&lt;/type&gt;&lt;subtype&gt;-100&lt;/subtype&gt;&lt;uuid&gt;DA635B48-500A-403B-9C7E-C703D24AA200&lt;/uuid&gt;&lt;/publication&gt;&lt;/bundle&gt;&lt;authors&gt;&lt;author&gt;&lt;firstName&gt;K&lt;/firstName&gt;&lt;middleNames&gt;M&lt;/middleNames&gt;&lt;lastName&gt;DeAngelis&lt;/lastName&gt;&lt;/author&gt;&lt;author&gt;&lt;firstName&gt;G&lt;/firstName&gt;&lt;lastName&gt;Pold&lt;/lastName&gt;&lt;/author&gt;&lt;author&gt;&lt;firstName&gt;B&lt;/firstName&gt;&lt;middleNames&gt;D&lt;/middleNames&gt;&lt;lastName&gt;Topçuoğlu&lt;/lastName&gt;&lt;/author&gt;&lt;/authors&gt;&lt;/publication&gt;&lt;publication&gt;&lt;volume&gt;2&lt;/volume&gt;&lt;publication_date&gt;99201400001200000000200000&lt;/publication_date&gt;&lt;doi&gt;10.7717/peerj.358/supp-1&lt;/doi&gt;&lt;startpage&gt;e358&lt;/startpage&gt;&lt;title&gt;Microbial communities respond to experimental warming, but site matters&lt;/title&gt;&lt;uuid&gt;6108D8D1-1DD4-45DD-9DAA-FF765960F8CA&lt;/uuid&gt;&lt;subtype&gt;400&lt;/subtype&gt;&lt;type&gt;400&lt;/type&gt;&lt;url&gt;https://peerj.com/articles/358/supp-1&lt;/url&gt;&lt;bundle&gt;&lt;publication&gt;&lt;title&gt;PeerJ&lt;/title&gt;&lt;type&gt;-100&lt;/type&gt;&lt;subtype&gt;-100&lt;/subtype&gt;&lt;uuid&gt;4CB0672A-A0FA-40AB-959A-4C5D566AA251&lt;/uuid&gt;&lt;/publication&gt;&lt;/bundle&gt;&lt;authors&gt;&lt;author&gt;&lt;firstName&gt;Melissa&lt;/firstName&gt;&lt;middleNames&gt;A&lt;/middleNames&gt;&lt;lastName&gt;Cregger&lt;/lastName&gt;&lt;/author&gt;&lt;author&gt;&lt;firstName&gt;Nathan&lt;/firstName&gt;&lt;middleNames&gt;J&lt;/middleNames&gt;&lt;lastName&gt;Sanders&lt;/lastName&gt;&lt;/author&gt;&lt;author&gt;&lt;firstName&gt;Robert&lt;/firstName&gt;&lt;middleNames&gt;R&lt;/middleNames&gt;&lt;lastName&gt;Dunn&lt;/lastName&gt;&lt;/author&gt;&lt;author&gt;&lt;firstName&gt;Aimee&lt;/firstName&gt;&lt;middleNames&gt;T&lt;/middleNames&gt;&lt;lastName&gt;Classen&lt;/lastName&gt;&lt;/author&gt;&lt;/authors&gt;&lt;/publication&gt;&lt;publication&gt;&lt;volume&gt;75&lt;/volume&gt;&lt;publication_date&gt;99200907241200000000222000&lt;/publication_date&gt;&lt;number&gt;15&lt;/number&gt;&lt;doi&gt;10.1128/AEM.00335-09&lt;/doi&gt;&lt;startpage&gt;5111&lt;/startpage&gt;&lt;title&gt;Pyrosequencing-Based Assessment of Soil pH as a Predictor of Soil Bacterial Community Structure at the Continental Scale&lt;/title&gt;&lt;uuid&gt;6268F3B5-B1B5-4906-8156-31435A1BCA8E&lt;/uuid&gt;&lt;subtype&gt;400&lt;/subtype&gt;&lt;endpage&gt;5120&lt;/endpage&gt;&lt;type&gt;400&lt;/type&gt;&lt;url&gt;http://aem.asm.org/cgi/doi/10.1128/AEM.00335-09&lt;/url&gt;&lt;bundle&gt;&lt;publication&gt;&lt;title&gt;Applied and Environmental Microbiology&lt;/title&gt;&lt;type&gt;-100&lt;/type&gt;&lt;subtype&gt;-100&lt;/subtype&gt;&lt;uuid&gt;B0EFAC49-1753-4C84-9FC0-E58F9A9BEDD2&lt;/uuid&gt;&lt;/publication&gt;&lt;/bundle&gt;&lt;authors&gt;&lt;author&gt;&lt;firstName&gt;C&lt;/firstName&gt;&lt;middleNames&gt;L&lt;/middleNames&gt;&lt;lastName&gt;Lauber&lt;/lastName&gt;&lt;/author&gt;&lt;author&gt;&lt;firstName&gt;M&lt;/firstName&gt;&lt;lastName&gt;Hamady&lt;/lastName&gt;&lt;/author&gt;&lt;author&gt;&lt;firstName&gt;R&lt;/firstName&gt;&lt;lastName&gt;Knight&lt;/lastName&gt;&lt;/author&gt;&lt;author&gt;&lt;firstName&gt;N&lt;/firstName&gt;&lt;lastName&gt;Fierer&lt;/lastName&gt;&lt;/author&gt;&lt;/authors&gt;&lt;/publication&gt;&lt;publication&gt;&lt;volume&gt;12&lt;/volume&gt;&lt;publication_date&gt;99200911001200000000220000&lt;/publication_date&gt;&lt;number&gt;11&lt;/number&gt;&lt;doi&gt;10.1111/j.1461-0248.2009.01360.x&lt;/doi&gt;&lt;startpage&gt;1238&lt;/startpage&gt;&lt;title&gt;Global patterns in belowground communities&lt;/title&gt;&lt;uuid&gt;44E95ED9-D65E-4208-A0BD-9DB5D90E2B2E&lt;/uuid&gt;&lt;subtype&gt;400&lt;/subtype&gt;&lt;endpage&gt;1249&lt;/endpage&gt;&lt;type&gt;400&lt;/type&gt;&lt;url&gt;http://doi.wiley.com/10.1111/j.1461-0248.2009.01360.x&lt;/url&gt;&lt;bundle&gt;&lt;publication&gt;&lt;title&gt;Ecology Letters&lt;/title&gt;&lt;type&gt;-100&lt;/type&gt;&lt;subtype&gt;-100&lt;/subtype&gt;&lt;uuid&gt;6BBC238D-480B-4414-8C4C-E4006DEF010E&lt;/uuid&gt;&lt;/publication&gt;&lt;/bundle&gt;&lt;authors&gt;&lt;author&gt;&lt;firstName&gt;Noah&lt;/firstName&gt;&lt;lastName&gt;Fierer&lt;/lastName&gt;&lt;/author&gt;&lt;author&gt;&lt;firstName&gt;Michael&lt;/firstName&gt;&lt;middleNames&gt;S&lt;/middleNames&gt;&lt;lastName&gt;Strickland&lt;/lastName&gt;&lt;/author&gt;&lt;author&gt;&lt;firstName&gt;Daniel&lt;/firstName&gt;&lt;lastName&gt;Liptzin&lt;/lastName&gt;&lt;/author&gt;&lt;author&gt;&lt;firstName&gt;Mark&lt;/firstName&gt;&lt;middleNames&gt;A&lt;/middleNames&gt;&lt;lastName&gt;Bradford&lt;/lastName&gt;&lt;/author&gt;&lt;author&gt;&lt;firstName&gt;Cory&lt;/firstName&gt;&lt;middleNames&gt;C&lt;/middleNames&gt;&lt;lastName&gt;Cleveland&lt;/lastName&gt;&lt;/author&gt;&lt;/authors&gt;&lt;/publication&gt;&lt;/publications&gt;&lt;cites&gt;&lt;/cites&gt;&lt;/citation&gt;</w:instrText>
+        <w:instrText xml:space="preserve"> ADDIN PAPERS2_CITATIONS &lt;citation&gt;&lt;uuid&gt;E40B108E-FFBB-410B-ADC8-616925A9A471&lt;/uuid&gt;&lt;priority&gt;42&lt;/priority&gt;&lt;publications&gt;&lt;publication&gt;&lt;volume&gt;92&lt;/volume&gt;&lt;publication_date&gt;99201100001200000000200000&lt;/publication_date&gt;&lt;number&gt;4&lt;/number&gt;&lt;startpage&gt;797&lt;/startpage&gt;&lt;title&gt;Microbes do not follow the elevational diversity patterns of plants and animals&lt;/title&gt;&lt;uuid&gt;64D28590-3202-4F23-84B5-007042972C34&lt;/uuid&gt;&lt;subtype&gt;400&lt;/subtype&gt;&lt;publisher&gt;Eco Soc America&lt;/publisher&gt;&lt;type&gt;400&lt;/type&gt;&lt;endpage&gt;804&lt;/endpage&gt;&lt;url&gt;http://www.esajournals.org/doi/abs/10.1890/10-1170.1&lt;/url&gt;&lt;bundle&gt;&lt;publication&gt;&lt;publisher&gt;Eco Soc America&lt;/publisher&gt;&lt;title&gt;Ecology&lt;/title&gt;&lt;type&gt;-100&lt;/type&gt;&lt;subtype&gt;-100&lt;/subtype&gt;&lt;uuid&gt;B0F2387F-E81E-4C67-9AF2-E640C9C4FE91&lt;/uuid&gt;&lt;/publication&gt;&lt;/bundle&gt;&lt;authors&gt;&lt;author&gt;&lt;firstName&gt;Noah&lt;/firstName&gt;&lt;lastName&gt;Fierer&lt;/lastName&gt;&lt;/author&gt;&lt;author&gt;&lt;firstName&gt;Christy&lt;/firstName&gt;&lt;middleNames&gt;M&lt;/middleNames&gt;&lt;lastName&gt;McCain&lt;/lastName&gt;&lt;/author&gt;&lt;author&gt;&lt;firstName&gt;Patrick&lt;/firstName&gt;&lt;lastName&gt;Meir&lt;/lastName&gt;&lt;/author&gt;&lt;author&gt;&lt;firstName&gt;Michael&lt;/firstName&gt;&lt;lastName&gt;Zimmermann&lt;/lastName&gt;&lt;/author&gt;&lt;author&gt;&lt;firstName&gt;Joshua&lt;/firstName&gt;&lt;middleNames&gt;M&lt;/middleNames&gt;&lt;lastName&gt;Rapp&lt;/lastName&gt;&lt;/author&gt;&lt;author&gt;&lt;firstName&gt;Miles&lt;/firstName&gt;&lt;middleNames&gt;R&lt;/middleNames&gt;&lt;lastName&gt;Silman&lt;/lastName&gt;&lt;/author&gt;&lt;author&gt;&lt;firstName&gt;Rob&lt;/firstName&gt;&lt;lastName&gt;Knight&lt;/lastName&gt;&lt;/author&gt;&lt;/authors&gt;&lt;/publication&gt;&lt;publication&gt;&lt;publication_date&gt;99201500001200000000200000&lt;/publication_date&gt;&lt;doi&gt;10.3389/fmicb.2015.00104/abstract&lt;/doi&gt;&lt;title&gt;Long-term forest soil warming alters microbial communities in temperate forest soils&lt;/title&gt;&lt;uuid&gt;20528927-0BB6-43BC-A763-8D1CDAC4A560&lt;/uuid&gt;&lt;subtype&gt;400&lt;/subtype&gt;&lt;type&gt;400&lt;/type&gt;&lt;url&gt;http://www.ncbi.nlm.nih.gov/pmc/articles/PMC4327730/&lt;/url&gt;&lt;bundle&gt;&lt;publication&gt;&lt;title&gt;Frontiers in …&lt;/title&gt;&lt;type&gt;-100&lt;/type&gt;&lt;subtype&gt;-100&lt;/subtype&gt;&lt;uuid&gt;DA635B48-500A-403B-9C7E-C703D24AA200&lt;/uuid&gt;&lt;/publication&gt;&lt;/bundle&gt;&lt;authors&gt;&lt;author&gt;&lt;firstName&gt;K&lt;/firstName&gt;&lt;middleNames&gt;M&lt;/middleNames&gt;&lt;lastName&gt;DeAngelis&lt;/lastName&gt;&lt;/author&gt;&lt;author&gt;&lt;firstName&gt;G&lt;/firstName&gt;&lt;lastName&gt;Pold&lt;/lastName&gt;&lt;/author&gt;&lt;author&gt;&lt;firstName&gt;B&lt;/firstName&gt;&lt;middleNames&gt;D&lt;/middleNames&gt;&lt;lastName&gt;Topçuoğlu&lt;/lastName&gt;&lt;/author&gt;&lt;/authors&gt;&lt;/publication&gt;&lt;publication&gt;&lt;volume&gt;2&lt;/volume&gt;&lt;publication_date&gt;99201400001200000000200000&lt;/publication_date&gt;&lt;doi&gt;10.7717/peerj.358/supp-1&lt;/doi&gt;&lt;startpage&gt;e358&lt;/startpage&gt;&lt;title&gt;Microbial communities respond to experimental warming, but site matters&lt;/title&gt;&lt;uuid&gt;6108D8D1-1DD4-45DD-9DAA-FF765960F8CA&lt;/uuid&gt;&lt;subtype&gt;400&lt;/subtype&gt;&lt;type&gt;400&lt;/type&gt;&lt;url&gt;https://peerj.com/articles/358/supp-1&lt;/url&gt;&lt;bundle&gt;&lt;publication&gt;&lt;title&gt;PeerJ&lt;/title&gt;&lt;type&gt;-100&lt;/type&gt;&lt;subtype&gt;-100&lt;/subtype&gt;&lt;uuid&gt;4CB0672A-A0FA-40AB-959A-4C5D566AA251&lt;/uuid&gt;&lt;/publication&gt;&lt;/bundle&gt;&lt;authors&gt;&lt;author&gt;&lt;firstName&gt;Melissa&lt;/firstName&gt;&lt;middleNames&gt;A&lt;/middleNames&gt;&lt;lastName&gt;Cregger&lt;/lastName&gt;&lt;/author&gt;&lt;author&gt;&lt;firstName&gt;Nathan&lt;/firstName&gt;&lt;middleNames&gt;J&lt;/middleNames&gt;&lt;lastName&gt;Sanders&lt;/lastName&gt;&lt;/author&gt;&lt;author&gt;&lt;firstName&gt;Robert&lt;/firstName&gt;&lt;middleNames&gt;R&lt;/middleNames&gt;&lt;lastName&gt;Dunn&lt;/lastName&gt;&lt;/author&gt;&lt;author&gt;&lt;firstName&gt;Aimee&lt;/firstName&gt;&lt;middleNames&gt;T&lt;/middleNames&gt;&lt;lastName&gt;Classen&lt;/lastName&gt;&lt;/author&gt;&lt;/authors&gt;&lt;/publication&gt;&lt;publication&gt;&lt;volume&gt;75&lt;/volume&gt;&lt;publication_date&gt;99200907241200000000222000&lt;/publication_date&gt;&lt;number&gt;15&lt;/number&gt;&lt;doi&gt;10.1128/AEM.00335-09&lt;/doi&gt;&lt;startpage&gt;5111&lt;/startpage&gt;&lt;title&gt;Pyrosequencing-Based Assessment of Soil pH as a Predictor of Soil Bacterial Community Structure at the Continental Scale&lt;/title&gt;&lt;uuid&gt;6268F3B5-B1B5-4906-8156-31435A1BCA8E&lt;/uuid&gt;&lt;subtype&gt;400&lt;/subtype&gt;&lt;endpage&gt;5120&lt;/endpage&gt;&lt;type&gt;400&lt;/type&gt;&lt;url&gt;http://aem.asm.org/cgi/doi/10.1128/AEM.00335-09&lt;/url&gt;&lt;bundle&gt;&lt;publication&gt;&lt;title&gt;Applied and Environmental Microbiology&lt;/title&gt;&lt;type&gt;-100&lt;/type&gt;&lt;subtype&gt;-100&lt;/subtype&gt;&lt;uuid&gt;B0EFAC49-1753-4C84-9FC0-E58F9A9BEDD2&lt;/uuid&gt;&lt;/publication&gt;&lt;/bundle&gt;&lt;authors&gt;&lt;author&gt;&lt;firstName&gt;C&lt;/firstName&gt;&lt;middleNames&gt;L&lt;/middleNames&gt;&lt;lastName&gt;Lauber&lt;/lastName&gt;&lt;/author&gt;&lt;author&gt;&lt;firstName&gt;M&lt;/firstName&gt;&lt;lastName&gt;Hamady&lt;/lastName&gt;&lt;/author&gt;&lt;author&gt;&lt;firstName&gt;R&lt;/firstName&gt;&lt;lastName&gt;Knight&lt;/lastName&gt;&lt;/author&gt;&lt;author&gt;&lt;firstName&gt;N&lt;/firstName&gt;&lt;lastName&gt;Fierer&lt;/lastName&gt;&lt;/author&gt;&lt;/authors&gt;&lt;/publication&gt;&lt;publication&gt;&lt;volume&gt;12&lt;/volume&gt;&lt;publication_date&gt;99200911001200000000220000&lt;/publication_date&gt;&lt;number&gt;11&lt;/number&gt;&lt;doi&gt;10.1111/j.1461-0248.2009.01360.x&lt;/doi&gt;&lt;startpage&gt;1238&lt;/startpage&gt;&lt;title&gt;Global patterns in belowground communities&lt;/title&gt;&lt;uuid&gt;44E95ED9-D65E-4208-A0BD-9DB5D90E2B2E&lt;/uuid&gt;&lt;subtype&gt;400&lt;/subtype&gt;&lt;endpage&gt;1249&lt;/endpage&gt;&lt;type&gt;400&lt;/type&gt;&lt;url&gt;http://doi.wiley.com/10.1111/j.1461-0248.2009.01360.x&lt;/url&gt;&lt;bundle&gt;&lt;publication&gt;&lt;title&gt;Ecology Letters&lt;/title&gt;&lt;type&gt;-100&lt;/type&gt;&lt;subtype&gt;-100&lt;/subtype&gt;&lt;uuid&gt;6BBC238D-480B-4414-8C4C-E4006DEF010E&lt;/uuid&gt;&lt;/publication&gt;&lt;/bundle&gt;&lt;authors&gt;&lt;author&gt;&lt;firstName&gt;Noah&lt;/firstName&gt;&lt;lastName&gt;Fierer&lt;/lastName&gt;&lt;/author&gt;&lt;author&gt;&lt;firstName&gt;Michael&lt;/firstName&gt;&lt;middleNames&gt;S&lt;/middleNames&gt;&lt;lastName&gt;Strickland&lt;/lastName&gt;&lt;/author&gt;&lt;author&gt;&lt;firstName&gt;Daniel&lt;/firstName&gt;&lt;lastName&gt;Liptzin&lt;/lastName&gt;&lt;/author&gt;&lt;author&gt;&lt;firstName&gt;Mark&lt;/firstName&gt;&lt;middleNames&gt;A&lt;/middleNames&gt;&lt;lastName&gt;Bradford&lt;/lastName&gt;&lt;/author&gt;&lt;author&gt;&lt;firstName&gt;Cory&lt;/firstName&gt;&lt;middleNames&gt;C&lt;/middleNames&gt;&lt;lastName&gt;Cleveland&lt;/lastName&gt;&lt;/author&gt;&lt;/authors&gt;&lt;/publication&gt;&lt;/publications&gt;&lt;cites&gt;&lt;/cites&gt;&lt;/citation&gt;</w:instrText>
       </w:r>
       <w:r>
         <w:fldChar w:fldCharType="separate"/>
@@ -4778,7 +4408,7 @@
         <w:fldChar w:fldCharType="begin"/>
       </w:r>
       <w:r>
-        <w:instrText xml:space="preserve"> ADDIN PAPERS2_CITATIONS &lt;citation&gt;&lt;uuid&gt;C860161A-C16C-4CB2-BB9A-DFD0833E7CD3&lt;/uuid&gt;&lt;priority&gt;43&lt;/priority&gt;&lt;publications&gt;&lt;publication&gt;&lt;uuid&gt;A985AC78-4C19-40B5-BAFE-E98DF032555F&lt;/uuid&gt;&lt;volume&gt;20&lt;/volume&gt;&lt;doi&gt;10.1111/gcb.12636&lt;/doi&gt;&lt;startpage&gt;2927&lt;/startpage&gt;&lt;publication_date&gt;99201406191200000000222000&lt;/publication_date&gt;&lt;url&gt;http://doi.wiley.com/10.1111/gcb.12636&lt;/url&gt;&lt;citekey&gt;Selmants:2014bh&lt;/citekey&gt;&lt;type&gt;400&lt;/type&gt;&lt;title&gt;Ecosystem carbon storage does not vary with mean annual temperature in Hawaiian tropical montane wet forests&lt;/title&gt;&lt;number&gt;9&lt;/number&gt;&lt;subtype&gt;400&lt;/subtype&gt;&lt;endpage&gt;2937&lt;/endpage&gt;&lt;bundle&gt;&lt;publication&gt;&lt;title&gt;Global Change Biology&lt;/title&gt;&lt;type&gt;-100&lt;/type&gt;&lt;subtype&gt;-100&lt;/subtype&gt;&lt;uuid&gt;9CA5FFCB-2081-4628-883E-F476F086A8B3&lt;/uuid&gt;&lt;/publication&gt;&lt;/bundle&gt;&lt;authors&gt;&lt;author&gt;&lt;firstName&gt;Paul&lt;/firstName&gt;&lt;middleNames&gt;C&lt;/middleNames&gt;&lt;lastName&gt;Selmants&lt;/lastName&gt;&lt;/author&gt;&lt;author&gt;&lt;firstName&gt;Creighton&lt;/firstName&gt;&lt;middleNames&gt;M&lt;/middleNames&gt;&lt;lastName&gt;Litton&lt;/lastName&gt;&lt;/author&gt;&lt;author&gt;&lt;firstName&gt;Christian&lt;/firstName&gt;&lt;middleNames&gt;P&lt;/middleNames&gt;&lt;lastName&gt;Giardina&lt;/lastName&gt;&lt;/author&gt;&lt;author&gt;&lt;firstName&gt;Gregory&lt;/firstName&gt;&lt;middleNames&gt;P&lt;/middleNames&gt;&lt;lastName&gt;Asner&lt;/lastName&gt;&lt;/author&gt;&lt;/authors&gt;&lt;/publication&gt;&lt;publication&gt;&lt;volume&gt;4&lt;/volume&gt;&lt;publication_date&gt;99201407201200000000222000&lt;/publication_date&gt;&lt;number&gt;9&lt;/number&gt;&lt;doi&gt;10.1038/nclimate2322&lt;/doi&gt;&lt;startpage&gt;822&lt;/startpage&gt;&lt;title&gt;Warming-related increases in soil CO2 efflux are explained by increased below-ground carbon flux&lt;/title&gt;&lt;uuid&gt;084EC01D-9021-4BA8-89F5-2C3E2C753C6E&lt;/uuid&gt;&lt;subtype&gt;400&lt;/subtype&gt;&lt;endpage&gt;827&lt;/endpage&gt;&lt;type&gt;400&lt;/type&gt;&lt;url&gt;http://www.nature.com/doifinder/10.1038/nclimate2322&lt;/url&gt;&lt;bundle&gt;&lt;publication&gt;&lt;publisher&gt;Nature Publishing Group&lt;/publisher&gt;&lt;title&gt;Nature Climate Change&lt;/title&gt;&lt;type&gt;-100&lt;/type&gt;&lt;subtype&gt;-100&lt;/subtype&gt;&lt;uuid&gt;4982F97E-0609-4573-934D-32D870B39EEC&lt;/uuid&gt;&lt;/publication&gt;&lt;/bundle&gt;&lt;authors&gt;&lt;author&gt;&lt;firstName&gt;Christian&lt;/firstName&gt;&lt;middleNames&gt;P&lt;/middleNames&gt;&lt;lastName&gt;Giardina&lt;/lastName&gt;&lt;/author&gt;&lt;author&gt;&lt;firstName&gt;Creighton&lt;/firstName&gt;&lt;middleNames&gt;M&lt;/middleNames&gt;&lt;lastName&gt;Litton&lt;/lastName&gt;&lt;/author&gt;&lt;author&gt;&lt;firstName&gt;Susan&lt;/firstName&gt;&lt;middleNames&gt;E&lt;/middleNames&gt;&lt;lastName&gt;Crow&lt;/lastName&gt;&lt;/author&gt;&lt;author&gt;&lt;firstName&gt;Gregory&lt;/firstName&gt;&lt;middleNames&gt;P&lt;/middleNames&gt;&lt;lastName&gt;Asner&lt;/lastName&gt;&lt;/author&gt;&lt;/authors&gt;&lt;/publication&gt;&lt;publication&gt;&lt;volume&gt;2&lt;/volume&gt;&lt;publication_date&gt;99201400001200000000200000&lt;/publication_date&gt;&lt;doi&gt;10.7717/peerj.685/supp-2&lt;/doi&gt;&lt;startpage&gt;e685&lt;/startpage&gt;&lt;title&gt;Leaf litter decomposition rates increase with rising mean annual temperature in Hawaiian tropical montane wet forests&lt;/title&gt;&lt;uuid&gt;6BE6636E-F676-4181-B289-1713E23EC596&lt;/uuid&gt;&lt;subtype&gt;400&lt;/subtype&gt;&lt;version&gt;second edition&lt;/version&gt;&lt;type&gt;400&lt;/type&gt;&lt;citekey&gt;Bothwell:2014gf&lt;/citekey&gt;&lt;url&gt;https://peerj.com/articles/685/supp-2&lt;/url&gt;&lt;bundle&gt;&lt;publication&gt;&lt;title&gt;PeerJ&lt;/title&gt;&lt;type&gt;-100&lt;/type&gt;&lt;subtype&gt;-100&lt;/subtype&gt;&lt;uuid&gt;4CB0672A-A0FA-40AB-959A-4C5D566AA251&lt;/uuid&gt;&lt;/publication&gt;&lt;/bundle&gt;&lt;authors&gt;&lt;author&gt;&lt;firstName&gt;Lori&lt;/firstName&gt;&lt;middleNames&gt;D&lt;/middleNames&gt;&lt;lastName&gt;Bothwell&lt;/lastName&gt;&lt;/author&gt;&lt;author&gt;&lt;firstName&gt;Paul&lt;/firstName&gt;&lt;middleNames&gt;C&lt;/middleNames&gt;&lt;lastName&gt;Selmants&lt;/lastName&gt;&lt;/author&gt;&lt;author&gt;&lt;firstName&gt;Christian&lt;/firstName&gt;&lt;middleNames&gt;P&lt;/middleNames&gt;&lt;lastName&gt;Giardina&lt;/lastName&gt;&lt;/author&gt;&lt;author&gt;&lt;firstName&gt;Creighton&lt;/firstName&gt;&lt;middleNames&gt;M&lt;/middleNames&gt;&lt;lastName&gt;Litton&lt;/lastName&gt;&lt;/author&gt;&lt;/authors&gt;&lt;/publication&gt;&lt;/publications&gt;&lt;cites&gt;&lt;/cites&gt;&lt;/citation&gt;</w:instrText>
+        <w:instrText xml:space="preserve"> ADDIN PAPERS2_CITATIONS &lt;citation&gt;&lt;uuid&gt;3086B67E-9BB1-41F6-A24F-5BE6C147CF2D&lt;/uuid&gt;&lt;priority&gt;43&lt;/priority&gt;&lt;publications&gt;&lt;publication&gt;&lt;uuid&gt;A985AC78-4C19-40B5-BAFE-E98DF032555F&lt;/uuid&gt;&lt;volume&gt;20&lt;/volume&gt;&lt;doi&gt;10.1111/gcb.12636&lt;/doi&gt;&lt;startpage&gt;2927&lt;/startpage&gt;&lt;publication_date&gt;99201406191200000000222000&lt;/publication_date&gt;&lt;url&gt;http://doi.wiley.com/10.1111/gcb.12636&lt;/url&gt;&lt;citekey&gt;Selmants:2014bh&lt;/citekey&gt;&lt;type&gt;400&lt;/type&gt;&lt;title&gt;Ecosystem carbon storage does not vary with mean annual temperature in Hawaiian tropical montane wet forests&lt;/title&gt;&lt;number&gt;9&lt;/number&gt;&lt;subtype&gt;400&lt;/subtype&gt;&lt;endpage&gt;2937&lt;/endpage&gt;&lt;bundle&gt;&lt;publication&gt;&lt;title&gt;Global Change Biology&lt;/title&gt;&lt;type&gt;-100&lt;/type&gt;&lt;subtype&gt;-100&lt;/subtype&gt;&lt;uuid&gt;9CA5FFCB-2081-4628-883E-F476F086A8B3&lt;/uuid&gt;&lt;/publication&gt;&lt;/bundle&gt;&lt;authors&gt;&lt;author&gt;&lt;firstName&gt;Paul&lt;/firstName&gt;&lt;middleNames&gt;C&lt;/middleNames&gt;&lt;lastName&gt;Selmants&lt;/lastName&gt;&lt;/author&gt;&lt;author&gt;&lt;firstName&gt;Creighton&lt;/firstName&gt;&lt;middleNames&gt;M&lt;/middleNames&gt;&lt;lastName&gt;Litton&lt;/lastName&gt;&lt;/author&gt;&lt;author&gt;&lt;firstName&gt;Christian&lt;/firstName&gt;&lt;middleNames&gt;P&lt;/middleNames&gt;&lt;lastName&gt;Giardina&lt;/lastName&gt;&lt;/author&gt;&lt;author&gt;&lt;firstName&gt;Gregory&lt;/firstName&gt;&lt;middleNames&gt;P&lt;/middleNames&gt;&lt;lastName&gt;Asner&lt;/lastName&gt;&lt;/author&gt;&lt;/authors&gt;&lt;/publication&gt;&lt;publication&gt;&lt;volume&gt;4&lt;/volume&gt;&lt;publication_date&gt;99201407201200000000222000&lt;/publication_date&gt;&lt;number&gt;9&lt;/number&gt;&lt;doi&gt;10.1038/nclimate2322&lt;/doi&gt;&lt;startpage&gt;822&lt;/startpage&gt;&lt;title&gt;Warming-related increases in soil CO2 efflux are explained by increased below-ground carbon flux&lt;/title&gt;&lt;uuid&gt;084EC01D-9021-4BA8-89F5-2C3E2C753C6E&lt;/uuid&gt;&lt;subtype&gt;400&lt;/subtype&gt;&lt;endpage&gt;827&lt;/endpage&gt;&lt;type&gt;400&lt;/type&gt;&lt;url&gt;http://www.nature.com/doifinder/10.1038/nclimate2322&lt;/url&gt;&lt;bundle&gt;&lt;publication&gt;&lt;publisher&gt;Nature Publishing Group&lt;/publisher&gt;&lt;title&gt;Nature Climate Change&lt;/title&gt;&lt;type&gt;-100&lt;/type&gt;&lt;subtype&gt;-100&lt;/subtype&gt;&lt;uuid&gt;4982F97E-0609-4573-934D-32D870B39EEC&lt;/uuid&gt;&lt;/publication&gt;&lt;/bundle&gt;&lt;authors&gt;&lt;author&gt;&lt;firstName&gt;Christian&lt;/firstName&gt;&lt;middleNames&gt;P&lt;/middleNames&gt;&lt;lastName&gt;Giardina&lt;/lastName&gt;&lt;/author&gt;&lt;author&gt;&lt;firstName&gt;Creighton&lt;/firstName&gt;&lt;middleNames&gt;M&lt;/middleNames&gt;&lt;lastName&gt;Litton&lt;/lastName&gt;&lt;/author&gt;&lt;author&gt;&lt;firstName&gt;Susan&lt;/firstName&gt;&lt;middleNames&gt;E&lt;/middleNames&gt;&lt;lastName&gt;Crow&lt;/lastName&gt;&lt;/author&gt;&lt;author&gt;&lt;firstName&gt;Gregory&lt;/firstName&gt;&lt;middleNames&gt;P&lt;/middleNames&gt;&lt;lastName&gt;Asner&lt;/lastName&gt;&lt;/author&gt;&lt;/authors&gt;&lt;/publication&gt;&lt;publication&gt;&lt;volume&gt;2&lt;/volume&gt;&lt;publication_date&gt;99201400001200000000200000&lt;/publication_date&gt;&lt;doi&gt;10.7717/peerj.685/supp-2&lt;/doi&gt;&lt;startpage&gt;e685&lt;/startpage&gt;&lt;title&gt;Leaf litter decomposition rates increase with rising mean annual temperature in Hawaiian tropical montane wet forests&lt;/title&gt;&lt;uuid&gt;6BE6636E-F676-4181-B289-1713E23EC596&lt;/uuid&gt;&lt;subtype&gt;400&lt;/subtype&gt;&lt;version&gt;second edition&lt;/version&gt;&lt;type&gt;400&lt;/type&gt;&lt;citekey&gt;Bothwell:2014gf&lt;/citekey&gt;&lt;url&gt;https://peerj.com/articles/685/supp-2&lt;/url&gt;&lt;bundle&gt;&lt;publication&gt;&lt;title&gt;PeerJ&lt;/title&gt;&lt;type&gt;-100&lt;/type&gt;&lt;subtype&gt;-100&lt;/subtype&gt;&lt;uuid&gt;4CB0672A-A0FA-40AB-959A-4C5D566AA251&lt;/uuid&gt;&lt;/publication&gt;&lt;/bundle&gt;&lt;authors&gt;&lt;author&gt;&lt;firstName&gt;Lori&lt;/firstName&gt;&lt;middleNames&gt;D&lt;/middleNames&gt;&lt;lastName&gt;Bothwell&lt;/lastName&gt;&lt;/author&gt;&lt;author&gt;&lt;firstName&gt;Paul&lt;/firstName&gt;&lt;middleNames&gt;C&lt;/middleNames&gt;&lt;lastName&gt;Selmants&lt;/lastName&gt;&lt;/author&gt;&lt;author&gt;&lt;firstName&gt;Christian&lt;/firstName&gt;&lt;middleNames&gt;P&lt;/middleNames&gt;&lt;lastName&gt;Giardina&lt;/lastName&gt;&lt;/author&gt;&lt;author&gt;&lt;firstName&gt;Creighton&lt;/firstName&gt;&lt;middleNames&gt;M&lt;/middleNames&gt;&lt;lastName&gt;Litton&lt;/lastName&gt;&lt;/author&gt;&lt;/authors&gt;&lt;/publication&gt;&lt;/publications&gt;&lt;cites&gt;&lt;/cites&gt;&lt;/citation&gt;</w:instrText>
       </w:r>
       <w:r>
         <w:fldChar w:fldCharType="separate"/>
@@ -4799,29 +4429,13 @@
         <w:t xml:space="preserve">these </w:t>
       </w:r>
       <w:r>
-        <w:t xml:space="preserve">results lend support to </w:t>
-      </w:r>
-      <w:proofErr w:type="spellStart"/>
-      <w:r>
-        <w:t>Fierer</w:t>
-      </w:r>
-      <w:proofErr w:type="spellEnd"/>
-      <w:r>
-        <w:t xml:space="preserve"> et </w:t>
-      </w:r>
-      <w:proofErr w:type="spellStart"/>
-      <w:r>
-        <w:t>al’s</w:t>
-      </w:r>
-      <w:proofErr w:type="spellEnd"/>
-      <w:r>
-        <w:t xml:space="preserve"> </w:t>
+        <w:t xml:space="preserve">results lend support to Fierer et al’s </w:t>
       </w:r>
       <w:r>
         <w:fldChar w:fldCharType="begin"/>
       </w:r>
       <w:r>
-        <w:instrText xml:space="preserve"> ADDIN PAPERS2_CITATIONS &lt;citation&gt;&lt;uuid&gt;E8FAEDF2-3618-4B41-AAD0-97F760CB36AF&lt;/uuid&gt;&lt;priority&gt;44&lt;/priority&gt;&lt;publications&gt;&lt;publication&gt;&lt;volume&gt;92&lt;/volume&gt;&lt;publication_date&gt;99201100001200000000200000&lt;/publication_date&gt;&lt;number&gt;4&lt;/number&gt;&lt;startpage&gt;797&lt;/startpage&gt;&lt;title&gt;Microbes do not follow the elevational diversity patterns of plants and animals&lt;/title&gt;&lt;uuid&gt;64D28590-3202-4F23-84B5-007042972C34&lt;/uuid&gt;&lt;subtype&gt;400&lt;/subtype&gt;&lt;publisher&gt;Eco Soc America&lt;/publisher&gt;&lt;type&gt;400&lt;/type&gt;&lt;endpage&gt;804&lt;/endpage&gt;&lt;url&gt;http://www.esajournals.org/doi/abs/10.1890/10-1170.1&lt;/url&gt;&lt;bundle&gt;&lt;publication&gt;&lt;publisher&gt;Eco Soc America&lt;/publisher&gt;&lt;title&gt;Ecology&lt;/title&gt;&lt;type&gt;-100&lt;/type&gt;&lt;subtype&gt;-100&lt;/subtype&gt;&lt;uuid&gt;B0F2387F-E81E-4C67-9AF2-E640C9C4FE91&lt;/uuid&gt;&lt;/publication&gt;&lt;/bundle&gt;&lt;authors&gt;&lt;author&gt;&lt;firstName&gt;Noah&lt;/firstName&gt;&lt;lastName&gt;Fierer&lt;/lastName&gt;&lt;/author&gt;&lt;author&gt;&lt;firstName&gt;Christy&lt;/firstName&gt;&lt;middleNames&gt;M&lt;/middleNames&gt;&lt;lastName&gt;McCain&lt;/lastName&gt;&lt;/author&gt;&lt;author&gt;&lt;firstName&gt;Patrick&lt;/firstName&gt;&lt;lastName&gt;Meir&lt;/lastName&gt;&lt;/author&gt;&lt;author&gt;&lt;firstName&gt;Michael&lt;/firstName&gt;&lt;lastName&gt;Zimmermann&lt;/lastName&gt;&lt;/author&gt;&lt;author&gt;&lt;firstName&gt;Joshua&lt;/firstName&gt;&lt;middleNames&gt;M&lt;/middleNames&gt;&lt;lastName&gt;Rapp&lt;/lastName&gt;&lt;/author&gt;&lt;author&gt;&lt;firstName&gt;Miles&lt;/firstName&gt;&lt;middleNames&gt;R&lt;/middleNames&gt;&lt;lastName&gt;Silman&lt;/lastName&gt;&lt;/author&gt;&lt;author&gt;&lt;firstName&gt;Rob&lt;/firstName&gt;&lt;lastName&gt;Knight&lt;/lastName&gt;&lt;/author&gt;&lt;/authors&gt;&lt;/publication&gt;&lt;/publications&gt;&lt;cites&gt;&lt;cite&gt;&lt;suppress&gt;A&lt;/suppress&gt;&lt;/cite&gt;&lt;/cites&gt;&lt;/citation&gt;</w:instrText>
+        <w:instrText xml:space="preserve"> ADDIN PAPERS2_CITATIONS &lt;citation&gt;&lt;uuid&gt;93382583-C38E-4AB5-994A-9663D29F37CF&lt;/uuid&gt;&lt;priority&gt;44&lt;/priority&gt;&lt;publications&gt;&lt;publication&gt;&lt;volume&gt;92&lt;/volume&gt;&lt;publication_date&gt;99201100001200000000200000&lt;/publication_date&gt;&lt;number&gt;4&lt;/number&gt;&lt;startpage&gt;797&lt;/startpage&gt;&lt;title&gt;Microbes do not follow the elevational diversity patterns of plants and animals&lt;/title&gt;&lt;uuid&gt;64D28590-3202-4F23-84B5-007042972C34&lt;/uuid&gt;&lt;subtype&gt;400&lt;/subtype&gt;&lt;publisher&gt;Eco Soc America&lt;/publisher&gt;&lt;type&gt;400&lt;/type&gt;&lt;endpage&gt;804&lt;/endpage&gt;&lt;url&gt;http://www.esajournals.org/doi/abs/10.1890/10-1170.1&lt;/url&gt;&lt;bundle&gt;&lt;publication&gt;&lt;publisher&gt;Eco Soc America&lt;/publisher&gt;&lt;title&gt;Ecology&lt;/title&gt;&lt;type&gt;-100&lt;/type&gt;&lt;subtype&gt;-100&lt;/subtype&gt;&lt;uuid&gt;B0F2387F-E81E-4C67-9AF2-E640C9C4FE91&lt;/uuid&gt;&lt;/publication&gt;&lt;/bundle&gt;&lt;authors&gt;&lt;author&gt;&lt;firstName&gt;Noah&lt;/firstName&gt;&lt;lastName&gt;Fierer&lt;/lastName&gt;&lt;/author&gt;&lt;author&gt;&lt;firstName&gt;Christy&lt;/firstName&gt;&lt;middleNames&gt;M&lt;/middleNames&gt;&lt;lastName&gt;McCain&lt;/lastName&gt;&lt;/author&gt;&lt;author&gt;&lt;firstName&gt;Patrick&lt;/firstName&gt;&lt;lastName&gt;Meir&lt;/lastName&gt;&lt;/author&gt;&lt;author&gt;&lt;firstName&gt;Michael&lt;/firstName&gt;&lt;lastName&gt;Zimmermann&lt;/lastName&gt;&lt;/author&gt;&lt;author&gt;&lt;firstName&gt;Joshua&lt;/firstName&gt;&lt;middleNames&gt;M&lt;/middleNames&gt;&lt;lastName&gt;Rapp&lt;/lastName&gt;&lt;/author&gt;&lt;author&gt;&lt;firstName&gt;Miles&lt;/firstName&gt;&lt;middleNames&gt;R&lt;/middleNames&gt;&lt;lastName&gt;Silman&lt;/lastName&gt;&lt;/author&gt;&lt;author&gt;&lt;firstName&gt;Rob&lt;/firstName&gt;&lt;lastName&gt;Knight&lt;/lastName&gt;&lt;/author&gt;&lt;/authors&gt;&lt;/publication&gt;&lt;/publications&gt;&lt;cites&gt;&lt;cite&gt;&lt;suppress&gt;A&lt;/suppress&gt;&lt;/cite&gt;&lt;/cites&gt;&lt;/citation&gt;</w:instrText>
       </w:r>
       <w:r>
         <w:fldChar w:fldCharType="separate"/>
@@ -4898,8 +4512,16 @@
         <w:rPr>
           <w:rFonts w:cs="Times New Roman"/>
         </w:rPr>
-        <w:t>Allison, S. D., and J. B. Martiny. 2008. Resistance, resilience, and redundancy in microbial communities. Proceedings of the National Academy of Sciences 105:11512–11519.</w:t>
-      </w:r>
+        <w:t xml:space="preserve">Allison, S. D., and J. B. Martiny. 2008. Resistance, resilience, and redundancy in microbial communities. </w:t>
+      </w:r>
+      <w:proofErr w:type="gramStart"/>
+      <w:r>
+        <w:rPr>
+          <w:rFonts w:cs="Times New Roman"/>
+        </w:rPr>
+        <w:t>Proceedings of the National Academy of Sciences 105:11512–11519.</w:t>
+      </w:r>
+      <w:proofErr w:type="gramEnd"/>
     </w:p>
     <w:p>
       <w:pPr>
@@ -4931,8 +4553,16 @@
         <w:rPr>
           <w:rFonts w:cs="Times New Roman"/>
         </w:rPr>
-        <w:t>Allison, S. D., M. D. Wallenstein, and M. A. Bradford. 2010. Soil-carbon response to warming dependent on microbial physiology. Nature Geoscience 3:336–340.</w:t>
-      </w:r>
+        <w:t xml:space="preserve">Allison, S. D., M. D. Wallenstein, and M. A. Bradford. 2010. Soil-carbon response to warming dependent on microbial physiology. </w:t>
+      </w:r>
+      <w:proofErr w:type="gramStart"/>
+      <w:r>
+        <w:rPr>
+          <w:rFonts w:cs="Times New Roman"/>
+        </w:rPr>
+        <w:t>Nature Geoscience 3:336–340.</w:t>
+      </w:r>
+      <w:proofErr w:type="gramEnd"/>
     </w:p>
     <w:p>
       <w:pPr>
@@ -4960,11 +4590,26 @@
           <w:rFonts w:cs="Times New Roman"/>
         </w:rPr>
       </w:pPr>
-      <w:r>
-        <w:rPr>
-          <w:rFonts w:cs="Times New Roman"/>
-        </w:rPr>
-        <w:t>Anderson, M. J. 2001. A new method for non</w:t>
+      <w:proofErr w:type="gramStart"/>
+      <w:r>
+        <w:rPr>
+          <w:rFonts w:cs="Times New Roman"/>
+        </w:rPr>
+        <w:t>Anderson, M. J. 2001.</w:t>
+      </w:r>
+      <w:proofErr w:type="gramEnd"/>
+      <w:r>
+        <w:rPr>
+          <w:rFonts w:cs="Times New Roman"/>
+        </w:rPr>
+        <w:t xml:space="preserve"> </w:t>
+      </w:r>
+      <w:proofErr w:type="gramStart"/>
+      <w:r>
+        <w:rPr>
+          <w:rFonts w:cs="Times New Roman"/>
+        </w:rPr>
+        <w:t>A new method for non</w:t>
       </w:r>
       <w:r>
         <w:rPr>
@@ -4976,8 +4621,23 @@
         <w:rPr>
           <w:rFonts w:cs="Times New Roman"/>
         </w:rPr>
-        <w:t>parametric multivariate analysis of variance. Austral Ecology 26:32–46.</w:t>
-      </w:r>
+        <w:t>parametric multivariate analysis of variance.</w:t>
+      </w:r>
+      <w:proofErr w:type="gramEnd"/>
+      <w:r>
+        <w:rPr>
+          <w:rFonts w:cs="Times New Roman"/>
+        </w:rPr>
+        <w:t xml:space="preserve"> </w:t>
+      </w:r>
+      <w:proofErr w:type="gramStart"/>
+      <w:r>
+        <w:rPr>
+          <w:rFonts w:cs="Times New Roman"/>
+        </w:rPr>
+        <w:t>Austral Ecology 26:32–46.</w:t>
+      </w:r>
+      <w:proofErr w:type="gramEnd"/>
     </w:p>
     <w:p>
       <w:pPr>
@@ -5009,8 +4669,16 @@
         <w:rPr>
           <w:rFonts w:cs="Times New Roman"/>
         </w:rPr>
-        <w:t>Beer, C., M. Reichstein, E. Tomelleri, P. Ciais, M. Jung, N. Carvalhais, C. Rodenbeck, M. A. Arain, D. Baldocchi, G. B. Bonan, A. Bondeau, A. Cescatti, G. Lasslop, A. Lindroth, M. Lomas, S. Luyssaert, H. Margolis, K. W. Oleson, O. Roupsard, E. Veenendaal, N. Viovy, C. Williams, F. I. Woodward, and D. Papale. 2010. Terrestrial Gross Carbon Dioxide Uptake: Global Distribution and Covariation with Climate. Science 329:834–838.</w:t>
-      </w:r>
+        <w:t xml:space="preserve">Beer, C., M. Reichstein, E. Tomelleri, P. Ciais, M. Jung, N. Carvalhais, C. Rodenbeck, M. A. Arain, D. Baldocchi, G. B. Bonan, A. Bondeau, A. Cescatti, G. Lasslop, A. Lindroth, M. Lomas, S. Luyssaert, H. Margolis, K. W. Oleson, O. Roupsard, E. Veenendaal, N. Viovy, C. Williams, F. I. Woodward, and D. Papale. 2010. Terrestrial Gross Carbon Dioxide Uptake: Global Distribution and Covariation with Climate. </w:t>
+      </w:r>
+      <w:proofErr w:type="gramStart"/>
+      <w:r>
+        <w:rPr>
+          <w:rFonts w:cs="Times New Roman"/>
+        </w:rPr>
+        <w:t>Science 329:834–838.</w:t>
+      </w:r>
+      <w:proofErr w:type="gramEnd"/>
     </w:p>
     <w:p>
       <w:pPr>
@@ -5042,8 +4710,16 @@
         <w:rPr>
           <w:rFonts w:cs="Times New Roman"/>
         </w:rPr>
-        <w:t>Berthrong, S. T., D. H. Buckley, and L. E. Drinkwater. 2013. Agricultural Management and Labile Carbon Additions Affect Soil Microbial Community Structure and Interact with Carbon and Nitrogen Cycling. Microbial ecology 66:158–170.</w:t>
-      </w:r>
+        <w:t xml:space="preserve">Berthrong, S. T., D. H. Buckley, and L. E. Drinkwater. 2013. Agricultural Management and Labile Carbon Additions Affect Soil Microbial Community Structure and Interact with Carbon and Nitrogen Cycling. </w:t>
+      </w:r>
+      <w:proofErr w:type="gramStart"/>
+      <w:r>
+        <w:rPr>
+          <w:rFonts w:cs="Times New Roman"/>
+        </w:rPr>
+        <w:t>Microbial ecology 66:158–170.</w:t>
+      </w:r>
+      <w:proofErr w:type="gramEnd"/>
     </w:p>
     <w:p>
       <w:pPr>
@@ -5071,12 +4747,28 @@
           <w:rFonts w:cs="Times New Roman"/>
         </w:rPr>
       </w:pPr>
-      <w:r>
-        <w:rPr>
-          <w:rFonts w:cs="Times New Roman"/>
-        </w:rPr>
-        <w:t>Bonan, G. B. 2008. Forests and climate change: Forcings, feedbacks, and the climate benefits of forests. Science 320:1444–1449.</w:t>
-      </w:r>
+      <w:proofErr w:type="gramStart"/>
+      <w:r>
+        <w:rPr>
+          <w:rFonts w:cs="Times New Roman"/>
+        </w:rPr>
+        <w:t>Bonan, G. B. 2008.</w:t>
+      </w:r>
+      <w:proofErr w:type="gramEnd"/>
+      <w:r>
+        <w:rPr>
+          <w:rFonts w:cs="Times New Roman"/>
+        </w:rPr>
+        <w:t xml:space="preserve"> Forests and climate change: Forcings, feedbacks, and the climate benefits of forests. </w:t>
+      </w:r>
+      <w:proofErr w:type="gramStart"/>
+      <w:r>
+        <w:rPr>
+          <w:rFonts w:cs="Times New Roman"/>
+        </w:rPr>
+        <w:t>Science 320:1444–1449.</w:t>
+      </w:r>
+      <w:proofErr w:type="gramEnd"/>
     </w:p>
     <w:p>
       <w:pPr>
@@ -5141,8 +4833,16 @@
         <w:rPr>
           <w:rFonts w:cs="Times New Roman"/>
         </w:rPr>
-        <w:t>Caporaso, J. G., J. Kuczynski, J. Stombaugh, K. Bittinger, F. D. Bushman, E. K. Costello, N. Fierer, A. G. Peña, J. K. Goodrich, J. I. Gordon, G. A. Huttley, S. T. Kelley, D. Knights, J. E. Koenig, R. E. Ley, C. A. Lozupone, D. McDonald, B. D. Muegge, M. Pirrung, J. Reeder, J. R. Sevinsky, P. J. Turnbaugh, W. A. Walters, J. Widmann, T. Yatsunenko, J. Zaneveld, and R. Knight. 2010. QIIME allows analysis of high-throughput community sequencing data. Nature Methods 7:335–336.</w:t>
-      </w:r>
+        <w:t xml:space="preserve">Caporaso, J. G., J. Kuczynski, J. Stombaugh, K. Bittinger, F. D. Bushman, E. K. Costello, N. Fierer, A. G. Peña, J. K. Goodrich, J. I. Gordon, G. A. Huttley, S. T. Kelley, D. Knights, J. E. Koenig, R. E. Ley, C. A. Lozupone, D. McDonald, B. D. Muegge, M. Pirrung, J. Reeder, J. R. Sevinsky, P. J. Turnbaugh, W. A. Walters, J. Widmann, T. Yatsunenko, J. Zaneveld, and R. Knight. 2010. QIIME allows analysis of high-throughput community sequencing data. </w:t>
+      </w:r>
+      <w:proofErr w:type="gramStart"/>
+      <w:r>
+        <w:rPr>
+          <w:rFonts w:cs="Times New Roman"/>
+        </w:rPr>
+        <w:t>Nature Methods 7:335–336.</w:t>
+      </w:r>
+      <w:proofErr w:type="gramEnd"/>
     </w:p>
     <w:p>
       <w:pPr>
@@ -5170,11 +4870,19 @@
           <w:rFonts w:cs="Times New Roman"/>
         </w:rPr>
       </w:pPr>
-      <w:r>
-        <w:rPr>
-          <w:rFonts w:cs="Times New Roman"/>
-        </w:rPr>
-        <w:t>Carney, K. M., B. A. Hungate, B. G. Drake, and J. P. Megonigal. 2007. Altered soil microbial community at elevated CO2 leads to loss of soil carbon. Proceedings of the National Academy of Sciences 104:4990.</w:t>
+      <w:proofErr w:type="gramStart"/>
+      <w:r>
+        <w:rPr>
+          <w:rFonts w:cs="Times New Roman"/>
+        </w:rPr>
+        <w:t>Carney, K. M., B. A. Hungate, B. G. Drake, and J. P. Megonigal.</w:t>
+      </w:r>
+      <w:proofErr w:type="gramEnd"/>
+      <w:r>
+        <w:rPr>
+          <w:rFonts w:cs="Times New Roman"/>
+        </w:rPr>
+        <w:t xml:space="preserve"> 2007. Altered soil microbial community at elevated CO2 leads to loss of soil carbon. Proceedings of the National Academy of Sciences 104:4990.</w:t>
       </w:r>
     </w:p>
     <w:p>
@@ -5207,8 +4915,16 @@
         <w:rPr>
           <w:rFonts w:cs="Times New Roman"/>
         </w:rPr>
-        <w:t>Castro, H. F., A. T. Classen, E. E. Austin, R. J. Norby, and C. W. Schadt. 2010. Soil Microbial Community Responses to Multiple Experimental Climate Change Drivers. Applied and Environmental Microbiology 76:999–1007.</w:t>
-      </w:r>
+        <w:t xml:space="preserve">Castro, H. F., A. T. Classen, E. E. Austin, R. J. Norby, and C. W. Schadt. 2010. Soil Microbial Community Responses to Multiple Experimental Climate Change Drivers. </w:t>
+      </w:r>
+      <w:proofErr w:type="gramStart"/>
+      <w:r>
+        <w:rPr>
+          <w:rFonts w:cs="Times New Roman"/>
+        </w:rPr>
+        <w:t>Applied and Environmental Microbiology 76:999–1007.</w:t>
+      </w:r>
+      <w:proofErr w:type="gramEnd"/>
     </w:p>
     <w:p>
       <w:pPr>
@@ -5240,8 +4956,16 @@
         <w:rPr>
           <w:rFonts w:cs="Times New Roman"/>
         </w:rPr>
-        <w:t>Cavaleri, M. A., S. C. Reed, W. K. Smith, and T. E. Wood. 2015. Urgent need for warming experiments in tropical forests. Global Change Biology 21:2111–2121.</w:t>
-      </w:r>
+        <w:t xml:space="preserve">Cavaleri, M. A., S. C. Reed, W. K. Smith, and T. E. Wood. 2015. Urgent need for warming experiments in tropical forests. </w:t>
+      </w:r>
+      <w:proofErr w:type="gramStart"/>
+      <w:r>
+        <w:rPr>
+          <w:rFonts w:cs="Times New Roman"/>
+        </w:rPr>
+        <w:t>Global Change Biology 21:2111–2121.</w:t>
+      </w:r>
+      <w:proofErr w:type="gramEnd"/>
     </w:p>
     <w:p>
       <w:pPr>
@@ -5269,11 +4993,47 @@
           <w:rFonts w:cs="Times New Roman"/>
         </w:rPr>
       </w:pPr>
-      <w:r>
-        <w:rPr>
-          <w:rFonts w:cs="Times New Roman"/>
-        </w:rPr>
-        <w:t>Chao, A. 1984. Nonparametric estimation of the number of classes in a population. Scandinavian Journal of statistics:265–270.</w:t>
+      <w:proofErr w:type="gramStart"/>
+      <w:r>
+        <w:rPr>
+          <w:rFonts w:cs="Times New Roman"/>
+        </w:rPr>
+        <w:t>Chao, A. 1984.</w:t>
+      </w:r>
+      <w:proofErr w:type="gramEnd"/>
+      <w:r>
+        <w:rPr>
+          <w:rFonts w:cs="Times New Roman"/>
+        </w:rPr>
+        <w:t xml:space="preserve"> </w:t>
+      </w:r>
+      <w:proofErr w:type="gramStart"/>
+      <w:r>
+        <w:rPr>
+          <w:rFonts w:cs="Times New Roman"/>
+        </w:rPr>
+        <w:t>Nonparametric estimation of the number of classes in a population.</w:t>
+      </w:r>
+      <w:proofErr w:type="gramEnd"/>
+      <w:r>
+        <w:rPr>
+          <w:rFonts w:cs="Times New Roman"/>
+        </w:rPr>
+        <w:t xml:space="preserve"> Scandinavian Journal of statistics</w:t>
+      </w:r>
+      <w:proofErr w:type="gramStart"/>
+      <w:r>
+        <w:rPr>
+          <w:rFonts w:cs="Times New Roman"/>
+        </w:rPr>
+        <w:t>:265</w:t>
+      </w:r>
+      <w:proofErr w:type="gramEnd"/>
+      <w:r>
+        <w:rPr>
+          <w:rFonts w:cs="Times New Roman"/>
+        </w:rPr>
+        <w:t>–270.</w:t>
       </w:r>
     </w:p>
     <w:p>
@@ -5339,8 +5099,16 @@
         <w:rPr>
           <w:rFonts w:cs="Times New Roman"/>
         </w:rPr>
-        <w:t>DeAngelis, K. M., G. Pold, and B. D. Topçuoğlu. 2015. Long-term forest soil warming alters microbial communities in temperate forest soils. Frontiers in ….</w:t>
-      </w:r>
+        <w:t xml:space="preserve">DeAngelis, K. M., G. Pold, and B. D. Topçuoğlu. 2015. Long-term forest soil warming alters microbial communities in temperate forest soils. Frontiers </w:t>
+      </w:r>
+      <w:proofErr w:type="gramStart"/>
+      <w:r>
+        <w:rPr>
+          <w:rFonts w:cs="Times New Roman"/>
+        </w:rPr>
+        <w:t>in ….</w:t>
+      </w:r>
+      <w:proofErr w:type="gramEnd"/>
     </w:p>
     <w:p>
       <w:pPr>
@@ -5372,8 +5140,16 @@
         <w:rPr>
           <w:rFonts w:cs="Times New Roman"/>
         </w:rPr>
-        <w:t>DeSantis, T. Z., P. Hugenholtz, N. Larsen, M. Rojas, E. L. Brodie, K. Keller, T. Huber, D. Dalevi, P. Hu, and G. L. Andersen. 2006. Greengenes, a Chimera-Checked 16S rRNA Gene Database and Workbench Compatible with ARB. Applied and Environmental Microbiology 72:5069–5072.</w:t>
-      </w:r>
+        <w:t xml:space="preserve">DeSantis, T. Z., P. Hugenholtz, N. Larsen, M. Rojas, E. L. Brodie, K. Keller, T. Huber, D. Dalevi, P. Hu, and G. L. Andersen. 2006. Greengenes, a Chimera-Checked 16S rRNA Gene Database and Workbench Compatible with ARB. </w:t>
+      </w:r>
+      <w:proofErr w:type="gramStart"/>
+      <w:r>
+        <w:rPr>
+          <w:rFonts w:cs="Times New Roman"/>
+        </w:rPr>
+        <w:t>Applied and Environmental Microbiology 72:5069–5072.</w:t>
+      </w:r>
+      <w:proofErr w:type="gramEnd"/>
     </w:p>
     <w:p>
       <w:pPr>
@@ -5401,12 +5177,42 @@
           <w:rFonts w:cs="Times New Roman"/>
         </w:rPr>
       </w:pPr>
-      <w:r>
-        <w:rPr>
-          <w:rFonts w:cs="Times New Roman"/>
-        </w:rPr>
-        <w:t>Edgar, R. C. 2010. Search and clustering orders of magnitude faster than BLAST. Bioinformatics 26:2460–2461.</w:t>
-      </w:r>
+      <w:proofErr w:type="gramStart"/>
+      <w:r>
+        <w:rPr>
+          <w:rFonts w:cs="Times New Roman"/>
+        </w:rPr>
+        <w:t>Edgar, R. C. 2010.</w:t>
+      </w:r>
+      <w:proofErr w:type="gramEnd"/>
+      <w:r>
+        <w:rPr>
+          <w:rFonts w:cs="Times New Roman"/>
+        </w:rPr>
+        <w:t xml:space="preserve"> </w:t>
+      </w:r>
+      <w:proofErr w:type="gramStart"/>
+      <w:r>
+        <w:rPr>
+          <w:rFonts w:cs="Times New Roman"/>
+        </w:rPr>
+        <w:t>Search and clustering orders of magnitude faster than BLAST.</w:t>
+      </w:r>
+      <w:proofErr w:type="gramEnd"/>
+      <w:r>
+        <w:rPr>
+          <w:rFonts w:cs="Times New Roman"/>
+        </w:rPr>
+        <w:t xml:space="preserve"> </w:t>
+      </w:r>
+      <w:proofErr w:type="gramStart"/>
+      <w:r>
+        <w:rPr>
+          <w:rFonts w:cs="Times New Roman"/>
+        </w:rPr>
+        <w:t>Bioinformatics 26:2460–2461.</w:t>
+      </w:r>
+      <w:proofErr w:type="gramEnd"/>
     </w:p>
     <w:p>
       <w:pPr>
@@ -5438,8 +5244,30 @@
         <w:rPr>
           <w:rFonts w:cs="Times New Roman"/>
         </w:rPr>
-        <w:t>Faith, D. P. 1992. Conservation evaluation and phylogenetic diversity. Biological Conservation 61:1–10.</w:t>
-      </w:r>
+        <w:t xml:space="preserve">Faith, D. P. 1992. </w:t>
+      </w:r>
+      <w:proofErr w:type="gramStart"/>
+      <w:r>
+        <w:rPr>
+          <w:rFonts w:cs="Times New Roman"/>
+        </w:rPr>
+        <w:t>Conservation evaluation and phylogenetic diversity.</w:t>
+      </w:r>
+      <w:proofErr w:type="gramEnd"/>
+      <w:r>
+        <w:rPr>
+          <w:rFonts w:cs="Times New Roman"/>
+        </w:rPr>
+        <w:t xml:space="preserve"> </w:t>
+      </w:r>
+      <w:proofErr w:type="gramStart"/>
+      <w:r>
+        <w:rPr>
+          <w:rFonts w:cs="Times New Roman"/>
+        </w:rPr>
+        <w:t>Biological Conservation 61:1–10.</w:t>
+      </w:r>
+      <w:proofErr w:type="gramEnd"/>
     </w:p>
     <w:p>
       <w:pPr>
@@ -5471,8 +5299,16 @@
         <w:rPr>
           <w:rFonts w:cs="Times New Roman"/>
         </w:rPr>
-        <w:t>Fierer, N., C. M. McCain, P. Meir, M. Zimmermann, J. M. Rapp, M. R. Silman, and R. Knight. 2011. Microbes do not follow the elevational diversity patterns of plants and animals. Ecology 92:797–804.</w:t>
-      </w:r>
+        <w:t xml:space="preserve">Fierer, N., C. M. McCain, P. Meir, M. Zimmermann, J. M. Rapp, M. R. Silman, and R. Knight. 2011. Microbes do not follow the elevational diversity patterns of plants and animals. </w:t>
+      </w:r>
+      <w:proofErr w:type="gramStart"/>
+      <w:r>
+        <w:rPr>
+          <w:rFonts w:cs="Times New Roman"/>
+        </w:rPr>
+        <w:t>Ecology 92:797–804.</w:t>
+      </w:r>
+      <w:proofErr w:type="gramEnd"/>
     </w:p>
     <w:p>
       <w:pPr>
@@ -5504,8 +5340,16 @@
         <w:rPr>
           <w:rFonts w:cs="Times New Roman"/>
         </w:rPr>
-        <w:t>Fierer, N., M. S. Strickland, D. Liptzin, M. A. Bradford, and C. C. Cleveland. 2009. Global patterns in belowground communities. Ecology Letters 12:1238–1249.</w:t>
-      </w:r>
+        <w:t xml:space="preserve">Fierer, N., M. S. Strickland, D. Liptzin, M. A. Bradford, and C. C. Cleveland. 2009. Global patterns in belowground communities. </w:t>
+      </w:r>
+      <w:proofErr w:type="gramStart"/>
+      <w:r>
+        <w:rPr>
+          <w:rFonts w:cs="Times New Roman"/>
+        </w:rPr>
+        <w:t>Ecology Letters 12:1238–1249.</w:t>
+      </w:r>
+      <w:proofErr w:type="gramEnd"/>
     </w:p>
     <w:p>
       <w:pPr>
@@ -5537,8 +5381,30 @@
         <w:rPr>
           <w:rFonts w:cs="Times New Roman"/>
         </w:rPr>
-        <w:t>Giardina, C. P., C. M. Litton, S. E. Crow, and G. P. Asner. 2014. Warming-related increases in soil CO2 efflux are explained by increased below-ground carbon flux. Nature Climate Change 4:822–827.</w:t>
-      </w:r>
+        <w:t xml:space="preserve">Giardina, C. P., C. M. Litton, S. E. Crow, and G. P. Asner. 2014. Warming-related increases in soil CO2 efflux are explained by increased </w:t>
+      </w:r>
+      <w:proofErr w:type="gramStart"/>
+      <w:r>
+        <w:rPr>
+          <w:rFonts w:cs="Times New Roman"/>
+        </w:rPr>
+        <w:t>below-ground</w:t>
+      </w:r>
+      <w:proofErr w:type="gramEnd"/>
+      <w:r>
+        <w:rPr>
+          <w:rFonts w:cs="Times New Roman"/>
+        </w:rPr>
+        <w:t xml:space="preserve"> carbon flux. </w:t>
+      </w:r>
+      <w:proofErr w:type="gramStart"/>
+      <w:r>
+        <w:rPr>
+          <w:rFonts w:cs="Times New Roman"/>
+        </w:rPr>
+        <w:t>Nature Climate Change 4:822–827.</w:t>
+      </w:r>
+      <w:proofErr w:type="gramEnd"/>
     </w:p>
     <w:p>
       <w:pPr>
@@ -5570,8 +5436,16 @@
         <w:rPr>
           <w:rFonts w:cs="Times New Roman"/>
         </w:rPr>
-        <w:t>Heemsbergen, D. A., M. P. Berg, M. Loreau, J. R. van Hal, J. H. Faber, and H. A. Verhoef. 2004. Biodiversity effects on soil processes explained by interspecific functional dissimilarity. Science 306:1019–1020.</w:t>
-      </w:r>
+        <w:t xml:space="preserve">Heemsbergen, D. A., M. P. Berg, M. Loreau, J. R. van Hal, J. H. Faber, and H. A. Verhoef. 2004. Biodiversity effects on soil processes explained by interspecific functional dissimilarity. </w:t>
+      </w:r>
+      <w:proofErr w:type="gramStart"/>
+      <w:r>
+        <w:rPr>
+          <w:rFonts w:cs="Times New Roman"/>
+        </w:rPr>
+        <w:t>Science 306:1019–1020.</w:t>
+      </w:r>
+      <w:proofErr w:type="gramEnd"/>
     </w:p>
     <w:p>
       <w:pPr>
@@ -5632,12 +5506,28 @@
           <w:rFonts w:cs="Times New Roman"/>
         </w:rPr>
       </w:pPr>
-      <w:r>
-        <w:rPr>
-          <w:rFonts w:cs="Times New Roman"/>
-        </w:rPr>
-        <w:t>Jones, S. E., and J. T. Lennon. 2010. Dormancy contributes to the maintenance of microbial diversity. Proceedings of the National Academy of Sciences 107:5881–5886.</w:t>
-      </w:r>
+      <w:proofErr w:type="gramStart"/>
+      <w:r>
+        <w:rPr>
+          <w:rFonts w:cs="Times New Roman"/>
+        </w:rPr>
+        <w:t>Jones, S. E., and J. T. Lennon.</w:t>
+      </w:r>
+      <w:proofErr w:type="gramEnd"/>
+      <w:r>
+        <w:rPr>
+          <w:rFonts w:cs="Times New Roman"/>
+        </w:rPr>
+        <w:t xml:space="preserve"> 2010. Dormancy contributes to the maintenance of microbial diversity. </w:t>
+      </w:r>
+      <w:proofErr w:type="gramStart"/>
+      <w:r>
+        <w:rPr>
+          <w:rFonts w:cs="Times New Roman"/>
+        </w:rPr>
+        <w:t>Proceedings of the National Academy of Sciences 107:5881–5886.</w:t>
+      </w:r>
+      <w:proofErr w:type="gramEnd"/>
     </w:p>
     <w:p>
       <w:pPr>
@@ -5665,12 +5555,28 @@
           <w:rFonts w:cs="Times New Roman"/>
         </w:rPr>
       </w:pPr>
-      <w:r>
-        <w:rPr>
-          <w:rFonts w:cs="Times New Roman"/>
-        </w:rPr>
-        <w:t>Kuffner, M., B. Hai, T. Rattei, C. Melodelima, M. Schloter, S. Zechmeister-Boltenstern, R. Jandl, A. Schindlbacher, and A. Sessitsch. 2012. Effects of season and experimental warming on the bacterial community in a temperate mountain forest soil assessed by 16S rRNA gene pyrosequencing. FEMS Microbiology Ecology 82:551–562.</w:t>
-      </w:r>
+      <w:proofErr w:type="gramStart"/>
+      <w:r>
+        <w:rPr>
+          <w:rFonts w:cs="Times New Roman"/>
+        </w:rPr>
+        <w:t>Kuffner, M., B. Hai, T. Rattei, C. Melodelima, M. Schloter, S. Zechmeister-Boltenstern, R. Jandl, A. Schindlbacher, and A. Sessitsch.</w:t>
+      </w:r>
+      <w:proofErr w:type="gramEnd"/>
+      <w:r>
+        <w:rPr>
+          <w:rFonts w:cs="Times New Roman"/>
+        </w:rPr>
+        <w:t xml:space="preserve"> 2012. Effects of season and experimental warming on the bacterial community in a temperate mountain forest soil assessed by 16S rRNA gene pyrosequencing. </w:t>
+      </w:r>
+      <w:proofErr w:type="gramStart"/>
+      <w:r>
+        <w:rPr>
+          <w:rFonts w:cs="Times New Roman"/>
+        </w:rPr>
+        <w:t>FEMS Microbiology Ecology 82:551–562.</w:t>
+      </w:r>
+      <w:proofErr w:type="gramEnd"/>
     </w:p>
     <w:p>
       <w:pPr>
@@ -5702,8 +5608,16 @@
         <w:rPr>
           <w:rFonts w:cs="Times New Roman"/>
         </w:rPr>
-        <w:t>Landa, M., M. T. Cottrell, D. L. Kirchman, K. Kaiser, P. M. Medeiros, L. Tremblay, N. Batailler, J. Caparros, P. Catala, K. Escoubeyrou, L. Oriol, S. Blain, and I. Obernosterer. 2014. Phylogenetic and structural response of heterotrophic bacteria to dissolved organic matter of different chemical composition in a continuous culture study. Environmental Microbiology 16:1668–1681.</w:t>
-      </w:r>
+        <w:t xml:space="preserve">Landa, M., M. T. Cottrell, D. L. Kirchman, K. Kaiser, P. M. Medeiros, L. Tremblay, N. Batailler, J. Caparros, P. Catala, K. Escoubeyrou, L. Oriol, S. Blain, and I. Obernosterer. 2014. Phylogenetic and structural response of heterotrophic bacteria to dissolved organic matter of different chemical composition in a continuous culture study. </w:t>
+      </w:r>
+      <w:proofErr w:type="gramStart"/>
+      <w:r>
+        <w:rPr>
+          <w:rFonts w:cs="Times New Roman"/>
+        </w:rPr>
+        <w:t>Environmental Microbiology 16:1668–1681.</w:t>
+      </w:r>
+      <w:proofErr w:type="gramEnd"/>
     </w:p>
     <w:p>
       <w:pPr>
@@ -5731,12 +5645,28 @@
           <w:rFonts w:cs="Times New Roman"/>
         </w:rPr>
       </w:pPr>
-      <w:r>
-        <w:rPr>
-          <w:rFonts w:cs="Times New Roman"/>
-        </w:rPr>
-        <w:t>Landa, M., M. T. Cottrell, D. L. Kirchman, S. Blain, and I. Obernosterer. 2013. Changes in bacterial diversity in response to dissolved organic matter supply in a continuous culture experiment. Aquatic Microbial Ecology 69:157–168.</w:t>
-      </w:r>
+      <w:proofErr w:type="gramStart"/>
+      <w:r>
+        <w:rPr>
+          <w:rFonts w:cs="Times New Roman"/>
+        </w:rPr>
+        <w:t>Landa, M., M. T. Cottrell, D. L. Kirchman, S. Blain, and I. Obernosterer.</w:t>
+      </w:r>
+      <w:proofErr w:type="gramEnd"/>
+      <w:r>
+        <w:rPr>
+          <w:rFonts w:cs="Times New Roman"/>
+        </w:rPr>
+        <w:t xml:space="preserve"> 2013. Changes in bacterial diversity in response to dissolved organic matter supply in a continuous culture experiment. </w:t>
+      </w:r>
+      <w:proofErr w:type="gramStart"/>
+      <w:r>
+        <w:rPr>
+          <w:rFonts w:cs="Times New Roman"/>
+        </w:rPr>
+        <w:t>Aquatic Microbial Ecology 69:157–168.</w:t>
+      </w:r>
+      <w:proofErr w:type="gramEnd"/>
     </w:p>
     <w:p>
       <w:pPr>
@@ -5764,12 +5694,28 @@
           <w:rFonts w:cs="Times New Roman"/>
         </w:rPr>
       </w:pPr>
-      <w:r>
-        <w:rPr>
-          <w:rFonts w:cs="Times New Roman"/>
-        </w:rPr>
-        <w:t>Lauber, C. L., M. Hamady, R. Knight, and N. Fierer. 2009. Pyrosequencing-Based Assessment of Soil pH as a Predictor of Soil Bacterial Community Structure at the Continental Scale. Applied and Environmental Microbiology 75:5111–5120.</w:t>
-      </w:r>
+      <w:proofErr w:type="gramStart"/>
+      <w:r>
+        <w:rPr>
+          <w:rFonts w:cs="Times New Roman"/>
+        </w:rPr>
+        <w:t>Lauber, C. L., M. Hamady, R. Knight, and N. Fierer.</w:t>
+      </w:r>
+      <w:proofErr w:type="gramEnd"/>
+      <w:r>
+        <w:rPr>
+          <w:rFonts w:cs="Times New Roman"/>
+        </w:rPr>
+        <w:t xml:space="preserve"> 2009. Pyrosequencing-Based Assessment of Soil pH as a Predictor of Soil Bacterial Community Structure at the Continental Scale. </w:t>
+      </w:r>
+      <w:proofErr w:type="gramStart"/>
+      <w:r>
+        <w:rPr>
+          <w:rFonts w:cs="Times New Roman"/>
+        </w:rPr>
+        <w:t>Applied and Environmental Microbiology 75:5111–5120.</w:t>
+      </w:r>
+      <w:proofErr w:type="gramEnd"/>
     </w:p>
     <w:p>
       <w:pPr>
@@ -5797,12 +5743,28 @@
           <w:rFonts w:cs="Times New Roman"/>
         </w:rPr>
       </w:pPr>
-      <w:r>
-        <w:rPr>
-          <w:rFonts w:cs="Times New Roman"/>
-        </w:rPr>
-        <w:t>Lee-Cruz, L., D. P. Edwards, B. M. Tripathi, and J. M. Adams. 2013. Impact of Logging and Forest Conversion to Oil Palm Plantations on Soil Bacterial Communities in Borneo. Applied and Environmental Microbiology 79:7290–7297.</w:t>
-      </w:r>
+      <w:proofErr w:type="gramStart"/>
+      <w:r>
+        <w:rPr>
+          <w:rFonts w:cs="Times New Roman"/>
+        </w:rPr>
+        <w:t>Lee-Cruz, L., D. P. Edwards, B. M. Tripathi, and J. M. Adams.</w:t>
+      </w:r>
+      <w:proofErr w:type="gramEnd"/>
+      <w:r>
+        <w:rPr>
+          <w:rFonts w:cs="Times New Roman"/>
+        </w:rPr>
+        <w:t xml:space="preserve"> 2013. Impact of Logging and Forest Conversion to Oil Palm Plantations on Soil Bacterial Communities in Borneo. </w:t>
+      </w:r>
+      <w:proofErr w:type="gramStart"/>
+      <w:r>
+        <w:rPr>
+          <w:rFonts w:cs="Times New Roman"/>
+        </w:rPr>
+        <w:t>Applied and Environmental Microbiology 79:7290–7297.</w:t>
+      </w:r>
+      <w:proofErr w:type="gramEnd"/>
     </w:p>
     <w:p>
       <w:pPr>
@@ -5834,8 +5796,16 @@
         <w:rPr>
           <w:rFonts w:cs="Times New Roman"/>
         </w:rPr>
-        <w:t>Leff, J. W., D. R. Nemergut, A. S. Grandy, S. P. O’Neill, K. Wickings, A. R. Townsend, and C. C. Cleveland. 2012. The Effects of Soil Bacterial Community Structure on Decomposition in a Tropical Rain Forest. Ecosystems 15:284–298.</w:t>
-      </w:r>
+        <w:t xml:space="preserve">Leff, J. W., D. R. Nemergut, A. S. Grandy, S. P. O’Neill, K. Wickings, A. R. Townsend, and C. C. Cleveland. 2012. The Effects of Soil Bacterial Community Structure on Decomposition in a Tropical Rain Forest. </w:t>
+      </w:r>
+      <w:proofErr w:type="gramStart"/>
+      <w:r>
+        <w:rPr>
+          <w:rFonts w:cs="Times New Roman"/>
+        </w:rPr>
+        <w:t>Ecosystems 15:284–298.</w:t>
+      </w:r>
+      <w:proofErr w:type="gramEnd"/>
     </w:p>
     <w:p>
       <w:pPr>
@@ -5867,8 +5837,16 @@
         <w:rPr>
           <w:rFonts w:cs="Times New Roman"/>
         </w:rPr>
-        <w:t>Lennon, J. T., and S. E. Jones. 2011. Microbial seed banks: the ecological and evolutionary implications of dormancy. Nature Publishing Group 9:119–130.</w:t>
-      </w:r>
+        <w:t xml:space="preserve">Lennon, J. T., and S. E. Jones. 2011. Microbial seed banks: the ecological and evolutionary implications of dormancy. </w:t>
+      </w:r>
+      <w:proofErr w:type="gramStart"/>
+      <w:r>
+        <w:rPr>
+          <w:rFonts w:cs="Times New Roman"/>
+        </w:rPr>
+        <w:t>Nature Publishing Group 9:119–130.</w:t>
+      </w:r>
+      <w:proofErr w:type="gramEnd"/>
     </w:p>
     <w:p>
       <w:pPr>
@@ -5900,8 +5878,16 @@
         <w:rPr>
           <w:rFonts w:cs="Times New Roman"/>
         </w:rPr>
-        <w:t>Li, J., G. Wang, S. D. Allison, M. A. Mayes, and Y. Luo. 2014. Soil carbon sensitivity to temperature and carbon use efficiency compared across microbial-ecosystem models of varying complexity. Biogeochemistry 119:67–84.</w:t>
-      </w:r>
+        <w:t xml:space="preserve">Li, J., G. Wang, S. D. Allison, M. A. Mayes, and Y. Luo. 2014. Soil carbon sensitivity to temperature and carbon use efficiency compared across microbial-ecosystem models of varying complexity. </w:t>
+      </w:r>
+      <w:proofErr w:type="gramStart"/>
+      <w:r>
+        <w:rPr>
+          <w:rFonts w:cs="Times New Roman"/>
+        </w:rPr>
+        <w:t>Biogeochemistry 119:67–84.</w:t>
+      </w:r>
+      <w:proofErr w:type="gramEnd"/>
     </w:p>
     <w:p>
       <w:pPr>
@@ -5981,8 +5967,16 @@
         <w:rPr>
           <w:rFonts w:cs="Times New Roman"/>
         </w:rPr>
-        <w:t>Lozupone, C., and R. Knight. 2005. UniFrac: a New Phylogenetic Method for Comparing Microbial Communities. Applied and Environmental Microbiology 71:8228–8235.</w:t>
-      </w:r>
+        <w:t xml:space="preserve">Lozupone, C., and R. Knight. 2005. UniFrac: a New Phylogenetic Method for Comparing Microbial Communities. </w:t>
+      </w:r>
+      <w:proofErr w:type="gramStart"/>
+      <w:r>
+        <w:rPr>
+          <w:rFonts w:cs="Times New Roman"/>
+        </w:rPr>
+        <w:t>Applied and Environmental Microbiology 71:8228–8235.</w:t>
+      </w:r>
+      <w:proofErr w:type="gramEnd"/>
     </w:p>
     <w:p>
       <w:pPr>
@@ -6014,8 +6008,16 @@
         <w:rPr>
           <w:rFonts w:cs="Times New Roman"/>
         </w:rPr>
-        <w:t>Lu, M., X. Zhou, Q. Yang, H. Li, Y. Luo, C. Fang, J. Chen, X. Yang, and B. Li. 2013. Responses of ecosystem carbon cycle to experimental warming: a meta-analysis. Ecology 94:726–738.</w:t>
-      </w:r>
+        <w:t xml:space="preserve">Lu, M., X. Zhou, Q. Yang, H. Li, Y. Luo, C. Fang, J. Chen, X. Yang, and B. Li. 2013. Responses of ecosystem carbon cycle to experimental warming: a meta-analysis. </w:t>
+      </w:r>
+      <w:proofErr w:type="gramStart"/>
+      <w:r>
+        <w:rPr>
+          <w:rFonts w:cs="Times New Roman"/>
+        </w:rPr>
+        <w:t>Ecology 94:726–738.</w:t>
+      </w:r>
+      <w:proofErr w:type="gramEnd"/>
     </w:p>
     <w:p>
       <w:pPr>
@@ -6047,8 +6049,16 @@
         <w:rPr>
           <w:rFonts w:cs="Times New Roman"/>
         </w:rPr>
-        <w:t>Lynch, H. B., K. Y. Epps, T. Fukami, and P. M. Vitousek. 2012. Introduced Canopy Tree Species Effect on the Soil Microbial Community in a Montane Tropical Forest. Pacific Science 66:141–150.</w:t>
-      </w:r>
+        <w:t xml:space="preserve">Lynch, H. B., K. Y. Epps, T. Fukami, and P. M. Vitousek. 2012. Introduced Canopy Tree Species Effect on the Soil Microbial Community in a Montane Tropical Forest. </w:t>
+      </w:r>
+      <w:proofErr w:type="gramStart"/>
+      <w:r>
+        <w:rPr>
+          <w:rFonts w:cs="Times New Roman"/>
+        </w:rPr>
+        <w:t>Pacific Science 66:141–150.</w:t>
+      </w:r>
+      <w:proofErr w:type="gramEnd"/>
     </w:p>
     <w:p>
       <w:pPr>
@@ -6076,12 +6086,28 @@
           <w:rFonts w:cs="Times New Roman"/>
         </w:rPr>
       </w:pPr>
-      <w:r>
-        <w:rPr>
-          <w:rFonts w:cs="Times New Roman"/>
-        </w:rPr>
-        <w:t>Malhi, Y., M. Silman, N. Salinas, M. BUSH, P. Meir, and S. Saatchi. 2010. Introduction: Elevation gradients in the tropics: laboratories for ecosystem ecology and global change research. Global Change Biology 16:3171–3175.</w:t>
-      </w:r>
+      <w:proofErr w:type="gramStart"/>
+      <w:r>
+        <w:rPr>
+          <w:rFonts w:cs="Times New Roman"/>
+        </w:rPr>
+        <w:t>Malhi, Y., M. Silman, N. Salinas, M. BUSH, P. Meir, and S. Saatchi.</w:t>
+      </w:r>
+      <w:proofErr w:type="gramEnd"/>
+      <w:r>
+        <w:rPr>
+          <w:rFonts w:cs="Times New Roman"/>
+        </w:rPr>
+        <w:t xml:space="preserve"> 2010. Introduction: Elevation gradients in the tropics: laboratories for ecosystem ecology and global change research. </w:t>
+      </w:r>
+      <w:proofErr w:type="gramStart"/>
+      <w:r>
+        <w:rPr>
+          <w:rFonts w:cs="Times New Roman"/>
+        </w:rPr>
+        <w:t>Global Change Biology 16:3171–3175.</w:t>
+      </w:r>
+      <w:proofErr w:type="gramEnd"/>
     </w:p>
     <w:p>
       <w:pPr>
@@ -6146,8 +6172,16 @@
         <w:rPr>
           <w:rFonts w:cs="Times New Roman"/>
         </w:rPr>
-        <w:t>Pan, Y., R. A. Birdsey, J. Fang, R. Houghton, P. E. Kauppi, W. A. Kurz, O. L. Phillips, A. Shvidenko, S. L. Lewis, J. G. Canadell, P. Ciais, R. B. Jackson, S. W. Pacala, A. D. McGuire, S. Piao, A. Rautiainen, S. Sitch, and D. Hayes. 2011. A Large and Persistent Carbon Sink in the World's Forests. Science 333:988–993.</w:t>
-      </w:r>
+        <w:t xml:space="preserve">Pan, Y., R. A. Birdsey, J. Fang, R. Houghton, P. E. Kauppi, W. A. Kurz, O. L. Phillips, A. Shvidenko, S. L. Lewis, J. G. Canadell, P. Ciais, R. B. Jackson, S. W. Pacala, A. D. McGuire, S. Piao, A. Rautiainen, S. Sitch, and D. Hayes. 2011. A Large and Persistent Carbon Sink in the World's Forests. </w:t>
+      </w:r>
+      <w:proofErr w:type="gramStart"/>
+      <w:r>
+        <w:rPr>
+          <w:rFonts w:cs="Times New Roman"/>
+        </w:rPr>
+        <w:t>Science 333:988–993.</w:t>
+      </w:r>
+      <w:proofErr w:type="gramEnd"/>
     </w:p>
     <w:p>
       <w:pPr>
@@ -6181,12 +6215,14 @@
         </w:rPr>
         <w:t xml:space="preserve">Rapp, J. M., M. R. Silman, J. S. Clark, C. A. J. Girardin, D. Galiano, and R. Tito. 2012. Intra- and interspecific tree growth across a long altitudinal gradient in the Peruvian Andes. </w:t>
       </w:r>
+      <w:proofErr w:type="gramStart"/>
       <w:r>
         <w:rPr>
           <w:rFonts w:cs="Times New Roman"/>
         </w:rPr>
         <w:t>Ecology 93:2061–2072.</w:t>
       </w:r>
+      <w:proofErr w:type="gramEnd"/>
     </w:p>
     <w:p>
       <w:pPr>
@@ -6224,8 +6260,16 @@
         <w:rPr>
           <w:rFonts w:cs="Times New Roman"/>
         </w:rPr>
-        <w:t>2013. Conversion of the Amazon rainforest to agriculture results in biotic homogenization of soil bacterial communities. Proceedings of the National Academy of Sciences 110:988–993.</w:t>
-      </w:r>
+        <w:t xml:space="preserve">2013. Conversion of the Amazon rainforest to agriculture results in biotic homogenization of soil bacterial communities. </w:t>
+      </w:r>
+      <w:proofErr w:type="gramStart"/>
+      <w:r>
+        <w:rPr>
+          <w:rFonts w:cs="Times New Roman"/>
+        </w:rPr>
+        <w:t>Proceedings of the National Academy of Sciences 110:988–993.</w:t>
+      </w:r>
+      <w:proofErr w:type="gramEnd"/>
     </w:p>
     <w:p>
       <w:pPr>
@@ -6257,8 +6301,16 @@
         <w:rPr>
           <w:rFonts w:cs="Times New Roman"/>
         </w:rPr>
-        <w:t>Schlatter, D. C., M. G. Bakker, J. M. Bradeen, and L. L. Kinkel. 2015. Plant community richness and microbial interactions structure bacterial communities in soil. Ecology 96:134–142.</w:t>
-      </w:r>
+        <w:t xml:space="preserve">Schlatter, D. C., M. G. Bakker, J. M. Bradeen, and L. L. Kinkel. 2015. Plant community richness and microbial interactions structure bacterial communities in soil. </w:t>
+      </w:r>
+      <w:proofErr w:type="gramStart"/>
+      <w:r>
+        <w:rPr>
+          <w:rFonts w:cs="Times New Roman"/>
+        </w:rPr>
+        <w:t>Ecology 96:134–142.</w:t>
+      </w:r>
+      <w:proofErr w:type="gramEnd"/>
     </w:p>
     <w:p>
       <w:pPr>
@@ -6290,8 +6342,16 @@
         <w:rPr>
           <w:rFonts w:cs="Times New Roman"/>
         </w:rPr>
-        <w:t>Selmants, P. C., C. M. Litton, C. P. Giardina, and G. P. Asner. 2014. Ecosystem carbon storage does not vary with mean annual temperature in Hawaiian tropical montane wet forests. Global Change Biology 20:2927–2937.</w:t>
-      </w:r>
+        <w:t xml:space="preserve">Selmants, P. C., C. M. Litton, C. P. Giardina, and G. P. Asner. 2014. Ecosystem carbon storage does not vary with mean annual temperature in Hawaiian tropical montane wet forests. </w:t>
+      </w:r>
+      <w:proofErr w:type="gramStart"/>
+      <w:r>
+        <w:rPr>
+          <w:rFonts w:cs="Times New Roman"/>
+        </w:rPr>
+        <w:t>Global Change Biology 20:2927–2937.</w:t>
+      </w:r>
+      <w:proofErr w:type="gramEnd"/>
     </w:p>
     <w:p>
       <w:pPr>
@@ -6323,8 +6383,16 @@
         <w:rPr>
           <w:rFonts w:cs="Times New Roman"/>
         </w:rPr>
-        <w:t>Shade, A., H. Peter, S. D. Allison, D. L. Baho, M. Berga, H. Bürgmann, D. H. Huber, S. Langenheder, J. T. Lennon, J. B. H. Martiny, K. L. Matulich, T. M. Schmidt, and J. Handelsman. 2012. Fundamentals of microbial community resistance and resilience. Frontiers in microbiology 3:417.</w:t>
-      </w:r>
+        <w:t xml:space="preserve">Shade, A., H. Peter, S. D. Allison, D. L. Baho, M. Berga, H. Bürgmann, D. H. Huber, S. Langenheder, J. T. Lennon, J. B. H. Martiny, K. L. Matulich, T. M. Schmidt, and J. Handelsman. 2012. Fundamentals of microbial community resistance and resilience. </w:t>
+      </w:r>
+      <w:proofErr w:type="gramStart"/>
+      <w:r>
+        <w:rPr>
+          <w:rFonts w:cs="Times New Roman"/>
+        </w:rPr>
+        <w:t>Frontiers in microbiology 3:417.</w:t>
+      </w:r>
+      <w:proofErr w:type="gramEnd"/>
     </w:p>
     <w:p>
       <w:pPr>
@@ -6356,8 +6424,16 @@
         <w:rPr>
           <w:rFonts w:cs="Times New Roman"/>
         </w:rPr>
-        <w:t>Singh, B. K., C. Quince, C. A. Macdonald, A. Khachane, N. Thomas, W. A. Al-Soud, S. J. Sørensen, Z. He, D. White, A. Sinclair, B. Crooks, J. Zhou, and C. D. Campbell. 2014. Loss of microbial diversity in soils is coincident with reductions in some specialized functions. Environmental Microbiology 16:2408–2420.</w:t>
-      </w:r>
+        <w:t xml:space="preserve">Singh, B. K., C. Quince, C. A. Macdonald, A. Khachane, N. Thomas, W. A. Al-Soud, S. J. Sørensen, Z. He, D. White, A. Sinclair, B. Crooks, J. Zhou, and C. D. Campbell. 2014. Loss of microbial diversity in soils is coincident with reductions in some specialized functions. </w:t>
+      </w:r>
+      <w:proofErr w:type="gramStart"/>
+      <w:r>
+        <w:rPr>
+          <w:rFonts w:cs="Times New Roman"/>
+        </w:rPr>
+        <w:t>Environmental Microbiology 16:2408–2420.</w:t>
+      </w:r>
+      <w:proofErr w:type="gramEnd"/>
     </w:p>
     <w:p>
       <w:pPr>
@@ -6385,11 +6461,33 @@
           <w:rFonts w:cs="Times New Roman"/>
         </w:rPr>
       </w:pPr>
-      <w:r>
-        <w:rPr>
-          <w:rFonts w:cs="Times New Roman"/>
-        </w:rPr>
-        <w:t>Urbanová, M., J. Šnajdr, and P. Baldrian. 2015. Composition of fungal and bacterial communities in forest litter and soil is largely determined by dominant trees. Soil Biology and Biochemistry 84:53–64.</w:t>
+      <w:proofErr w:type="gramStart"/>
+      <w:r>
+        <w:rPr>
+          <w:rFonts w:cs="Times New Roman"/>
+        </w:rPr>
+        <w:t>Urbanová, M., J. Šnajdr, and P. Baldrian.</w:t>
+      </w:r>
+      <w:proofErr w:type="gramEnd"/>
+      <w:r>
+        <w:rPr>
+          <w:rFonts w:cs="Times New Roman"/>
+        </w:rPr>
+        <w:t xml:space="preserve"> </w:t>
+      </w:r>
+      <w:proofErr w:type="gramStart"/>
+      <w:r>
+        <w:rPr>
+          <w:rFonts w:cs="Times New Roman"/>
+        </w:rPr>
+        <w:t>2015. Composition of fungal and bacterial communities in forest litter and soil is largely determined by dominant trees</w:t>
+      </w:r>
+      <w:proofErr w:type="gramEnd"/>
+      <w:r>
+        <w:rPr>
+          <w:rFonts w:cs="Times New Roman"/>
+        </w:rPr>
+        <w:t>. Soil Biology and Biochemistry 84:53–64.</w:t>
       </w:r>
     </w:p>
     <w:p>
@@ -6422,8 +6520,16 @@
         <w:rPr>
           <w:rFonts w:cs="Times New Roman"/>
         </w:rPr>
-        <w:t>Wolfe, E. W., and J. Morris. 1996. Geologic Map of the Island of Hawaii. U.S. Geological Survey, Reston, VA.</w:t>
-      </w:r>
+        <w:t xml:space="preserve">Wolfe, E. W., and J. Morris. 1996. Geologic Map of the Island of Hawaii. </w:t>
+      </w:r>
+      <w:proofErr w:type="gramStart"/>
+      <w:r>
+        <w:rPr>
+          <w:rFonts w:cs="Times New Roman"/>
+        </w:rPr>
+        <w:t>U.S. Geological Survey, Reston, VA.</w:t>
+      </w:r>
+      <w:proofErr w:type="gramEnd"/>
     </w:p>
     <w:p>
       <w:pPr>
@@ -6451,12 +6557,28 @@
           <w:rFonts w:cs="Times New Roman"/>
         </w:rPr>
       </w:pPr>
-      <w:r>
-        <w:rPr>
-          <w:rFonts w:cs="Times New Roman"/>
-        </w:rPr>
-        <w:t>Zhang, X., G. Zhang, Q. Chen, and X. Han. 2013. Soil Bacterial Communities Respond to Climate Changes in a Temperate Steppe. PLoS ONE 8:e78616.</w:t>
-      </w:r>
+      <w:proofErr w:type="gramStart"/>
+      <w:r>
+        <w:rPr>
+          <w:rFonts w:cs="Times New Roman"/>
+        </w:rPr>
+        <w:t>Zhang, X., G. Zhang, Q. Chen, and X. Han.</w:t>
+      </w:r>
+      <w:proofErr w:type="gramEnd"/>
+      <w:r>
+        <w:rPr>
+          <w:rFonts w:cs="Times New Roman"/>
+        </w:rPr>
+        <w:t xml:space="preserve"> 2013. Soil Bacterial Communities Respond to Climate Changes in a Temperate Steppe. </w:t>
+      </w:r>
+      <w:proofErr w:type="gramStart"/>
+      <w:r>
+        <w:rPr>
+          <w:rFonts w:cs="Times New Roman"/>
+        </w:rPr>
+        <w:t>PLoS ONE 8:e78616.</w:t>
+      </w:r>
+      <w:proofErr w:type="gramEnd"/>
     </w:p>
     <w:p>
       <w:pPr>
@@ -6726,11 +6848,7 @@
               <w:jc w:val="center"/>
             </w:pPr>
             <w:r>
-              <w:t xml:space="preserve">Soil </w:t>
-            </w:r>
-            <w:proofErr w:type="spellStart"/>
-            <w:r>
-              <w:t>pH</w:t>
+              <w:t>Soil pH</w:t>
             </w:r>
             <w:r>
               <w:rPr>
@@ -6738,7 +6856,6 @@
               </w:rPr>
               <w:t>a</w:t>
             </w:r>
-            <w:proofErr w:type="spellEnd"/>
           </w:p>
         </w:tc>
         <w:tc>
@@ -8303,7 +8420,6 @@
           <w:sz w:val="22"/>
         </w:rPr>
       </w:pPr>
-      <w:proofErr w:type="spellStart"/>
       <w:proofErr w:type="gramStart"/>
       <w:r>
         <w:rPr>
@@ -8318,7 +8434,6 @@
         </w:rPr>
         <w:t>data</w:t>
       </w:r>
-      <w:proofErr w:type="spellEnd"/>
       <w:proofErr w:type="gramEnd"/>
       <w:r>
         <w:rPr>
@@ -8332,7 +8447,6 @@
         </w:rPr>
         <w:t xml:space="preserve">, </w:t>
       </w:r>
-      <w:proofErr w:type="spellStart"/>
       <w:r>
         <w:rPr>
           <w:sz w:val="22"/>
@@ -8344,36 +8458,14 @@
         <w:rPr>
           <w:sz w:val="22"/>
         </w:rPr>
-        <w:t>data</w:t>
-      </w:r>
-      <w:proofErr w:type="spellEnd"/>
+        <w:t>data from Giambelluca et al. (2012)</w:t>
+      </w:r>
       <w:r>
         <w:rPr>
           <w:sz w:val="22"/>
         </w:rPr>
-        <w:t xml:space="preserve"> from </w:t>
-      </w:r>
-      <w:proofErr w:type="spellStart"/>
-      <w:r>
-        <w:rPr>
-          <w:sz w:val="22"/>
-        </w:rPr>
-        <w:t>Giambelluca</w:t>
-      </w:r>
-      <w:proofErr w:type="spellEnd"/>
-      <w:r>
-        <w:rPr>
-          <w:sz w:val="22"/>
-        </w:rPr>
-        <w:t xml:space="preserve"> et al. (2012)</w:t>
-      </w:r>
-      <w:r>
-        <w:rPr>
-          <w:sz w:val="22"/>
-        </w:rPr>
         <w:t xml:space="preserve">, </w:t>
       </w:r>
-      <w:proofErr w:type="spellStart"/>
       <w:r>
         <w:rPr>
           <w:sz w:val="22"/>
@@ -8385,28 +8477,7 @@
         <w:rPr>
           <w:sz w:val="22"/>
         </w:rPr>
-        <w:t>data</w:t>
-      </w:r>
-      <w:proofErr w:type="spellEnd"/>
-      <w:r>
-        <w:rPr>
-          <w:sz w:val="22"/>
-        </w:rPr>
-        <w:t xml:space="preserve"> from </w:t>
-      </w:r>
-      <w:proofErr w:type="spellStart"/>
-      <w:r>
-        <w:rPr>
-          <w:sz w:val="22"/>
-        </w:rPr>
-        <w:t>Giambelluca</w:t>
-      </w:r>
-      <w:proofErr w:type="spellEnd"/>
-      <w:r>
-        <w:rPr>
-          <w:sz w:val="22"/>
-        </w:rPr>
-        <w:t xml:space="preserve"> et al. (2014)</w:t>
+        <w:t>data from Giambelluca et al. (2014)</w:t>
       </w:r>
     </w:p>
     <w:p>
@@ -8454,15 +8525,7 @@
         <w:t xml:space="preserve"> Variation in </w:t>
       </w:r>
       <w:r>
-        <w:t xml:space="preserve">taxonomic and </w:t>
-      </w:r>
-      <w:proofErr w:type="spellStart"/>
-      <w:r>
-        <w:t>phylogenetic</w:t>
-      </w:r>
-      <w:proofErr w:type="spellEnd"/>
-      <w:r>
-        <w:t xml:space="preserve"> community composition of soil bacteria</w:t>
+        <w:t>taxonomic and phylogenetic community composition of soil bacteria</w:t>
       </w:r>
       <w:r>
         <w:t xml:space="preserve"> as a function of temperature, total belowground carbon flux </w:t>
@@ -8489,26 +8552,10 @@
         <w:t xml:space="preserve">nd </w:t>
       </w:r>
       <w:r>
-        <w:t xml:space="preserve">weighted </w:t>
-      </w:r>
-      <w:proofErr w:type="spellStart"/>
-      <w:r>
-        <w:t>UniFrac</w:t>
-      </w:r>
-      <w:proofErr w:type="spellEnd"/>
-      <w:r>
-        <w:t xml:space="preserve"> </w:t>
-      </w:r>
-      <w:r>
-        <w:t>(</w:t>
-      </w:r>
-      <w:proofErr w:type="spellStart"/>
-      <w:r>
-        <w:t>phylogenetic</w:t>
-      </w:r>
-      <w:proofErr w:type="spellEnd"/>
-      <w:r>
-        <w:t xml:space="preserve">) </w:t>
+        <w:t xml:space="preserve">weighted UniFrac </w:t>
+      </w:r>
+      <w:r>
+        <w:t xml:space="preserve">(phylogenetic) </w:t>
       </w:r>
       <w:r>
         <w:t xml:space="preserve">distance matrices. </w:t>
@@ -8595,16 +8642,8 @@
               <w:rPr>
                 <w:u w:val="single"/>
               </w:rPr>
-              <w:t xml:space="preserve"> </w:t>
-            </w:r>
-            <w:proofErr w:type="spellStart"/>
-            <w:r>
-              <w:rPr>
-                <w:u w:val="single"/>
-              </w:rPr>
-              <w:t>UniFrac</w:t>
-            </w:r>
-            <w:proofErr w:type="spellEnd"/>
+              <w:t xml:space="preserve"> UniFrac</w:t>
+            </w:r>
           </w:p>
         </w:tc>
         <w:tc>
@@ -9683,15 +9722,7 @@
         <w:t xml:space="preserve">Fig. 1. </w:t>
       </w:r>
       <w:r>
-        <w:t xml:space="preserve">Observed OTU richness and </w:t>
-      </w:r>
-      <w:proofErr w:type="spellStart"/>
-      <w:r>
-        <w:t>phylogenetic</w:t>
-      </w:r>
-      <w:proofErr w:type="spellEnd"/>
-      <w:r>
-        <w:t xml:space="preserve"> diversity (Faith’s PD) of soil bacteria across a 5.2 </w:t>
+        <w:t xml:space="preserve">Observed OTU richness and phylogenetic diversity (Faith’s PD) of soil bacteria across a 5.2 </w:t>
       </w:r>
       <w:r>
         <w:sym w:font="Symbol" w:char="F0B0"/>
@@ -9768,23 +9799,7 @@
         <w:sym w:font="Symbol" w:char="F0B0"/>
       </w:r>
       <w:r>
-        <w:t xml:space="preserve"> C mean annual temperature (MAT) gradient in closed canopy tropical montane wet forests on the Island of Hawaii based on weighted </w:t>
-      </w:r>
-      <w:proofErr w:type="spellStart"/>
-      <w:r>
-        <w:t>UniFrac</w:t>
-      </w:r>
-      <w:proofErr w:type="spellEnd"/>
-      <w:r>
-        <w:t xml:space="preserve"> distances. Circles represent the </w:t>
-      </w:r>
-      <w:proofErr w:type="spellStart"/>
-      <w:r>
-        <w:t>centroid</w:t>
-      </w:r>
-      <w:proofErr w:type="spellEnd"/>
-      <w:r>
-        <w:t xml:space="preserve"> of replicate soil sample NMDS axis scores within MAT plots (n = 8 replicates per MAT plot) and grey error bars represent 95% confidence intervals. NMDS stress = 0.14. </w:t>
+        <w:t xml:space="preserve"> C mean annual temperature (MAT) gradient in closed canopy tropical montane wet forests on the Island of Hawaii based on weighted UniFrac distances. Circles represent the centroid of replicate soil sample NMDS axis scores within MAT plots (n = 8 replicates per MAT plot) and grey error bars represent 95% confidence intervals. NMDS stress = 0.14. </w:t>
       </w:r>
     </w:p>
     <w:p>
@@ -9899,7 +9914,7 @@
         <w:rStyle w:val="PageNumber"/>
         <w:noProof/>
       </w:rPr>
-      <w:t>19</w:t>
+      <w:t>1</w:t>
     </w:r>
     <w:r>
       <w:rPr>

</xml_diff>